<commit_message>
SO stuff moved to Supplementary
</commit_message>
<xml_diff>
--- a/comments/AuthorResponse.docx
+++ b/comments/AuthorResponse.docx
@@ -29,7 +29,6 @@
     <w:p>
       <w:pPr>
         <w:pStyle w:val="TextBody"/>
-        <w:rPr/>
       </w:pPr>
       <w:r>
         <w:rPr/>
@@ -40,7 +39,6 @@
     <w:p>
       <w:pPr>
         <w:pStyle w:val="TextBody"/>
-        <w:rPr/>
       </w:pPr>
       <w:r>
         <w:rPr/>
@@ -98,7 +96,6 @@
     <w:p>
       <w:pPr>
         <w:pStyle w:val="TextBody"/>
-        <w:rPr/>
       </w:pPr>
       <w:r>
         <w:rPr/>
@@ -109,7 +106,6 @@
     <w:p>
       <w:pPr>
         <w:pStyle w:val="TextBody"/>
-        <w:rPr/>
       </w:pPr>
       <w:r>
         <w:rPr/>
@@ -147,11 +143,7 @@
       </w:pPr>
       <w:r>
         <w:rPr/>
-        <w:t xml:space="preserve">The authors present an observation-based method to estimate the total stratospheric ozone flux in </w:t>
-      </w:r>
-      <w:r>
-        <w:rPr/>
-        <w:t>the Southern Ocean. I think the approach is interesting and complement some model-based methods, and is also of interest to the readership of ACP. However, the method comes with some major uncertainties and I wonder whether an extrapolation to the whole Southern Ocean from only three measurement sites is reasonable. My major concerns are listed below, and based on them I only recommend the manuscript ready for publication in ACP if a carefully revised manuscript is provided.</w:t>
+        <w:t>The authors present an observation-based method to estimate the total stratospheric ozone flux in the Southern Ocean. I think the approach is interesting and complement some model-based methods, and is also of interest to the readership of ACP. However, the method comes with some major uncertainties and I wonder whether an extrapolation to the whole Southern Ocean from only three measurement sites is reasonable. My major concerns are listed below, and based on them I only recommend the manuscript ready for publication in ACP if a carefully revised manuscript is provided.</w:t>
       </w:r>
       <w:r/>
     </w:p>
@@ -182,7 +174,6 @@
     <w:p>
       <w:pPr>
         <w:pStyle w:val="TextBody"/>
-        <w:rPr/>
       </w:pPr>
       <w:r>
         <w:rPr/>
@@ -193,7 +184,6 @@
     <w:p>
       <w:pPr>
         <w:pStyle w:val="TextBody"/>
-        <w:rPr/>
       </w:pPr>
       <w:r>
         <w:rPr/>
@@ -204,7 +194,6 @@
     <w:p>
       <w:pPr>
         <w:pStyle w:val="TextBody"/>
-        <w:rPr/>
       </w:pPr>
       <w:r>
         <w:rPr/>
@@ -215,7 +204,6 @@
     <w:p>
       <w:pPr>
         <w:pStyle w:val="TextBody"/>
-        <w:rPr/>
       </w:pPr>
       <w:r>
         <w:rPr/>
@@ -225,7 +213,6 @@
     <w:p>
       <w:pPr>
         <w:pStyle w:val="TextBody"/>
-        <w:rPr/>
       </w:pPr>
       <w:r>
         <w:rPr/>
@@ -239,18 +226,21 @@
           <w:ilvl w:val="0"/>
           <w:numId w:val="1"/>
         </w:numPr>
-      </w:pPr>
-      <w:r>
-        <w:rPr/>
-        <w:t xml:space="preserve">Anonymous </w:t>
-      </w:r>
-      <w:r>
-        <w:rPr/>
-        <w:t>Referee</w:t>
-      </w:r>
-      <w:r>
-        <w:rPr/>
-        <w:t xml:space="preserve"> 1</w:t>
+        <w:rPr>
+          <w:sz w:val="36"/>
+          <w:b/>
+          <w:sz w:val="36"/>
+          <w:b/>
+          <w:szCs w:val="36"/>
+          <w:bCs/>
+          <w:rFonts w:ascii="Liberation Sans" w:hAnsi="Liberation Sans" w:eastAsia="Droid Sans Fallback" w:cs="FreeSans"/>
+          <w:color w:val="00000A"/>
+          <w:lang w:val="en-AU" w:eastAsia="zh-CN" w:bidi="hi-IN"/>
+        </w:rPr>
+      </w:pPr>
+      <w:r>
+        <w:rPr/>
+        <w:t>Anonymous Referee 1</w:t>
       </w:r>
       <w:r/>
     </w:p>
@@ -281,7 +271,6 @@
     <w:p>
       <w:pPr>
         <w:pStyle w:val="Normal"/>
-        <w:rPr/>
       </w:pPr>
       <w:r>
         <w:rPr/>
@@ -292,7 +281,6 @@
     <w:p>
       <w:pPr>
         <w:pStyle w:val="Normal"/>
-        <w:rPr/>
       </w:pPr>
       <w:r>
         <w:rPr/>
@@ -303,60 +291,101 @@
     <w:p>
       <w:pPr>
         <w:pStyle w:val="Normal"/>
-        <w:rPr/>
-      </w:pPr>
-      <w:r>
-        <w:rPr/>
-        <w:t>avoid the selection of deeper stratospheric intrusion events as “STT events”? Have</w:t>
-      </w:r>
-      <w:r/>
-    </w:p>
-    <w:p>
-      <w:pPr>
-        <w:pStyle w:val="Normal"/>
-        <w:rPr/>
-      </w:pPr>
-      <w:r>
-        <w:rPr/>
-        <w:t>you consider modifying this criterion, and include others (e.g. significant negative O3-</w:t>
-      </w:r>
-      <w:r/>
-    </w:p>
-    <w:p>
-      <w:pPr>
-        <w:pStyle w:val="Normal"/>
-        <w:rPr/>
-      </w:pPr>
-      <w:r>
-        <w:rPr/>
-        <w:t>relative humidity correlation values above a threshold) to minimize false STT detection?</w:t>
-      </w:r>
-      <w:r/>
-    </w:p>
-    <w:p>
-      <w:pPr>
-        <w:pStyle w:val="Normal"/>
-        <w:rPr/>
-      </w:pPr>
-      <w:r>
-        <w:rPr/>
-      </w:r>
-      <w:r/>
-    </w:p>
-    <w:p>
-      <w:pPr>
-        <w:pStyle w:val="Normal"/>
-        <w:rPr/>
-      </w:pPr>
-      <w:r>
-        <w:rPr/>
-      </w:r>
-      <w:r/>
-    </w:p>
-    <w:p>
-      <w:pPr>
-        <w:pStyle w:val="Normal"/>
-        <w:rPr/>
+        <w:rPr>
+          <w:sz w:val="24"/>
+          <w:sz w:val="24"/>
+          <w:szCs w:val="24"/>
+          <w:rFonts w:ascii="Liberation Serif" w:hAnsi="Liberation Serif" w:eastAsia="Droid Sans Fallback" w:cs="FreeSans"/>
+          <w:color w:val="00000A"/>
+          <w:lang w:val="en-AU" w:eastAsia="zh-CN" w:bidi="hi-IN"/>
+        </w:rPr>
+      </w:pPr>
+      <w:r>
+        <w:rPr/>
+        <w:t>avoid the selection of deeper stratospheric intrusion events as “STT events”?</w:t>
+      </w:r>
+      <w:r/>
+    </w:p>
+    <w:p>
+      <w:pPr>
+        <w:pStyle w:val="Normal"/>
+      </w:pPr>
+      <w:r>
+        <w:rPr>
+          <w:color w:val="0047FF"/>
+        </w:rPr>
+        <w:t>This should read as 2 km above the surface to 1 Km below the tropopause since, as you point out, the one kilometre range would miss deeper intrusions. I've now changed the text to reflect this.</w:t>
+      </w:r>
+      <w:r/>
+    </w:p>
+    <w:p>
+      <w:pPr>
+        <w:pStyle w:val="Normal"/>
+        <w:rPr>
+          <w:sz w:val="24"/>
+          <w:sz w:val="24"/>
+          <w:szCs w:val="24"/>
+          <w:rFonts w:ascii="Liberation Serif" w:hAnsi="Liberation Serif" w:eastAsia="Droid Sans Fallback" w:cs="FreeSans"/>
+          <w:color w:val="00000A"/>
+          <w:lang w:val="en-AU" w:eastAsia="zh-CN" w:bidi="hi-IN"/>
+        </w:rPr>
+      </w:pPr>
+      <w:r>
+        <w:rPr/>
+        <w:t>Have you consider modifying this criterion, and include others (e.g. significant negative O3 relative humidity correlation values above a threshold) to minimize false STT detection?</w:t>
+      </w:r>
+      <w:r/>
+    </w:p>
+    <w:p>
+      <w:pPr>
+        <w:pStyle w:val="Normal"/>
+        <w:rPr>
+          <w:sz w:val="24"/>
+          <w:sz w:val="24"/>
+          <w:szCs w:val="24"/>
+          <w:rFonts w:ascii="Liberation Serif" w:hAnsi="Liberation Serif" w:eastAsia="Droid Sans Fallback" w:cs="FreeSans"/>
+          <w:color w:val="0047FF"/>
+          <w:lang w:val="en-AU" w:eastAsia="zh-CN" w:bidi="hi-IN"/>
+        </w:rPr>
+      </w:pPr>
+      <w:r>
+        <w:rPr>
+          <w:color w:val="0047FF"/>
+        </w:rPr>
+      </w:r>
+      <w:r/>
+    </w:p>
+    <w:p>
+      <w:pPr>
+        <w:pStyle w:val="Normal"/>
+        <w:rPr>
+          <w:sz w:val="24"/>
+          <w:sz w:val="24"/>
+          <w:szCs w:val="24"/>
+          <w:rFonts w:ascii="Liberation Serif" w:hAnsi="Liberation Serif" w:eastAsia="Droid Sans Fallback" w:cs="FreeSans"/>
+          <w:color w:val="0047FF"/>
+          <w:lang w:val="en-AU" w:eastAsia="zh-CN" w:bidi="hi-IN"/>
+        </w:rPr>
+      </w:pPr>
+      <w:r>
+        <w:rPr>
+          <w:color w:val="0047FF"/>
+        </w:rPr>
+      </w:r>
+      <w:r/>
+    </w:p>
+    <w:p>
+      <w:pPr>
+        <w:pStyle w:val="Normal"/>
+      </w:pPr>
+      <w:r>
+        <w:rPr/>
+      </w:r>
+      <w:r/>
+    </w:p>
+    <w:p>
+      <w:pPr>
+        <w:pStyle w:val="Normal"/>
       </w:pPr>
       <w:r>
         <w:rPr/>
@@ -367,7 +396,6 @@
     <w:p>
       <w:pPr>
         <w:pStyle w:val="Normal"/>
-        <w:rPr/>
       </w:pPr>
       <w:r>
         <w:rPr/>
@@ -378,7 +406,6 @@
     <w:p>
       <w:pPr>
         <w:pStyle w:val="Normal"/>
-        <w:rPr/>
       </w:pPr>
       <w:r>
         <w:rPr/>
@@ -389,7 +416,6 @@
     <w:p>
       <w:pPr>
         <w:pStyle w:val="Normal"/>
-        <w:rPr/>
       </w:pPr>
       <w:r>
         <w:rPr/>
@@ -400,7 +426,6 @@
     <w:p>
       <w:pPr>
         <w:pStyle w:val="Normal"/>
-        <w:rPr/>
       </w:pPr>
       <w:r>
         <w:rPr/>
@@ -411,7 +436,6 @@
     <w:p>
       <w:pPr>
         <w:pStyle w:val="Normal"/>
-        <w:rPr/>
       </w:pPr>
       <w:r>
         <w:rPr/>
@@ -422,7 +446,6 @@
     <w:p>
       <w:pPr>
         <w:pStyle w:val="Normal"/>
-        <w:rPr/>
       </w:pPr>
       <w:r>
         <w:rPr/>
@@ -433,7 +456,6 @@
     <w:p>
       <w:pPr>
         <w:pStyle w:val="Normal"/>
-        <w:rPr/>
       </w:pPr>
       <w:r>
         <w:rPr/>
@@ -444,7 +466,6 @@
     <w:p>
       <w:pPr>
         <w:pStyle w:val="Normal"/>
-        <w:rPr/>
       </w:pPr>
       <w:r>
         <w:rPr/>
@@ -455,27 +476,24 @@
     <w:p>
       <w:pPr>
         <w:pStyle w:val="Normal"/>
-        <w:rPr/>
-      </w:pPr>
-      <w:r>
-        <w:rPr/>
-      </w:r>
-      <w:r/>
-    </w:p>
-    <w:p>
-      <w:pPr>
-        <w:pStyle w:val="Normal"/>
-        <w:rPr/>
-      </w:pPr>
-      <w:r>
-        <w:rPr/>
-      </w:r>
-      <w:r/>
-    </w:p>
-    <w:p>
-      <w:pPr>
-        <w:pStyle w:val="Normal"/>
-        <w:rPr/>
+      </w:pPr>
+      <w:r>
+        <w:rPr/>
+      </w:r>
+      <w:r/>
+    </w:p>
+    <w:p>
+      <w:pPr>
+        <w:pStyle w:val="Normal"/>
+      </w:pPr>
+      <w:r>
+        <w:rPr/>
+      </w:r>
+      <w:r/>
+    </w:p>
+    <w:p>
+      <w:pPr>
+        <w:pStyle w:val="Normal"/>
       </w:pPr>
       <w:r>
         <w:rPr/>
@@ -486,7 +504,6 @@
     <w:p>
       <w:pPr>
         <w:pStyle w:val="Normal"/>
-        <w:rPr/>
       </w:pPr>
       <w:r>
         <w:rPr/>
@@ -497,7 +514,6 @@
     <w:p>
       <w:pPr>
         <w:pStyle w:val="Normal"/>
-        <w:rPr/>
       </w:pPr>
       <w:r>
         <w:rPr/>
@@ -508,27 +524,62 @@
     <w:p>
       <w:pPr>
         <w:pStyle w:val="Normal"/>
-        <w:rPr/>
-      </w:pPr>
-      <w:r>
-        <w:rPr/>
-      </w:r>
-      <w:r/>
-    </w:p>
-    <w:p>
-      <w:pPr>
-        <w:pStyle w:val="Normal"/>
-        <w:rPr/>
-      </w:pPr>
-      <w:r>
-        <w:rPr/>
-      </w:r>
-      <w:r/>
-    </w:p>
-    <w:p>
-      <w:pPr>
-        <w:pStyle w:val="Normal"/>
-        <w:rPr/>
+      </w:pPr>
+      <w:r>
+        <w:rPr>
+          <w:color w:val="0047FF"/>
+        </w:rPr>
+        <w:t xml:space="preserve">This is correct, after seeing the reviews the SO extrapolation has been moved to a supplementary pdf as an example of one possible utility of the ozonesonde event detection. </w:t>
+      </w:r>
+      <w:r>
+        <w:rPr>
+          <w:color w:val="0047FF"/>
+        </w:rPr>
+        <w:t xml:space="preserve">It is too simplified and uncertain to add any real substance to the paper. </w:t>
+      </w:r>
+      <w:r/>
+    </w:p>
+    <w:p>
+      <w:pPr>
+        <w:pStyle w:val="Normal"/>
+        <w:rPr>
+          <w:sz w:val="24"/>
+          <w:sz w:val="24"/>
+          <w:szCs w:val="24"/>
+          <w:rFonts w:ascii="Liberation Serif" w:hAnsi="Liberation Serif" w:eastAsia="Droid Sans Fallback" w:cs="FreeSans"/>
+          <w:color w:val="0047FF"/>
+          <w:lang w:val="en-AU" w:eastAsia="zh-CN" w:bidi="hi-IN"/>
+        </w:rPr>
+      </w:pPr>
+      <w:r>
+        <w:rPr>
+          <w:color w:val="0047FF"/>
+        </w:rPr>
+        <w:t>TODO: Instead an estimate of STT ozone flux near the three sites has been performed and compared to Skerlak et al. 2014, Sprenger et al. 2003, and Olsen et al. .</w:t>
+      </w:r>
+      <w:r/>
+    </w:p>
+    <w:p>
+      <w:pPr>
+        <w:pStyle w:val="Normal"/>
+      </w:pPr>
+      <w:r>
+        <w:rPr/>
+      </w:r>
+      <w:r/>
+    </w:p>
+    <w:p>
+      <w:pPr>
+        <w:pStyle w:val="Normal"/>
+      </w:pPr>
+      <w:r>
+        <w:rPr/>
+      </w:r>
+      <w:r/>
+    </w:p>
+    <w:p>
+      <w:pPr>
+        <w:pStyle w:val="Normal"/>
       </w:pPr>
       <w:r>
         <w:rPr/>
@@ -539,7 +590,6 @@
     <w:p>
       <w:pPr>
         <w:pStyle w:val="Normal"/>
-        <w:rPr/>
       </w:pPr>
       <w:r>
         <w:rPr/>
@@ -550,27 +600,24 @@
     <w:p>
       <w:pPr>
         <w:pStyle w:val="Normal"/>
-        <w:rPr/>
-      </w:pPr>
-      <w:r>
-        <w:rPr/>
-      </w:r>
-      <w:r/>
-    </w:p>
-    <w:p>
-      <w:pPr>
-        <w:pStyle w:val="Normal"/>
-        <w:rPr/>
-      </w:pPr>
-      <w:r>
-        <w:rPr/>
-      </w:r>
-      <w:r/>
-    </w:p>
-    <w:p>
-      <w:pPr>
-        <w:pStyle w:val="Normal"/>
-        <w:rPr/>
+      </w:pPr>
+      <w:r>
+        <w:rPr/>
+      </w:r>
+      <w:r/>
+    </w:p>
+    <w:p>
+      <w:pPr>
+        <w:pStyle w:val="Normal"/>
+      </w:pPr>
+      <w:r>
+        <w:rPr/>
+      </w:r>
+      <w:r/>
+    </w:p>
+    <w:p>
+      <w:pPr>
+        <w:pStyle w:val="Normal"/>
       </w:pPr>
       <w:r>
         <w:rPr/>
@@ -604,7 +651,6 @@
     <w:p>
       <w:pPr>
         <w:pStyle w:val="Normal"/>
-        <w:rPr/>
       </w:pPr>
       <w:r>
         <w:rPr/>
@@ -615,7 +661,6 @@
     <w:p>
       <w:pPr>
         <w:pStyle w:val="Normal"/>
-        <w:rPr/>
       </w:pPr>
       <w:r>
         <w:rPr/>
@@ -626,7 +671,6 @@
     <w:p>
       <w:pPr>
         <w:pStyle w:val="Normal"/>
-        <w:rPr/>
       </w:pPr>
       <w:r>
         <w:rPr/>
@@ -637,7 +681,6 @@
     <w:p>
       <w:pPr>
         <w:pStyle w:val="Normal"/>
-        <w:rPr/>
       </w:pPr>
       <w:r>
         <w:rPr/>
@@ -648,7 +691,6 @@
     <w:p>
       <w:pPr>
         <w:pStyle w:val="Normal"/>
-        <w:rPr/>
       </w:pPr>
       <w:r>
         <w:rPr/>
@@ -659,7 +701,6 @@
     <w:p>
       <w:pPr>
         <w:pStyle w:val="Normal"/>
-        <w:rPr/>
       </w:pPr>
       <w:r>
         <w:rPr/>
@@ -670,7 +711,43 @@
     <w:p>
       <w:pPr>
         <w:pStyle w:val="Normal"/>
-        <w:rPr/>
+      </w:pPr>
+      <w:r>
+        <w:rPr>
+          <w:color w:val="0047FF"/>
+        </w:rPr>
+        <w:t xml:space="preserve">A very good idea, a brief description of the sites has been added: “... </w:t>
+      </w:r>
+      <w:r>
+        <w:rPr>
+          <w:color w:val="0047FF"/>
+        </w:rPr>
+        <w:t>Melbourne, a major city in Victoria, Australia is in the far south eastern section of the Australian mainland, actual releases are north of the central business district in the Broadmeadows suburb. Macquarie island is isolated from the Australian mainland, situated in the remote southern ocean and unlikely to be affected by any local pollution events. Davis is on the coast of Antarctica and also unlikely to experience the effects of anthropogenic pollution.”</w:t>
+      </w:r>
+      <w:r/>
+    </w:p>
+    <w:p>
+      <w:pPr>
+        <w:pStyle w:val="Normal"/>
+        <w:rPr>
+          <w:sz w:val="24"/>
+          <w:sz w:val="24"/>
+          <w:szCs w:val="24"/>
+          <w:rFonts w:ascii="Liberation Serif" w:hAnsi="Liberation Serif" w:eastAsia="Droid Sans Fallback" w:cs="FreeSans"/>
+          <w:color w:val="0047FF"/>
+          <w:lang w:val="en-AU" w:eastAsia="zh-CN" w:bidi="hi-IN"/>
+        </w:rPr>
+      </w:pPr>
+      <w:r>
+        <w:rPr>
+          <w:color w:val="0047FF"/>
+        </w:rPr>
+      </w:r>
+      <w:r/>
+    </w:p>
+    <w:p>
+      <w:pPr>
+        <w:pStyle w:val="Normal"/>
       </w:pPr>
       <w:r>
         <w:rPr/>
@@ -681,7 +758,26 @@
     <w:p>
       <w:pPr>
         <w:pStyle w:val="Normal"/>
-        <w:rPr/>
+        <w:rPr>
+          <w:sz w:val="24"/>
+          <w:sz w:val="24"/>
+          <w:szCs w:val="24"/>
+          <w:rFonts w:ascii="Liberation Serif" w:hAnsi="Liberation Serif" w:eastAsia="Droid Sans Fallback" w:cs="FreeSans"/>
+          <w:color w:val="0047FF"/>
+          <w:lang w:val="en-AU" w:eastAsia="zh-CN" w:bidi="hi-IN"/>
+        </w:rPr>
+      </w:pPr>
+      <w:r>
+        <w:rPr>
+          <w:color w:val="0047FF"/>
+        </w:rPr>
+        <w:t>It is the median, text updated</w:t>
+      </w:r>
+      <w:r/>
+    </w:p>
+    <w:p>
+      <w:pPr>
+        <w:pStyle w:val="Normal"/>
       </w:pPr>
       <w:r>
         <w:rPr/>
@@ -692,7 +788,6 @@
     <w:p>
       <w:pPr>
         <w:pStyle w:val="Normal"/>
-        <w:rPr/>
       </w:pPr>
       <w:r>
         <w:rPr/>
@@ -703,7 +798,6 @@
     <w:p>
       <w:pPr>
         <w:pStyle w:val="Normal"/>
-        <w:rPr/>
       </w:pPr>
       <w:r>
         <w:rPr/>
@@ -714,7 +808,6 @@
     <w:p>
       <w:pPr>
         <w:pStyle w:val="Normal"/>
-        <w:rPr/>
       </w:pPr>
       <w:r>
         <w:rPr/>
@@ -725,7 +818,6 @@
     <w:p>
       <w:pPr>
         <w:pStyle w:val="Normal"/>
-        <w:rPr/>
       </w:pPr>
       <w:r>
         <w:rPr/>
@@ -736,7 +828,6 @@
     <w:p>
       <w:pPr>
         <w:pStyle w:val="Normal"/>
-        <w:rPr/>
       </w:pPr>
       <w:r>
         <w:rPr/>
@@ -747,7 +838,6 @@
     <w:p>
       <w:pPr>
         <w:pStyle w:val="Normal"/>
-        <w:rPr/>
       </w:pPr>
       <w:r>
         <w:rPr/>
@@ -758,7 +848,6 @@
     <w:p>
       <w:pPr>
         <w:pStyle w:val="Normal"/>
-        <w:rPr/>
       </w:pPr>
       <w:r>
         <w:rPr/>
@@ -769,7 +858,6 @@
     <w:p>
       <w:pPr>
         <w:pStyle w:val="Normal"/>
-        <w:rPr/>
       </w:pPr>
       <w:r>
         <w:rPr/>
@@ -780,7 +868,6 @@
     <w:p>
       <w:pPr>
         <w:pStyle w:val="Normal"/>
-        <w:rPr/>
       </w:pPr>
       <w:r>
         <w:rPr/>
@@ -791,7 +878,6 @@
     <w:p>
       <w:pPr>
         <w:pStyle w:val="Normal"/>
-        <w:rPr/>
       </w:pPr>
       <w:r>
         <w:rPr/>
@@ -802,7 +888,6 @@
     <w:p>
       <w:pPr>
         <w:pStyle w:val="Normal"/>
-        <w:rPr/>
       </w:pPr>
       <w:r>
         <w:rPr/>
@@ -813,7 +898,6 @@
     <w:p>
       <w:pPr>
         <w:pStyle w:val="Normal"/>
-        <w:rPr/>
       </w:pPr>
       <w:r>
         <w:rPr/>
@@ -824,7 +908,6 @@
     <w:p>
       <w:pPr>
         <w:pStyle w:val="Normal"/>
-        <w:rPr/>
       </w:pPr>
       <w:r>
         <w:rPr/>
@@ -835,7 +918,6 @@
     <w:p>
       <w:pPr>
         <w:pStyle w:val="Normal"/>
-        <w:rPr/>
       </w:pPr>
       <w:r>
         <w:rPr/>
@@ -846,7 +928,6 @@
     <w:p>
       <w:pPr>
         <w:pStyle w:val="Normal"/>
-        <w:rPr/>
       </w:pPr>
       <w:r>
         <w:rPr/>
@@ -857,7 +938,6 @@
     <w:p>
       <w:pPr>
         <w:pStyle w:val="Normal"/>
-        <w:rPr/>
       </w:pPr>
       <w:r>
         <w:rPr/>
@@ -868,7 +948,6 @@
     <w:p>
       <w:pPr>
         <w:pStyle w:val="Normal"/>
-        <w:rPr/>
       </w:pPr>
       <w:r>
         <w:rPr/>
@@ -879,7 +958,6 @@
     <w:p>
       <w:pPr>
         <w:pStyle w:val="Normal"/>
-        <w:rPr/>
       </w:pPr>
       <w:r>
         <w:rPr/>
@@ -890,7 +968,6 @@
     <w:p>
       <w:pPr>
         <w:pStyle w:val="Normal"/>
-        <w:rPr/>
       </w:pPr>
       <w:r>
         <w:rPr/>
@@ -901,7 +978,6 @@
     <w:p>
       <w:pPr>
         <w:pStyle w:val="Normal"/>
-        <w:rPr/>
       </w:pPr>
       <w:r>
         <w:rPr/>
@@ -912,7 +988,6 @@
     <w:p>
       <w:pPr>
         <w:pStyle w:val="Normal"/>
-        <w:rPr/>
       </w:pPr>
       <w:r>
         <w:rPr/>
@@ -923,7 +998,6 @@
     <w:p>
       <w:pPr>
         <w:pStyle w:val="Normal"/>
-        <w:rPr/>
       </w:pPr>
       <w:r>
         <w:rPr/>
@@ -934,7 +1008,6 @@
     <w:p>
       <w:pPr>
         <w:pStyle w:val="Normal"/>
-        <w:rPr/>
       </w:pPr>
       <w:r>
         <w:rPr/>
@@ -945,7 +1018,6 @@
     <w:p>
       <w:pPr>
         <w:pStyle w:val="Normal"/>
-        <w:rPr/>
       </w:pPr>
       <w:r>
         <w:rPr/>
@@ -956,7 +1028,6 @@
     <w:p>
       <w:pPr>
         <w:pStyle w:val="Normal"/>
-        <w:rPr/>
       </w:pPr>
       <w:r>
         <w:rPr/>
@@ -967,7 +1038,6 @@
     <w:p>
       <w:pPr>
         <w:pStyle w:val="Normal"/>
-        <w:rPr/>
       </w:pPr>
       <w:r>
         <w:rPr/>
@@ -978,7 +1048,6 @@
     <w:p>
       <w:pPr>
         <w:pStyle w:val="Normal"/>
-        <w:rPr/>
       </w:pPr>
       <w:r>
         <w:rPr/>
@@ -989,7 +1058,6 @@
     <w:p>
       <w:pPr>
         <w:pStyle w:val="Normal"/>
-        <w:rPr/>
       </w:pPr>
       <w:r>
         <w:rPr/>
@@ -1000,7 +1068,6 @@
     <w:p>
       <w:pPr>
         <w:pStyle w:val="Normal"/>
-        <w:rPr/>
       </w:pPr>
       <w:r>
         <w:rPr/>
@@ -1011,7 +1078,6 @@
     <w:p>
       <w:pPr>
         <w:pStyle w:val="Normal"/>
-        <w:rPr/>
       </w:pPr>
       <w:r>
         <w:rPr/>
@@ -1022,7 +1088,6 @@
     <w:p>
       <w:pPr>
         <w:pStyle w:val="Normal"/>
-        <w:rPr/>
       </w:pPr>
       <w:r>
         <w:rPr/>
@@ -1033,7 +1098,6 @@
     <w:p>
       <w:pPr>
         <w:pStyle w:val="Normal"/>
-        <w:rPr/>
       </w:pPr>
       <w:r>
         <w:rPr/>
@@ -1044,7 +1108,6 @@
     <w:p>
       <w:pPr>
         <w:pStyle w:val="Normal"/>
-        <w:rPr/>
       </w:pPr>
       <w:r>
         <w:rPr/>
@@ -1055,7 +1118,6 @@
     <w:p>
       <w:pPr>
         <w:pStyle w:val="Normal"/>
-        <w:rPr/>
       </w:pPr>
       <w:r>
         <w:rPr/>
@@ -1066,7 +1128,6 @@
     <w:p>
       <w:pPr>
         <w:pStyle w:val="Normal"/>
-        <w:rPr/>
       </w:pPr>
       <w:r>
         <w:rPr/>
@@ -1077,7 +1138,6 @@
     <w:p>
       <w:pPr>
         <w:pStyle w:val="Normal"/>
-        <w:rPr/>
       </w:pPr>
       <w:r>
         <w:rPr/>
@@ -1088,7 +1148,6 @@
     <w:p>
       <w:pPr>
         <w:pStyle w:val="Normal"/>
-        <w:rPr/>
       </w:pPr>
       <w:r>
         <w:rPr/>
@@ -1099,7 +1158,6 @@
     <w:p>
       <w:pPr>
         <w:pStyle w:val="Normal"/>
-        <w:rPr/>
       </w:pPr>
       <w:r>
         <w:rPr/>
@@ -1110,7 +1168,6 @@
     <w:p>
       <w:pPr>
         <w:pStyle w:val="Normal"/>
-        <w:rPr/>
       </w:pPr>
       <w:r>
         <w:rPr/>
@@ -1121,7 +1178,6 @@
     <w:p>
       <w:pPr>
         <w:pStyle w:val="Normal"/>
-        <w:rPr/>
       </w:pPr>
       <w:r>
         <w:rPr/>
@@ -1132,7 +1188,6 @@
     <w:p>
       <w:pPr>
         <w:pStyle w:val="Normal"/>
-        <w:rPr/>
       </w:pPr>
       <w:r>
         <w:rPr/>
@@ -1143,7 +1198,6 @@
     <w:p>
       <w:pPr>
         <w:pStyle w:val="Normal"/>
-        <w:rPr/>
       </w:pPr>
       <w:r>
         <w:rPr/>
@@ -1154,7 +1208,6 @@
     <w:p>
       <w:pPr>
         <w:pStyle w:val="Normal"/>
-        <w:rPr/>
       </w:pPr>
       <w:r>
         <w:rPr/>
@@ -1165,7 +1218,6 @@
     <w:p>
       <w:pPr>
         <w:pStyle w:val="Normal"/>
-        <w:rPr/>
       </w:pPr>
       <w:r>
         <w:rPr/>
@@ -1176,7 +1228,6 @@
     <w:p>
       <w:pPr>
         <w:pStyle w:val="Normal"/>
-        <w:rPr/>
       </w:pPr>
       <w:r>
         <w:rPr/>
@@ -1187,7 +1238,6 @@
     <w:p>
       <w:pPr>
         <w:pStyle w:val="Normal"/>
-        <w:rPr/>
       </w:pPr>
       <w:r>
         <w:rPr/>
@@ -1198,7 +1248,6 @@
     <w:p>
       <w:pPr>
         <w:pStyle w:val="Normal"/>
-        <w:rPr/>
       </w:pPr>
       <w:r>
         <w:rPr/>
@@ -1209,7 +1258,6 @@
     <w:p>
       <w:pPr>
         <w:pStyle w:val="Normal"/>
-        <w:rPr/>
       </w:pPr>
       <w:r>
         <w:rPr/>
@@ -1220,7 +1268,6 @@
     <w:p>
       <w:pPr>
         <w:pStyle w:val="Normal"/>
-        <w:rPr/>
       </w:pPr>
       <w:r>
         <w:rPr/>
@@ -1231,7 +1278,6 @@
     <w:p>
       <w:pPr>
         <w:pStyle w:val="Normal"/>
-        <w:rPr/>
       </w:pPr>
       <w:r>
         <w:rPr/>
@@ -1245,18 +1291,21 @@
           <w:ilvl w:val="0"/>
           <w:numId w:val="1"/>
         </w:numPr>
-      </w:pPr>
-      <w:r>
-        <w:rPr/>
-        <w:t xml:space="preserve">Anonymous </w:t>
-      </w:r>
-      <w:r>
-        <w:rPr/>
-        <w:t>Referee</w:t>
-      </w:r>
-      <w:r>
-        <w:rPr/>
-        <w:t xml:space="preserve"> 2</w:t>
+        <w:rPr>
+          <w:sz w:val="36"/>
+          <w:b/>
+          <w:sz w:val="36"/>
+          <w:b/>
+          <w:szCs w:val="36"/>
+          <w:bCs/>
+          <w:rFonts w:ascii="Liberation Sans" w:hAnsi="Liberation Sans" w:eastAsia="Droid Sans Fallback" w:cs="FreeSans"/>
+          <w:color w:val="00000A"/>
+          <w:lang w:val="en-AU" w:eastAsia="zh-CN" w:bidi="hi-IN"/>
+        </w:rPr>
+      </w:pPr>
+      <w:r>
+        <w:rPr/>
+        <w:t>Anonymous Referee 2</w:t>
       </w:r>
       <w:r/>
     </w:p>
@@ -1308,7 +1357,6 @@
     <w:p>
       <w:pPr>
         <w:pStyle w:val="Normal"/>
-        <w:rPr/>
       </w:pPr>
       <w:r>
         <w:rPr/>
@@ -1319,7 +1367,6 @@
     <w:p>
       <w:pPr>
         <w:pStyle w:val="Normal"/>
-        <w:rPr/>
       </w:pPr>
       <w:r>
         <w:rPr/>
@@ -1330,7 +1377,6 @@
     <w:p>
       <w:pPr>
         <w:pStyle w:val="Normal"/>
-        <w:rPr/>
       </w:pPr>
       <w:r>
         <w:rPr/>
@@ -1341,7 +1387,6 @@
     <w:p>
       <w:pPr>
         <w:pStyle w:val="Normal"/>
-        <w:rPr/>
       </w:pPr>
       <w:r>
         <w:rPr/>
@@ -1352,7 +1397,6 @@
     <w:p>
       <w:pPr>
         <w:pStyle w:val="Normal"/>
-        <w:rPr/>
       </w:pPr>
       <w:r>
         <w:rPr/>
@@ -1363,7 +1407,6 @@
     <w:p>
       <w:pPr>
         <w:pStyle w:val="Normal"/>
-        <w:rPr/>
       </w:pPr>
       <w:r>
         <w:rPr/>
@@ -1374,7 +1417,6 @@
     <w:p>
       <w:pPr>
         <w:pStyle w:val="Normal"/>
-        <w:rPr/>
       </w:pPr>
       <w:r>
         <w:rPr/>
@@ -1385,7 +1427,6 @@
     <w:p>
       <w:pPr>
         <w:pStyle w:val="Normal"/>
-        <w:rPr/>
       </w:pPr>
       <w:r>
         <w:rPr/>
@@ -1396,7 +1437,6 @@
     <w:p>
       <w:pPr>
         <w:pStyle w:val="Normal"/>
-        <w:rPr/>
       </w:pPr>
       <w:r>
         <w:rPr/>
@@ -1407,17 +1447,15 @@
     <w:p>
       <w:pPr>
         <w:pStyle w:val="Normal"/>
-        <w:rPr/>
-      </w:pPr>
-      <w:r>
-        <w:rPr/>
-      </w:r>
-      <w:r/>
-    </w:p>
-    <w:p>
-      <w:pPr>
-        <w:pStyle w:val="Normal"/>
-        <w:rPr/>
+      </w:pPr>
+      <w:r>
+        <w:rPr/>
+      </w:r>
+      <w:r/>
+    </w:p>
+    <w:p>
+      <w:pPr>
+        <w:pStyle w:val="Normal"/>
       </w:pPr>
       <w:r>
         <w:rPr/>
@@ -1448,7 +1486,6 @@
     <w:p>
       <w:pPr>
         <w:pStyle w:val="Normal"/>
-        <w:rPr/>
       </w:pPr>
       <w:r>
         <w:rPr/>
@@ -1459,7 +1496,6 @@
     <w:p>
       <w:pPr>
         <w:pStyle w:val="Normal"/>
-        <w:rPr/>
       </w:pPr>
       <w:r>
         <w:rPr/>
@@ -1470,7 +1506,6 @@
     <w:p>
       <w:pPr>
         <w:pStyle w:val="Normal"/>
-        <w:rPr/>
       </w:pPr>
       <w:r>
         <w:rPr/>
@@ -1481,7 +1516,6 @@
     <w:p>
       <w:pPr>
         <w:pStyle w:val="Normal"/>
-        <w:rPr/>
       </w:pPr>
       <w:r>
         <w:rPr/>
@@ -1492,7 +1526,6 @@
     <w:p>
       <w:pPr>
         <w:pStyle w:val="Normal"/>
-        <w:rPr/>
       </w:pPr>
       <w:r>
         <w:rPr/>
@@ -1503,7 +1536,6 @@
     <w:p>
       <w:pPr>
         <w:pStyle w:val="Normal"/>
-        <w:rPr/>
       </w:pPr>
       <w:r>
         <w:rPr/>
@@ -1514,7 +1546,6 @@
     <w:p>
       <w:pPr>
         <w:pStyle w:val="Normal"/>
-        <w:rPr/>
       </w:pPr>
       <w:r>
         <w:rPr/>
@@ -1525,7 +1556,6 @@
     <w:p>
       <w:pPr>
         <w:pStyle w:val="Normal"/>
-        <w:rPr/>
       </w:pPr>
       <w:r>
         <w:rPr/>
@@ -1536,7 +1566,6 @@
     <w:p>
       <w:pPr>
         <w:pStyle w:val="Normal"/>
-        <w:rPr/>
       </w:pPr>
       <w:r>
         <w:rPr/>
@@ -1547,7 +1576,6 @@
     <w:p>
       <w:pPr>
         <w:pStyle w:val="Normal"/>
-        <w:rPr/>
       </w:pPr>
       <w:r>
         <w:rPr/>
@@ -1558,7 +1586,6 @@
     <w:p>
       <w:pPr>
         <w:pStyle w:val="Normal"/>
-        <w:rPr/>
       </w:pPr>
       <w:r>
         <w:rPr/>
@@ -1569,7 +1596,6 @@
     <w:p>
       <w:pPr>
         <w:pStyle w:val="Normal"/>
-        <w:rPr/>
       </w:pPr>
       <w:r>
         <w:rPr/>
@@ -1580,7 +1606,6 @@
     <w:p>
       <w:pPr>
         <w:pStyle w:val="Normal"/>
-        <w:rPr/>
       </w:pPr>
       <w:r>
         <w:rPr/>
@@ -1591,7 +1616,6 @@
     <w:p>
       <w:pPr>
         <w:pStyle w:val="Normal"/>
-        <w:rPr/>
       </w:pPr>
       <w:r>
         <w:rPr/>
@@ -1602,7 +1626,6 @@
     <w:p>
       <w:pPr>
         <w:pStyle w:val="Normal"/>
-        <w:rPr/>
       </w:pPr>
       <w:r>
         <w:rPr/>
@@ -1613,27 +1636,24 @@
     <w:p>
       <w:pPr>
         <w:pStyle w:val="Normal"/>
-        <w:rPr/>
-      </w:pPr>
-      <w:r>
-        <w:rPr/>
-      </w:r>
-      <w:r/>
-    </w:p>
-    <w:p>
-      <w:pPr>
-        <w:pStyle w:val="Normal"/>
-        <w:rPr/>
-      </w:pPr>
-      <w:r>
-        <w:rPr/>
-      </w:r>
-      <w:r/>
-    </w:p>
-    <w:p>
-      <w:pPr>
-        <w:pStyle w:val="Normal"/>
-        <w:rPr/>
+      </w:pPr>
+      <w:r>
+        <w:rPr/>
+      </w:r>
+      <w:r/>
+    </w:p>
+    <w:p>
+      <w:pPr>
+        <w:pStyle w:val="Normal"/>
+      </w:pPr>
+      <w:r>
+        <w:rPr/>
+      </w:r>
+      <w:r/>
+    </w:p>
+    <w:p>
+      <w:pPr>
+        <w:pStyle w:val="Normal"/>
       </w:pPr>
       <w:r>
         <w:rPr/>
@@ -1664,7 +1684,6 @@
     <w:p>
       <w:pPr>
         <w:pStyle w:val="Normal"/>
-        <w:rPr/>
       </w:pPr>
       <w:r>
         <w:rPr/>
@@ -1675,7 +1694,6 @@
     <w:p>
       <w:pPr>
         <w:pStyle w:val="Normal"/>
-        <w:rPr/>
       </w:pPr>
       <w:r>
         <w:rPr/>
@@ -1686,7 +1704,6 @@
     <w:p>
       <w:pPr>
         <w:pStyle w:val="Normal"/>
-        <w:rPr/>
       </w:pPr>
       <w:r>
         <w:rPr/>
@@ -1697,7 +1714,6 @@
     <w:p>
       <w:pPr>
         <w:pStyle w:val="Normal"/>
-        <w:rPr/>
       </w:pPr>
       <w:r>
         <w:rPr/>
@@ -1723,7 +1739,6 @@
     <w:p>
       <w:pPr>
         <w:pStyle w:val="Normal"/>
-        <w:rPr/>
       </w:pPr>
       <w:r>
         <w:rPr/>
@@ -1734,7 +1749,6 @@
     <w:p>
       <w:pPr>
         <w:pStyle w:val="Normal"/>
-        <w:rPr/>
       </w:pPr>
       <w:r>
         <w:rPr/>
@@ -1745,7 +1759,6 @@
     <w:p>
       <w:pPr>
         <w:pStyle w:val="Normal"/>
-        <w:rPr/>
       </w:pPr>
       <w:r>
         <w:rPr/>
@@ -1756,7 +1769,6 @@
     <w:p>
       <w:pPr>
         <w:pStyle w:val="Normal"/>
-        <w:rPr/>
       </w:pPr>
       <w:r>
         <w:rPr/>
@@ -1782,7 +1794,6 @@
     <w:p>
       <w:pPr>
         <w:pStyle w:val="Normal"/>
-        <w:rPr/>
       </w:pPr>
       <w:r>
         <w:rPr/>
@@ -1793,7 +1804,6 @@
     <w:p>
       <w:pPr>
         <w:pStyle w:val="Normal"/>
-        <w:rPr/>
       </w:pPr>
       <w:r>
         <w:rPr/>
@@ -1804,7 +1814,6 @@
     <w:p>
       <w:pPr>
         <w:pStyle w:val="Normal"/>
-        <w:rPr/>
       </w:pPr>
       <w:r>
         <w:rPr/>
@@ -1815,7 +1824,6 @@
     <w:p>
       <w:pPr>
         <w:pStyle w:val="Normal"/>
-        <w:rPr/>
       </w:pPr>
       <w:r>
         <w:rPr/>
@@ -1826,7 +1834,6 @@
     <w:p>
       <w:pPr>
         <w:pStyle w:val="Normal"/>
-        <w:rPr/>
       </w:pPr>
       <w:r>
         <w:rPr/>
@@ -1837,7 +1844,6 @@
     <w:p>
       <w:pPr>
         <w:pStyle w:val="Normal"/>
-        <w:rPr/>
       </w:pPr>
       <w:r>
         <w:rPr/>
@@ -1864,7 +1870,12 @@
       <w:pPr>
         <w:pStyle w:val="Normal"/>
         <w:rPr>
+          <w:sz w:val="24"/>
+          <w:sz w:val="24"/>
+          <w:szCs w:val="24"/>
+          <w:rFonts w:ascii="Liberation Serif" w:hAnsi="Liberation Serif" w:eastAsia="Droid Sans Fallback" w:cs="FreeSans"/>
           <w:color w:val="0047FF"/>
+          <w:lang w:val="en-AU" w:eastAsia="zh-CN" w:bidi="hi-IN"/>
         </w:rPr>
       </w:pPr>
       <w:r>
@@ -1877,7 +1888,6 @@
     <w:p>
       <w:pPr>
         <w:pStyle w:val="Normal"/>
-        <w:rPr/>
       </w:pPr>
       <w:r>
         <w:rPr/>
@@ -1888,7 +1898,6 @@
     <w:p>
       <w:pPr>
         <w:pStyle w:val="Normal"/>
-        <w:rPr/>
       </w:pPr>
       <w:r>
         <w:rPr/>
@@ -1899,7 +1908,6 @@
     <w:p>
       <w:pPr>
         <w:pStyle w:val="Normal"/>
-        <w:rPr/>
       </w:pPr>
       <w:r>
         <w:rPr/>
@@ -1910,7 +1918,6 @@
     <w:p>
       <w:pPr>
         <w:pStyle w:val="Normal"/>
-        <w:rPr/>
       </w:pPr>
       <w:r>
         <w:rPr/>
@@ -1921,7 +1928,6 @@
     <w:p>
       <w:pPr>
         <w:pStyle w:val="Normal"/>
-        <w:rPr/>
       </w:pPr>
       <w:r>
         <w:rPr/>
@@ -1932,17 +1938,15 @@
     <w:p>
       <w:pPr>
         <w:pStyle w:val="Normal"/>
-        <w:rPr/>
-      </w:pPr>
-      <w:r>
-        <w:rPr/>
-      </w:r>
-      <w:r/>
-    </w:p>
-    <w:p>
-      <w:pPr>
-        <w:pStyle w:val="Normal"/>
-        <w:rPr/>
+      </w:pPr>
+      <w:r>
+        <w:rPr/>
+      </w:r>
+      <w:r/>
+    </w:p>
+    <w:p>
+      <w:pPr>
+        <w:pStyle w:val="Normal"/>
       </w:pPr>
       <w:r>
         <w:rPr/>
@@ -1953,7 +1957,6 @@
     <w:p>
       <w:pPr>
         <w:pStyle w:val="Normal"/>
-        <w:rPr/>
       </w:pPr>
       <w:r>
         <w:rPr/>
@@ -1964,7 +1967,6 @@
     <w:p>
       <w:pPr>
         <w:pStyle w:val="Normal"/>
-        <w:rPr/>
       </w:pPr>
       <w:r>
         <w:rPr/>
@@ -1975,7 +1977,6 @@
     <w:p>
       <w:pPr>
         <w:pStyle w:val="Normal"/>
-        <w:rPr/>
       </w:pPr>
       <w:r>
         <w:rPr/>
@@ -1986,7 +1987,6 @@
     <w:p>
       <w:pPr>
         <w:pStyle w:val="Normal"/>
-        <w:rPr/>
       </w:pPr>
       <w:r>
         <w:rPr/>
@@ -1997,7 +1997,6 @@
     <w:p>
       <w:pPr>
         <w:pStyle w:val="Normal"/>
-        <w:rPr/>
       </w:pPr>
       <w:r>
         <w:rPr/>
@@ -2008,7 +2007,6 @@
     <w:p>
       <w:pPr>
         <w:pStyle w:val="Normal"/>
-        <w:rPr/>
       </w:pPr>
       <w:r>
         <w:rPr/>
@@ -2019,7 +2017,6 @@
     <w:p>
       <w:pPr>
         <w:pStyle w:val="Normal"/>
-        <w:rPr/>
       </w:pPr>
       <w:r>
         <w:rPr/>
@@ -2030,7 +2027,6 @@
     <w:p>
       <w:pPr>
         <w:pStyle w:val="Normal"/>
-        <w:rPr/>
       </w:pPr>
       <w:r>
         <w:rPr/>
@@ -2041,7 +2037,6 @@
     <w:p>
       <w:pPr>
         <w:pStyle w:val="Normal"/>
-        <w:rPr/>
       </w:pPr>
       <w:r>
         <w:rPr/>
@@ -2052,7 +2047,6 @@
     <w:p>
       <w:pPr>
         <w:pStyle w:val="Normal"/>
-        <w:rPr/>
       </w:pPr>
       <w:r>
         <w:rPr/>
@@ -2063,7 +2057,6 @@
     <w:p>
       <w:pPr>
         <w:pStyle w:val="Normal"/>
-        <w:rPr/>
       </w:pPr>
       <w:r>
         <w:rPr/>
@@ -2074,7 +2067,6 @@
     <w:p>
       <w:pPr>
         <w:pStyle w:val="Normal"/>
-        <w:rPr/>
       </w:pPr>
       <w:r>
         <w:rPr/>
@@ -2085,7 +2077,6 @@
     <w:p>
       <w:pPr>
         <w:pStyle w:val="Normal"/>
-        <w:rPr/>
       </w:pPr>
       <w:r>
         <w:rPr/>
@@ -2096,7 +2087,6 @@
     <w:p>
       <w:pPr>
         <w:pStyle w:val="Normal"/>
-        <w:rPr/>
       </w:pPr>
       <w:r>
         <w:rPr/>
@@ -2107,7 +2097,6 @@
     <w:p>
       <w:pPr>
         <w:pStyle w:val="Normal"/>
-        <w:rPr/>
       </w:pPr>
       <w:r>
         <w:rPr/>
@@ -2140,7 +2129,6 @@
     <w:p>
       <w:pPr>
         <w:pStyle w:val="TextBody"/>
-        <w:rPr/>
       </w:pPr>
       <w:r>
         <w:rPr/>
@@ -2174,7 +2162,6 @@
     <w:p>
       <w:pPr>
         <w:pStyle w:val="TextBody"/>
-        <w:rPr/>
       </w:pPr>
       <w:r>
         <w:rPr/>
@@ -2186,7 +2173,14 @@
       <w:pPr>
         <w:pStyle w:val="TextBody"/>
         <w:spacing w:before="0" w:after="140"/>
-        <w:rPr/>
+        <w:rPr>
+          <w:sz w:val="24"/>
+          <w:sz w:val="24"/>
+          <w:szCs w:val="24"/>
+          <w:rFonts w:ascii="Liberation Serif" w:hAnsi="Liberation Serif" w:eastAsia="Droid Sans Fallback" w:cs="FreeSans"/>
+          <w:color w:val="00000A"/>
+          <w:lang w:val="en-AU" w:eastAsia="zh-CN" w:bidi="hi-IN"/>
+        </w:rPr>
       </w:pPr>
       <w:r>
         <w:rPr/>
@@ -2201,6 +2195,7 @@
       <w:pgNumType w:fmt="decimal"/>
       <w:formProt w:val="false"/>
       <w:textDirection w:val="lrTb"/>
+      <w:docGrid w:type="default" w:linePitch="240" w:charSpace="4294961151"/>
     </w:sectPr>
   </w:body>
 </w:document>
@@ -2216,9 +2211,6 @@
       <w:lvlText w:val=""/>
       <w:lvlJc w:val="left"/>
       <w:pPr>
-        <w:tabs>
-          <w:tab w:val="num" w:pos="432"/>
-        </w:tabs>
         <w:ind w:left="432" w:hanging="432"/>
       </w:pPr>
     </w:lvl>
@@ -2229,9 +2221,6 @@
       <w:lvlText w:val=""/>
       <w:lvlJc w:val="left"/>
       <w:pPr>
-        <w:tabs>
-          <w:tab w:val="num" w:pos="576"/>
-        </w:tabs>
         <w:ind w:left="576" w:hanging="576"/>
       </w:pPr>
     </w:lvl>
@@ -2242,9 +2231,6 @@
       <w:lvlText w:val=""/>
       <w:lvlJc w:val="left"/>
       <w:pPr>
-        <w:tabs>
-          <w:tab w:val="num" w:pos="720"/>
-        </w:tabs>
         <w:ind w:left="720" w:hanging="720"/>
       </w:pPr>
     </w:lvl>
@@ -2255,9 +2241,6 @@
       <w:lvlText w:val=""/>
       <w:lvlJc w:val="left"/>
       <w:pPr>
-        <w:tabs>
-          <w:tab w:val="num" w:pos="864"/>
-        </w:tabs>
         <w:ind w:left="864" w:hanging="864"/>
       </w:pPr>
     </w:lvl>
@@ -2268,9 +2251,6 @@
       <w:lvlText w:val=""/>
       <w:lvlJc w:val="left"/>
       <w:pPr>
-        <w:tabs>
-          <w:tab w:val="num" w:pos="1008"/>
-        </w:tabs>
         <w:ind w:left="1008" w:hanging="1008"/>
       </w:pPr>
     </w:lvl>
@@ -2281,9 +2261,6 @@
       <w:lvlText w:val=""/>
       <w:lvlJc w:val="left"/>
       <w:pPr>
-        <w:tabs>
-          <w:tab w:val="num" w:pos="1152"/>
-        </w:tabs>
         <w:ind w:left="1152" w:hanging="1152"/>
       </w:pPr>
     </w:lvl>
@@ -2294,9 +2271,6 @@
       <w:lvlText w:val=""/>
       <w:lvlJc w:val="left"/>
       <w:pPr>
-        <w:tabs>
-          <w:tab w:val="num" w:pos="1296"/>
-        </w:tabs>
         <w:ind w:left="1296" w:hanging="1296"/>
       </w:pPr>
     </w:lvl>
@@ -2307,9 +2281,6 @@
       <w:lvlText w:val=""/>
       <w:lvlJc w:val="left"/>
       <w:pPr>
-        <w:tabs>
-          <w:tab w:val="num" w:pos="1440"/>
-        </w:tabs>
         <w:ind w:left="1440" w:hanging="1440"/>
       </w:pPr>
     </w:lvl>
@@ -2320,6 +2291,122 @@
       <w:lvlText w:val=""/>
       <w:lvlJc w:val="left"/>
       <w:pPr>
+        <w:ind w:left="1584" w:hanging="1584"/>
+      </w:pPr>
+    </w:lvl>
+  </w:abstractNum>
+  <w:abstractNum w:abstractNumId="2">
+    <w:lvl w:ilvl="0">
+      <w:start w:val="1"/>
+      <w:numFmt w:val="none"/>
+      <w:suff w:val="nothing"/>
+      <w:lvlText w:val=""/>
+      <w:lvlJc w:val="left"/>
+      <w:pPr>
+        <w:tabs>
+          <w:tab w:val="num" w:pos="432"/>
+        </w:tabs>
+        <w:ind w:left="432" w:hanging="432"/>
+      </w:pPr>
+    </w:lvl>
+    <w:lvl w:ilvl="1">
+      <w:start w:val="1"/>
+      <w:numFmt w:val="none"/>
+      <w:suff w:val="nothing"/>
+      <w:lvlText w:val=""/>
+      <w:lvlJc w:val="left"/>
+      <w:pPr>
+        <w:tabs>
+          <w:tab w:val="num" w:pos="576"/>
+        </w:tabs>
+        <w:ind w:left="576" w:hanging="576"/>
+      </w:pPr>
+    </w:lvl>
+    <w:lvl w:ilvl="2">
+      <w:start w:val="1"/>
+      <w:numFmt w:val="none"/>
+      <w:suff w:val="nothing"/>
+      <w:lvlText w:val=""/>
+      <w:lvlJc w:val="left"/>
+      <w:pPr>
+        <w:tabs>
+          <w:tab w:val="num" w:pos="720"/>
+        </w:tabs>
+        <w:ind w:left="720" w:hanging="720"/>
+      </w:pPr>
+    </w:lvl>
+    <w:lvl w:ilvl="3">
+      <w:start w:val="1"/>
+      <w:numFmt w:val="none"/>
+      <w:suff w:val="nothing"/>
+      <w:lvlText w:val=""/>
+      <w:lvlJc w:val="left"/>
+      <w:pPr>
+        <w:tabs>
+          <w:tab w:val="num" w:pos="864"/>
+        </w:tabs>
+        <w:ind w:left="864" w:hanging="864"/>
+      </w:pPr>
+    </w:lvl>
+    <w:lvl w:ilvl="4">
+      <w:start w:val="1"/>
+      <w:numFmt w:val="none"/>
+      <w:suff w:val="nothing"/>
+      <w:lvlText w:val=""/>
+      <w:lvlJc w:val="left"/>
+      <w:pPr>
+        <w:tabs>
+          <w:tab w:val="num" w:pos="1008"/>
+        </w:tabs>
+        <w:ind w:left="1008" w:hanging="1008"/>
+      </w:pPr>
+    </w:lvl>
+    <w:lvl w:ilvl="5">
+      <w:start w:val="1"/>
+      <w:numFmt w:val="none"/>
+      <w:suff w:val="nothing"/>
+      <w:lvlText w:val=""/>
+      <w:lvlJc w:val="left"/>
+      <w:pPr>
+        <w:tabs>
+          <w:tab w:val="num" w:pos="1152"/>
+        </w:tabs>
+        <w:ind w:left="1152" w:hanging="1152"/>
+      </w:pPr>
+    </w:lvl>
+    <w:lvl w:ilvl="6">
+      <w:start w:val="1"/>
+      <w:numFmt w:val="none"/>
+      <w:suff w:val="nothing"/>
+      <w:lvlText w:val=""/>
+      <w:lvlJc w:val="left"/>
+      <w:pPr>
+        <w:tabs>
+          <w:tab w:val="num" w:pos="1296"/>
+        </w:tabs>
+        <w:ind w:left="1296" w:hanging="1296"/>
+      </w:pPr>
+    </w:lvl>
+    <w:lvl w:ilvl="7">
+      <w:start w:val="1"/>
+      <w:numFmt w:val="none"/>
+      <w:suff w:val="nothing"/>
+      <w:lvlText w:val=""/>
+      <w:lvlJc w:val="left"/>
+      <w:pPr>
+        <w:tabs>
+          <w:tab w:val="num" w:pos="1440"/>
+        </w:tabs>
+        <w:ind w:left="1440" w:hanging="1440"/>
+      </w:pPr>
+    </w:lvl>
+    <w:lvl w:ilvl="8">
+      <w:start w:val="1"/>
+      <w:numFmt w:val="none"/>
+      <w:suff w:val="nothing"/>
+      <w:lvlText w:val=""/>
+      <w:lvlJc w:val="left"/>
+      <w:pPr>
         <w:tabs>
           <w:tab w:val="num" w:pos="1584"/>
         </w:tabs>
@@ -2329,6 +2416,9 @@
   </w:abstractNum>
   <w:num w:numId="1">
     <w:abstractNumId w:val="1"/>
+  </w:num>
+  <w:num w:numId="2">
+    <w:abstractNumId w:val="2"/>
   </w:num>
 </w:numbering>
 </file>
@@ -2339,7 +2429,6 @@
     <w:rPrDefault>
       <w:rPr>
         <w:rFonts w:ascii="Liberation Serif" w:hAnsi="Liberation Serif" w:eastAsia="Droid Sans Fallback" w:cs="FreeSans"/>
-        <w:sz w:val="24"/>
         <w:szCs w:val="24"/>
         <w:lang w:val="en-AU" w:eastAsia="zh-CN" w:bidi="hi-IN"/>
       </w:rPr>
@@ -2353,10 +2442,12 @@
     <w:pPr>
       <w:widowControl w:val="false"/>
       <w:suppressAutoHyphens w:val="true"/>
+      <w:bidi w:val="0"/>
+      <w:jc w:val="left"/>
     </w:pPr>
     <w:rPr>
       <w:rFonts w:ascii="Liberation Serif" w:hAnsi="Liberation Serif" w:eastAsia="Droid Sans Fallback" w:cs="FreeSans"/>
-      <w:color w:val="auto"/>
+      <w:color w:val="00000A"/>
       <w:sz w:val="24"/>
       <w:szCs w:val="24"/>
       <w:lang w:val="en-AU" w:eastAsia="zh-CN" w:bidi="hi-IN"/>
@@ -2365,14 +2456,8 @@
   <w:style w:type="paragraph" w:styleId="Heading1">
     <w:name w:val="Heading 1"/>
     <w:basedOn w:val="Heading"/>
-    <w:next w:val="TextBody"/>
     <w:pPr>
-      <w:numPr>
-        <w:ilvl w:val="0"/>
-        <w:numId w:val="1"/>
-      </w:numPr>
       <w:spacing w:before="240" w:after="120"/>
-      <w:outlineLvl w:val="0"/>
       <w:outlineLvl w:val="0"/>
     </w:pPr>
     <w:rPr>
@@ -2385,14 +2470,8 @@
   <w:style w:type="paragraph" w:styleId="Heading2">
     <w:name w:val="Heading 2"/>
     <w:basedOn w:val="Heading"/>
-    <w:next w:val="TextBody"/>
     <w:pPr>
-      <w:numPr>
-        <w:ilvl w:val="1"/>
-        <w:numId w:val="1"/>
-      </w:numPr>
       <w:spacing w:before="200" w:after="120"/>
-      <w:outlineLvl w:val="1"/>
       <w:outlineLvl w:val="1"/>
     </w:pPr>
     <w:rPr>
@@ -2405,14 +2484,8 @@
   <w:style w:type="paragraph" w:styleId="Heading3">
     <w:name w:val="Heading 3"/>
     <w:basedOn w:val="Heading"/>
-    <w:next w:val="TextBody"/>
     <w:pPr>
-      <w:numPr>
-        <w:ilvl w:val="2"/>
-        <w:numId w:val="1"/>
-      </w:numPr>
       <w:spacing w:before="140" w:after="120"/>
-      <w:outlineLvl w:val="2"/>
       <w:outlineLvl w:val="2"/>
     </w:pPr>
     <w:rPr>
@@ -2426,14 +2499,8 @@
   <w:style w:type="paragraph" w:styleId="Heading4">
     <w:name w:val="Heading 4"/>
     <w:basedOn w:val="Heading"/>
-    <w:next w:val="TextBody"/>
     <w:pPr>
-      <w:numPr>
-        <w:ilvl w:val="3"/>
-        <w:numId w:val="1"/>
-      </w:numPr>
       <w:spacing w:before="120" w:after="120"/>
-      <w:outlineLvl w:val="3"/>
       <w:outlineLvl w:val="3"/>
     </w:pPr>
     <w:rPr>
@@ -2449,14 +2516,8 @@
   <w:style w:type="paragraph" w:styleId="Heading5">
     <w:name w:val="Heading 5"/>
     <w:basedOn w:val="Heading"/>
-    <w:next w:val="TextBody"/>
     <w:pPr>
-      <w:numPr>
-        <w:ilvl w:val="4"/>
-        <w:numId w:val="1"/>
-      </w:numPr>
       <w:spacing w:before="120" w:after="60"/>
-      <w:outlineLvl w:val="4"/>
       <w:outlineLvl w:val="4"/>
     </w:pPr>
     <w:rPr>
@@ -2533,7 +2594,6 @@
   <w:style w:type="paragraph" w:styleId="Title">
     <w:name w:val="Title"/>
     <w:basedOn w:val="Heading"/>
-    <w:next w:val="TextBody"/>
     <w:pPr>
       <w:jc w:val="center"/>
     </w:pPr>
@@ -2547,7 +2607,6 @@
   <w:style w:type="paragraph" w:styleId="Subtitle">
     <w:name w:val="Subtitle"/>
     <w:basedOn w:val="Heading"/>
-    <w:next w:val="TextBody"/>
     <w:pPr>
       <w:spacing w:before="60" w:after="120"/>
       <w:jc w:val="center"/>

</xml_diff>

<commit_message>
Moved text into single .tex file and added figure and minor corrections
</commit_message>
<xml_diff>
--- a/comments/AuthorResponse.docx
+++ b/comments/AuthorResponse.docx
@@ -42,7 +42,11 @@
       </w:pPr>
       <w:r>
         <w:rPr/>
-        <w:t>First the referee responses are listed then the major comments and my responses for each referee are shown.</w:t>
+        <w:t xml:space="preserve">First the referee responses are listed then the major comments and my responses for each referee are shown. </w:t>
+      </w:r>
+      <w:r>
+        <w:rPr/>
+        <w:t>Finally the minor corrections are listed with responses colocated.</w:t>
       </w:r>
       <w:r/>
     </w:p>
@@ -437,59 +441,57 @@
         <w:rPr>
           <w:color w:val="0047FF"/>
         </w:rPr>
-        <w:t xml:space="preserve">I have added comparisons between the seasonalities at my three sites and </w:t>
-      </w:r>
-      <w:r>
-        <w:rPr>
+        <w:t>I have added comparisons between the seasonalities at my three sites and results from Wauben et al., 1998: Comparison of modeled ozone distributions with sonde and satellite observations, and Sprenger et al., 2003.</w:t>
+      </w:r>
+      <w:r/>
+    </w:p>
+    <w:p>
+      <w:pPr>
+        <w:pStyle w:val="Normal"/>
+        <w:rPr>
+          <w:sz w:val="24"/>
+          <w:sz w:val="24"/>
+          <w:szCs w:val="24"/>
+          <w:rFonts w:ascii="Liberation Serif" w:hAnsi="Liberation Serif" w:eastAsia="Droid Sans Fallback" w:cs="FreeSans"/>
           <w:color w:val="0047FF"/>
-        </w:rPr>
-        <w:t>results from Wauben et al., 1998: Comparison of modeled ozone distributions with sonde and satellite observations, and Sprenger et al., 2003.</w:t>
-      </w:r>
-      <w:r/>
-    </w:p>
-    <w:p>
-      <w:pPr>
-        <w:pStyle w:val="Normal"/>
-        <w:rPr>
-          <w:sz w:val="24"/>
-          <w:sz w:val="24"/>
-          <w:szCs w:val="24"/>
-          <w:rFonts w:ascii="Liberation Serif" w:hAnsi="Liberation Serif" w:eastAsia="Droid Sans Fallback" w:cs="FreeSans"/>
+          <w:lang w:val="en-AU" w:eastAsia="zh-CN" w:bidi="hi-IN"/>
+        </w:rPr>
+      </w:pPr>
+      <w:bookmarkStart w:id="0" w:name="__DdeLink__200_1403313333"/>
+      <w:r>
+        <w:rPr>
           <w:color w:val="0047FF"/>
-          <w:lang w:val="en-AU" w:eastAsia="zh-CN" w:bidi="hi-IN"/>
-        </w:rPr>
-      </w:pPr>
-      <w:bookmarkStart w:id="0" w:name="__DdeLink__200_1403313333"/>
+        </w:rPr>
+        <w:t>The measurement sites are not in the regions which have a clear winter maximum seen in figure 1 of Sprenger et al., 2003, and the large scale winter maximum shown by all three studies seems to be dominated by the system in that region</w:t>
+      </w:r>
+      <w:bookmarkEnd w:id="0"/>
       <w:r>
         <w:rPr>
           <w:color w:val="0047FF"/>
         </w:rPr>
-        <w:t>The measurement sites are not in the regions which have a clear winter maximum seen in figure 1 of Sprenger et al., 2003, and the large scale winter maximum shown by all three studies seems to be dominated by the system in that region</w:t>
-      </w:r>
-      <w:bookmarkEnd w:id="0"/>
-      <w:r>
-        <w:rPr>
+        <w:t xml:space="preserve"> – this has now been noted in the text.</w:t>
+      </w:r>
+      <w:r/>
+    </w:p>
+    <w:p>
+      <w:pPr>
+        <w:pStyle w:val="Normal"/>
+        <w:rPr>
+          <w:sz w:val="24"/>
+          <w:sz w:val="24"/>
+          <w:szCs w:val="24"/>
+          <w:rFonts w:ascii="Liberation Serif" w:hAnsi="Liberation Serif" w:eastAsia="Droid Sans Fallback" w:cs="FreeSans"/>
           <w:color w:val="0047FF"/>
-        </w:rPr>
-        <w:t xml:space="preserve"> – this has now been noted in the text.</w:t>
-      </w:r>
-      <w:r/>
-    </w:p>
-    <w:p>
-      <w:pPr>
-        <w:pStyle w:val="Normal"/>
-        <w:rPr>
-          <w:sz w:val="24"/>
-          <w:sz w:val="24"/>
-          <w:szCs w:val="24"/>
-          <w:rFonts w:ascii="Liberation Serif" w:hAnsi="Liberation Serif" w:eastAsia="Droid Sans Fallback" w:cs="FreeSans"/>
+          <w:lang w:val="en-AU" w:eastAsia="zh-CN" w:bidi="hi-IN"/>
+        </w:rPr>
+      </w:pPr>
+      <w:r>
+        <w:rPr>
+          <w:rFonts w:eastAsia="Droid Sans Fallback" w:cs="FreeSans"/>
           <w:color w:val="0047FF"/>
-          <w:lang w:val="en-AU" w:eastAsia="zh-CN" w:bidi="hi-IN"/>
-        </w:rPr>
-      </w:pPr>
-      <w:r>
-        <w:rPr>
-          <w:color w:val="0047FF"/>
+          <w:sz w:val="24"/>
+          <w:szCs w:val="24"/>
+          <w:lang w:val="en-AU" w:eastAsia="zh-CN" w:bidi="hi-IN"/>
         </w:rPr>
       </w:r>
       <w:r/>
@@ -898,7 +900,13 @@
         </w:rPr>
       </w:pPr>
       <w:r>
-        <w:rPr/>
+        <w:rPr>
+          <w:rFonts w:eastAsia="Droid Sans Fallback" w:cs="FreeSans"/>
+          <w:color w:val="0047FF"/>
+          <w:sz w:val="24"/>
+          <w:szCs w:val="24"/>
+          <w:lang w:val="en-AU" w:eastAsia="zh-CN" w:bidi="hi-IN"/>
+        </w:rPr>
       </w:r>
       <w:r/>
     </w:p>
@@ -1306,7 +1314,11 @@
       </w:pPr>
       <w:r>
         <w:rPr>
+          <w:rFonts w:eastAsia="Droid Sans Fallback" w:cs="FreeSans"/>
           <w:color w:val="000099"/>
+          <w:sz w:val="24"/>
+          <w:szCs w:val="24"/>
+          <w:lang w:val="en-AU" w:eastAsia="zh-CN" w:bidi="hi-IN"/>
         </w:rPr>
       </w:r>
       <w:r/>
@@ -2355,6 +2367,1113 @@
       <w:r>
         <w:rPr/>
         <w:t>2) Further: I missed a quantification of the uncertainties. This is partly done in section 2.5, but it is e.g. not clear why a threshold of 99% is the best choice nor which factor specifically leads to the very low flux estimate. I suggest the authors use a bunch of northern hemispheric sondes with higher spatial and temporal density to gauge their approach before applying it to the southern hemisphere.</w:t>
+      </w:r>
+      <w:r/>
+    </w:p>
+    <w:p>
+      <w:pPr>
+        <w:pStyle w:val="TextBody"/>
+        <w:spacing w:before="0" w:after="140"/>
+        <w:rPr>
+          <w:sz w:val="24"/>
+          <w:sz w:val="24"/>
+          <w:szCs w:val="24"/>
+          <w:rFonts w:ascii="Liberation Serif" w:hAnsi="Liberation Serif" w:eastAsia="Droid Sans Fallback" w:cs="FreeSans"/>
+          <w:color w:val="00000A"/>
+          <w:lang w:val="en-AU" w:eastAsia="zh-CN" w:bidi="hi-IN"/>
+        </w:rPr>
+      </w:pPr>
+      <w:r>
+        <w:rPr/>
+      </w:r>
+      <w:r/>
+    </w:p>
+    <w:p>
+      <w:pPr>
+        <w:pStyle w:val="Heading1"/>
+      </w:pPr>
+      <w:r>
+        <w:rPr/>
+        <w:t>Minor Comments</w:t>
+      </w:r>
+      <w:r/>
+    </w:p>
+    <w:p>
+      <w:pPr>
+        <w:pStyle w:val="Heading3"/>
+        <w:rPr>
+          <w:sz w:val="28"/>
+          <w:b/>
+          <w:sz w:val="28"/>
+          <w:b/>
+          <w:szCs w:val="28"/>
+          <w:bCs/>
+          <w:rFonts w:ascii="Liberation Sans" w:hAnsi="Liberation Sans" w:eastAsia="Droid Sans Fallback" w:cs="FreeSans"/>
+          <w:color w:val="808080"/>
+          <w:lang w:val="en-AU" w:eastAsia="zh-CN" w:bidi="hi-IN"/>
+        </w:rPr>
+      </w:pPr>
+      <w:r>
+        <w:rPr/>
+        <w:t>Referee 1:</w:t>
+      </w:r>
+      <w:r/>
+    </w:p>
+    <w:p>
+      <w:pPr>
+        <w:pStyle w:val="Normal"/>
+      </w:pPr>
+      <w:r>
+        <w:rPr/>
+        <w:t>Page 1, line 4: seasonality -&gt; seasonality of STT events</w:t>
+      </w:r>
+      <w:r/>
+    </w:p>
+    <w:p>
+      <w:pPr>
+        <w:pStyle w:val="Normal"/>
+      </w:pPr>
+      <w:r>
+        <w:rPr/>
+        <w:t>Page 1, line 9: 2.5 km, 3 km -&gt; 2.5 km and 3 km</w:t>
+      </w:r>
+      <w:r/>
+    </w:p>
+    <w:p>
+      <w:pPr>
+        <w:pStyle w:val="Normal"/>
+      </w:pPr>
+      <w:r>
+        <w:rPr/>
+        <w:t>Page 1, line 14: these -&gt; which</w:t>
+      </w:r>
+      <w:r/>
+    </w:p>
+    <w:p>
+      <w:pPr>
+        <w:pStyle w:val="Normal"/>
+      </w:pPr>
+      <w:r>
+        <w:rPr/>
+        <w:t>Page 2, line 2: .Despite lingering -&gt; . Despite the lingering</w:t>
+      </w:r>
+      <w:r/>
+    </w:p>
+    <w:p>
+      <w:pPr>
+        <w:pStyle w:val="Normal"/>
+      </w:pPr>
+      <w:r>
+        <w:rPr/>
+        <w:t>Page 2, line 29: found STT -&gt; found that STT</w:t>
+      </w:r>
+      <w:r/>
+    </w:p>
+    <w:p>
+      <w:pPr>
+        <w:pStyle w:val="Normal"/>
+      </w:pPr>
+      <w:r>
+        <w:rPr/>
+        <w:t>Page 2, line 31: challenging to accurately represent, and better model resolution → challenging to be accurately represented, and finer model resolution</w:t>
+      </w:r>
+      <w:r/>
+    </w:p>
+    <w:p>
+      <w:pPr>
+        <w:pStyle w:val="Normal"/>
+      </w:pPr>
+      <w:r>
+        <w:rPr/>
+        <w:t>Page 3, line 6: low -&gt; lower</w:t>
+      </w:r>
+      <w:r/>
+    </w:p>
+    <w:p>
+      <w:pPr>
+        <w:pStyle w:val="Normal"/>
+      </w:pPr>
+      <w:r>
+        <w:rPr/>
+        <w:t>Page 3, lines 14-16: Add references.</w:t>
+      </w:r>
+      <w:r/>
+    </w:p>
+    <w:p>
+      <w:pPr>
+        <w:pStyle w:val="Normal"/>
+      </w:pPr>
+      <w:r>
+        <w:rPr/>
+        <w:t>Page 3, line 16: characterized -&gt; described</w:t>
+      </w:r>
+      <w:r/>
+    </w:p>
+    <w:p>
+      <w:pPr>
+        <w:pStyle w:val="Normal"/>
+      </w:pPr>
+      <w:r>
+        <w:rPr/>
+        <w:t>Page 8, line 12: transported -&gt; transported over</w:t>
+      </w:r>
+      <w:r/>
+    </w:p>
+    <w:p>
+      <w:pPr>
+        <w:pStyle w:val="Normal"/>
+      </w:pPr>
+      <w:r>
+        <w:rPr/>
+        <w:t>Page 9, lines 22-23: (e.g., Sinha et al. (2004); Mari et al. (2008)). -&gt; (e.g., Sinha et al., 2004; Mari et al., 2008). Please check the manuscript for similar instances.</w:t>
+      </w:r>
+      <w:r/>
+    </w:p>
+    <w:p>
+      <w:pPr>
+        <w:pStyle w:val="Normal"/>
+      </w:pPr>
+      <w:r>
+        <w:rPr/>
+        <w:t>Page 10, line 16: our three sites -&gt; the three sites</w:t>
+      </w:r>
+      <w:r/>
+    </w:p>
+    <w:p>
+      <w:pPr>
+        <w:pStyle w:val="Normal"/>
+      </w:pPr>
+      <w:r>
+        <w:rPr/>
+        <w:t>Page 10, line 16: detected -&gt; the detected</w:t>
+      </w:r>
+      <w:r/>
+    </w:p>
+    <w:p>
+      <w:pPr>
+        <w:pStyle w:val="Normal"/>
+        <w:rPr>
+          <w:sz w:val="24"/>
+          <w:sz w:val="24"/>
+          <w:szCs w:val="24"/>
+          <w:rFonts w:ascii="Liberation Serif" w:hAnsi="Liberation Serif" w:eastAsia="Droid Sans Fallback" w:cs="FreeSans"/>
+          <w:color w:val="00000A"/>
+          <w:lang w:val="en-AU" w:eastAsia="zh-CN" w:bidi="hi-IN"/>
+        </w:rPr>
+      </w:pPr>
+      <w:r>
+        <w:rPr/>
+        <w:t xml:space="preserve">Page 11, line 23: profile -&gt; vertical profile </w:t>
+      </w:r>
+      <w:r/>
+    </w:p>
+    <w:p>
+      <w:pPr>
+        <w:pStyle w:val="Normal"/>
+        <w:rPr>
+          <w:sz w:val="24"/>
+          <w:sz w:val="24"/>
+          <w:szCs w:val="24"/>
+          <w:rFonts w:ascii="Liberation Serif" w:hAnsi="Liberation Serif" w:eastAsia="Droid Sans Fallback" w:cs="FreeSans"/>
+          <w:color w:val="00000A"/>
+          <w:lang w:val="en-AU" w:eastAsia="zh-CN" w:bidi="hi-IN"/>
+        </w:rPr>
+      </w:pPr>
+      <w:r>
+        <w:rPr/>
+        <w:t>Please replace all instances of “Brunt-Viäsälä” in the manuscript with “Brunt-Väisälä”.</w:t>
+      </w:r>
+      <w:r/>
+    </w:p>
+    <w:p>
+      <w:pPr>
+        <w:pStyle w:val="Normal"/>
+      </w:pPr>
+      <w:r>
+        <w:rPr/>
+        <w:t>Page 19, Figure 13: dash -&gt; red dash, please also provide information about the black dashes.</w:t>
+      </w:r>
+      <w:r/>
+    </w:p>
+    <w:p>
+      <w:pPr>
+        <w:pStyle w:val="Normal"/>
+      </w:pPr>
+      <w:r>
+        <w:rPr/>
+        <w:t>Page 22, line 9: If we we assume -&gt; If we assume</w:t>
+      </w:r>
+      <w:r/>
+    </w:p>
+    <w:p>
+      <w:pPr>
+        <w:pStyle w:val="Normal"/>
+      </w:pPr>
+      <w:r>
+        <w:rPr/>
+        <w:t>Page 22, line 10: impact due to each event STT event -&gt; impact due to each STT event</w:t>
+      </w:r>
+      <w:r/>
+    </w:p>
+    <w:p>
+      <w:pPr>
+        <w:pStyle w:val="Normal"/>
+      </w:pPr>
+      <w:r>
+        <w:rPr/>
+        <w:t>Page 22: empirically-derived threshholds -&gt; empirically-derived thresholds</w:t>
+      </w:r>
+      <w:r/>
+    </w:p>
+    <w:p>
+      <w:pPr>
+        <w:pStyle w:val="Normal"/>
+      </w:pPr>
+      <w:r>
+        <w:rPr/>
+        <w:t>Page 22: Comparison with ERA-Interim reanalysis data -&gt; Analysis of the ERA-Interim reanalysis data</w:t>
+      </w:r>
+      <w:r/>
+    </w:p>
+    <w:p>
+      <w:pPr>
+        <w:pStyle w:val="Normal"/>
+      </w:pPr>
+      <w:r>
+        <w:rPr/>
+      </w:r>
+      <w:r/>
+    </w:p>
+    <w:p>
+      <w:pPr>
+        <w:pStyle w:val="Heading3"/>
+        <w:rPr>
+          <w:sz w:val="28"/>
+          <w:b/>
+          <w:sz w:val="28"/>
+          <w:b/>
+          <w:szCs w:val="28"/>
+          <w:bCs/>
+          <w:rFonts w:ascii="Liberation Sans" w:hAnsi="Liberation Sans" w:eastAsia="Droid Sans Fallback" w:cs="FreeSans"/>
+          <w:color w:val="808080"/>
+          <w:lang w:val="en-AU" w:eastAsia="zh-CN" w:bidi="hi-IN"/>
+        </w:rPr>
+      </w:pPr>
+      <w:r>
+        <w:rPr/>
+        <w:t>Referee 2:</w:t>
+      </w:r>
+      <w:r/>
+    </w:p>
+    <w:p>
+      <w:pPr>
+        <w:pStyle w:val="Normal"/>
+        <w:rPr>
+          <w:sz w:val="24"/>
+          <w:sz w:val="24"/>
+          <w:szCs w:val="24"/>
+          <w:rFonts w:ascii="Liberation Serif" w:hAnsi="Liberation Serif" w:eastAsia="Droid Sans Fallback" w:cs="FreeSans"/>
+          <w:color w:val="00000A"/>
+          <w:lang w:val="en-AU" w:eastAsia="zh-CN" w:bidi="hi-IN"/>
+        </w:rPr>
+      </w:pPr>
+      <w:r>
+        <w:rPr/>
+        <w:t xml:space="preserve">P2,L13-15: “While models show decreasing tropospheric ozone due to stratospheric ozone depletion propagated to the upper troposphere through vertical mixing (Stevenson et al., 2013), recent work based on the Southern Hemisphere ADditional OZonesonde (SHADOZ) network suggests increasing upper tropospheric ozone near southern Africa, most likely due to stratospheric mixing (Liu et al., 2015; Thompson et al., 2014)” → Simplify sentence structure! Rephrase. </w:t>
+      </w:r>
+      <w:r/>
+    </w:p>
+    <w:p>
+      <w:pPr>
+        <w:pStyle w:val="Normal"/>
+        <w:rPr>
+          <w:sz w:val="24"/>
+          <w:sz w:val="24"/>
+          <w:szCs w:val="24"/>
+          <w:rFonts w:ascii="Liberation Serif" w:hAnsi="Liberation Serif" w:eastAsia="Droid Sans Fallback" w:cs="FreeSans"/>
+          <w:color w:val="00000A"/>
+          <w:lang w:val="en-AU" w:eastAsia="zh-CN" w:bidi="hi-IN"/>
+        </w:rPr>
+      </w:pPr>
+      <w:r>
+        <w:rPr/>
+        <w:t>- P2,L24: “ excedes” → “exceeds”</w:t>
+      </w:r>
+      <w:r/>
+    </w:p>
+    <w:p>
+      <w:pPr>
+        <w:pStyle w:val="Normal"/>
+        <w:rPr>
+          <w:sz w:val="24"/>
+          <w:sz w:val="24"/>
+          <w:szCs w:val="24"/>
+          <w:rFonts w:ascii="Liberation Serif" w:hAnsi="Liberation Serif" w:eastAsia="Droid Sans Fallback" w:cs="FreeSans"/>
+          <w:color w:val="00000A"/>
+          <w:lang w:val="en-AU" w:eastAsia="zh-CN" w:bidi="hi-IN"/>
+        </w:rPr>
+      </w:pPr>
+      <w:r>
+        <w:rPr/>
+        <w:t>- P2,L29: “STT is responsible” → “STT to be responsible”</w:t>
+      </w:r>
+      <w:r/>
+    </w:p>
+    <w:p>
+      <w:pPr>
+        <w:pStyle w:val="Normal"/>
+        <w:rPr>
+          <w:sz w:val="24"/>
+          <w:sz w:val="24"/>
+          <w:szCs w:val="24"/>
+          <w:rFonts w:ascii="Liberation Serif" w:hAnsi="Liberation Serif" w:eastAsia="Droid Sans Fallback" w:cs="FreeSans"/>
+          <w:color w:val="00000A"/>
+          <w:lang w:val="en-AU" w:eastAsia="zh-CN" w:bidi="hi-IN"/>
+        </w:rPr>
+      </w:pPr>
+      <w:r>
+        <w:rPr/>
+        <w:t>- P3, L4: “mixing across the tropopause mainly caused by the jet streams” → a little strange formulation. Mixing is not caused by the jet streams; maybe you can write that it is associated by the jet streams.</w:t>
+      </w:r>
+      <w:r/>
+    </w:p>
+    <w:p>
+      <w:pPr>
+        <w:pStyle w:val="Normal"/>
+        <w:rPr>
+          <w:sz w:val="24"/>
+          <w:sz w:val="24"/>
+          <w:szCs w:val="24"/>
+          <w:rFonts w:ascii="Liberation Serif" w:hAnsi="Liberation Serif" w:eastAsia="Droid Sans Fallback" w:cs="FreeSans"/>
+          <w:color w:val="00000A"/>
+          <w:lang w:val="en-AU" w:eastAsia="zh-CN" w:bidi="hi-IN"/>
+        </w:rPr>
+      </w:pPr>
+      <w:r>
+        <w:rPr/>
+        <w:t>- P3,L10-11: ”A big influence on the high surface ozone concentrations over the eastern Mediterranean is stratospheric mixing and anticyclonic subsidence (Zanis et al., 2014)” → ”A big influence on the high surface ozone concentrations over the eastern Mediterranean can be attributed stratospheric mixing and anticyclonic subsidence (Zanis et al., 2014)”</w:t>
+      </w:r>
+      <w:r/>
+    </w:p>
+    <w:p>
+      <w:pPr>
+        <w:pStyle w:val="Normal"/>
+        <w:rPr>
+          <w:sz w:val="24"/>
+          <w:sz w:val="24"/>
+          <w:szCs w:val="24"/>
+          <w:rFonts w:ascii="Liberation Serif" w:hAnsi="Liberation Serif" w:eastAsia="Droid Sans Fallback" w:cs="FreeSans"/>
+          <w:color w:val="00000A"/>
+          <w:lang w:val="en-AU" w:eastAsia="zh-CN" w:bidi="hi-IN"/>
+        </w:rPr>
+      </w:pPr>
+      <w:r>
+        <w:rPr/>
+        <w:t>- P3,L11-12: The authors might want to consider the following studies dealing with STT and ozone fluxes over the eastern Mediterranean:</w:t>
+      </w:r>
+      <w:r/>
+    </w:p>
+    <w:p>
+      <w:pPr>
+        <w:pStyle w:val="Normal"/>
+        <w:rPr>
+          <w:sz w:val="24"/>
+          <w:sz w:val="24"/>
+          <w:szCs w:val="24"/>
+          <w:rFonts w:ascii="Liberation Serif" w:hAnsi="Liberation Serif" w:eastAsia="Droid Sans Fallback" w:cs="FreeSans"/>
+          <w:color w:val="00000A"/>
+          <w:lang w:val="en-AU" w:eastAsia="zh-CN" w:bidi="hi-IN"/>
+        </w:rPr>
+      </w:pPr>
+      <w:r>
+        <w:rPr/>
+        <w:t>Tyrlis, E., B. Škerlak, M. Sprenger, H. Wernli, G. Zittis, and J. Lelieveld (2014), On the linkage</w:t>
+      </w:r>
+      <w:r/>
+    </w:p>
+    <w:p>
+      <w:pPr>
+        <w:pStyle w:val="Normal"/>
+        <w:rPr>
+          <w:sz w:val="24"/>
+          <w:sz w:val="24"/>
+          <w:szCs w:val="24"/>
+          <w:rFonts w:ascii="Liberation Serif" w:hAnsi="Liberation Serif" w:eastAsia="Droid Sans Fallback" w:cs="FreeSans"/>
+          <w:color w:val="00000A"/>
+          <w:lang w:val="en-AU" w:eastAsia="zh-CN" w:bidi="hi-IN"/>
+        </w:rPr>
+      </w:pPr>
+      <w:r>
+        <w:rPr/>
+        <w:t>between the Asian summer monsoon and tropopause fold activity over the eastern Mediterranean</w:t>
+      </w:r>
+      <w:r/>
+    </w:p>
+    <w:p>
+      <w:pPr>
+        <w:pStyle w:val="Normal"/>
+        <w:rPr>
+          <w:sz w:val="24"/>
+          <w:sz w:val="24"/>
+          <w:szCs w:val="24"/>
+          <w:rFonts w:ascii="Liberation Serif" w:hAnsi="Liberation Serif" w:eastAsia="Droid Sans Fallback" w:cs="FreeSans"/>
+          <w:color w:val="00000A"/>
+          <w:lang w:val="en-AU" w:eastAsia="zh-CN" w:bidi="hi-IN"/>
+        </w:rPr>
+      </w:pPr>
+      <w:r>
+        <w:rPr/>
+        <w:t>and the Middle East, J. Geophys. Res. Atmos., 119, 3202–3221, doi:10.1002/2013JD021113.</w:t>
+      </w:r>
+      <w:r/>
+    </w:p>
+    <w:p>
+      <w:pPr>
+        <w:pStyle w:val="Normal"/>
+        <w:rPr>
+          <w:sz w:val="24"/>
+          <w:sz w:val="24"/>
+          <w:szCs w:val="24"/>
+          <w:rFonts w:ascii="Liberation Serif" w:hAnsi="Liberation Serif" w:eastAsia="Droid Sans Fallback" w:cs="FreeSans"/>
+          <w:color w:val="00000A"/>
+          <w:lang w:val="en-AU" w:eastAsia="zh-CN" w:bidi="hi-IN"/>
+        </w:rPr>
+      </w:pPr>
+      <w:r>
+        <w:rPr/>
+        <w:t>Akritidis, D. et al. "On the role of tropopause folds in summertime tropospheric ozone over the</w:t>
+      </w:r>
+      <w:r/>
+    </w:p>
+    <w:p>
+      <w:pPr>
+        <w:pStyle w:val="Normal"/>
+        <w:rPr>
+          <w:sz w:val="24"/>
+          <w:sz w:val="24"/>
+          <w:szCs w:val="24"/>
+          <w:rFonts w:ascii="Liberation Serif" w:hAnsi="Liberation Serif" w:eastAsia="Droid Sans Fallback" w:cs="FreeSans"/>
+          <w:color w:val="00000A"/>
+          <w:lang w:val="en-AU" w:eastAsia="zh-CN" w:bidi="hi-IN"/>
+        </w:rPr>
+      </w:pPr>
+      <w:r>
+        <w:rPr/>
+        <w:t>eastern Mediterranean and the Middle East." Atmospheric Chemistry and Physics 16.21 (2016):</w:t>
+      </w:r>
+      <w:r/>
+    </w:p>
+    <w:p>
+      <w:pPr>
+        <w:pStyle w:val="Normal"/>
+        <w:rPr>
+          <w:sz w:val="24"/>
+          <w:sz w:val="24"/>
+          <w:szCs w:val="24"/>
+          <w:rFonts w:ascii="Liberation Serif" w:hAnsi="Liberation Serif" w:eastAsia="Droid Sans Fallback" w:cs="FreeSans"/>
+          <w:color w:val="00000A"/>
+          <w:lang w:val="en-AU" w:eastAsia="zh-CN" w:bidi="hi-IN"/>
+        </w:rPr>
+      </w:pPr>
+      <w:r>
+        <w:rPr/>
+        <w:t>14025-14039.</w:t>
+      </w:r>
+      <w:r/>
+    </w:p>
+    <w:p>
+      <w:pPr>
+        <w:pStyle w:val="Normal"/>
+        <w:rPr>
+          <w:sz w:val="24"/>
+          <w:sz w:val="24"/>
+          <w:szCs w:val="24"/>
+          <w:rFonts w:ascii="Liberation Serif" w:hAnsi="Liberation Serif" w:eastAsia="Droid Sans Fallback" w:cs="FreeSans"/>
+          <w:color w:val="00000A"/>
+          <w:lang w:val="en-AU" w:eastAsia="zh-CN" w:bidi="hi-IN"/>
+        </w:rPr>
+      </w:pPr>
+      <w:r>
+        <w:rPr/>
+        <w:t>- P3,L14-15: “The strength (ozone enhancement above background levels), horizontal scale, vertical depth, and longevity of these intruding ozone tongues vary with weather, topography, and season.” → This is a rather general statement. What do you mean with weather?</w:t>
+      </w:r>
+      <w:r/>
+    </w:p>
+    <w:p>
+      <w:pPr>
+        <w:pStyle w:val="Normal"/>
+        <w:rPr>
+          <w:sz w:val="24"/>
+          <w:sz w:val="24"/>
+          <w:szCs w:val="24"/>
+          <w:rFonts w:ascii="Liberation Serif" w:hAnsi="Liberation Serif" w:eastAsia="Droid Sans Fallback" w:cs="FreeSans"/>
+          <w:color w:val="00000A"/>
+          <w:lang w:val="en-AU" w:eastAsia="zh-CN" w:bidi="hi-IN"/>
+        </w:rPr>
+      </w:pPr>
+      <w:r>
+        <w:rPr/>
+        <w:t>- P3,L30-33: How relevant is it for the reader to know how the ozone mixing ratio is quantified? If not relevant, I would remove this sentence. It sounds rather technical!</w:t>
+      </w:r>
+      <w:r/>
+    </w:p>
+    <w:p>
+      <w:pPr>
+        <w:pStyle w:val="Normal"/>
+        <w:rPr>
+          <w:sz w:val="24"/>
+          <w:sz w:val="24"/>
+          <w:szCs w:val="24"/>
+          <w:rFonts w:ascii="Liberation Serif" w:hAnsi="Liberation Serif" w:eastAsia="Droid Sans Fallback" w:cs="FreeSans"/>
+          <w:color w:val="00000A"/>
+          <w:lang w:val="en-AU" w:eastAsia="zh-CN" w:bidi="hi-IN"/>
+        </w:rPr>
+      </w:pPr>
+      <w:r>
+        <w:rPr/>
+        <w:t>- P4,L8-9: “Characterisation of STT events requires a clear definition of the tropopause. The two most common tropopause height definitions are the standard lapse rate tropopause (WMO, 1957) and the ozone tropopause (Bethan et al., 1996).” → I would mention already at this place the dynamical tropopause which is defined by means of a potential vorticity iso-surface. I would guess it to be rather similar to the ozone tropopause, but to differ from the WMO one.</w:t>
+      </w:r>
+      <w:r/>
+    </w:p>
+    <w:p>
+      <w:pPr>
+        <w:pStyle w:val="Normal"/>
+        <w:rPr>
+          <w:sz w:val="24"/>
+          <w:sz w:val="24"/>
+          <w:szCs w:val="24"/>
+          <w:rFonts w:ascii="Liberation Serif" w:hAnsi="Liberation Serif" w:eastAsia="Droid Sans Fallback" w:cs="FreeSans"/>
+          <w:color w:val="00000A"/>
+          <w:lang w:val="en-AU" w:eastAsia="zh-CN" w:bidi="hi-IN"/>
+        </w:rPr>
+      </w:pPr>
+      <w:r>
+        <w:rPr/>
+        <w:t>- P4,L17: “The ozone tropopause can be less robust during stratosphere-troposphere exchange;” → What does ‘robust’ mean? What defines whether a tropopause is robust or not? The ozone tropopause certainly allows for much more details (and a much more complicated structure) than the WMO tropopause. But I would not say that it is less robust because of this!</w:t>
+      </w:r>
+      <w:r/>
+    </w:p>
+    <w:p>
+      <w:pPr>
+        <w:pStyle w:val="Normal"/>
+        <w:rPr>
+          <w:sz w:val="24"/>
+          <w:sz w:val="24"/>
+          <w:szCs w:val="24"/>
+          <w:rFonts w:ascii="Liberation Serif" w:hAnsi="Liberation Serif" w:eastAsia="Droid Sans Fallback" w:cs="FreeSans"/>
+          <w:color w:val="00000A"/>
+          <w:lang w:val="en-AU" w:eastAsia="zh-CN" w:bidi="hi-IN"/>
+        </w:rPr>
+      </w:pPr>
+      <w:r>
+        <w:rPr/>
+        <w:t>- P4,L19-21: “In this work, the lower of these two tropopause altitudes is used. This choice avoids occasional unrealistically high tropopause heights due to perturbed ozone or temperature measurements in the ozonesonde data.” → I feel a little uncomfortable by this definition! The two definitions of the tropopause are rather different, and by simply taking the lower one seems ‘dangerous’. The authors should motivate this approach more clearly. At least, I would like to know how often the ozone tropopause ‘wins’ and how often the WMO one. I would expect the ozone tropopause most often to be at lower heights than the WMO one! Correct?</w:t>
+      </w:r>
+      <w:r/>
+    </w:p>
+    <w:p>
+      <w:pPr>
+        <w:pStyle w:val="Normal"/>
+        <w:rPr>
+          <w:sz w:val="24"/>
+          <w:sz w:val="24"/>
+          <w:szCs w:val="24"/>
+          <w:rFonts w:ascii="Liberation Serif" w:hAnsi="Liberation Serif" w:eastAsia="Droid Sans Fallback" w:cs="FreeSans"/>
+          <w:color w:val="00000A"/>
+          <w:lang w:val="en-AU" w:eastAsia="zh-CN" w:bidi="hi-IN"/>
+        </w:rPr>
+      </w:pPr>
+      <w:r>
+        <w:rPr/>
+        <w:t>- P7,L22-23: “The interpolated profiles are then bandpass-filtered using a Fourier transform to retain perturbations with vertical scales between 0.5 km and 5 km (removing low and high frequency perturbations)” → I see the 0.5-km threshold. What exactly is the aim of the low-pass filtering threshold (5 km). A more clear description would be helpful.</w:t>
+      </w:r>
+      <w:r/>
+    </w:p>
+    <w:p>
+      <w:pPr>
+        <w:pStyle w:val="Normal"/>
+        <w:rPr>
+          <w:sz w:val="24"/>
+          <w:sz w:val="24"/>
+          <w:szCs w:val="24"/>
+          <w:rFonts w:ascii="Liberation Serif" w:hAnsi="Liberation Serif" w:eastAsia="Droid Sans Fallback" w:cs="FreeSans"/>
+          <w:color w:val="00000A"/>
+          <w:lang w:val="en-AU" w:eastAsia="zh-CN" w:bidi="hi-IN"/>
+        </w:rPr>
+      </w:pPr>
+      <w:r>
+        <w:rPr/>
+        <w:t>- P7,33-34: “The STT event is confirmed if the perturbation profile drops below zero between the ozone peak and the tropopause” → Why does have to drop below zero?</w:t>
+      </w:r>
+      <w:r/>
+    </w:p>
+    <w:p>
+      <w:pPr>
+        <w:pStyle w:val="Normal"/>
+        <w:rPr>
+          <w:sz w:val="24"/>
+          <w:sz w:val="24"/>
+          <w:szCs w:val="24"/>
+          <w:rFonts w:ascii="Liberation Serif" w:hAnsi="Liberation Serif" w:eastAsia="Droid Sans Fallback" w:cs="FreeSans"/>
+          <w:color w:val="00000A"/>
+          <w:lang w:val="en-AU" w:eastAsia="zh-CN" w:bidi="hi-IN"/>
+        </w:rPr>
+      </w:pPr>
+      <w:r>
+        <w:rPr/>
+        <w:t>- P8,Figure 3: Just for curiosity: In the ozone profile the Ozone mixing ratio (OMR) is rather low right above the identified STT event. The OMR is higher than immediately below the STT event. Is their a simple reason why the OMR is so low right above the STT peak?</w:t>
+      </w:r>
+      <w:r/>
+    </w:p>
+    <w:p>
+      <w:pPr>
+        <w:pStyle w:val="Normal"/>
+        <w:rPr>
+          <w:sz w:val="24"/>
+          <w:sz w:val="24"/>
+          <w:szCs w:val="24"/>
+          <w:rFonts w:ascii="Liberation Serif" w:hAnsi="Liberation Serif" w:eastAsia="Droid Sans Fallback" w:cs="FreeSans"/>
+          <w:color w:val="00000A"/>
+          <w:lang w:val="en-AU" w:eastAsia="zh-CN" w:bidi="hi-IN"/>
+        </w:rPr>
+      </w:pPr>
+      <w:r>
+        <w:rPr/>
+        <w:t>- P9,L16: “all detected STT events found near smoke plumes are flagged.” → What does ‘near’ mean?</w:t>
+      </w:r>
+      <w:r/>
+    </w:p>
+    <w:p>
+      <w:pPr>
+        <w:pStyle w:val="Normal"/>
+        <w:rPr>
+          <w:sz w:val="24"/>
+          <w:sz w:val="24"/>
+          <w:szCs w:val="24"/>
+          <w:rFonts w:ascii="Liberation Serif" w:hAnsi="Liberation Serif" w:eastAsia="Droid Sans Fallback" w:cs="FreeSans"/>
+          <w:color w:val="00000A"/>
+          <w:lang w:val="en-AU" w:eastAsia="zh-CN" w:bidi="hi-IN"/>
+        </w:rPr>
+      </w:pPr>
+      <w:r>
+        <w:rPr/>
+        <w:t>- P 10,L15-16: “Data from the European Centre for Medium-range Weather Forecasts (ECMWF) Interim Reanalysis (ERA-I) (Dee et al., 2011) product are used for synoptic-scale examination of weather patterns over our three sites on dates matching detected STT events” → Please rephrase! For instance: “Synoptic-scale weather patterns are examined based on the ERA-Interim dataset (Dee et al., 2011). More specifically, the ERA-I products over the three sites are used on dates matching detected STT events.</w:t>
+      </w:r>
+      <w:r/>
+    </w:p>
+    <w:p>
+      <w:pPr>
+        <w:pStyle w:val="Normal"/>
+        <w:rPr>
+          <w:sz w:val="24"/>
+          <w:sz w:val="24"/>
+          <w:szCs w:val="24"/>
+          <w:rFonts w:ascii="Liberation Serif" w:hAnsi="Liberation Serif" w:eastAsia="Droid Sans Fallback" w:cs="FreeSans"/>
+          <w:color w:val="00000A"/>
+          <w:lang w:val="en-AU" w:eastAsia="zh-CN" w:bidi="hi-IN"/>
+        </w:rPr>
+      </w:pPr>
+      <w:r>
+        <w:rPr/>
+        <w:t>- P11,L17+26: Here, the STT event is subjectively linked to a meteorological feature, a cut-off low-</w:t>
+      </w:r>
+      <w:r/>
+    </w:p>
+    <w:p>
+      <w:pPr>
+        <w:pStyle w:val="Normal"/>
+        <w:rPr>
+          <w:sz w:val="24"/>
+          <w:sz w:val="24"/>
+          <w:szCs w:val="24"/>
+          <w:rFonts w:ascii="Liberation Serif" w:hAnsi="Liberation Serif" w:eastAsia="Droid Sans Fallback" w:cs="FreeSans"/>
+          <w:color w:val="00000A"/>
+          <w:lang w:val="en-AU" w:eastAsia="zh-CN" w:bidi="hi-IN"/>
+        </w:rPr>
+      </w:pPr>
+      <w:r>
+        <w:rPr/>
+        <w:t>pressure system. The argument is not very ‘strong’. I don’t think that a lowering of the tropopause</w:t>
+      </w:r>
+      <w:r/>
+    </w:p>
+    <w:p>
+      <w:pPr>
+        <w:pStyle w:val="Normal"/>
+        <w:rPr>
+          <w:sz w:val="24"/>
+          <w:sz w:val="24"/>
+          <w:szCs w:val="24"/>
+          <w:rFonts w:ascii="Liberation Serif" w:hAnsi="Liberation Serif" w:eastAsia="Droid Sans Fallback" w:cs="FreeSans"/>
+          <w:color w:val="00000A"/>
+          <w:lang w:val="en-AU" w:eastAsia="zh-CN" w:bidi="hi-IN"/>
+        </w:rPr>
+      </w:pPr>
+      <w:r>
+        <w:rPr/>
+        <w:t>itself can explain the flux of stratospheric ozone. It would be interesting to see a vertical cross</w:t>
+      </w:r>
+      <w:r/>
+    </w:p>
+    <w:p>
+      <w:pPr>
+        <w:pStyle w:val="Normal"/>
+        <w:rPr>
+          <w:sz w:val="24"/>
+          <w:sz w:val="24"/>
+          <w:szCs w:val="24"/>
+          <w:rFonts w:ascii="Liberation Serif" w:hAnsi="Liberation Serif" w:eastAsia="Droid Sans Fallback" w:cs="FreeSans"/>
+          <w:color w:val="00000A"/>
+          <w:lang w:val="en-AU" w:eastAsia="zh-CN" w:bidi="hi-IN"/>
+        </w:rPr>
+      </w:pPr>
+      <w:r>
+        <w:rPr/>
+        <w:t>section the cut-off low, with tropopause height included. Is the cut-off low eroded away from below,</w:t>
+      </w:r>
+      <w:r/>
+    </w:p>
+    <w:p>
+      <w:pPr>
+        <w:pStyle w:val="Normal"/>
+        <w:rPr>
+          <w:sz w:val="24"/>
+          <w:sz w:val="24"/>
+          <w:szCs w:val="24"/>
+          <w:rFonts w:ascii="Liberation Serif" w:hAnsi="Liberation Serif" w:eastAsia="Droid Sans Fallback" w:cs="FreeSans"/>
+          <w:color w:val="00000A"/>
+          <w:lang w:val="en-AU" w:eastAsia="zh-CN" w:bidi="hi-IN"/>
+        </w:rPr>
+      </w:pPr>
+      <w:r>
+        <w:rPr/>
+        <w:t>or how does the flux across the tropopause in the cut-off low really takes place? Some further</w:t>
+      </w:r>
+      <w:r/>
+    </w:p>
+    <w:p>
+      <w:pPr>
+        <w:pStyle w:val="Normal"/>
+        <w:rPr>
+          <w:sz w:val="24"/>
+          <w:sz w:val="24"/>
+          <w:szCs w:val="24"/>
+          <w:rFonts w:ascii="Liberation Serif" w:hAnsi="Liberation Serif" w:eastAsia="Droid Sans Fallback" w:cs="FreeSans"/>
+          <w:color w:val="00000A"/>
+          <w:lang w:val="en-AU" w:eastAsia="zh-CN" w:bidi="hi-IN"/>
+        </w:rPr>
+      </w:pPr>
+      <w:r>
+        <w:rPr/>
+        <w:t>thoughts on this might be helpful. The following paper might be a starting point:</w:t>
+      </w:r>
+      <w:r/>
+    </w:p>
+    <w:p>
+      <w:pPr>
+        <w:pStyle w:val="Normal"/>
+        <w:rPr>
+          <w:sz w:val="24"/>
+          <w:sz w:val="24"/>
+          <w:szCs w:val="24"/>
+          <w:rFonts w:ascii="Liberation Serif" w:hAnsi="Liberation Serif" w:eastAsia="Droid Sans Fallback" w:cs="FreeSans"/>
+          <w:color w:val="00000A"/>
+          <w:lang w:val="en-AU" w:eastAsia="zh-CN" w:bidi="hi-IN"/>
+        </w:rPr>
+      </w:pPr>
+      <w:r>
+        <w:rPr/>
+        <w:t>Stohl, A., et al. "Stratosphere ‐ troposphere exchange: A review, and what we have learned from</w:t>
+      </w:r>
+      <w:r/>
+    </w:p>
+    <w:p>
+      <w:pPr>
+        <w:pStyle w:val="Normal"/>
+        <w:rPr>
+          <w:sz w:val="24"/>
+          <w:sz w:val="24"/>
+          <w:szCs w:val="24"/>
+          <w:rFonts w:ascii="Liberation Serif" w:hAnsi="Liberation Serif" w:eastAsia="Droid Sans Fallback" w:cs="FreeSans"/>
+          <w:color w:val="00000A"/>
+          <w:lang w:val="en-AU" w:eastAsia="zh-CN" w:bidi="hi-IN"/>
+        </w:rPr>
+      </w:pPr>
+      <w:r>
+        <w:rPr/>
+        <w:t>STACCATO." Journal of Geophysical Research: Atmospheres 108.D12 (2003).</w:t>
+      </w:r>
+      <w:r/>
+    </w:p>
+    <w:p>
+      <w:pPr>
+        <w:pStyle w:val="Normal"/>
+        <w:rPr>
+          <w:sz w:val="24"/>
+          <w:sz w:val="24"/>
+          <w:szCs w:val="24"/>
+          <w:rFonts w:ascii="Liberation Serif" w:hAnsi="Liberation Serif" w:eastAsia="Droid Sans Fallback" w:cs="FreeSans"/>
+          <w:color w:val="00000A"/>
+          <w:lang w:val="en-AU" w:eastAsia="zh-CN" w:bidi="hi-IN"/>
+        </w:rPr>
+      </w:pPr>
+      <w:r>
+        <w:rPr/>
+      </w:r>
+      <w:r/>
+    </w:p>
+    <w:p>
+      <w:pPr>
+        <w:pStyle w:val="Heading3"/>
+        <w:rPr>
+          <w:sz w:val="28"/>
+          <w:b/>
+          <w:sz w:val="28"/>
+          <w:b/>
+          <w:szCs w:val="28"/>
+          <w:bCs/>
+          <w:rFonts w:ascii="Liberation Sans" w:hAnsi="Liberation Sans" w:eastAsia="Droid Sans Fallback" w:cs="FreeSans"/>
+          <w:color w:val="808080"/>
+          <w:lang w:val="en-AU" w:eastAsia="zh-CN" w:bidi="hi-IN"/>
+        </w:rPr>
+      </w:pPr>
+      <w:r>
+        <w:rPr/>
+        <w:t>Referee 3:</w:t>
+      </w:r>
+      <w:r/>
+    </w:p>
+    <w:p>
+      <w:pPr>
+        <w:pStyle w:val="Normal"/>
+        <w:rPr>
+          <w:sz w:val="24"/>
+          <w:sz w:val="24"/>
+          <w:szCs w:val="24"/>
+          <w:rFonts w:ascii="Liberation Serif" w:hAnsi="Liberation Serif" w:eastAsia="Droid Sans Fallback" w:cs="FreeSans"/>
+          <w:color w:val="00000A"/>
+          <w:lang w:val="en-AU" w:eastAsia="zh-CN" w:bidi="hi-IN"/>
+        </w:rPr>
+      </w:pPr>
+      <w:r>
+        <w:rPr/>
+        <w:t>p.1,l.5: Please add the period of observations</w:t>
+      </w:r>
+      <w:r/>
+    </w:p>
+    <w:p>
+      <w:pPr>
+        <w:pStyle w:val="Normal"/>
+        <w:rPr>
+          <w:sz w:val="24"/>
+          <w:sz w:val="24"/>
+          <w:szCs w:val="24"/>
+          <w:rFonts w:ascii="Liberation Serif" w:hAnsi="Liberation Serif" w:eastAsia="Droid Sans Fallback" w:cs="FreeSans"/>
+          <w:color w:val="00000A"/>
+          <w:lang w:val="en-AU" w:eastAsia="zh-CN" w:bidi="hi-IN"/>
+        </w:rPr>
+      </w:pPr>
+      <w:r>
+        <w:rPr/>
+        <w:t>p.4, l. 9: At least mention the dynamical tropopause, it is more common than ozone...</w:t>
+      </w:r>
+      <w:r/>
+    </w:p>
+    <w:p>
+      <w:pPr>
+        <w:pStyle w:val="Normal"/>
+        <w:rPr>
+          <w:sz w:val="24"/>
+          <w:sz w:val="24"/>
+          <w:szCs w:val="24"/>
+          <w:rFonts w:ascii="Liberation Serif" w:hAnsi="Liberation Serif" w:eastAsia="Droid Sans Fallback" w:cs="FreeSans"/>
+          <w:color w:val="00000A"/>
+          <w:lang w:val="en-AU" w:eastAsia="zh-CN" w:bidi="hi-IN"/>
+        </w:rPr>
+      </w:pPr>
+      <w:r>
+        <w:rPr/>
+        <w:t>p.4, l.11: Correct definition of the thermal tropopause "... provided the lapse rate averaged between this altitude ..."</w:t>
+      </w:r>
+      <w:r/>
+    </w:p>
+    <w:p>
+      <w:pPr>
+        <w:pStyle w:val="Normal"/>
+        <w:rPr>
+          <w:sz w:val="24"/>
+          <w:sz w:val="24"/>
+          <w:szCs w:val="24"/>
+          <w:rFonts w:ascii="Liberation Serif" w:hAnsi="Liberation Serif" w:eastAsia="Droid Sans Fallback" w:cs="FreeSans"/>
+          <w:color w:val="00000A"/>
+          <w:lang w:val="en-AU" w:eastAsia="zh-CN" w:bidi="hi-IN"/>
+        </w:rPr>
+      </w:pPr>
+      <w:r>
+        <w:rPr/>
+        <w:t>C2p.4, l.20 (also Fig.1): The tropopause definitions are mixed here. Why do the authors not include the dynamical definition? The effect of the pure lapse rate criterion is misleading under specific synoptic conditions as correctly stated. This might explain the very low cases in Fig.1.</w:t>
+      </w:r>
+      <w:r/>
+    </w:p>
+    <w:p>
+      <w:pPr>
+        <w:pStyle w:val="Normal"/>
+        <w:rPr>
+          <w:sz w:val="24"/>
+          <w:sz w:val="24"/>
+          <w:szCs w:val="24"/>
+          <w:rFonts w:ascii="Liberation Serif" w:hAnsi="Liberation Serif" w:eastAsia="Droid Sans Fallback" w:cs="FreeSans"/>
+          <w:color w:val="00000A"/>
+          <w:lang w:val="en-AU" w:eastAsia="zh-CN" w:bidi="hi-IN"/>
+        </w:rPr>
+      </w:pPr>
+      <w:r>
+        <w:rPr/>
+        <w:t>p.6, l.15: How many model levels are between the sea level and 14 km? How many model levels are between 8 and 14 km and how are sonde and profile data compared? Pointwise or vertically averaged to fit the model levels?</w:t>
+      </w:r>
+      <w:r/>
+    </w:p>
+    <w:p>
+      <w:pPr>
+        <w:pStyle w:val="Normal"/>
+        <w:rPr>
+          <w:sz w:val="24"/>
+          <w:sz w:val="24"/>
+          <w:szCs w:val="24"/>
+          <w:rFonts w:ascii="Liberation Serif" w:hAnsi="Liberation Serif" w:eastAsia="Droid Sans Fallback" w:cs="FreeSans"/>
+          <w:color w:val="00000A"/>
+          <w:lang w:val="en-AU" w:eastAsia="zh-CN" w:bidi="hi-IN"/>
+        </w:rPr>
+      </w:pPr>
+      <w:r>
+        <w:rPr/>
+        <w:t>p.6, l.15+: The sonde profiles are compared against model data of 2 x 2.5 degrees grid sizes (and the vertical model resolution). How well does the model resolve the soundings? How do the authors estimate the fraction of ozone transport which is missed due to unresolved structures? Why do the authors don’t interpolate to the time window of the sounding (or at least use the according model time step)?</w:t>
+      </w:r>
+      <w:r/>
+    </w:p>
+    <w:p>
+      <w:pPr>
+        <w:pStyle w:val="Normal"/>
+        <w:rPr>
+          <w:sz w:val="24"/>
+          <w:sz w:val="24"/>
+          <w:szCs w:val="24"/>
+          <w:rFonts w:ascii="Liberation Serif" w:hAnsi="Liberation Serif" w:eastAsia="Droid Sans Fallback" w:cs="FreeSans"/>
+          <w:color w:val="00000A"/>
+          <w:lang w:val="en-AU" w:eastAsia="zh-CN" w:bidi="hi-IN"/>
+        </w:rPr>
+      </w:pPr>
+      <w:r>
+        <w:rPr/>
+        <w:t>p.11, l.17: Even if you did a subjective method, could you explain a bit more in detail in the manuscript, how you distinguished different potential situations? What are upper tropospheric "low pressure fronts"? Tropospheric intrusions (3D!) in the stratosphere or stratospheric cut-offs (fully detached)?</w:t>
+      </w:r>
+      <w:r/>
+    </w:p>
+    <w:p>
+      <w:pPr>
+        <w:pStyle w:val="Normal"/>
+        <w:rPr>
+          <w:sz w:val="24"/>
+          <w:sz w:val="24"/>
+          <w:szCs w:val="24"/>
+          <w:rFonts w:ascii="Liberation Serif" w:hAnsi="Liberation Serif" w:eastAsia="Droid Sans Fallback" w:cs="FreeSans"/>
+          <w:color w:val="00000A"/>
+          <w:lang w:val="en-AU" w:eastAsia="zh-CN" w:bidi="hi-IN"/>
+        </w:rPr>
+      </w:pPr>
+      <w:r>
+        <w:rPr/>
+        <w:t>p.11,l.20: What are "ozone folds" without other sources of upper tropospheric turbulence and how are these related to the polar vortex?</w:t>
+      </w:r>
+      <w:r/>
+    </w:p>
+    <w:p>
+      <w:pPr>
+        <w:pStyle w:val="Normal"/>
+        <w:rPr>
+          <w:sz w:val="24"/>
+          <w:sz w:val="24"/>
+          <w:szCs w:val="24"/>
+          <w:rFonts w:ascii="Liberation Serif" w:hAnsi="Liberation Serif" w:eastAsia="Droid Sans Fallback" w:cs="FreeSans"/>
+          <w:color w:val="00000A"/>
+          <w:lang w:val="en-AU" w:eastAsia="zh-CN" w:bidi="hi-IN"/>
+        </w:rPr>
+      </w:pPr>
+      <w:r>
+        <w:rPr/>
+        <w:t>p.11, l.25: Explain: "...ozone enhancements derived from dry stratospheric air..." didn’t you use the methods and criteria from sec.2?</w:t>
+      </w:r>
+      <w:r/>
+    </w:p>
+    <w:p>
+      <w:pPr>
+        <w:pStyle w:val="Normal"/>
+        <w:rPr>
+          <w:sz w:val="24"/>
+          <w:sz w:val="24"/>
+          <w:szCs w:val="24"/>
+          <w:rFonts w:ascii="Liberation Serif" w:hAnsi="Liberation Serif" w:eastAsia="Droid Sans Fallback" w:cs="FreeSans"/>
+          <w:color w:val="00000A"/>
+          <w:lang w:val="en-AU" w:eastAsia="zh-CN" w:bidi="hi-IN"/>
+        </w:rPr>
+      </w:pPr>
+      <w:r>
+        <w:rPr/>
+        <w:t>p.12, Fig.6. and related discussion (shortly before section 3): Please show a cross section of PV since most likely the ozone peak is related to a tropopause fold.</w:t>
+      </w:r>
+      <w:r/>
+    </w:p>
+    <w:p>
+      <w:pPr>
+        <w:pStyle w:val="Normal"/>
+        <w:rPr>
+          <w:sz w:val="24"/>
+          <w:sz w:val="24"/>
+          <w:szCs w:val="24"/>
+          <w:rFonts w:ascii="Liberation Serif" w:hAnsi="Liberation Serif" w:eastAsia="Droid Sans Fallback" w:cs="FreeSans"/>
+          <w:color w:val="00000A"/>
+          <w:lang w:val="en-AU" w:eastAsia="zh-CN" w:bidi="hi-IN"/>
+        </w:rPr>
+      </w:pPr>
+      <w:r>
+        <w:rPr/>
+        <w:t>p.12, last line: What is meant with increased winter activity? More tropopause folds, stronger tropospheric winds, cyclone activity, etc...? Please be more precise. How do you expect the vortex to affect the tropopause?</w:t>
+      </w:r>
+      <w:r/>
+    </w:p>
+    <w:p>
+      <w:pPr>
+        <w:pStyle w:val="Normal"/>
+        <w:rPr>
+          <w:sz w:val="24"/>
+          <w:sz w:val="24"/>
+          <w:szCs w:val="24"/>
+          <w:rFonts w:ascii="Liberation Serif" w:hAnsi="Liberation Serif" w:eastAsia="Droid Sans Fallback" w:cs="FreeSans"/>
+          <w:color w:val="00000A"/>
+          <w:lang w:val="en-AU" w:eastAsia="zh-CN" w:bidi="hi-IN"/>
+        </w:rPr>
+      </w:pPr>
+      <w:r>
+        <w:rPr/>
+        <w:t>p.14, l.6-20: Why do you use N2 as indicator? The relation you found is interesting, but not necessarily valid since stability is not conserved. Why should it be ’retained’ when crossing the thermal tropopause? In general the thermal tropopause is ill defined under these conditions. Why not simply taking PV for this excercise or humidity as a measurement based quantity? Fig.11 and related discussion: Couldn’t you provide scatter plots (or Taylor diagram) of the column ozone between sondes and model?</w:t>
+      </w:r>
+      <w:r/>
+    </w:p>
+    <w:p>
+      <w:pPr>
+        <w:pStyle w:val="Normal"/>
+        <w:rPr>
+          <w:sz w:val="24"/>
+          <w:sz w:val="24"/>
+          <w:szCs w:val="24"/>
+          <w:rFonts w:ascii="Liberation Serif" w:hAnsi="Liberation Serif" w:eastAsia="Droid Sans Fallback" w:cs="FreeSans"/>
+          <w:color w:val="00000A"/>
+          <w:lang w:val="en-AU" w:eastAsia="zh-CN" w:bidi="hi-IN"/>
+        </w:rPr>
+      </w:pPr>
+      <w:r>
+        <w:rPr/>
+        <w:t>Fig.3 caption: Units: concentration or mixing ratio?</w:t>
       </w:r>
       <w:r/>
     </w:p>

</xml_diff>

<commit_message>
Added GEOS-Chem trop column calculation
</commit_message>
<xml_diff>
--- a/comments/AuthorResponse.docx
+++ b/comments/AuthorResponse.docx
@@ -41,9 +41,7 @@
         </w:rPr>
       </w:pPr>
       <w:r>
-        <w:rPr>
-          <w:rFonts w:ascii="Liberation Serif" w:hAnsi="Liberation Serif"/>
-        </w:rPr>
+        <w:rPr/>
         <w:t>Here I've listed the referee's notes and major concerns/comments, followed by my own response in blue. Minor comments have been handled and I'm thankful to the referee's for going through my manuscript with such attention, as it improves my work greatly.</w:t>
       </w:r>
       <w:r/>
@@ -61,9 +59,7 @@
         </w:rPr>
       </w:pPr>
       <w:r>
-        <w:rPr>
-          <w:rFonts w:ascii="Liberation Serif" w:hAnsi="Liberation Serif"/>
-        </w:rPr>
+        <w:rPr/>
         <w:t>First the referee responses are listed then the major comments and my responses for each referee are shown. Finally the minor corrections are listed with responses colocated.</w:t>
       </w:r>
       <w:r/>
@@ -132,9 +128,7 @@
         </w:rPr>
       </w:pPr>
       <w:r>
-        <w:rPr>
-          <w:rFonts w:ascii="Liberation Serif" w:hAnsi="Liberation Serif"/>
-        </w:rPr>
+        <w:rPr/>
         <w:t>Received and published: 6 February 2017</w:t>
       </w:r>
       <w:r/>
@@ -152,9 +146,7 @@
         </w:rPr>
       </w:pPr>
       <w:r>
-        <w:rPr>
-          <w:rFonts w:ascii="Liberation Serif" w:hAnsi="Liberation Serif"/>
-        </w:rPr>
+        <w:rPr/>
         <w:t>The current study presents a method to identify stratosphere-to-troposphere transport (STT) events and estimate the associated ozone flux to the troposphere, based on ozonesonde profiles from three sites located in the Southern Hemisphere extratropics. Subsequently, the seasonality of STT events is determined, as well as the favorable synoptic conditions. Based on the stratospheric contribution to tropospheric ozone column estimated from the ozonesondes, the GEOS-Chem simulated tropospheric ozone columns are extrapolated to assess the stratospheric contribution over the Southern Ocean region. As the STT is of great importance for the tropospheric ozone budget and variability, and the number of relevant studies (both observational and modeling) for the examined region is limited, I find the topic of the paper within the scope of ACP. On the other side, there are several issues that need to be addressed before consideration for publication in ACP.</w:t>
       </w:r>
       <w:r/>
@@ -198,9 +190,7 @@
         </w:rPr>
       </w:pPr>
       <w:r>
-        <w:rPr>
-          <w:rFonts w:ascii="Liberation Serif" w:hAnsi="Liberation Serif"/>
-        </w:rPr>
+        <w:rPr/>
         <w:t>The authors present an observation-based method to estimate the total stratospheric ozone flux in the Southern Ocean. I think the approach is interesting and complement some model-based methods, and is also of interest to the readership of ACP. However, the method comes with some major uncertainties and I wonder whether an extrapolation to the whole Southern Ocean from only three measurement sites is reasonable. My major concerns are listed below, and based on them I only recommend the manuscript ready for publication in ACP if a carefully revised manuscript is provided.</w:t>
       </w:r>
       <w:r/>
@@ -244,9 +234,7 @@
         </w:rPr>
       </w:pPr>
       <w:r>
-        <w:rPr>
-          <w:rFonts w:ascii="Liberation Serif" w:hAnsi="Liberation Serif"/>
-        </w:rPr>
+        <w:rPr/>
         <w:t>Received and published: 23 February 2017</w:t>
       </w:r>
       <w:r/>
@@ -264,9 +252,7 @@
         </w:rPr>
       </w:pPr>
       <w:r>
-        <w:rPr>
-          <w:rFonts w:ascii="Liberation Serif" w:hAnsi="Liberation Serif"/>
-        </w:rPr>
+        <w:rPr/>
         <w:t xml:space="preserve">The paper by Greenslade and coauthors presents an analysis of ozone soundings from three locations between -31 ◦ S and -69 ◦ S over several years. The authors analyse the profiles for ozone enhancements in the troposphere, which they link to stratosphere-to-troposhpere exchange associated with cut-off lows and cyclones. Based on these enhancements they estimate the fraction of excess ozone from the stratosphere as percent of the tropospheric ozone column. They calculate a flux of ozone for the southern hemisphere by using tropospheric columns from GEOS-Chem times this fraction times the frequency of occurrence of STT events. This flux estimate is more than an order of magnitude lower than estimates from literature using various techniques. The authors conclude that these differences are due to conservative estimates of several thresholds and assumption regarding their method. </w:t>
       </w:r>
       <w:r/>
@@ -284,9 +270,7 @@
         </w:rPr>
       </w:pPr>
       <w:r>
-        <w:rPr>
-          <w:rFonts w:ascii="Liberation Serif" w:hAnsi="Liberation Serif"/>
-        </w:rPr>
+        <w:rPr/>
         <w:t>Observationally based estimates of ozone transport especially in the southern hemisphere are sparse and therefore valuable. However, the authors provide a flux estimate which is far from other studies, probably due to the sparse spatial and temporal coverage. If this however is the case, the method is simply not applicable in this case and the deduced flux does not mean anything. If the method is valid for the given data set I miss a careful analysis of the reasons for the discrepancy. Therefore I don’t see the paper as an ACP paper in the current form.</w:t>
       </w:r>
       <w:r/>
@@ -305,7 +289,11 @@
       </w:pPr>
       <w:r>
         <w:rPr>
-          <w:rFonts w:ascii="Liberation Serif" w:hAnsi="Liberation Serif"/>
+          <w:rFonts w:eastAsia="Droid Sans Fallback" w:cs="FreeSans"/>
+          <w:color w:val="00000A"/>
+          <w:sz w:val="24"/>
+          <w:szCs w:val="24"/>
+          <w:lang w:val="en-AU" w:eastAsia="zh-CN" w:bidi="hi-IN"/>
         </w:rPr>
       </w:r>
       <w:r/>
@@ -324,7 +312,11 @@
       </w:pPr>
       <w:r>
         <w:rPr>
-          <w:rFonts w:ascii="Liberation Serif" w:hAnsi="Liberation Serif"/>
+          <w:rFonts w:eastAsia="Droid Sans Fallback" w:cs="FreeSans"/>
+          <w:color w:val="00000A"/>
+          <w:sz w:val="24"/>
+          <w:szCs w:val="24"/>
+          <w:lang w:val="en-AU" w:eastAsia="zh-CN" w:bidi="hi-IN"/>
         </w:rPr>
       </w:r>
       <w:r/>
@@ -395,9 +387,7 @@
         </w:rPr>
       </w:pPr>
       <w:r>
-        <w:rPr>
-          <w:rFonts w:ascii="Liberation Serif" w:hAnsi="Liberation Serif"/>
-        </w:rPr>
+        <w:rPr/>
         <w:t>1) Calculating the 99th percentile from the perturbation profiles over that layer (2 to</w:t>
       </w:r>
       <w:r/>
@@ -415,9 +405,7 @@
         </w:rPr>
       </w:pPr>
       <w:r>
-        <w:rPr>
-          <w:rFonts w:ascii="Liberation Serif" w:hAnsi="Liberation Serif"/>
-        </w:rPr>
+        <w:rPr/>
         <w:t>1 Km below the tropopause) is a fairly strict criterion. Wouldn’t this threshold choice</w:t>
       </w:r>
       <w:r/>
@@ -435,9 +423,7 @@
         </w:rPr>
       </w:pPr>
       <w:r>
-        <w:rPr>
-          <w:rFonts w:ascii="Liberation Serif" w:hAnsi="Liberation Serif"/>
-        </w:rPr>
+        <w:rPr/>
         <w:t>avoid the selection of deeper stratospheric intrusion events as “STT events”?</w:t>
       </w:r>
       <w:r/>
@@ -448,7 +434,6 @@
       </w:pPr>
       <w:r>
         <w:rPr>
-          <w:rFonts w:ascii="Liberation Serif" w:hAnsi="Liberation Serif"/>
           <w:color w:val="0047FF"/>
         </w:rPr>
         <w:t>This should read as 2 km above the surface to 1 Km below the tropopause since, as you point out, the one kilometre range would miss deeper intrusions. I've now changed the text to reflect this.</w:t>
@@ -468,9 +453,7 @@
         </w:rPr>
       </w:pPr>
       <w:r>
-        <w:rPr>
-          <w:rFonts w:ascii="Liberation Serif" w:hAnsi="Liberation Serif"/>
-        </w:rPr>
+        <w:rPr/>
         <w:t>Have you consider modifying this criterion, and include others (e.g. significant negative O3 relative humidity correlation values above a threshold) to minimize false STT detection?</w:t>
       </w:r>
       <w:r/>
@@ -489,7 +472,7 @@
       </w:pPr>
       <w:r>
         <w:rPr>
-          <w:rFonts w:eastAsia="Droid Sans Fallback" w:cs="FreeSans" w:ascii="Liberation Serif" w:hAnsi="Liberation Serif"/>
+          <w:rFonts w:eastAsia="Droid Sans Fallback" w:cs="FreeSans"/>
           <w:color w:val="0047FF"/>
           <w:sz w:val="24"/>
           <w:szCs w:val="24"/>
@@ -512,7 +495,7 @@
       </w:pPr>
       <w:r>
         <w:rPr>
-          <w:rFonts w:eastAsia="Droid Sans Fallback" w:cs="FreeSans" w:ascii="Liberation Serif" w:hAnsi="Liberation Serif"/>
+          <w:rFonts w:eastAsia="Droid Sans Fallback" w:cs="FreeSans"/>
           <w:color w:val="0047FF"/>
           <w:sz w:val="24"/>
           <w:szCs w:val="24"/>
@@ -535,27 +518,29 @@
       </w:pPr>
       <w:r>
         <w:rPr>
-          <w:rFonts w:ascii="Liberation Serif" w:hAnsi="Liberation Serif"/>
-        </w:rPr>
-      </w:r>
-      <w:r/>
-    </w:p>
-    <w:p>
-      <w:pPr>
-        <w:pStyle w:val="Normal"/>
-        <w:rPr>
-          <w:sz w:val="24"/>
-          <w:sz w:val="24"/>
-          <w:szCs w:val="24"/>
-          <w:rFonts w:ascii="Liberation Serif" w:hAnsi="Liberation Serif" w:eastAsia="Droid Sans Fallback" w:cs="FreeSans"/>
-          <w:color w:val="00000A"/>
-          <w:lang w:val="en-AU" w:eastAsia="zh-CN" w:bidi="hi-IN"/>
-        </w:rPr>
-      </w:pPr>
-      <w:r>
-        <w:rPr>
-          <w:rFonts w:ascii="Liberation Serif" w:hAnsi="Liberation Serif"/>
-        </w:rPr>
+          <w:rFonts w:eastAsia="Droid Sans Fallback" w:cs="FreeSans"/>
+          <w:color w:val="00000A"/>
+          <w:sz w:val="24"/>
+          <w:szCs w:val="24"/>
+          <w:lang w:val="en-AU" w:eastAsia="zh-CN" w:bidi="hi-IN"/>
+        </w:rPr>
+      </w:r>
+      <w:r/>
+    </w:p>
+    <w:p>
+      <w:pPr>
+        <w:pStyle w:val="Normal"/>
+        <w:rPr>
+          <w:sz w:val="24"/>
+          <w:sz w:val="24"/>
+          <w:szCs w:val="24"/>
+          <w:rFonts w:ascii="Liberation Serif" w:hAnsi="Liberation Serif" w:eastAsia="Droid Sans Fallback" w:cs="FreeSans"/>
+          <w:color w:val="00000A"/>
+          <w:lang w:val="en-AU" w:eastAsia="zh-CN" w:bidi="hi-IN"/>
+        </w:rPr>
+      </w:pPr>
+      <w:r>
+        <w:rPr/>
         <w:t>2) The seasonality of STT events presented in Fig. 7 is not in line with the findings of</w:t>
       </w:r>
       <w:r/>
@@ -573,9 +558,7 @@
         </w:rPr>
       </w:pPr>
       <w:r>
-        <w:rPr>
-          <w:rFonts w:ascii="Liberation Serif" w:hAnsi="Liberation Serif"/>
-        </w:rPr>
+        <w:rPr/>
         <w:t>Škerlak et al. (2015) for the examined region. How are your results (STT seasonality)</w:t>
       </w:r>
       <w:r/>
@@ -593,9 +576,7 @@
         </w:rPr>
       </w:pPr>
       <w:r>
-        <w:rPr>
-          <w:rFonts w:ascii="Liberation Serif" w:hAnsi="Liberation Serif"/>
-        </w:rPr>
+        <w:rPr/>
         <w:t>compared with other modeling studies (Elbern et al., 1998; Sprenger et al., 2003)?</w:t>
       </w:r>
       <w:r/>
@@ -606,7 +587,6 @@
       </w:pPr>
       <w:r>
         <w:rPr>
-          <w:rFonts w:ascii="Liberation Serif" w:hAnsi="Liberation Serif"/>
           <w:color w:val="0047FF"/>
         </w:rPr>
         <w:t>I have added comparisons between the seasonalities at my three sites and results from Wauben et al., 1998: Comparison of modeled ozone distributions with sonde and satellite observations, and Sprenger et al., 2003.</w:t>
@@ -628,7 +608,6 @@
       <w:bookmarkStart w:id="0" w:name="__DdeLink__200_1403313333"/>
       <w:r>
         <w:rPr>
-          <w:rFonts w:ascii="Liberation Serif" w:hAnsi="Liberation Serif"/>
           <w:color w:val="0047FF"/>
         </w:rPr>
         <w:t>The measurement sites are not in the regions which have a clear winter maximum seen in figure 1 of Sprenger et al., 2003, and the large scale winter maximum shown by all three studies seems to be dominated by the system in that region</w:t>
@@ -636,7 +615,6 @@
       <w:bookmarkEnd w:id="0"/>
       <w:r>
         <w:rPr>
-          <w:rFonts w:ascii="Liberation Serif" w:hAnsi="Liberation Serif"/>
           <w:color w:val="0047FF"/>
         </w:rPr>
         <w:t xml:space="preserve"> – this has now been noted in the text.</w:t>
@@ -657,7 +635,7 @@
       </w:pPr>
       <w:r>
         <w:rPr>
-          <w:rFonts w:eastAsia="Droid Sans Fallback" w:cs="FreeSans" w:ascii="Liberation Serif" w:hAnsi="Liberation Serif"/>
+          <w:rFonts w:eastAsia="Droid Sans Fallback" w:cs="FreeSans"/>
           <w:color w:val="0047FF"/>
           <w:sz w:val="24"/>
           <w:szCs w:val="24"/>
@@ -679,9 +657,7 @@
         </w:rPr>
       </w:pPr>
       <w:r>
-        <w:rPr>
-          <w:rFonts w:ascii="Liberation Serif" w:hAnsi="Liberation Serif"/>
-        </w:rPr>
+        <w:rPr/>
         <w:t>Is there any evidence from other studies that STT frequency over the examined region</w:t>
       </w:r>
       <w:r/>
@@ -699,9 +675,7 @@
         </w:rPr>
       </w:pPr>
       <w:r>
-        <w:rPr>
-          <w:rFonts w:ascii="Liberation Serif" w:hAnsi="Liberation Serif"/>
-        </w:rPr>
+        <w:rPr/>
         <w:t>exhibits a maximum during the austral summer (DJF) and not during the austral winter</w:t>
       </w:r>
       <w:r/>
@@ -719,9 +693,7 @@
         </w:rPr>
       </w:pPr>
       <w:r>
-        <w:rPr>
-          <w:rFonts w:ascii="Liberation Serif" w:hAnsi="Liberation Serif"/>
-        </w:rPr>
+        <w:rPr/>
         <w:t>(JJA) when the jet stream is strongest over the broader region?</w:t>
       </w:r>
       <w:r/>
@@ -740,7 +712,6 @@
       </w:pPr>
       <w:r>
         <w:rPr>
-          <w:rFonts w:ascii="Liberation Serif" w:hAnsi="Liberation Serif"/>
           <w:color w:val="0047FF"/>
         </w:rPr>
         <w:t>I have not found any other literature which suggests a Summer peak over the Southern Ocean or Australia, however the prior work has not looked at the sites examined here (for instance see my previous response).</w:t>
@@ -760,9 +731,7 @@
         </w:rPr>
       </w:pPr>
       <w:r>
-        <w:rPr>
-          <w:rFonts w:ascii="Liberation Serif" w:hAnsi="Liberation Serif"/>
-        </w:rPr>
+        <w:rPr/>
         <w:t>Have you tried to detect STT events from the model results? I guess this is strongly depended to the vertical resolution of the model, but it would be very interesting to see how the observed and</w:t>
       </w:r>
       <w:r/>
@@ -780,9 +749,7 @@
         </w:rPr>
       </w:pPr>
       <w:r>
-        <w:rPr>
-          <w:rFonts w:ascii="Liberation Serif" w:hAnsi="Liberation Serif"/>
-        </w:rPr>
+        <w:rPr/>
         <w:t>modeled STT seasonalities are compared.</w:t>
       </w:r>
       <w:r/>
@@ -801,7 +768,6 @@
       </w:pPr>
       <w:r>
         <w:rPr>
-          <w:rFonts w:ascii="Liberation Serif" w:hAnsi="Liberation Serif"/>
           <w:color w:val="0047FF"/>
         </w:rPr>
         <w:t>Not only the vertical resolution but also the low horizontal resolution of GEOS-Chem output means an analysis would only perceive very large scale STT events, as they would need to span a large portion of 2 degrees latitude by 2.5 degrees longitude.</w:t>
@@ -822,27 +788,29 @@
       </w:pPr>
       <w:r>
         <w:rPr>
-          <w:rFonts w:ascii="Liberation Serif" w:hAnsi="Liberation Serif"/>
-        </w:rPr>
-      </w:r>
-      <w:r/>
-    </w:p>
-    <w:p>
-      <w:pPr>
-        <w:pStyle w:val="Normal"/>
-        <w:rPr>
-          <w:sz w:val="24"/>
-          <w:sz w:val="24"/>
-          <w:szCs w:val="24"/>
-          <w:rFonts w:ascii="Liberation Serif" w:hAnsi="Liberation Serif" w:eastAsia="Droid Sans Fallback" w:cs="FreeSans"/>
-          <w:color w:val="00000A"/>
-          <w:lang w:val="en-AU" w:eastAsia="zh-CN" w:bidi="hi-IN"/>
-        </w:rPr>
-      </w:pPr>
-      <w:r>
-        <w:rPr>
-          <w:rFonts w:ascii="Liberation Serif" w:hAnsi="Liberation Serif"/>
-        </w:rPr>
+          <w:rFonts w:eastAsia="Droid Sans Fallback" w:cs="FreeSans"/>
+          <w:color w:val="00000A"/>
+          <w:sz w:val="24"/>
+          <w:szCs w:val="24"/>
+          <w:lang w:val="en-AU" w:eastAsia="zh-CN" w:bidi="hi-IN"/>
+        </w:rPr>
+      </w:r>
+      <w:r/>
+    </w:p>
+    <w:p>
+      <w:pPr>
+        <w:pStyle w:val="Normal"/>
+        <w:rPr>
+          <w:sz w:val="24"/>
+          <w:sz w:val="24"/>
+          <w:szCs w:val="24"/>
+          <w:rFonts w:ascii="Liberation Serif" w:hAnsi="Liberation Serif" w:eastAsia="Droid Sans Fallback" w:cs="FreeSans"/>
+          <w:color w:val="00000A"/>
+          <w:lang w:val="en-AU" w:eastAsia="zh-CN" w:bidi="hi-IN"/>
+        </w:rPr>
+      </w:pPr>
+      <w:r>
+        <w:rPr/>
         <w:t>3) To my understanding, using the seasonality of STT events from the three sites to</w:t>
       </w:r>
       <w:r/>
@@ -860,9 +828,7 @@
         </w:rPr>
       </w:pPr>
       <w:r>
-        <w:rPr>
-          <w:rFonts w:ascii="Liberation Serif" w:hAnsi="Liberation Serif"/>
-        </w:rPr>
+        <w:rPr/>
         <w:t>extrapolate model results over the Southern Ocean region is a quite simplified and</w:t>
       </w:r>
       <w:r/>
@@ -880,9 +846,7 @@
         </w:rPr>
       </w:pPr>
       <w:r>
-        <w:rPr>
-          <w:rFonts w:ascii="Liberation Serif" w:hAnsi="Liberation Serif"/>
-        </w:rPr>
+        <w:rPr/>
         <w:t>coarse approach, especially when considering the previous comment.</w:t>
       </w:r>
       <w:r/>
@@ -893,7 +857,6 @@
       </w:pPr>
       <w:r>
         <w:rPr>
-          <w:rFonts w:ascii="Liberation Serif" w:hAnsi="Liberation Serif"/>
           <w:color w:val="0047FF"/>
         </w:rPr>
         <w:t xml:space="preserve">This is correct, after seeing the reviews the SO extrapolation has been moved to a supplementary pdf as an example of one possible utility of the ozonesonde event detection. It is too simplified and uncertain to add any real substance to the paper. </w:t>
@@ -914,7 +877,6 @@
       </w:pPr>
       <w:r>
         <w:rPr>
-          <w:rFonts w:ascii="Liberation Serif" w:hAnsi="Liberation Serif"/>
           <w:color w:val="0047FF"/>
         </w:rPr>
         <w:t>TODO: Instead an estimate of STT ozone flux near the three sites has been performed and compared to Skerlak et al. 2014, Sprenger et al. 2003, and Olsen et al. .</w:t>
@@ -935,46 +897,52 @@
       </w:pPr>
       <w:r>
         <w:rPr>
-          <w:rFonts w:ascii="Liberation Serif" w:hAnsi="Liberation Serif"/>
-        </w:rPr>
-      </w:r>
-      <w:r/>
-    </w:p>
-    <w:p>
-      <w:pPr>
-        <w:pStyle w:val="Normal"/>
-        <w:rPr>
-          <w:sz w:val="24"/>
-          <w:sz w:val="24"/>
-          <w:szCs w:val="24"/>
-          <w:rFonts w:ascii="Liberation Serif" w:hAnsi="Liberation Serif" w:eastAsia="Droid Sans Fallback" w:cs="FreeSans"/>
-          <w:color w:val="00000A"/>
-          <w:lang w:val="en-AU" w:eastAsia="zh-CN" w:bidi="hi-IN"/>
-        </w:rPr>
-      </w:pPr>
-      <w:r>
-        <w:rPr>
-          <w:rFonts w:ascii="Liberation Serif" w:hAnsi="Liberation Serif"/>
-        </w:rPr>
-      </w:r>
-      <w:r/>
-    </w:p>
-    <w:p>
-      <w:pPr>
-        <w:pStyle w:val="Normal"/>
-        <w:rPr>
-          <w:sz w:val="24"/>
-          <w:sz w:val="24"/>
-          <w:szCs w:val="24"/>
-          <w:rFonts w:ascii="Liberation Serif" w:hAnsi="Liberation Serif" w:eastAsia="Droid Sans Fallback" w:cs="FreeSans"/>
-          <w:color w:val="00000A"/>
-          <w:lang w:val="en-AU" w:eastAsia="zh-CN" w:bidi="hi-IN"/>
-        </w:rPr>
-      </w:pPr>
-      <w:r>
-        <w:rPr>
-          <w:rFonts w:ascii="Liberation Serif" w:hAnsi="Liberation Serif"/>
-        </w:rPr>
+          <w:rFonts w:eastAsia="Droid Sans Fallback" w:cs="FreeSans"/>
+          <w:color w:val="00000A"/>
+          <w:sz w:val="24"/>
+          <w:szCs w:val="24"/>
+          <w:lang w:val="en-AU" w:eastAsia="zh-CN" w:bidi="hi-IN"/>
+        </w:rPr>
+      </w:r>
+      <w:r/>
+    </w:p>
+    <w:p>
+      <w:pPr>
+        <w:pStyle w:val="Normal"/>
+        <w:rPr>
+          <w:sz w:val="24"/>
+          <w:sz w:val="24"/>
+          <w:szCs w:val="24"/>
+          <w:rFonts w:ascii="Liberation Serif" w:hAnsi="Liberation Serif" w:eastAsia="Droid Sans Fallback" w:cs="FreeSans"/>
+          <w:color w:val="00000A"/>
+          <w:lang w:val="en-AU" w:eastAsia="zh-CN" w:bidi="hi-IN"/>
+        </w:rPr>
+      </w:pPr>
+      <w:r>
+        <w:rPr>
+          <w:rFonts w:eastAsia="Droid Sans Fallback" w:cs="FreeSans"/>
+          <w:color w:val="00000A"/>
+          <w:sz w:val="24"/>
+          <w:szCs w:val="24"/>
+          <w:lang w:val="en-AU" w:eastAsia="zh-CN" w:bidi="hi-IN"/>
+        </w:rPr>
+      </w:r>
+      <w:r/>
+    </w:p>
+    <w:p>
+      <w:pPr>
+        <w:pStyle w:val="Normal"/>
+        <w:rPr>
+          <w:sz w:val="24"/>
+          <w:sz w:val="24"/>
+          <w:szCs w:val="24"/>
+          <w:rFonts w:ascii="Liberation Serif" w:hAnsi="Liberation Serif" w:eastAsia="Droid Sans Fallback" w:cs="FreeSans"/>
+          <w:color w:val="00000A"/>
+          <w:lang w:val="en-AU" w:eastAsia="zh-CN" w:bidi="hi-IN"/>
+        </w:rPr>
+      </w:pPr>
+      <w:r>
+        <w:rPr/>
         <w:t>4) Overall, the presentation of the results can be further improved (please check my</w:t>
       </w:r>
       <w:r/>
@@ -992,9 +960,7 @@
         </w:rPr>
       </w:pPr>
       <w:r>
-        <w:rPr>
-          <w:rFonts w:ascii="Liberation Serif" w:hAnsi="Liberation Serif"/>
-        </w:rPr>
+        <w:rPr/>
         <w:t>suggestions further below), as well as the writing of the manuscript.</w:t>
       </w:r>
       <w:r/>
@@ -1013,45 +979,57 @@
       </w:pPr>
       <w:r>
         <w:rPr>
-          <w:rFonts w:ascii="Liberation Serif" w:hAnsi="Liberation Serif"/>
-        </w:rPr>
-      </w:r>
-      <w:r/>
-    </w:p>
-    <w:p>
-      <w:pPr>
-        <w:pStyle w:val="Normal"/>
-        <w:rPr>
-          <w:sz w:val="24"/>
-          <w:sz w:val="24"/>
-          <w:szCs w:val="24"/>
-          <w:rFonts w:ascii="Liberation Serif" w:hAnsi="Liberation Serif" w:eastAsia="Droid Sans Fallback" w:cs="FreeSans"/>
-          <w:color w:val="00000A"/>
-          <w:lang w:val="en-AU" w:eastAsia="zh-CN" w:bidi="hi-IN"/>
-        </w:rPr>
-      </w:pPr>
-      <w:r>
-        <w:rPr>
-          <w:rFonts w:ascii="Liberation Serif" w:hAnsi="Liberation Serif"/>
-        </w:rPr>
-      </w:r>
-      <w:r/>
-    </w:p>
-    <w:p>
-      <w:pPr>
-        <w:pStyle w:val="Normal"/>
-        <w:rPr>
-          <w:sz w:val="24"/>
-          <w:sz w:val="24"/>
-          <w:szCs w:val="24"/>
-          <w:rFonts w:ascii="Liberation Serif" w:hAnsi="Liberation Serif" w:eastAsia="Droid Sans Fallback" w:cs="FreeSans"/>
-          <w:color w:val="00000A"/>
-          <w:lang w:val="en-AU" w:eastAsia="zh-CN" w:bidi="hi-IN"/>
-        </w:rPr>
-      </w:pPr>
-      <w:r>
-        <w:rPr>
-          <w:rFonts w:ascii="Liberation Serif" w:hAnsi="Liberation Serif"/>
+          <w:rFonts w:eastAsia="Droid Sans Fallback" w:cs="FreeSans"/>
+          <w:color w:val="00000A"/>
+          <w:sz w:val="24"/>
+          <w:szCs w:val="24"/>
+          <w:lang w:val="en-AU" w:eastAsia="zh-CN" w:bidi="hi-IN"/>
+        </w:rPr>
+      </w:r>
+      <w:r/>
+    </w:p>
+    <w:p>
+      <w:pPr>
+        <w:pStyle w:val="Normal"/>
+        <w:rPr>
+          <w:sz w:val="24"/>
+          <w:sz w:val="24"/>
+          <w:szCs w:val="24"/>
+          <w:rFonts w:ascii="Liberation Serif" w:hAnsi="Liberation Serif" w:eastAsia="Droid Sans Fallback" w:cs="FreeSans"/>
+          <w:color w:val="00000A"/>
+          <w:lang w:val="en-AU" w:eastAsia="zh-CN" w:bidi="hi-IN"/>
+        </w:rPr>
+      </w:pPr>
+      <w:r>
+        <w:rPr>
+          <w:rFonts w:eastAsia="Droid Sans Fallback" w:cs="FreeSans"/>
+          <w:color w:val="00000A"/>
+          <w:sz w:val="24"/>
+          <w:szCs w:val="24"/>
+          <w:lang w:val="en-AU" w:eastAsia="zh-CN" w:bidi="hi-IN"/>
+        </w:rPr>
+      </w:r>
+      <w:r/>
+    </w:p>
+    <w:p>
+      <w:pPr>
+        <w:pStyle w:val="Normal"/>
+        <w:rPr>
+          <w:sz w:val="24"/>
+          <w:sz w:val="24"/>
+          <w:szCs w:val="24"/>
+          <w:rFonts w:ascii="Liberation Serif" w:hAnsi="Liberation Serif" w:eastAsia="Droid Sans Fallback" w:cs="FreeSans"/>
+          <w:color w:val="00000A"/>
+          <w:lang w:val="en-AU" w:eastAsia="zh-CN" w:bidi="hi-IN"/>
+        </w:rPr>
+      </w:pPr>
+      <w:r>
+        <w:rPr>
+          <w:rFonts w:eastAsia="Droid Sans Fallback" w:cs="FreeSans"/>
+          <w:color w:val="00000A"/>
+          <w:sz w:val="24"/>
+          <w:szCs w:val="24"/>
+          <w:lang w:val="en-AU" w:eastAsia="zh-CN" w:bidi="hi-IN"/>
         </w:rPr>
       </w:r>
       <w:r/>
@@ -1095,9 +1073,7 @@
         </w:rPr>
       </w:pPr>
       <w:r>
-        <w:rPr>
-          <w:rFonts w:ascii="Liberation Serif" w:hAnsi="Liberation Serif"/>
-        </w:rPr>
+        <w:rPr/>
         <w:t>Škerlak et al. (2014) presented an STE climatology using the ERA-Interim data. This</w:t>
       </w:r>
       <w:r/>
@@ -1115,9 +1091,7 @@
         </w:rPr>
       </w:pPr>
       <w:r>
-        <w:rPr>
-          <w:rFonts w:ascii="Liberation Serif" w:hAnsi="Liberation Serif"/>
-        </w:rPr>
+        <w:rPr/>
         <w:t>study is important not only for the introduction, as it describes the STT climatology</w:t>
       </w:r>
       <w:r/>
@@ -1135,9 +1109,7 @@
         </w:rPr>
       </w:pPr>
       <w:r>
-        <w:rPr>
-          <w:rFonts w:ascii="Liberation Serif" w:hAnsi="Liberation Serif"/>
-        </w:rPr>
+        <w:rPr/>
         <w:t>for the SH, but for intercomparison of the results also. Similar climatologies can be</w:t>
       </w:r>
       <w:r/>
@@ -1155,9 +1127,7 @@
         </w:rPr>
       </w:pPr>
       <w:r>
-        <w:rPr>
-          <w:rFonts w:ascii="Liberation Serif" w:hAnsi="Liberation Serif"/>
-        </w:rPr>
+        <w:rPr/>
         <w:t>found in the modeling studies of Roelofs and Lelieveld (1997) and James et al. (2003).</w:t>
       </w:r>
       <w:r/>
@@ -1175,9 +1145,7 @@
         </w:rPr>
       </w:pPr>
       <w:r>
-        <w:rPr>
-          <w:rFonts w:ascii="Liberation Serif" w:hAnsi="Liberation Serif"/>
-        </w:rPr>
+        <w:rPr/>
         <w:t>Recently, Akritidis et al. (2016) explored the impact of stratospheric intrusions on tropospheric ozone and the associated stratospheric contribution over the eastern Mediterranean and the Middle East region, a task that is relevant with some of the purposes of this study.</w:t>
       </w:r>
       <w:r/>
@@ -1195,9 +1163,7 @@
         </w:rPr>
       </w:pPr>
       <w:r>
-        <w:rPr>
-          <w:rFonts w:ascii="Liberation Serif" w:hAnsi="Liberation Serif"/>
-        </w:rPr>
+        <w:rPr/>
         <w:t>Page 4, lines 3-4: Since the study is based on the ozonesondes launched from the three sites, it is important to present the location of the sites.</w:t>
       </w:r>
       <w:r/>
@@ -1208,7 +1174,6 @@
       </w:pPr>
       <w:r>
         <w:rPr>
-          <w:rFonts w:ascii="Liberation Serif" w:hAnsi="Liberation Serif"/>
           <w:color w:val="0047FF"/>
         </w:rPr>
         <w:t>A very good idea, a brief description of the sites has been added: “... Melbourne, a major city in Victoria, Australia is in the far south eastern section of the Australian mainland, actual releases are north of the central business district in the Broadmeadows suburb. Macquarie island is isolated from the Australian mainland, situated in the remote southern ocean and unlikely to be affected by any local pollution events. Davis is on the coast of Antarctica and also unlikely to experience the effects of anthropogenic pollution.”</w:t>
@@ -1229,7 +1194,7 @@
       </w:pPr>
       <w:r>
         <w:rPr>
-          <w:rFonts w:eastAsia="Droid Sans Fallback" w:cs="FreeSans" w:ascii="Liberation Serif" w:hAnsi="Liberation Serif"/>
+          <w:rFonts w:eastAsia="Droid Sans Fallback" w:cs="FreeSans"/>
           <w:color w:val="0047FF"/>
           <w:sz w:val="24"/>
           <w:szCs w:val="24"/>
@@ -1251,9 +1216,7 @@
         </w:rPr>
       </w:pPr>
       <w:r>
-        <w:rPr>
-          <w:rFonts w:ascii="Liberation Serif" w:hAnsi="Liberation Serif"/>
-        </w:rPr>
+        <w:rPr/>
         <w:t>Page 4, line 22: “Figure 1 shows the monthly mean tropopause altitudes at ..”, while in Fig. 1 caption is stated “Multi-year monthly median tropopause altitude ..”. Is it the mean or the median? Please modify accordingly.</w:t>
       </w:r>
       <w:r/>
@@ -1264,7 +1227,6 @@
       </w:pPr>
       <w:r>
         <w:rPr>
-          <w:rFonts w:ascii="Liberation Serif" w:hAnsi="Liberation Serif"/>
           <w:color w:val="0047FF"/>
         </w:rPr>
         <w:t>It is the median, text updated</w:t>
@@ -1285,7 +1247,7 @@
       </w:pPr>
       <w:r>
         <w:rPr>
-          <w:rFonts w:eastAsia="Droid Sans Fallback" w:cs="FreeSans" w:ascii="Liberation Serif" w:hAnsi="Liberation Serif"/>
+          <w:rFonts w:eastAsia="Droid Sans Fallback" w:cs="FreeSans"/>
           <w:color w:val="0047FF"/>
           <w:sz w:val="24"/>
           <w:szCs w:val="24"/>
@@ -1307,9 +1269,7 @@
         </w:rPr>
       </w:pPr>
       <w:r>
-        <w:rPr>
-          <w:rFonts w:ascii="Liberation Serif" w:hAnsi="Liberation Serif"/>
-        </w:rPr>
+        <w:rPr/>
         <w:t>Page 5, Figure 1: a) The shadings used to describe the 10th and 90th percentiles are</w:t>
       </w:r>
       <w:r/>
@@ -1327,9 +1287,7 @@
         </w:rPr>
       </w:pPr>
       <w:r>
-        <w:rPr>
-          <w:rFonts w:ascii="Liberation Serif" w:hAnsi="Liberation Serif"/>
-        </w:rPr>
+        <w:rPr/>
         <w:t>rather confusing. I suggest you replace the shadings with dashed lines (same color as</w:t>
       </w:r>
       <w:r/>
@@ -1347,9 +1305,7 @@
         </w:rPr>
       </w:pPr>
       <w:r>
-        <w:rPr>
-          <w:rFonts w:ascii="Liberation Serif" w:hAnsi="Liberation Serif"/>
-        </w:rPr>
+        <w:rPr/>
         <w:t xml:space="preserve">the solid lines). </w:t>
       </w:r>
       <w:r/>
@@ -1367,9 +1323,7 @@
         </w:rPr>
       </w:pPr>
       <w:r>
-        <w:rPr>
-          <w:rFonts w:ascii="Liberation Serif" w:hAnsi="Liberation Serif"/>
-        </w:rPr>
+        <w:rPr/>
         <w:t>b) Increase the range of the vertical axis to show the 10th percentile</w:t>
       </w:r>
       <w:r/>
@@ -1387,9 +1341,7 @@
         </w:rPr>
       </w:pPr>
       <w:r>
-        <w:rPr>
-          <w:rFonts w:ascii="Liberation Serif" w:hAnsi="Liberation Serif"/>
-        </w:rPr>
+        <w:rPr/>
         <w:t xml:space="preserve">value for February. </w:t>
       </w:r>
       <w:r/>
@@ -1407,9 +1359,7 @@
         </w:rPr>
       </w:pPr>
       <w:r>
-        <w:rPr>
-          <w:rFonts w:ascii="Liberation Serif" w:hAnsi="Liberation Serif"/>
-        </w:rPr>
+        <w:rPr/>
         <w:t>c) Is it the case that tropopause drops below 4 km (10th percentile)</w:t>
       </w:r>
       <w:r/>
@@ -1427,9 +1377,7 @@
         </w:rPr>
       </w:pPr>
       <w:r>
-        <w:rPr>
-          <w:rFonts w:ascii="Liberation Serif" w:hAnsi="Liberation Serif"/>
-        </w:rPr>
+        <w:rPr/>
         <w:t xml:space="preserve">over Davis? </w:t>
       </w:r>
       <w:r/>
@@ -1447,9 +1395,7 @@
         </w:rPr>
       </w:pPr>
       <w:r>
-        <w:rPr>
-          <w:rFonts w:ascii="Liberation Serif" w:hAnsi="Liberation Serif"/>
-        </w:rPr>
+        <w:rPr/>
         <w:t>What is the minimum tropopause height value over Davis during February?</w:t>
       </w:r>
       <w:r/>
@@ -1468,27 +1414,29 @@
       </w:pPr>
       <w:r>
         <w:rPr>
-          <w:rFonts w:ascii="Liberation Serif" w:hAnsi="Liberation Serif"/>
-        </w:rPr>
-      </w:r>
-      <w:r/>
-    </w:p>
-    <w:p>
-      <w:pPr>
-        <w:pStyle w:val="Normal"/>
-        <w:rPr>
-          <w:sz w:val="24"/>
-          <w:sz w:val="24"/>
-          <w:szCs w:val="24"/>
-          <w:rFonts w:ascii="Liberation Serif" w:hAnsi="Liberation Serif" w:eastAsia="Droid Sans Fallback" w:cs="FreeSans"/>
-          <w:color w:val="00000A"/>
-          <w:lang w:val="en-AU" w:eastAsia="zh-CN" w:bidi="hi-IN"/>
-        </w:rPr>
-      </w:pPr>
-      <w:r>
-        <w:rPr>
-          <w:rFonts w:ascii="Liberation Serif" w:hAnsi="Liberation Serif"/>
-        </w:rPr>
+          <w:rFonts w:eastAsia="Droid Sans Fallback" w:cs="FreeSans"/>
+          <w:color w:val="00000A"/>
+          <w:sz w:val="24"/>
+          <w:szCs w:val="24"/>
+          <w:lang w:val="en-AU" w:eastAsia="zh-CN" w:bidi="hi-IN"/>
+        </w:rPr>
+      </w:r>
+      <w:r/>
+    </w:p>
+    <w:p>
+      <w:pPr>
+        <w:pStyle w:val="Normal"/>
+        <w:rPr>
+          <w:sz w:val="24"/>
+          <w:sz w:val="24"/>
+          <w:szCs w:val="24"/>
+          <w:rFonts w:ascii="Liberation Serif" w:hAnsi="Liberation Serif" w:eastAsia="Droid Sans Fallback" w:cs="FreeSans"/>
+          <w:color w:val="00000A"/>
+          <w:lang w:val="en-AU" w:eastAsia="zh-CN" w:bidi="hi-IN"/>
+        </w:rPr>
+      </w:pPr>
+      <w:r>
+        <w:rPr/>
         <w:t>Page 5, lines 5-6: “This seasonality at the high latitude sites is driven by a decrease in</w:t>
       </w:r>
       <w:r/>
@@ -1506,9 +1454,7 @@
         </w:rPr>
       </w:pPr>
       <w:r>
-        <w:rPr>
-          <w:rFonts w:ascii="Liberation Serif" w:hAnsi="Liberation Serif"/>
-        </w:rPr>
+        <w:rPr/>
         <w:t>photochemical destruction under the reduced radiation conditions around polar night.”</w:t>
       </w:r>
       <w:r/>
@@ -1526,9 +1472,7 @@
         </w:rPr>
       </w:pPr>
       <w:r>
-        <w:rPr>
-          <w:rFonts w:ascii="Liberation Serif" w:hAnsi="Liberation Serif"/>
-        </w:rPr>
+        <w:rPr/>
         <w:t>Please include a reference or information about the NOx levels at these sites (if avail-</w:t>
       </w:r>
       <w:r/>
@@ -1546,9 +1490,7 @@
         </w:rPr>
       </w:pPr>
       <w:r>
-        <w:rPr>
-          <w:rFonts w:ascii="Liberation Serif" w:hAnsi="Liberation Serif"/>
-        </w:rPr>
+        <w:rPr/>
         <w:t>able) to justify this statement.</w:t>
       </w:r>
       <w:r/>
@@ -1562,7 +1504,6 @@
       </w:pPr>
       <w:r>
         <w:rPr>
-          <w:rFonts w:ascii="Liberation Serif" w:hAnsi="Liberation Serif"/>
           <w:color w:val="000099"/>
         </w:rPr>
         <w:t>TODO: ask Simon about this comment</w:t>
@@ -1582,9 +1523,7 @@
         </w:rPr>
       </w:pPr>
       <w:r>
-        <w:rPr>
-          <w:rFonts w:ascii="Liberation Serif" w:hAnsi="Liberation Serif"/>
-        </w:rPr>
+        <w:rPr/>
         <w:t>Page 6, line 14: It is important to know the vertical resolution of the GEOS-Chem model</w:t>
       </w:r>
       <w:r/>
@@ -1602,9 +1541,7 @@
         </w:rPr>
       </w:pPr>
       <w:r>
-        <w:rPr>
-          <w:rFonts w:ascii="Liberation Serif" w:hAnsi="Liberation Serif"/>
-        </w:rPr>
+        <w:rPr/>
         <w:t>near the tropopause (although it can partially be seen from Fig. 13), as it is important</w:t>
       </w:r>
       <w:r/>
@@ -1622,9 +1559,7 @@
         </w:rPr>
       </w:pPr>
       <w:r>
-        <w:rPr>
-          <w:rFonts w:ascii="Liberation Serif" w:hAnsi="Liberation Serif"/>
-        </w:rPr>
+        <w:rPr/>
         <w:t>for the tropopause height detection and the tropospheric ozone column calculations</w:t>
       </w:r>
       <w:r/>
@@ -1642,9 +1577,7 @@
         </w:rPr>
       </w:pPr>
       <w:r>
-        <w:rPr>
-          <w:rFonts w:ascii="Liberation Serif" w:hAnsi="Liberation Serif"/>
-        </w:rPr>
+        <w:rPr/>
         <w:t>from the model results.</w:t>
       </w:r>
       <w:r/>
@@ -1655,7 +1588,6 @@
       </w:pPr>
       <w:r>
         <w:rPr>
-          <w:rFonts w:ascii="Liberation Serif" w:hAnsi="Liberation Serif"/>
           <w:color w:val="0047FF"/>
         </w:rPr>
         <w:t>GEOS-Chem has roughlyRoughly 500m resolution near 10km altitude, I’ve now noted this in the text in the Model description secion: “The vertical resolution is finer near the surface at ~60 m between levels, spreading out to ~500 m near 10~km altitude, and reaching ~1500 m near the top of the atmosphere.“</w:t>
@@ -1665,51 +1597,43 @@
     <w:p>
       <w:pPr>
         <w:pStyle w:val="Normal"/>
-        <w:rPr/>
-      </w:pPr>
-      <w:r>
-        <w:rPr>
-          <w:rFonts w:ascii="Liberation Serif" w:hAnsi="Liberation Serif"/>
+      </w:pPr>
+      <w:r>
+        <w:rPr/>
+      </w:r>
+      <w:r/>
+    </w:p>
+    <w:p>
+      <w:pPr>
+        <w:pStyle w:val="Normal"/>
+        <w:rPr>
+          <w:sz w:val="24"/>
+          <w:sz w:val="24"/>
+          <w:szCs w:val="24"/>
+          <w:rFonts w:ascii="Liberation Serif" w:hAnsi="Liberation Serif" w:eastAsia="Droid Sans Fallback" w:cs="FreeSans"/>
+          <w:color w:val="00000A"/>
+          <w:lang w:val="en-AU" w:eastAsia="zh-CN" w:bidi="hi-IN"/>
+        </w:rPr>
+      </w:pPr>
+      <w:r>
+        <w:rPr/>
+        <w:t>Page 7, lines 22-23: “The interpolated profiles … high frequency perturbations).” This is a rather brief description of the procedure. A more detailed description including a reference (if available) for the FT application would be necessary.</w:t>
+      </w:r>
+      <w:r/>
+    </w:p>
+    <w:p>
+      <w:pPr>
+        <w:pStyle w:val="Normal"/>
+      </w:pPr>
+      <w:r>
+        <w:rPr>
           <w:color w:val="0047FF"/>
         </w:rPr>
-      </w:r>
-      <w:r/>
-    </w:p>
-    <w:p>
-      <w:pPr>
-        <w:pStyle w:val="Normal"/>
-        <w:rPr>
-          <w:sz w:val="24"/>
-          <w:sz w:val="24"/>
-          <w:szCs w:val="24"/>
-          <w:rFonts w:ascii="Liberation Serif" w:hAnsi="Liberation Serif" w:eastAsia="Droid Sans Fallback" w:cs="FreeSans"/>
-          <w:color w:val="00000A"/>
-          <w:lang w:val="en-AU" w:eastAsia="zh-CN" w:bidi="hi-IN"/>
-        </w:rPr>
-      </w:pPr>
-      <w:r>
-        <w:rPr>
-          <w:rFonts w:ascii="Liberation Serif" w:hAnsi="Liberation Serif"/>
-        </w:rPr>
-        <w:t>Page 7, lines 22-23: “The interpolated profiles … high frequency perturbations).” This is a rather brief description of the procedure. A more detailed description including a reference (if available) for the FT application would be necessary.</w:t>
-      </w:r>
-      <w:r/>
-    </w:p>
-    <w:p>
-      <w:pPr>
-        <w:pStyle w:val="Normal"/>
-      </w:pPr>
-      <w:r>
-        <w:rPr>
-          <w:rFonts w:ascii="Liberation Serif" w:hAnsi="Liberation Serif"/>
+        <w:t>I've beefed up the description a little, we've not come across this method for STT detection in any literature however the filter is quite common in sound and image</w:t>
+      </w:r>
+      <w:r>
+        <w:rPr>
           <w:color w:val="0047FF"/>
-        </w:rPr>
-        <w:t>I've beefed up the description a little, we've not come across this method for STT detection in any literature however the filter is quite common in sound and image</w:t>
-      </w:r>
-      <w:r>
-        <w:rPr>
-          <w:rFonts w:ascii="Liberation Serif" w:hAnsi="Liberation Serif"/>
-          <w:color w:val="0047FF"/>
           <w:sz w:val="24"/>
           <w:szCs w:val="24"/>
         </w:rPr>
@@ -1717,7 +1641,6 @@
       </w:r>
       <w:r>
         <w:rPr>
-          <w:rFonts w:ascii="Liberation Serif" w:hAnsi="Liberation Serif"/>
           <w:b w:val="false"/>
           <w:i w:val="false"/>
           <w:caps w:val="false"/>
@@ -1731,7 +1654,6 @@
       </w:r>
       <w:r>
         <w:rPr>
-          <w:rFonts w:ascii="Liberation Serif" w:hAnsi="Liberation Serif"/>
           <w:color w:val="0047FF"/>
         </w:rPr>
         <w:t xml:space="preserve"> is now provided.</w:t>
@@ -1752,28 +1674,29 @@
       </w:pPr>
       <w:r>
         <w:rPr>
-          <w:rFonts w:ascii="Liberation Serif" w:hAnsi="Liberation Serif"/>
+          <w:rFonts w:eastAsia="Droid Sans Fallback" w:cs="FreeSans"/>
           <w:color w:val="0047FF"/>
-        </w:rPr>
-      </w:r>
-      <w:r/>
-    </w:p>
-    <w:p>
-      <w:pPr>
-        <w:pStyle w:val="Normal"/>
-        <w:rPr>
-          <w:sz w:val="24"/>
-          <w:sz w:val="24"/>
-          <w:szCs w:val="24"/>
-          <w:rFonts w:ascii="Liberation Serif" w:hAnsi="Liberation Serif" w:eastAsia="Droid Sans Fallback" w:cs="FreeSans"/>
-          <w:color w:val="00000A"/>
-          <w:lang w:val="en-AU" w:eastAsia="zh-CN" w:bidi="hi-IN"/>
-        </w:rPr>
-      </w:pPr>
-      <w:r>
-        <w:rPr>
-          <w:rFonts w:ascii="Liberation Serif" w:hAnsi="Liberation Serif"/>
-        </w:rPr>
+          <w:sz w:val="24"/>
+          <w:szCs w:val="24"/>
+          <w:lang w:val="en-AU" w:eastAsia="zh-CN" w:bidi="hi-IN"/>
+        </w:rPr>
+      </w:r>
+      <w:r/>
+    </w:p>
+    <w:p>
+      <w:pPr>
+        <w:pStyle w:val="Normal"/>
+        <w:rPr>
+          <w:sz w:val="24"/>
+          <w:sz w:val="24"/>
+          <w:szCs w:val="24"/>
+          <w:rFonts w:ascii="Liberation Serif" w:hAnsi="Liberation Serif" w:eastAsia="Droid Sans Fallback" w:cs="FreeSans"/>
+          <w:color w:val="00000A"/>
+          <w:lang w:val="en-AU" w:eastAsia="zh-CN" w:bidi="hi-IN"/>
+        </w:rPr>
+      </w:pPr>
+      <w:r>
+        <w:rPr/>
         <w:t xml:space="preserve">Page 7, lines 27-28: “We next use all the perturbation profiles at each site to calculate the 99th percentile perturbation value for the site”. How exactly is this cut-off threshold calculated? </w:t>
       </w:r>
       <w:r/>
@@ -1784,14 +1707,12 @@
       </w:pPr>
       <w:r>
         <w:rPr>
-          <w:rFonts w:ascii="Liberation Serif" w:hAnsi="Liberation Serif"/>
           <w:color w:val="0047FF"/>
         </w:rPr>
         <w:t>Once the perturbation profiles are all created, the filtered interpolated values between 2km and TP-1km are used as the basis for  this 99</w:t>
       </w:r>
       <w:r>
         <w:rPr>
-          <w:rFonts w:ascii="Liberation Serif" w:hAnsi="Liberation Serif"/>
           <w:color w:val="0047FF"/>
           <w:vertAlign w:val="superscript"/>
         </w:rPr>
@@ -1799,7 +1720,6 @@
       </w:r>
       <w:r>
         <w:rPr>
-          <w:rFonts w:ascii="Liberation Serif" w:hAnsi="Liberation Serif"/>
           <w:color w:val="0047FF"/>
         </w:rPr>
         <w:t xml:space="preserve"> percentile – which I've now noted in the text.</w:t>
@@ -1820,28 +1740,29 @@
       </w:pPr>
       <w:r>
         <w:rPr>
-          <w:rFonts w:ascii="Liberation Serif" w:hAnsi="Liberation Serif"/>
+          <w:rFonts w:eastAsia="Droid Sans Fallback" w:cs="FreeSans"/>
           <w:color w:val="0047FF"/>
-        </w:rPr>
-      </w:r>
-      <w:r/>
-    </w:p>
-    <w:p>
-      <w:pPr>
-        <w:pStyle w:val="Normal"/>
-        <w:rPr>
-          <w:sz w:val="24"/>
-          <w:sz w:val="24"/>
-          <w:szCs w:val="24"/>
-          <w:rFonts w:ascii="Liberation Serif" w:hAnsi="Liberation Serif" w:eastAsia="Droid Sans Fallback" w:cs="FreeSans"/>
-          <w:color w:val="00000A"/>
-          <w:lang w:val="en-AU" w:eastAsia="zh-CN" w:bidi="hi-IN"/>
-        </w:rPr>
-      </w:pPr>
-      <w:r>
-        <w:rPr>
-          <w:rFonts w:ascii="Liberation Serif" w:hAnsi="Liberation Serif"/>
-        </w:rPr>
+          <w:sz w:val="24"/>
+          <w:szCs w:val="24"/>
+          <w:lang w:val="en-AU" w:eastAsia="zh-CN" w:bidi="hi-IN"/>
+        </w:rPr>
+      </w:r>
+      <w:r/>
+    </w:p>
+    <w:p>
+      <w:pPr>
+        <w:pStyle w:val="Normal"/>
+        <w:rPr>
+          <w:sz w:val="24"/>
+          <w:sz w:val="24"/>
+          <w:szCs w:val="24"/>
+          <w:rFonts w:ascii="Liberation Serif" w:hAnsi="Liberation Serif" w:eastAsia="Droid Sans Fallback" w:cs="FreeSans"/>
+          <w:color w:val="00000A"/>
+          <w:lang w:val="en-AU" w:eastAsia="zh-CN" w:bidi="hi-IN"/>
+        </w:rPr>
+      </w:pPr>
+      <w:r>
+        <w:rPr/>
         <w:t>In Section 2.5, Page 9, the authors state that is calculated “between 2 km and 1 km below the tropopause”. This information should be provided earlier in the manuscript, at the point that the 99th percentile threshold is initially mentioned (Section 2.3).</w:t>
       </w:r>
       <w:r/>
@@ -1852,7 +1773,6 @@
       </w:pPr>
       <w:r>
         <w:rPr>
-          <w:rFonts w:ascii="Liberation Serif" w:hAnsi="Liberation Serif"/>
           <w:color w:val="0047FF"/>
         </w:rPr>
         <w:t>As per your suggestion I've added this information when it first becomes pertinent.</w:t>
@@ -1863,32 +1783,39 @@
       <w:pPr>
         <w:pStyle w:val="Normal"/>
         <w:rPr>
+          <w:sz w:val="24"/>
+          <w:sz w:val="24"/>
+          <w:szCs w:val="24"/>
+          <w:rFonts w:ascii="Liberation Serif" w:hAnsi="Liberation Serif" w:eastAsia="Droid Sans Fallback" w:cs="FreeSans"/>
           <w:color w:val="0047FF"/>
-        </w:rPr>
-      </w:pPr>
-      <w:r>
-        <w:rPr>
-          <w:rFonts w:ascii="Liberation Serif" w:hAnsi="Liberation Serif"/>
-        </w:rPr>
-      </w:r>
-      <w:r/>
-    </w:p>
-    <w:p>
-      <w:pPr>
-        <w:pStyle w:val="Normal"/>
-        <w:rPr>
-          <w:sz w:val="24"/>
-          <w:sz w:val="24"/>
-          <w:szCs w:val="24"/>
-          <w:rFonts w:ascii="Liberation Serif" w:hAnsi="Liberation Serif" w:eastAsia="Droid Sans Fallback" w:cs="FreeSans"/>
-          <w:color w:val="00000A"/>
-          <w:lang w:val="en-AU" w:eastAsia="zh-CN" w:bidi="hi-IN"/>
-        </w:rPr>
-      </w:pPr>
-      <w:r>
-        <w:rPr>
-          <w:rFonts w:ascii="Liberation Serif" w:hAnsi="Liberation Serif"/>
-        </w:rPr>
+          <w:lang w:val="en-AU" w:eastAsia="zh-CN" w:bidi="hi-IN"/>
+        </w:rPr>
+      </w:pPr>
+      <w:r>
+        <w:rPr>
+          <w:rFonts w:eastAsia="Droid Sans Fallback" w:cs="FreeSans"/>
+          <w:color w:val="0047FF"/>
+          <w:sz w:val="24"/>
+          <w:szCs w:val="24"/>
+          <w:lang w:val="en-AU" w:eastAsia="zh-CN" w:bidi="hi-IN"/>
+        </w:rPr>
+      </w:r>
+      <w:r/>
+    </w:p>
+    <w:p>
+      <w:pPr>
+        <w:pStyle w:val="Normal"/>
+        <w:rPr>
+          <w:sz w:val="24"/>
+          <w:sz w:val="24"/>
+          <w:szCs w:val="24"/>
+          <w:rFonts w:ascii="Liberation Serif" w:hAnsi="Liberation Serif" w:eastAsia="Droid Sans Fallback" w:cs="FreeSans"/>
+          <w:color w:val="00000A"/>
+          <w:lang w:val="en-AU" w:eastAsia="zh-CN" w:bidi="hi-IN"/>
+        </w:rPr>
+      </w:pPr>
+      <w:r>
+        <w:rPr/>
         <w:t>Page 8, Figure 3: Why the two panels have different units? Are the ozone units of</w:t>
       </w:r>
       <w:r/>
@@ -1906,9 +1833,7 @@
         </w:rPr>
       </w:pPr>
       <w:r>
-        <w:rPr>
-          <w:rFonts w:ascii="Liberation Serif" w:hAnsi="Liberation Serif"/>
-        </w:rPr>
+        <w:rPr/>
         <w:t>the left panel “1e+12 molecules cm-3”? Please change accordingly the Figure and the</w:t>
       </w:r>
       <w:r/>
@@ -1926,9 +1851,7 @@
         </w:rPr>
       </w:pPr>
       <w:r>
-        <w:rPr>
-          <w:rFonts w:ascii="Liberation Serif" w:hAnsi="Liberation Serif"/>
-        </w:rPr>
+        <w:rPr/>
         <w:t>Figure caption. mixing ratio -&gt; number density</w:t>
       </w:r>
       <w:r/>
@@ -1947,7 +1870,6 @@
       </w:pPr>
       <w:r>
         <w:rPr>
-          <w:rFonts w:ascii="Liberation Serif" w:hAnsi="Liberation Serif"/>
           <w:color w:val="0047FF"/>
         </w:rPr>
         <w:t>Thanks for spotting this, these units and caption are misleading/confusing – I've made them both ppbv. TODO: do this</w:t>
@@ -1968,28 +1890,29 @@
       </w:pPr>
       <w:r>
         <w:rPr>
-          <w:rFonts w:ascii="Liberation Serif" w:hAnsi="Liberation Serif"/>
+          <w:rFonts w:eastAsia="Droid Sans Fallback" w:cs="FreeSans"/>
           <w:color w:val="0047FF"/>
-        </w:rPr>
-      </w:r>
-      <w:r/>
-    </w:p>
-    <w:p>
-      <w:pPr>
-        <w:pStyle w:val="Normal"/>
-        <w:rPr>
-          <w:sz w:val="24"/>
-          <w:sz w:val="24"/>
-          <w:szCs w:val="24"/>
-          <w:rFonts w:ascii="Liberation Serif" w:hAnsi="Liberation Serif" w:eastAsia="Droid Sans Fallback" w:cs="FreeSans"/>
-          <w:color w:val="00000A"/>
-          <w:lang w:val="en-AU" w:eastAsia="zh-CN" w:bidi="hi-IN"/>
-        </w:rPr>
-      </w:pPr>
-      <w:r>
-        <w:rPr>
-          <w:rFonts w:ascii="Liberation Serif" w:hAnsi="Liberation Serif"/>
-        </w:rPr>
+          <w:sz w:val="24"/>
+          <w:szCs w:val="24"/>
+          <w:lang w:val="en-AU" w:eastAsia="zh-CN" w:bidi="hi-IN"/>
+        </w:rPr>
+      </w:r>
+      <w:r/>
+    </w:p>
+    <w:p>
+      <w:pPr>
+        <w:pStyle w:val="Normal"/>
+        <w:rPr>
+          <w:sz w:val="24"/>
+          <w:sz w:val="24"/>
+          <w:szCs w:val="24"/>
+          <w:rFonts w:ascii="Liberation Serif" w:hAnsi="Liberation Serif" w:eastAsia="Droid Sans Fallback" w:cs="FreeSans"/>
+          <w:color w:val="00000A"/>
+          <w:lang w:val="en-AU" w:eastAsia="zh-CN" w:bidi="hi-IN"/>
+        </w:rPr>
+      </w:pPr>
+      <w:r>
+        <w:rPr/>
         <w:t>Page 9, lines 1-2: “For this reason all detected STT events found near smoke plumes</w:t>
       </w:r>
       <w:r/>
@@ -2007,9 +1930,7 @@
         </w:rPr>
       </w:pPr>
       <w:r>
-        <w:rPr>
-          <w:rFonts w:ascii="Liberation Serif" w:hAnsi="Liberation Serif"/>
-        </w:rPr>
+        <w:rPr/>
         <w:t>are flagged”. How is “near” defined?</w:t>
       </w:r>
       <w:r/>
@@ -2028,7 +1949,6 @@
       </w:pPr>
       <w:r>
         <w:rPr>
-          <w:rFonts w:ascii="Liberation Serif" w:hAnsi="Liberation Serif"/>
           <w:color w:val="0047FF"/>
         </w:rPr>
         <w:t>Unfortunately in this case near is defined as subjectively within 200km, I've make this more clear in the text TODO: do this</w:t>
@@ -2049,28 +1969,29 @@
       </w:pPr>
       <w:r>
         <w:rPr>
-          <w:rFonts w:ascii="Liberation Serif" w:hAnsi="Liberation Serif"/>
+          <w:rFonts w:eastAsia="Droid Sans Fallback" w:cs="FreeSans"/>
           <w:color w:val="0047FF"/>
-        </w:rPr>
-      </w:r>
-      <w:r/>
-    </w:p>
-    <w:p>
-      <w:pPr>
-        <w:pStyle w:val="Normal"/>
-        <w:rPr>
-          <w:sz w:val="24"/>
-          <w:sz w:val="24"/>
-          <w:szCs w:val="24"/>
-          <w:rFonts w:ascii="Liberation Serif" w:hAnsi="Liberation Serif" w:eastAsia="Droid Sans Fallback" w:cs="FreeSans"/>
-          <w:color w:val="00000A"/>
-          <w:lang w:val="en-AU" w:eastAsia="zh-CN" w:bidi="hi-IN"/>
-        </w:rPr>
-      </w:pPr>
-      <w:r>
-        <w:rPr>
-          <w:rFonts w:ascii="Liberation Serif" w:hAnsi="Liberation Serif"/>
-        </w:rPr>
+          <w:sz w:val="24"/>
+          <w:szCs w:val="24"/>
+          <w:lang w:val="en-AU" w:eastAsia="zh-CN" w:bidi="hi-IN"/>
+        </w:rPr>
+      </w:r>
+      <w:r/>
+    </w:p>
+    <w:p>
+      <w:pPr>
+        <w:pStyle w:val="Normal"/>
+        <w:rPr>
+          <w:sz w:val="24"/>
+          <w:sz w:val="24"/>
+          <w:szCs w:val="24"/>
+          <w:rFonts w:ascii="Liberation Serif" w:hAnsi="Liberation Serif" w:eastAsia="Droid Sans Fallback" w:cs="FreeSans"/>
+          <w:color w:val="00000A"/>
+          <w:lang w:val="en-AU" w:eastAsia="zh-CN" w:bidi="hi-IN"/>
+        </w:rPr>
+      </w:pPr>
+      <w:r>
+        <w:rPr/>
         <w:t>In my opinion, Figures 4, 5 and 6 are more supportive-descriptive without adding any-</w:t>
       </w:r>
       <w:r/>
@@ -2088,9 +2009,7 @@
         </w:rPr>
       </w:pPr>
       <w:r>
-        <w:rPr>
-          <w:rFonts w:ascii="Liberation Serif" w:hAnsi="Liberation Serif"/>
-        </w:rPr>
+        <w:rPr/>
         <w:t>thing new. Therefore, I suggest including them as a supplement. Moreover, Figures 5</w:t>
       </w:r>
       <w:r/>
@@ -2108,9 +2027,7 @@
         </w:rPr>
       </w:pPr>
       <w:r>
-        <w:rPr>
-          <w:rFonts w:ascii="Liberation Serif" w:hAnsi="Liberation Serif"/>
-        </w:rPr>
+        <w:rPr/>
         <w:t>and 6 can be merged into one.</w:t>
       </w:r>
       <w:r/>
@@ -2129,27 +2046,29 @@
       </w:pPr>
       <w:r>
         <w:rPr>
-          <w:rFonts w:ascii="Liberation Serif" w:hAnsi="Liberation Serif"/>
-        </w:rPr>
-      </w:r>
-      <w:r/>
-    </w:p>
-    <w:p>
-      <w:pPr>
-        <w:pStyle w:val="Normal"/>
-        <w:rPr>
-          <w:sz w:val="24"/>
-          <w:sz w:val="24"/>
-          <w:szCs w:val="24"/>
-          <w:rFonts w:ascii="Liberation Serif" w:hAnsi="Liberation Serif" w:eastAsia="Droid Sans Fallback" w:cs="FreeSans"/>
-          <w:color w:val="00000A"/>
-          <w:lang w:val="en-AU" w:eastAsia="zh-CN" w:bidi="hi-IN"/>
-        </w:rPr>
-      </w:pPr>
-      <w:r>
-        <w:rPr>
-          <w:rFonts w:ascii="Liberation Serif" w:hAnsi="Liberation Serif"/>
-        </w:rPr>
+          <w:rFonts w:eastAsia="Droid Sans Fallback" w:cs="FreeSans"/>
+          <w:color w:val="00000A"/>
+          <w:sz w:val="24"/>
+          <w:szCs w:val="24"/>
+          <w:lang w:val="en-AU" w:eastAsia="zh-CN" w:bidi="hi-IN"/>
+        </w:rPr>
+      </w:r>
+      <w:r/>
+    </w:p>
+    <w:p>
+      <w:pPr>
+        <w:pStyle w:val="Normal"/>
+        <w:rPr>
+          <w:sz w:val="24"/>
+          <w:sz w:val="24"/>
+          <w:szCs w:val="24"/>
+          <w:rFonts w:ascii="Liberation Serif" w:hAnsi="Liberation Serif" w:eastAsia="Droid Sans Fallback" w:cs="FreeSans"/>
+          <w:color w:val="00000A"/>
+          <w:lang w:val="en-AU" w:eastAsia="zh-CN" w:bidi="hi-IN"/>
+        </w:rPr>
+      </w:pPr>
+      <w:r>
+        <w:rPr/>
         <w:t>Page 11, line 17: “We use the ERA-I 500 hPa data to subjectively classify the events</w:t>
       </w:r>
       <w:r/>
@@ -2167,9 +2086,7 @@
         </w:rPr>
       </w:pPr>
       <w:r>
-        <w:rPr>
-          <w:rFonts w:ascii="Liberation Serif" w:hAnsi="Liberation Serif"/>
-        </w:rPr>
+        <w:rPr/>
         <w:t>based on their likely meteorological cause.” Do the authors classify the events by visual</w:t>
       </w:r>
       <w:r/>
@@ -2177,19 +2094,9 @@
     <w:p>
       <w:pPr>
         <w:pStyle w:val="Normal"/>
-        <w:rPr>
-          <w:sz w:val="24"/>
-          <w:sz w:val="24"/>
-          <w:szCs w:val="24"/>
-          <w:rFonts w:ascii="Liberation Serif" w:hAnsi="Liberation Serif" w:eastAsia="Droid Sans Fallback" w:cs="FreeSans"/>
-          <w:color w:val="00000A"/>
-          <w:lang w:val="en-AU" w:eastAsia="zh-CN" w:bidi="hi-IN"/>
-        </w:rPr>
-      </w:pPr>
-      <w:r>
-        <w:rPr>
-          <w:rFonts w:ascii="Liberation Serif" w:hAnsi="Liberation Serif"/>
-        </w:rPr>
+      </w:pPr>
+      <w:r>
+        <w:rPr/>
         <w:t>inspection of the 500 hPa maps for every STT event date?</w:t>
       </w:r>
       <w:r/>
@@ -2197,19 +2104,55 @@
     <w:p>
       <w:pPr>
         <w:pStyle w:val="Normal"/>
-        <w:rPr>
-          <w:sz w:val="24"/>
-          <w:sz w:val="24"/>
-          <w:szCs w:val="24"/>
-          <w:rFonts w:ascii="Liberation Serif" w:hAnsi="Liberation Serif" w:eastAsia="Droid Sans Fallback" w:cs="FreeSans"/>
-          <w:color w:val="00000A"/>
-          <w:lang w:val="en-AU" w:eastAsia="zh-CN" w:bidi="hi-IN"/>
-        </w:rPr>
-      </w:pPr>
-      <w:r>
-        <w:rPr>
-          <w:rFonts w:ascii="Liberation Serif" w:hAnsi="Liberation Serif"/>
-        </w:rPr>
+      </w:pPr>
+      <w:r>
+        <w:rPr>
+          <w:rFonts w:eastAsia="Droid Sans Fallback" w:cs="FreeSans"/>
+          <w:color w:val="0047FF"/>
+          <w:sz w:val="24"/>
+          <w:szCs w:val="24"/>
+          <w:lang w:val="en-AU" w:eastAsia="zh-CN" w:bidi="hi-IN"/>
+        </w:rPr>
+        <w:t xml:space="preserve">Yes, I looked at each image, we were interested to see if there was any clearly discernible pattern or dominant weather system connected to the events. - I've added </w:t>
+      </w:r>
+      <w:bookmarkStart w:id="1" w:name="__DdeLink__351_59560109"/>
+      <w:r>
+        <w:rPr>
+          <w:rFonts w:eastAsia="Droid Sans Fallback" w:cs="FreeSans"/>
+          <w:color w:val="0047FF"/>
+          <w:sz w:val="24"/>
+          <w:szCs w:val="24"/>
+          <w:lang w:val="en-AU" w:eastAsia="zh-CN" w:bidi="hi-IN"/>
+        </w:rPr>
+        <w:t>“... likely meteorological cause, examining each date where an event was detected”</w:t>
+      </w:r>
+      <w:bookmarkEnd w:id="1"/>
+      <w:r>
+        <w:rPr>
+          <w:rFonts w:eastAsia="Droid Sans Fallback" w:cs="FreeSans"/>
+          <w:color w:val="0047FF"/>
+          <w:sz w:val="24"/>
+          <w:szCs w:val="24"/>
+          <w:lang w:val="en-AU" w:eastAsia="zh-CN" w:bidi="hi-IN"/>
+        </w:rPr>
+        <w:t xml:space="preserve"> to the text.</w:t>
+      </w:r>
+      <w:r/>
+    </w:p>
+    <w:p>
+      <w:pPr>
+        <w:pStyle w:val="Normal"/>
+        <w:rPr>
+          <w:sz w:val="24"/>
+          <w:sz w:val="24"/>
+          <w:szCs w:val="24"/>
+          <w:rFonts w:ascii="Liberation Serif" w:hAnsi="Liberation Serif" w:eastAsia="Droid Sans Fallback" w:cs="FreeSans"/>
+          <w:color w:val="00000A"/>
+          <w:lang w:val="en-AU" w:eastAsia="zh-CN" w:bidi="hi-IN"/>
+        </w:rPr>
+      </w:pPr>
+      <w:r>
+        <w:rPr/>
         <w:t>Page 11, lines 20-21: “The stratospheric polar vortex may create ozone folds without</w:t>
       </w:r>
       <w:r/>
@@ -2227,9 +2170,7 @@
         </w:rPr>
       </w:pPr>
       <w:r>
-        <w:rPr>
-          <w:rFonts w:ascii="Liberation Serif" w:hAnsi="Liberation Serif"/>
-        </w:rPr>
+        <w:rPr/>
         <w:t>other sources of upper tropospheric turbulence”. Please include a reference for the</w:t>
       </w:r>
       <w:r/>
@@ -2237,19 +2178,9 @@
     <w:p>
       <w:pPr>
         <w:pStyle w:val="Normal"/>
-        <w:rPr>
-          <w:sz w:val="24"/>
-          <w:sz w:val="24"/>
-          <w:szCs w:val="24"/>
-          <w:rFonts w:ascii="Liberation Serif" w:hAnsi="Liberation Serif" w:eastAsia="Droid Sans Fallback" w:cs="FreeSans"/>
-          <w:color w:val="00000A"/>
-          <w:lang w:val="en-AU" w:eastAsia="zh-CN" w:bidi="hi-IN"/>
-        </w:rPr>
-      </w:pPr>
-      <w:r>
-        <w:rPr>
-          <w:rFonts w:ascii="Liberation Serif" w:hAnsi="Liberation Serif"/>
-        </w:rPr>
+      </w:pPr>
+      <w:r>
+        <w:rPr/>
         <w:t>above statement.</w:t>
       </w:r>
       <w:r/>
@@ -2268,8 +2199,29 @@
       </w:pPr>
       <w:r>
         <w:rPr>
-          <w:rFonts w:ascii="Liberation Serif" w:hAnsi="Liberation Serif"/>
-        </w:rPr>
+          <w:rFonts w:eastAsia="Droid Sans Fallback" w:cs="FreeSans"/>
+          <w:color w:val="00000A"/>
+          <w:sz w:val="24"/>
+          <w:szCs w:val="24"/>
+          <w:lang w:val="en-AU" w:eastAsia="zh-CN" w:bidi="hi-IN"/>
+        </w:rPr>
+      </w:r>
+      <w:r/>
+    </w:p>
+    <w:p>
+      <w:pPr>
+        <w:pStyle w:val="Normal"/>
+        <w:rPr>
+          <w:sz w:val="24"/>
+          <w:sz w:val="24"/>
+          <w:szCs w:val="24"/>
+          <w:rFonts w:ascii="Liberation Serif" w:hAnsi="Liberation Serif" w:eastAsia="Droid Sans Fallback" w:cs="FreeSans"/>
+          <w:color w:val="00000A"/>
+          <w:lang w:val="en-AU" w:eastAsia="zh-CN" w:bidi="hi-IN"/>
+        </w:rPr>
+      </w:pPr>
+      <w:r>
+        <w:rPr/>
         <w:t>Page 14, lines 16-20: “The seasonal distributions . . . first half of the year”. To my</w:t>
       </w:r>
       <w:r/>
@@ -2287,9 +2239,7 @@
         </w:rPr>
       </w:pPr>
       <w:r>
-        <w:rPr>
-          <w:rFonts w:ascii="Liberation Serif" w:hAnsi="Liberation Serif"/>
-        </w:rPr>
+        <w:rPr/>
         <w:t>understanding Fig. 7 and Fig. 8 are not quite similar. Moreover, comparing Fig. 8</w:t>
       </w:r>
       <w:r/>
@@ -2307,9 +2257,7 @@
         </w:rPr>
       </w:pPr>
       <w:r>
-        <w:rPr>
-          <w:rFonts w:ascii="Liberation Serif" w:hAnsi="Liberation Serif"/>
-        </w:rPr>
+        <w:rPr/>
         <w:t>with Fig. 7 where fire influences are also included is somehow unfair. The fact that</w:t>
       </w:r>
       <w:r/>
@@ -2327,9 +2275,7 @@
         </w:rPr>
       </w:pPr>
       <w:r>
-        <w:rPr>
-          <w:rFonts w:ascii="Liberation Serif" w:hAnsi="Liberation Serif"/>
-        </w:rPr>
+        <w:rPr/>
         <w:t>ozonesondes are launched monthly at Davis from December to June is also the case</w:t>
       </w:r>
       <w:r/>
@@ -2347,9 +2293,7 @@
         </w:rPr>
       </w:pPr>
       <w:r>
-        <w:rPr>
-          <w:rFonts w:ascii="Liberation Serif" w:hAnsi="Liberation Serif"/>
-        </w:rPr>
+        <w:rPr/>
         <w:t>for Fig. 7, where high STT frequencies are found for the respective period.</w:t>
       </w:r>
       <w:r/>
@@ -2357,55 +2301,101 @@
     <w:p>
       <w:pPr>
         <w:pStyle w:val="Normal"/>
-        <w:rPr>
-          <w:sz w:val="24"/>
-          <w:sz w:val="24"/>
-          <w:szCs w:val="24"/>
-          <w:rFonts w:ascii="Liberation Serif" w:hAnsi="Liberation Serif" w:eastAsia="Droid Sans Fallback" w:cs="FreeSans"/>
-          <w:color w:val="00000A"/>
-          <w:lang w:val="en-AU" w:eastAsia="zh-CN" w:bidi="hi-IN"/>
-        </w:rPr>
-      </w:pPr>
-      <w:r>
-        <w:rPr>
-          <w:rFonts w:ascii="Liberation Serif" w:hAnsi="Liberation Serif"/>
-        </w:rPr>
-        <w:t>Page 16: How is the modeled tropospheric column ozone calculated? How is the</w:t>
-      </w:r>
-      <w:r/>
-    </w:p>
-    <w:p>
-      <w:pPr>
-        <w:pStyle w:val="Normal"/>
-        <w:rPr>
-          <w:sz w:val="24"/>
-          <w:sz w:val="24"/>
-          <w:szCs w:val="24"/>
-          <w:rFonts w:ascii="Liberation Serif" w:hAnsi="Liberation Serif" w:eastAsia="Droid Sans Fallback" w:cs="FreeSans"/>
-          <w:color w:val="00000A"/>
-          <w:lang w:val="en-AU" w:eastAsia="zh-CN" w:bidi="hi-IN"/>
-        </w:rPr>
-      </w:pPr>
-      <w:r>
-        <w:rPr>
-          <w:rFonts w:ascii="Liberation Serif" w:hAnsi="Liberation Serif"/>
-        </w:rPr>
-        <w:t>tropopause defined in the GEOS-Chem results?</w:t>
-      </w:r>
-      <w:r/>
-    </w:p>
-    <w:p>
-      <w:pPr>
-        <w:pStyle w:val="Normal"/>
+      </w:pPr>
+      <w:r>
+        <w:rPr/>
+        <w:t>Page 16: How is the modeled tropospheric column ozone calculated?</w:t>
+      </w:r>
+      <w:r/>
+    </w:p>
+    <w:p>
+      <w:pPr>
+        <w:pStyle w:val="Normal"/>
+      </w:pPr>
+      <w:r>
         <w:rPr>
           <w:color w:val="000099"/>
         </w:rPr>
-      </w:pPr>
-      <w:r>
-        <w:rPr>
-          <w:rFonts w:ascii="Liberation Serif" w:hAnsi="Liberation Serif"/>
+        <w:t>GEOS-Chem provides the ozone density (molecules/cm3), vertical column boxheights, and tropopause level. I am using the sum of the boxheight * density for each box below the one containing the tropopause.</w:t>
+      </w:r>
+      <w:r/>
+    </w:p>
+    <w:p>
+      <w:pPr>
+        <w:pStyle w:val="Normal"/>
+      </w:pPr>
+      <w:r>
+        <w:rPr>
           <w:color w:val="000099"/>
         </w:rPr>
+        <w:t xml:space="preserve">I've added to the text: “...  Boltzmann constant. </w:t>
+      </w:r>
+      <w:r>
+        <w:rPr>
+          <w:color w:val="2323DC"/>
+        </w:rPr>
+        <w:t xml:space="preserve">GEOS-Chem outputs ozone density (molecules cm$^{-3}$), and height of each simulated box, as well as which level contains the </w:t>
+      </w:r>
+      <w:r>
+        <w:rPr>
+          <w:color w:val="2323DC"/>
+        </w:rPr>
+        <w:t xml:space="preserve">tropopause, allowing modelled $\Omega_{O_3}$ to be </w:t>
+      </w:r>
+      <w:r>
+        <w:rPr>
+          <w:color w:val="2323DC"/>
+        </w:rPr>
+        <w:t>calculated as the product of density and height summed up to the box below the tropopause level.</w:t>
+      </w:r>
+      <w:r>
+        <w:rPr>
+          <w:color w:val="000099"/>
+        </w:rPr>
+        <w:t xml:space="preserve"> In both observations and model...”</w:t>
+      </w:r>
+      <w:r/>
+    </w:p>
+    <w:p>
+      <w:pPr>
+        <w:pStyle w:val="Normal"/>
+        <w:rPr>
+          <w:sz w:val="24"/>
+          <w:sz w:val="24"/>
+          <w:szCs w:val="24"/>
+          <w:rFonts w:ascii="Liberation Serif" w:hAnsi="Liberation Serif" w:eastAsia="Droid Sans Fallback" w:cs="FreeSans"/>
+          <w:color w:val="000099"/>
+          <w:lang w:val="en-AU" w:eastAsia="zh-CN" w:bidi="hi-IN"/>
+        </w:rPr>
+      </w:pPr>
+      <w:r>
+        <w:rPr>
+          <w:color w:val="000099"/>
+        </w:rPr>
+      </w:r>
+      <w:r/>
+    </w:p>
+    <w:p>
+      <w:pPr>
+        <w:pStyle w:val="Normal"/>
+      </w:pPr>
+      <w:r>
+        <w:rPr/>
+        <w:t>How is the tropopause defined in the GEOS-Chem results?</w:t>
+      </w:r>
+      <w:r/>
+    </w:p>
+    <w:p>
+      <w:pPr>
+        <w:pStyle w:val="Normal"/>
+        <w:rPr>
+          <w:color w:val="000099"/>
+        </w:rPr>
+      </w:pPr>
+      <w:r>
+        <w:rPr>
+          <w:color w:val="000099"/>
+        </w:rPr>
         <w:t>That is a good question! GEOS-Chem uses the tropopause height provided by GEOS-5 met fields which are calculated using a lapse-rate definition using the first minimum above the surface in the function 0.03*T(p) – log(p), with p in hPa.</w:t>
       </w:r>
       <w:r/>
@@ -2413,58 +2403,52 @@
     <w:p>
       <w:pPr>
         <w:pStyle w:val="Normal"/>
+      </w:pPr>
+      <w:r>
         <w:rPr>
           <w:color w:val="000099"/>
         </w:rPr>
-      </w:pPr>
-      <w:r>
-        <w:rPr>
-          <w:rFonts w:ascii="Liberation Serif" w:hAnsi="Liberation Serif"/>
+        <w:t>This has now been added to the text</w:t>
+      </w:r>
+      <w:r/>
+    </w:p>
+    <w:p>
+      <w:pPr>
+        <w:pStyle w:val="Normal"/>
+        <w:rPr>
+          <w:sz w:val="24"/>
+          <w:sz w:val="24"/>
+          <w:szCs w:val="24"/>
+          <w:rFonts w:ascii="Liberation Serif" w:hAnsi="Liberation Serif" w:eastAsia="Droid Sans Fallback" w:cs="FreeSans"/>
           <w:color w:val="000099"/>
-        </w:rPr>
-        <w:t>This has now been added to the text</w:t>
-      </w:r>
-      <w:r/>
-    </w:p>
-    <w:p>
-      <w:pPr>
-        <w:pStyle w:val="Normal"/>
-        <w:rPr>
-          <w:sz w:val="24"/>
-          <w:sz w:val="24"/>
-          <w:szCs w:val="24"/>
-          <w:rFonts w:ascii="Liberation Serif" w:hAnsi="Liberation Serif" w:eastAsia="Droid Sans Fallback" w:cs="FreeSans"/>
+          <w:lang w:val="en-AU" w:eastAsia="zh-CN" w:bidi="hi-IN"/>
+        </w:rPr>
+      </w:pPr>
+      <w:r>
+        <w:rPr>
+          <w:rFonts w:eastAsia="Droid Sans Fallback" w:cs="FreeSans"/>
           <w:color w:val="000099"/>
-          <w:lang w:val="en-AU" w:eastAsia="zh-CN" w:bidi="hi-IN"/>
-        </w:rPr>
-      </w:pPr>
-      <w:r>
-        <w:rPr>
-          <w:rFonts w:eastAsia="Droid Sans Fallback" w:cs="FreeSans" w:ascii="Liberation Serif" w:hAnsi="Liberation Serif"/>
-          <w:color w:val="000099"/>
-          <w:sz w:val="24"/>
-          <w:szCs w:val="24"/>
-          <w:lang w:val="en-AU" w:eastAsia="zh-CN" w:bidi="hi-IN"/>
-        </w:rPr>
-      </w:r>
-      <w:r/>
-    </w:p>
-    <w:p>
-      <w:pPr>
-        <w:pStyle w:val="Normal"/>
-        <w:rPr>
-          <w:sz w:val="24"/>
-          <w:sz w:val="24"/>
-          <w:szCs w:val="24"/>
-          <w:rFonts w:ascii="Liberation Serif" w:hAnsi="Liberation Serif" w:eastAsia="Droid Sans Fallback" w:cs="FreeSans"/>
-          <w:color w:val="00000A"/>
-          <w:lang w:val="en-AU" w:eastAsia="zh-CN" w:bidi="hi-IN"/>
-        </w:rPr>
-      </w:pPr>
-      <w:r>
-        <w:rPr>
-          <w:rFonts w:ascii="Liberation Serif" w:hAnsi="Liberation Serif"/>
-        </w:rPr>
+          <w:sz w:val="24"/>
+          <w:szCs w:val="24"/>
+          <w:lang w:val="en-AU" w:eastAsia="zh-CN" w:bidi="hi-IN"/>
+        </w:rPr>
+      </w:r>
+      <w:r/>
+    </w:p>
+    <w:p>
+      <w:pPr>
+        <w:pStyle w:val="Normal"/>
+        <w:rPr>
+          <w:sz w:val="24"/>
+          <w:sz w:val="24"/>
+          <w:szCs w:val="24"/>
+          <w:rFonts w:ascii="Liberation Serif" w:hAnsi="Liberation Serif" w:eastAsia="Droid Sans Fallback" w:cs="FreeSans"/>
+          <w:color w:val="00000A"/>
+          <w:lang w:val="en-AU" w:eastAsia="zh-CN" w:bidi="hi-IN"/>
+        </w:rPr>
+      </w:pPr>
+      <w:r>
+        <w:rPr/>
         <w:t>Page 17, lines 3-4: “Over Melbourne, ozone in the lower troposphere is well represented, but the model overestimates ozone from around 4 km to the tropopause”. This</w:t>
       </w:r>
       <w:r/>
@@ -2482,9 +2466,7 @@
         </w:rPr>
       </w:pPr>
       <w:r>
-        <w:rPr>
-          <w:rFonts w:ascii="Liberation Serif" w:hAnsi="Liberation Serif"/>
-        </w:rPr>
+        <w:rPr/>
         <w:t>is also seen for Macquarie and should be added to the discussion.</w:t>
       </w:r>
       <w:r/>
@@ -2502,9 +2484,7 @@
         </w:rPr>
       </w:pPr>
       <w:r>
-        <w:rPr>
-          <w:rFonts w:ascii="Liberation Serif" w:hAnsi="Liberation Serif"/>
-        </w:rPr>
+        <w:rPr/>
         <w:t>Page 19: “Figure 14 shows the mean fraction of total tropospheric column ozone (cal-</w:t>
       </w:r>
       <w:r/>
@@ -2522,9 +2502,7 @@
         </w:rPr>
       </w:pPr>
       <w:r>
-        <w:rPr>
-          <w:rFonts w:ascii="Liberation Serif" w:hAnsi="Liberation Serif"/>
-        </w:rPr>
+        <w:rPr/>
         <w:t>culated from ozonesonde profiles) attributed to stratospheric ozone intrusions at each</w:t>
       </w:r>
       <w:r/>
@@ -2542,9 +2520,7 @@
         </w:rPr>
       </w:pPr>
       <w:r>
-        <w:rPr>
-          <w:rFonts w:ascii="Liberation Serif" w:hAnsi="Liberation Serif"/>
-        </w:rPr>
+        <w:rPr/>
         <w:t>site, averaged over days when an STT event occurred.” Please explain in more detail</w:t>
       </w:r>
       <w:r/>
@@ -2562,9 +2538,7 @@
         </w:rPr>
       </w:pPr>
       <w:r>
-        <w:rPr>
-          <w:rFonts w:ascii="Liberation Serif" w:hAnsi="Liberation Serif"/>
-        </w:rPr>
+        <w:rPr/>
         <w:t>how is this fraction calculated.</w:t>
       </w:r>
       <w:r/>
@@ -2582,9 +2556,7 @@
         </w:rPr>
       </w:pPr>
       <w:r>
-        <w:rPr>
-          <w:rFonts w:ascii="Liberation Serif" w:hAnsi="Liberation Serif"/>
-        </w:rPr>
+        <w:rPr/>
         <w:t>Page 19: “to the entire Southern Ocean region, defined here as 35_ S-75_ S to en-</w:t>
       </w:r>
       <w:r/>
@@ -2602,9 +2574,7 @@
         </w:rPr>
       </w:pPr>
       <w:r>
-        <w:rPr>
-          <w:rFonts w:ascii="Liberation Serif" w:hAnsi="Liberation Serif"/>
-        </w:rPr>
+        <w:rPr/>
         <w:t>compass”. What is the longitudinal range?</w:t>
       </w:r>
       <w:r/>
@@ -2622,9 +2592,7 @@
         </w:rPr>
       </w:pPr>
       <w:r>
-        <w:rPr>
-          <w:rFonts w:ascii="Liberation Serif" w:hAnsi="Liberation Serif"/>
-        </w:rPr>
+        <w:rPr/>
         <w:t>Page 20: Fig. 14 and Fig.15 can be merged into one.</w:t>
       </w:r>
       <w:r/>
@@ -2642,9 +2610,7 @@
         </w:rPr>
       </w:pPr>
       <w:r>
-        <w:rPr>
-          <w:rFonts w:ascii="Liberation Serif" w:hAnsi="Liberation Serif"/>
-        </w:rPr>
+        <w:rPr/>
         <w:t>Page 22: “If we we assume a fractional ozone impact due to each event STT event of</w:t>
       </w:r>
       <w:r/>
@@ -2662,9 +2628,7 @@
         </w:rPr>
       </w:pPr>
       <w:r>
-        <w:rPr>
-          <w:rFonts w:ascii="Liberation Serif" w:hAnsi="Liberation Serif"/>
-        </w:rPr>
+        <w:rPr/>
         <w:t>I=35% based on their results”. The 30-40% stratospheric contribution found by Terao</w:t>
       </w:r>
       <w:r/>
@@ -2682,9 +2646,7 @@
         </w:rPr>
       </w:pPr>
       <w:r>
-        <w:rPr>
-          <w:rFonts w:ascii="Liberation Serif" w:hAnsi="Liberation Serif"/>
-        </w:rPr>
+        <w:rPr/>
         <w:t>et al. (2008) is seen only during spring and at 500 hPa. Therefore, assuming a 35%</w:t>
       </w:r>
       <w:r/>
@@ -2702,9 +2664,7 @@
         </w:rPr>
       </w:pPr>
       <w:r>
-        <w:rPr>
-          <w:rFonts w:ascii="Liberation Serif" w:hAnsi="Liberation Serif"/>
-        </w:rPr>
+        <w:rPr/>
         <w:t>stratospheric contribution to the tropospheric column ozone seems a bit arbitrary.</w:t>
       </w:r>
       <w:r/>
@@ -2723,7 +2683,11 @@
       </w:pPr>
       <w:r>
         <w:rPr>
-          <w:rFonts w:ascii="Liberation Serif" w:hAnsi="Liberation Serif"/>
+          <w:rFonts w:eastAsia="Droid Sans Fallback" w:cs="FreeSans"/>
+          <w:color w:val="00000A"/>
+          <w:sz w:val="24"/>
+          <w:szCs w:val="24"/>
+          <w:lang w:val="en-AU" w:eastAsia="zh-CN" w:bidi="hi-IN"/>
         </w:rPr>
       </w:r>
       <w:r/>
@@ -2786,23 +2750,18 @@
         <w:pStyle w:val="Normal"/>
       </w:pPr>
       <w:r>
-        <w:rPr>
-          <w:rFonts w:ascii="Liberation Serif" w:hAnsi="Liberation Serif"/>
-        </w:rPr>
+        <w:rPr/>
         <w:t xml:space="preserve">1. </w:t>
       </w:r>
       <w:r>
         <w:rPr>
-          <w:rFonts w:ascii="Liberation Serif" w:hAnsi="Liberation Serif"/>
           <w:b/>
           <w:bCs/>
         </w:rPr>
         <w:t>Extrapolation to Southern Ocean</w:t>
       </w:r>
       <w:r>
-        <w:rPr>
-          <w:rFonts w:ascii="Liberation Serif" w:hAnsi="Liberation Serif"/>
-        </w:rPr>
+        <w:rPr/>
         <w:t>: The authors look at three measurement sites (Davis,</w:t>
       </w:r>
       <w:r/>
@@ -2820,9 +2779,7 @@
         </w:rPr>
       </w:pPr>
       <w:r>
-        <w:rPr>
-          <w:rFonts w:ascii="Liberation Serif" w:hAnsi="Liberation Serif"/>
-        </w:rPr>
+        <w:rPr/>
         <w:t>Macqaurie, and Melbourne) in the Southern Ocean (SO), and then extrapolate their results to the</w:t>
       </w:r>
       <w:r/>
@@ -2840,9 +2797,7 @@
         </w:rPr>
       </w:pPr>
       <w:r>
-        <w:rPr>
-          <w:rFonts w:ascii="Liberation Serif" w:hAnsi="Liberation Serif"/>
-        </w:rPr>
+        <w:rPr/>
         <w:t>whole SO. I don’t think that this is valid. I think there ia quite a lot of spatial and temporal</w:t>
       </w:r>
       <w:r/>
@@ -2860,9 +2815,7 @@
         </w:rPr>
       </w:pPr>
       <w:r>
-        <w:rPr>
-          <w:rFonts w:ascii="Liberation Serif" w:hAnsi="Liberation Serif"/>
-        </w:rPr>
+        <w:rPr/>
         <w:t>variability that gets neglected in doing so. To make my point more clearly, I copy a figure (Fig. 16)</w:t>
       </w:r>
       <w:r/>
@@ -2880,9 +2833,7 @@
         </w:rPr>
       </w:pPr>
       <w:r>
-        <w:rPr>
-          <w:rFonts w:ascii="Liberation Serif" w:hAnsi="Liberation Serif"/>
-        </w:rPr>
+        <w:rPr/>
         <w:t>from Skerlak et al. (2014) here:</w:t>
       </w:r>
       <w:r/>
@@ -2900,9 +2851,7 @@
         </w:rPr>
       </w:pPr>
       <w:r>
-        <w:rPr>
-          <w:rFonts w:ascii="Liberation Serif" w:hAnsi="Liberation Serif"/>
-        </w:rPr>
+        <w:rPr/>
         <w:t>It shows the seasonally averaged STT ozone flux for the period 1979-2011. Evidently, there is a lot</w:t>
       </w:r>
       <w:r/>
@@ -2920,9 +2869,7 @@
         </w:rPr>
       </w:pPr>
       <w:r>
-        <w:rPr>
-          <w:rFonts w:ascii="Liberation Serif" w:hAnsi="Liberation Serif"/>
-        </w:rPr>
+        <w:rPr/>
         <w:t>of spatial and temporal variability. The next figure (Fig. 17) from Skerlak et al. (2014) shows the</w:t>
       </w:r>
       <w:r/>
@@ -2940,9 +2887,7 @@
         </w:rPr>
       </w:pPr>
       <w:r>
-        <w:rPr>
-          <w:rFonts w:ascii="Liberation Serif" w:hAnsi="Liberation Serif"/>
-        </w:rPr>
+        <w:rPr/>
         <w:t>estimated ozone flux into the PBL, which exhibits a still stronger variability. Hence, I think the</w:t>
       </w:r>
       <w:r/>
@@ -2960,9 +2905,7 @@
         </w:rPr>
       </w:pPr>
       <w:r>
-        <w:rPr>
-          <w:rFonts w:ascii="Liberation Serif" w:hAnsi="Liberation Serif"/>
-        </w:rPr>
+        <w:rPr/>
         <w:t>authors must be rather hesitating in extrapolating their results. I suggest to restrict the conclusionsabout the STT flux more to the regions around the three measurement sites. It will still be possible</w:t>
       </w:r>
       <w:r/>
@@ -2980,9 +2923,7 @@
         </w:rPr>
       </w:pPr>
       <w:r>
-        <w:rPr>
-          <w:rFonts w:ascii="Liberation Serif" w:hAnsi="Liberation Serif"/>
-        </w:rPr>
+        <w:rPr/>
         <w:t>to compare the values, e.g., with the values in Skerlak et al. (2014).</w:t>
       </w:r>
       <w:r/>
@@ -3001,52 +2942,55 @@
       </w:pPr>
       <w:r>
         <w:rPr>
-          <w:rFonts w:ascii="Liberation Serif" w:hAnsi="Liberation Serif"/>
-        </w:rPr>
-      </w:r>
-      <w:r/>
-    </w:p>
-    <w:p>
-      <w:pPr>
-        <w:pStyle w:val="Normal"/>
-        <w:rPr>
-          <w:sz w:val="24"/>
-          <w:sz w:val="24"/>
-          <w:szCs w:val="24"/>
-          <w:rFonts w:ascii="Liberation Serif" w:hAnsi="Liberation Serif" w:eastAsia="Droid Sans Fallback" w:cs="FreeSans"/>
-          <w:color w:val="00000A"/>
-          <w:lang w:val="en-AU" w:eastAsia="zh-CN" w:bidi="hi-IN"/>
-        </w:rPr>
-      </w:pPr>
-      <w:r>
-        <w:rPr>
-          <w:rFonts w:ascii="Liberation Serif" w:hAnsi="Liberation Serif"/>
-        </w:rPr>
-      </w:r>
-      <w:r/>
-    </w:p>
-    <w:p>
-      <w:pPr>
-        <w:pStyle w:val="Normal"/>
-      </w:pPr>
-      <w:r>
-        <w:rPr>
-          <w:rFonts w:ascii="Liberation Serif" w:hAnsi="Liberation Serif"/>
-        </w:rPr>
+          <w:rFonts w:eastAsia="Droid Sans Fallback" w:cs="FreeSans"/>
+          <w:color w:val="00000A"/>
+          <w:sz w:val="24"/>
+          <w:szCs w:val="24"/>
+          <w:lang w:val="en-AU" w:eastAsia="zh-CN" w:bidi="hi-IN"/>
+        </w:rPr>
+      </w:r>
+      <w:r/>
+    </w:p>
+    <w:p>
+      <w:pPr>
+        <w:pStyle w:val="Normal"/>
+        <w:rPr>
+          <w:sz w:val="24"/>
+          <w:sz w:val="24"/>
+          <w:szCs w:val="24"/>
+          <w:rFonts w:ascii="Liberation Serif" w:hAnsi="Liberation Serif" w:eastAsia="Droid Sans Fallback" w:cs="FreeSans"/>
+          <w:color w:val="00000A"/>
+          <w:lang w:val="en-AU" w:eastAsia="zh-CN" w:bidi="hi-IN"/>
+        </w:rPr>
+      </w:pPr>
+      <w:r>
+        <w:rPr>
+          <w:rFonts w:eastAsia="Droid Sans Fallback" w:cs="FreeSans"/>
+          <w:color w:val="00000A"/>
+          <w:sz w:val="24"/>
+          <w:szCs w:val="24"/>
+          <w:lang w:val="en-AU" w:eastAsia="zh-CN" w:bidi="hi-IN"/>
+        </w:rPr>
+      </w:r>
+      <w:r/>
+    </w:p>
+    <w:p>
+      <w:pPr>
+        <w:pStyle w:val="Normal"/>
+      </w:pPr>
+      <w:r>
+        <w:rPr/>
         <w:t xml:space="preserve">2. </w:t>
       </w:r>
       <w:r>
         <w:rPr>
-          <w:rFonts w:ascii="Liberation Serif" w:hAnsi="Liberation Serif"/>
           <w:b/>
           <w:bCs/>
         </w:rPr>
         <w:t>Transport aspect</w:t>
       </w:r>
       <w:r>
-        <w:rPr>
-          <w:rFonts w:ascii="Liberation Serif" w:hAnsi="Liberation Serif"/>
-        </w:rPr>
+        <w:rPr/>
         <w:t>: An aspect that is not sufficiently discussed in the manuscript is the transport</w:t>
       </w:r>
       <w:r/>
@@ -3064,9 +3008,7 @@
         </w:rPr>
       </w:pPr>
       <w:r>
-        <w:rPr>
-          <w:rFonts w:ascii="Liberation Serif" w:hAnsi="Liberation Serif"/>
-        </w:rPr>
+        <w:rPr/>
         <w:t>of the ozone-rich air from its crossing to the measurement site. For instance, in Figure 5 the authors</w:t>
       </w:r>
       <w:r/>
@@ -3084,9 +3026,7 @@
         </w:rPr>
       </w:pPr>
       <w:r>
-        <w:rPr>
-          <w:rFonts w:ascii="Liberation Serif" w:hAnsi="Liberation Serif"/>
-        </w:rPr>
+        <w:rPr/>
         <w:t>show an STT event and the geopotential height field at 500 hPa. A nice cut-off low pressure system</w:t>
       </w:r>
       <w:r/>
@@ -3104,9 +3044,7 @@
         </w:rPr>
       </w:pPr>
       <w:r>
-        <w:rPr>
-          <w:rFonts w:ascii="Liberation Serif" w:hAnsi="Liberation Serif"/>
-        </w:rPr>
+        <w:rPr/>
         <w:t>is discernible in the geopotential. But it is not clear whether the STT event really occurred below</w:t>
       </w:r>
       <w:r/>
@@ -3124,9 +3062,7 @@
         </w:rPr>
       </w:pPr>
       <w:r>
-        <w:rPr>
-          <w:rFonts w:ascii="Liberation Serif" w:hAnsi="Liberation Serif"/>
-        </w:rPr>
+        <w:rPr/>
         <w:t>this cut-off. In fact, it could have happened quite a distance away from it and the be advected to this</w:t>
       </w:r>
       <w:r/>
@@ -3144,9 +3080,7 @@
         </w:rPr>
       </w:pPr>
       <w:r>
-        <w:rPr>
-          <w:rFonts w:ascii="Liberation Serif" w:hAnsi="Liberation Serif"/>
-        </w:rPr>
+        <w:rPr/>
         <w:t>place. I would argue that the transport aspect become more important if an STT event is detected at</w:t>
       </w:r>
       <w:r/>
@@ -3164,9 +3098,7 @@
         </w:rPr>
       </w:pPr>
       <w:r>
-        <w:rPr>
-          <w:rFonts w:ascii="Liberation Serif" w:hAnsi="Liberation Serif"/>
-        </w:rPr>
+        <w:rPr/>
         <w:t>middle or lower-tropospheric levels, i.e., when it is rather ‘detached’ from the tropopause above. As</w:t>
       </w:r>
       <w:r/>
@@ -3184,9 +3116,7 @@
         </w:rPr>
       </w:pPr>
       <w:r>
-        <w:rPr>
-          <w:rFonts w:ascii="Liberation Serif" w:hAnsi="Liberation Serif"/>
-        </w:rPr>
+        <w:rPr/>
         <w:t>an example, the following study shows that the crossing of the tropopause takes place in the western</w:t>
       </w:r>
       <w:r/>
@@ -3204,9 +3134,7 @@
         </w:rPr>
       </w:pPr>
       <w:r>
-        <w:rPr>
-          <w:rFonts w:ascii="Liberation Serif" w:hAnsi="Liberation Serif"/>
-        </w:rPr>
+        <w:rPr/>
         <w:t>North Atlantic but an ozone signal is discernible in the profile over western Europe:</w:t>
       </w:r>
       <w:r/>
@@ -3224,9 +3152,7 @@
         </w:rPr>
       </w:pPr>
       <w:r>
-        <w:rPr>
-          <w:rFonts w:ascii="Liberation Serif" w:hAnsi="Liberation Serif"/>
-        </w:rPr>
+        <w:rPr/>
         <w:t>Trickl, T. et al. "How stratospheric are deep stratospheric intrusions? LUAMI 2008." Atmospheric</w:t>
       </w:r>
       <w:r/>
@@ -3244,9 +3170,7 @@
         </w:rPr>
       </w:pPr>
       <w:r>
-        <w:rPr>
-          <w:rFonts w:ascii="Liberation Serif" w:hAnsi="Liberation Serif"/>
-        </w:rPr>
+        <w:rPr/>
         <w:t>Chemistry and Physics 16.14 (2016): 8791-8815.</w:t>
       </w:r>
       <w:r/>
@@ -3264,9 +3188,7 @@
         </w:rPr>
       </w:pPr>
       <w:r>
-        <w:rPr>
-          <w:rFonts w:ascii="Liberation Serif" w:hAnsi="Liberation Serif"/>
-        </w:rPr>
+        <w:rPr/>
         <w:t>I think the authors should more carefully discuss this aspect of STT event. Possibly, the do a short</w:t>
       </w:r>
       <w:r/>
@@ -3284,9 +3206,7 @@
         </w:rPr>
       </w:pPr>
       <w:r>
-        <w:rPr>
-          <w:rFonts w:ascii="Liberation Serif" w:hAnsi="Liberation Serif"/>
-        </w:rPr>
+        <w:rPr/>
         <w:t>literature review dealing with ozone transport and the long-range character of stratospheric</w:t>
       </w:r>
       <w:r/>
@@ -3304,9 +3224,7 @@
         </w:rPr>
       </w:pPr>
       <w:r>
-        <w:rPr>
-          <w:rFonts w:ascii="Liberation Serif" w:hAnsi="Liberation Serif"/>
-        </w:rPr>
+        <w:rPr/>
         <w:t>intrusions. It would also be interesting, and relevant to this manuscript, how long signals in</w:t>
       </w:r>
       <w:r/>
@@ -3324,9 +3242,7 @@
         </w:rPr>
       </w:pPr>
       <w:r>
-        <w:rPr>
-          <w:rFonts w:ascii="Liberation Serif" w:hAnsi="Liberation Serif"/>
-        </w:rPr>
+        <w:rPr/>
         <w:t>stratospheric ozone remain discernible in an atmospheric column after the air parcels have crossed</w:t>
       </w:r>
       <w:r/>
@@ -3344,9 +3260,7 @@
         </w:rPr>
       </w:pPr>
       <w:r>
-        <w:rPr>
-          <w:rFonts w:ascii="Liberation Serif" w:hAnsi="Liberation Serif"/>
-        </w:rPr>
+        <w:rPr/>
         <w:t>the tropopause.</w:t>
       </w:r>
       <w:r/>
@@ -3365,71 +3279,78 @@
       </w:pPr>
       <w:r>
         <w:rPr>
-          <w:rFonts w:ascii="Liberation Serif" w:hAnsi="Liberation Serif"/>
-        </w:rPr>
-      </w:r>
-      <w:r/>
-    </w:p>
-    <w:p>
-      <w:pPr>
-        <w:pStyle w:val="Normal"/>
-        <w:rPr>
-          <w:sz w:val="24"/>
-          <w:sz w:val="24"/>
-          <w:szCs w:val="24"/>
-          <w:rFonts w:ascii="Liberation Serif" w:hAnsi="Liberation Serif" w:eastAsia="Droid Sans Fallback" w:cs="FreeSans"/>
-          <w:color w:val="00000A"/>
-          <w:lang w:val="en-AU" w:eastAsia="zh-CN" w:bidi="hi-IN"/>
-        </w:rPr>
-      </w:pPr>
-      <w:r>
-        <w:rPr>
-          <w:rFonts w:ascii="Liberation Serif" w:hAnsi="Liberation Serif"/>
-        </w:rPr>
-      </w:r>
-      <w:r/>
-    </w:p>
-    <w:p>
-      <w:pPr>
-        <w:pStyle w:val="Normal"/>
-        <w:rPr>
-          <w:sz w:val="24"/>
-          <w:sz w:val="24"/>
-          <w:szCs w:val="24"/>
-          <w:rFonts w:ascii="Liberation Serif" w:hAnsi="Liberation Serif" w:eastAsia="Droid Sans Fallback" w:cs="FreeSans"/>
-          <w:color w:val="00000A"/>
-          <w:lang w:val="en-AU" w:eastAsia="zh-CN" w:bidi="hi-IN"/>
-        </w:rPr>
-      </w:pPr>
-      <w:r>
-        <w:rPr>
-          <w:rFonts w:ascii="Liberation Serif" w:hAnsi="Liberation Serif"/>
-        </w:rPr>
-      </w:r>
-      <w:r/>
-    </w:p>
-    <w:p>
-      <w:pPr>
-        <w:pStyle w:val="Normal"/>
-      </w:pPr>
-      <w:r>
-        <w:rPr>
-          <w:rFonts w:ascii="Liberation Serif" w:hAnsi="Liberation Serif"/>
-        </w:rPr>
+          <w:rFonts w:eastAsia="Droid Sans Fallback" w:cs="FreeSans"/>
+          <w:color w:val="00000A"/>
+          <w:sz w:val="24"/>
+          <w:szCs w:val="24"/>
+          <w:lang w:val="en-AU" w:eastAsia="zh-CN" w:bidi="hi-IN"/>
+        </w:rPr>
+      </w:r>
+      <w:r/>
+    </w:p>
+    <w:p>
+      <w:pPr>
+        <w:pStyle w:val="Normal"/>
+        <w:rPr>
+          <w:sz w:val="24"/>
+          <w:sz w:val="24"/>
+          <w:szCs w:val="24"/>
+          <w:rFonts w:ascii="Liberation Serif" w:hAnsi="Liberation Serif" w:eastAsia="Droid Sans Fallback" w:cs="FreeSans"/>
+          <w:color w:val="00000A"/>
+          <w:lang w:val="en-AU" w:eastAsia="zh-CN" w:bidi="hi-IN"/>
+        </w:rPr>
+      </w:pPr>
+      <w:r>
+        <w:rPr>
+          <w:rFonts w:eastAsia="Droid Sans Fallback" w:cs="FreeSans"/>
+          <w:color w:val="00000A"/>
+          <w:sz w:val="24"/>
+          <w:szCs w:val="24"/>
+          <w:lang w:val="en-AU" w:eastAsia="zh-CN" w:bidi="hi-IN"/>
+        </w:rPr>
+      </w:r>
+      <w:r/>
+    </w:p>
+    <w:p>
+      <w:pPr>
+        <w:pStyle w:val="Normal"/>
+        <w:rPr>
+          <w:sz w:val="24"/>
+          <w:sz w:val="24"/>
+          <w:szCs w:val="24"/>
+          <w:rFonts w:ascii="Liberation Serif" w:hAnsi="Liberation Serif" w:eastAsia="Droid Sans Fallback" w:cs="FreeSans"/>
+          <w:color w:val="00000A"/>
+          <w:lang w:val="en-AU" w:eastAsia="zh-CN" w:bidi="hi-IN"/>
+        </w:rPr>
+      </w:pPr>
+      <w:r>
+        <w:rPr>
+          <w:rFonts w:eastAsia="Droid Sans Fallback" w:cs="FreeSans"/>
+          <w:color w:val="00000A"/>
+          <w:sz w:val="24"/>
+          <w:szCs w:val="24"/>
+          <w:lang w:val="en-AU" w:eastAsia="zh-CN" w:bidi="hi-IN"/>
+        </w:rPr>
+      </w:r>
+      <w:r/>
+    </w:p>
+    <w:p>
+      <w:pPr>
+        <w:pStyle w:val="Normal"/>
+      </w:pPr>
+      <w:r>
+        <w:rPr/>
         <w:t xml:space="preserve">3. </w:t>
       </w:r>
       <w:r>
         <w:rPr>
-          <w:rFonts w:ascii="Liberation Serif" w:hAnsi="Liberation Serif"/>
           <w:b/>
           <w:bCs/>
         </w:rPr>
         <w:t>Uncertainty</w:t>
       </w:r>
       <w:r>
-        <w:rPr>
-          <w:rFonts w:ascii="Liberation Serif" w:hAnsi="Liberation Serif"/>
-        </w:rPr>
+        <w:rPr/>
         <w:t>: The method comes with quite a few uncertainties! I list some of them:</w:t>
       </w:r>
       <w:r/>
@@ -3447,9 +3368,7 @@
         </w:rPr>
       </w:pPr>
       <w:r>
-        <w:rPr>
-          <w:rFonts w:ascii="Liberation Serif" w:hAnsi="Liberation Serif"/>
-        </w:rPr>
+        <w:rPr/>
         <w:t>- P7,L30: “STT events at altitudes below 4 km are removed to avoid surface pollution, and</w:t>
       </w:r>
       <w:r/>
@@ -3467,9 +3386,7 @@
         </w:rPr>
       </w:pPr>
       <w:r>
-        <w:rPr>
-          <w:rFonts w:ascii="Liberation Serif" w:hAnsi="Liberation Serif"/>
-        </w:rPr>
+        <w:rPr/>
         <w:t>events within 0.5 km of the tropopause are removed to avoid false positives induced by the</w:t>
       </w:r>
       <w:r/>
@@ -3487,9 +3404,7 @@
         </w:rPr>
       </w:pPr>
       <w:r>
-        <w:rPr>
-          <w:rFonts w:ascii="Liberation Serif" w:hAnsi="Liberation Serif"/>
-        </w:rPr>
+        <w:rPr/>
         <w:t>sharp transition to stratospheric air.” → I see the problem with the near-surface STT events.</w:t>
       </w:r>
       <w:r/>
@@ -3507,9 +3422,7 @@
         </w:rPr>
       </w:pPr>
       <w:r>
-        <w:rPr>
-          <w:rFonts w:ascii="Liberation Serif" w:hAnsi="Liberation Serif"/>
-        </w:rPr>
+        <w:rPr/>
         <w:t xml:space="preserve">But still, even at this low altitude it could be due to a stratospheric intrusion. </w:t>
       </w:r>
       <w:r/>
@@ -3523,7 +3436,6 @@
       </w:pPr>
       <w:r>
         <w:rPr>
-          <w:rFonts w:ascii="Liberation Serif" w:hAnsi="Liberation Serif"/>
           <w:color w:val="0047FF"/>
         </w:rPr>
         <w:t>This is one possible false negative which could occur, I have added a note at PX “...TODO...”.</w:t>
@@ -3543,9 +3455,7 @@
         </w:rPr>
       </w:pPr>
       <w:r>
-        <w:rPr>
-          <w:rFonts w:ascii="Liberation Serif" w:hAnsi="Liberation Serif"/>
-        </w:rPr>
+        <w:rPr/>
         <w:t>Further, I expect quite some ozone flux to be across the tropopause without a very clear peak-like</w:t>
       </w:r>
       <w:r/>
@@ -3563,9 +3473,7 @@
         </w:rPr>
       </w:pPr>
       <w:r>
-        <w:rPr>
-          <w:rFonts w:ascii="Liberation Serif" w:hAnsi="Liberation Serif"/>
-        </w:rPr>
+        <w:rPr/>
         <w:t>structure in the profile. This could, e.g., be the case if the ozone flux is more related to a</w:t>
       </w:r>
       <w:r/>
@@ -3583,9 +3491,7 @@
         </w:rPr>
       </w:pPr>
       <w:r>
-        <w:rPr>
-          <w:rFonts w:ascii="Liberation Serif" w:hAnsi="Liberation Serif"/>
-        </w:rPr>
+        <w:rPr/>
         <w:t>continuous ‘diffusion’ of ozone across the tropopause in contrast to an ozone flux going</w:t>
       </w:r>
       <w:r/>
@@ -3603,9 +3509,7 @@
         </w:rPr>
       </w:pPr>
       <w:r>
-        <w:rPr>
-          <w:rFonts w:ascii="Liberation Serif" w:hAnsi="Liberation Serif"/>
-        </w:rPr>
+        <w:rPr/>
         <w:t>along with a coherent cross-tropopause air streams in distinct weather systems.</w:t>
       </w:r>
       <w:r/>
@@ -3619,7 +3523,6 @@
       </w:pPr>
       <w:r>
         <w:rPr>
-          <w:rFonts w:ascii="Liberation Serif" w:hAnsi="Liberation Serif"/>
           <w:color w:val="0047FF"/>
         </w:rPr>
         <w:t>While this is true, the focus of this work is on discrete influx events, or folds, rather than continuous enhancement or reduction due to cross tropopause transport. This is due to the difficulty of detecting continuous influx with weekly ozonesondes. I do appreciate the detailed comments and have noted that we are likely ignoring this source of ozone enhancement at PX “...TODO...”.</w:t>
@@ -3639,9 +3542,7 @@
         </w:rPr>
       </w:pPr>
       <w:r>
-        <w:rPr>
-          <w:rFonts w:ascii="Liberation Serif" w:hAnsi="Liberation Serif"/>
-        </w:rPr>
+        <w:rPr/>
         <w:t>- P7,L9-12: “This estimate is conservative because it does not take into account any ozone</w:t>
       </w:r>
       <w:r/>
@@ -3659,9 +3560,7 @@
         </w:rPr>
       </w:pPr>
       <w:r>
-        <w:rPr>
-          <w:rFonts w:ascii="Liberation Serif" w:hAnsi="Liberation Serif"/>
-        </w:rPr>
+        <w:rPr/>
         <w:t>enhancements outside of the detected peak that may have been caused by the STT, and also</w:t>
       </w:r>
       <w:r/>
@@ -3679,9 +3578,7 @@
         </w:rPr>
       </w:pPr>
       <w:r>
-        <w:rPr>
-          <w:rFonts w:ascii="Liberation Serif" w:hAnsi="Liberation Serif"/>
-        </w:rPr>
+        <w:rPr/>
         <w:t>ignores any enhanced ozone background amounts from synoptic-scale stratospheric mixing</w:t>
       </w:r>
       <w:r/>
@@ -3699,9 +3596,7 @@
         </w:rPr>
       </w:pPr>
       <w:r>
-        <w:rPr>
-          <w:rFonts w:ascii="Liberation Serif" w:hAnsi="Liberation Serif"/>
-        </w:rPr>
+        <w:rPr/>
         <w:t>into the troposphere.” → The ozone background is also enhanced in mixing across the</w:t>
       </w:r>
       <w:r/>
@@ -3719,9 +3614,7 @@
         </w:rPr>
       </w:pPr>
       <w:r>
-        <w:rPr>
-          <w:rFonts w:ascii="Liberation Serif" w:hAnsi="Liberation Serif"/>
-        </w:rPr>
+        <w:rPr/>
         <w:t>troposphere, or the background at any of the stations is enhanced by STT events taking place</w:t>
       </w:r>
       <w:r/>
@@ -3739,9 +3632,7 @@
         </w:rPr>
       </w:pPr>
       <w:r>
-        <w:rPr>
-          <w:rFonts w:ascii="Liberation Serif" w:hAnsi="Liberation Serif"/>
-        </w:rPr>
+        <w:rPr/>
         <w:t>outside its ‘range’.</w:t>
       </w:r>
       <w:r/>
@@ -3755,7 +3646,6 @@
       </w:pPr>
       <w:r>
         <w:rPr>
-          <w:rFonts w:ascii="Liberation Serif" w:hAnsi="Liberation Serif"/>
           <w:color w:val="0047FF"/>
         </w:rPr>
         <w:t>This is true, thanks for pointing it out. I've added this possibility to the text: “... TODO...”.</w:t>
@@ -3776,7 +3666,7 @@
       </w:pPr>
       <w:r>
         <w:rPr>
-          <w:rFonts w:eastAsia="Droid Sans Fallback" w:cs="FreeSans" w:ascii="Liberation Serif" w:hAnsi="Liberation Serif"/>
+          <w:rFonts w:eastAsia="Droid Sans Fallback" w:cs="FreeSans"/>
           <w:color w:val="0047FF"/>
           <w:sz w:val="24"/>
           <w:szCs w:val="24"/>
@@ -3798,9 +3688,7 @@
         </w:rPr>
       </w:pPr>
       <w:r>
-        <w:rPr>
-          <w:rFonts w:ascii="Liberation Serif" w:hAnsi="Liberation Serif"/>
-        </w:rPr>
+        <w:rPr/>
         <w:t>- In section 5 (P19,L9) the overall ozone flux is determined as the product of the monthly</w:t>
       </w:r>
       <w:r/>
@@ -3818,9 +3706,7 @@
         </w:rPr>
       </w:pPr>
       <w:r>
-        <w:rPr>
-          <w:rFonts w:ascii="Liberation Serif" w:hAnsi="Liberation Serif"/>
-        </w:rPr>
+        <w:rPr/>
         <w:t>likelihoods of STT (f), the monthly mean fraction of an ozone column attributed to</w:t>
       </w:r>
       <w:r/>
@@ -3838,9 +3724,7 @@
         </w:rPr>
       </w:pPr>
       <w:r>
-        <w:rPr>
-          <w:rFonts w:ascii="Liberation Serif" w:hAnsi="Liberation Serif"/>
-        </w:rPr>
+        <w:rPr/>
         <w:t>stratospheric ozone (I) and the mean tropospheric ozone column (Omega). All these factors</w:t>
       </w:r>
       <w:r/>
@@ -3858,9 +3742,7 @@
         </w:rPr>
       </w:pPr>
       <w:r>
-        <w:rPr>
-          <w:rFonts w:ascii="Liberation Serif" w:hAnsi="Liberation Serif"/>
-        </w:rPr>
+        <w:rPr/>
         <w:t>come with a lot of uncertainty! Be it due to the method applied, or the spatial and temporal</w:t>
       </w:r>
       <w:r/>
@@ -3878,9 +3760,7 @@
         </w:rPr>
       </w:pPr>
       <w:r>
-        <w:rPr>
-          <w:rFonts w:ascii="Liberation Serif" w:hAnsi="Liberation Serif"/>
-        </w:rPr>
+        <w:rPr/>
         <w:t>variability.</w:t>
       </w:r>
       <w:r/>
@@ -3899,27 +3779,29 @@
       </w:pPr>
       <w:r>
         <w:rPr>
-          <w:rFonts w:ascii="Liberation Serif" w:hAnsi="Liberation Serif"/>
-        </w:rPr>
-      </w:r>
-      <w:r/>
-    </w:p>
-    <w:p>
-      <w:pPr>
-        <w:pStyle w:val="Normal"/>
-        <w:rPr>
-          <w:sz w:val="24"/>
-          <w:sz w:val="24"/>
-          <w:szCs w:val="24"/>
-          <w:rFonts w:ascii="Liberation Serif" w:hAnsi="Liberation Serif" w:eastAsia="Droid Sans Fallback" w:cs="FreeSans"/>
-          <w:color w:val="00000A"/>
-          <w:lang w:val="en-AU" w:eastAsia="zh-CN" w:bidi="hi-IN"/>
-        </w:rPr>
-      </w:pPr>
-      <w:r>
-        <w:rPr>
-          <w:rFonts w:ascii="Liberation Serif" w:hAnsi="Liberation Serif"/>
-        </w:rPr>
+          <w:rFonts w:eastAsia="Droid Sans Fallback" w:cs="FreeSans"/>
+          <w:color w:val="00000A"/>
+          <w:sz w:val="24"/>
+          <w:szCs w:val="24"/>
+          <w:lang w:val="en-AU" w:eastAsia="zh-CN" w:bidi="hi-IN"/>
+        </w:rPr>
+      </w:r>
+      <w:r/>
+    </w:p>
+    <w:p>
+      <w:pPr>
+        <w:pStyle w:val="Normal"/>
+        <w:rPr>
+          <w:sz w:val="24"/>
+          <w:sz w:val="24"/>
+          <w:szCs w:val="24"/>
+          <w:rFonts w:ascii="Liberation Serif" w:hAnsi="Liberation Serif" w:eastAsia="Droid Sans Fallback" w:cs="FreeSans"/>
+          <w:color w:val="00000A"/>
+          <w:lang w:val="en-AU" w:eastAsia="zh-CN" w:bidi="hi-IN"/>
+        </w:rPr>
+      </w:pPr>
+      <w:r>
+        <w:rPr/>
         <w:t>- P9,L16: “While ozone production occurs in some biomass burning plumes, this is not</w:t>
       </w:r>
       <w:r/>
@@ -3937,9 +3819,7 @@
         </w:rPr>
       </w:pPr>
       <w:r>
-        <w:rPr>
-          <w:rFonts w:ascii="Liberation Serif" w:hAnsi="Liberation Serif"/>
-        </w:rPr>
+        <w:rPr/>
         <w:t>always the case; therefore ozone perturbations detected during transported smoke events</w:t>
       </w:r>
       <w:r/>
@@ -3957,9 +3837,7 @@
         </w:rPr>
       </w:pPr>
       <w:r>
-        <w:rPr>
-          <w:rFonts w:ascii="Liberation Serif" w:hAnsi="Liberation Serif"/>
-        </w:rPr>
+        <w:rPr/>
         <w:t>may or may not be caused by the plume. For this reason all detected STT events found near</w:t>
       </w:r>
       <w:r/>
@@ -3977,9 +3855,7 @@
         </w:rPr>
       </w:pPr>
       <w:r>
-        <w:rPr>
-          <w:rFonts w:ascii="Liberation Serif" w:hAnsi="Liberation Serif"/>
-        </w:rPr>
+        <w:rPr/>
         <w:t>smoke plumes are flagged.” → These events are not included in the calculation of the ozone</w:t>
       </w:r>
       <w:r/>
@@ -3997,9 +3873,7 @@
         </w:rPr>
       </w:pPr>
       <w:r>
-        <w:rPr>
-          <w:rFonts w:ascii="Liberation Serif" w:hAnsi="Liberation Serif"/>
-        </w:rPr>
+        <w:rPr/>
         <w:t>flux, but still they could be of relevance!- P9,L7-9: “ We use the 99th percentile because at this point the filter locates clear events</w:t>
       </w:r>
       <w:r/>
@@ -4017,9 +3891,7 @@
         </w:rPr>
       </w:pPr>
       <w:r>
-        <w:rPr>
-          <w:rFonts w:ascii="Liberation Serif" w:hAnsi="Liberation Serif"/>
-        </w:rPr>
+        <w:rPr/>
         <w:t>with no obvious false positives. Event detection is highly sensitive to this choice; for</w:t>
       </w:r>
       <w:r/>
@@ -4037,9 +3909,7 @@
         </w:rPr>
       </w:pPr>
       <w:r>
-        <w:rPr>
-          <w:rFonts w:ascii="Liberation Serif" w:hAnsi="Liberation Serif"/>
-        </w:rPr>
+        <w:rPr/>
         <w:t>example, using the 98.5th percentile instead increased detected events by 10 (22%) at Davis,</w:t>
       </w:r>
       <w:r/>
@@ -4057,9 +3927,7 @@
         </w:rPr>
       </w:pPr>
       <w:r>
-        <w:rPr>
-          <w:rFonts w:ascii="Liberation Serif" w:hAnsi="Liberation Serif"/>
-        </w:rPr>
+        <w:rPr/>
         <w:t>19 (40%) at Macquarie Island, and 24 (33%) at Melbourne.” → Does this mean that with a</w:t>
       </w:r>
       <w:r/>
@@ -4077,9 +3945,7 @@
         </w:rPr>
       </w:pPr>
       <w:r>
-        <w:rPr>
-          <w:rFonts w:ascii="Liberation Serif" w:hAnsi="Liberation Serif"/>
-        </w:rPr>
+        <w:rPr/>
         <w:t>98.5 th percentile, some of the events are clear false positives? Wo do you decide that this is</w:t>
       </w:r>
       <w:r/>
@@ -4097,9 +3963,7 @@
         </w:rPr>
       </w:pPr>
       <w:r>
-        <w:rPr>
-          <w:rFonts w:ascii="Liberation Serif" w:hAnsi="Liberation Serif"/>
-        </w:rPr>
+        <w:rPr/>
         <w:t>the case? I am not sure whether this is obvious. In short, an additional uncertainty of the</w:t>
       </w:r>
       <w:r/>
@@ -4117,9 +3981,7 @@
         </w:rPr>
       </w:pPr>
       <w:r>
-        <w:rPr>
-          <w:rFonts w:ascii="Liberation Serif" w:hAnsi="Liberation Serif"/>
-        </w:rPr>
+        <w:rPr/>
         <w:t>method.</w:t>
       </w:r>
       <w:r/>
@@ -4137,9 +3999,7 @@
         </w:rPr>
       </w:pPr>
       <w:r>
-        <w:rPr>
-          <w:rFonts w:ascii="Liberation Serif" w:hAnsi="Liberation Serif"/>
-        </w:rPr>
+        <w:rPr/>
         <w:t>Given all these uncertainties, the estimate of the total STT flux based on the ozone profiles must be</w:t>
       </w:r>
       <w:r/>
@@ -4157,9 +4017,7 @@
         </w:rPr>
       </w:pPr>
       <w:r>
-        <w:rPr>
-          <w:rFonts w:ascii="Liberation Serif" w:hAnsi="Liberation Serif"/>
-        </w:rPr>
+        <w:rPr/>
         <w:t>rather conservative and going along with a big overall uncertainty! This is already discussed by the</w:t>
       </w:r>
       <w:r/>
@@ -4177,9 +4035,7 @@
         </w:rPr>
       </w:pPr>
       <w:r>
-        <w:rPr>
-          <w:rFonts w:ascii="Liberation Serif" w:hAnsi="Liberation Serif"/>
-        </w:rPr>
+        <w:rPr/>
         <w:t>authors, i.e., they are fully aware of it. What I would, however, suggest is a separate section (or</w:t>
       </w:r>
       <w:r/>
@@ -4197,9 +4053,7 @@
         </w:rPr>
       </w:pPr>
       <w:r>
-        <w:rPr>
-          <w:rFonts w:ascii="Liberation Serif" w:hAnsi="Liberation Serif"/>
-        </w:rPr>
+        <w:rPr/>
         <w:t>extended paragraph) where all uncertainties are presented and, if possible, quantified.</w:t>
       </w:r>
       <w:r/>
@@ -4218,7 +4072,11 @@
       </w:pPr>
       <w:r>
         <w:rPr>
-          <w:rFonts w:ascii="Liberation Serif" w:hAnsi="Liberation Serif"/>
+          <w:rFonts w:eastAsia="Droid Sans Fallback" w:cs="FreeSans"/>
+          <w:color w:val="00000A"/>
+          <w:sz w:val="24"/>
+          <w:szCs w:val="24"/>
+          <w:lang w:val="en-AU" w:eastAsia="zh-CN" w:bidi="hi-IN"/>
         </w:rPr>
       </w:r>
       <w:r/>
@@ -4262,7 +4120,11 @@
       </w:pPr>
       <w:r>
         <w:rPr>
-          <w:rFonts w:ascii="Liberation Serif" w:hAnsi="Liberation Serif"/>
+          <w:rFonts w:eastAsia="Droid Sans Fallback" w:cs="FreeSans"/>
+          <w:color w:val="00000A"/>
+          <w:sz w:val="24"/>
+          <w:szCs w:val="24"/>
+          <w:lang w:val="en-AU" w:eastAsia="zh-CN" w:bidi="hi-IN"/>
         </w:rPr>
       </w:r>
       <w:r/>
@@ -4306,9 +4168,7 @@
         </w:rPr>
       </w:pPr>
       <w:r>
-        <w:rPr>
-          <w:rFonts w:ascii="Liberation Serif" w:hAnsi="Liberation Serif"/>
-        </w:rPr>
+        <w:rPr/>
         <w:t>1) Overall the manuscript leaves me a bit puzzled, since I’m not sure what to take out of this work. The authors state that their value of the ozone enhancement fraction might be largely underestimated by a factor of ten. If this is the case it is difficult to get the benefit of the study. Though the approach is reasonable, maybe the statistics and spatial coverage is to small to cover the full variability and frequency of occurrence of STT events for a quantitative flux calculation for the southern hemisphere. If the difference between observations and models is really between factors 30-200 depending on the reference (p.21, l.8-12), this needs more clarification than simply replacing observation with model results to find agreement with other studies. I found this approach at least very questionable.</w:t>
       </w:r>
       <w:r/>
@@ -4327,9 +4187,7 @@
         </w:rPr>
       </w:pPr>
       <w:r>
-        <w:rPr>
-          <w:rFonts w:ascii="Liberation Serif" w:hAnsi="Liberation Serif"/>
-        </w:rPr>
+        <w:rPr/>
         <w:t>2) Further: I missed a quantification of the uncertainties. This is partly done in section 2.5, but it is e.g. not clear why a threshold of 99% is the best choice nor which factor specifically leads to the very low flux estimate. I suggest the authors use a bunch of northern hemispheric sondes with higher spatial and temporal density to gauge their approach before applying it to the southern hemisphere.</w:t>
       </w:r>
       <w:r/>
@@ -4349,7 +4207,7 @@
       </w:pPr>
       <w:r>
         <w:rPr>
-          <w:rFonts w:eastAsia="Droid Sans Fallback" w:cs="FreeSans" w:ascii="Liberation Serif" w:hAnsi="Liberation Serif"/>
+          <w:rFonts w:eastAsia="Droid Sans Fallback" w:cs="FreeSans"/>
           <w:color w:val="00000A"/>
           <w:sz w:val="24"/>
           <w:szCs w:val="24"/>
@@ -4417,9 +4275,7 @@
         </w:rPr>
       </w:pPr>
       <w:r>
-        <w:rPr>
-          <w:rFonts w:ascii="Liberation Serif" w:hAnsi="Liberation Serif"/>
-        </w:rPr>
+        <w:rPr/>
         <w:t>Page 1, line 4: seasonality -&gt; seasonality of STT events</w:t>
       </w:r>
       <w:r/>
@@ -4437,9 +4293,7 @@
         </w:rPr>
       </w:pPr>
       <w:r>
-        <w:rPr>
-          <w:rFonts w:ascii="Liberation Serif" w:hAnsi="Liberation Serif"/>
-        </w:rPr>
+        <w:rPr/>
         <w:t>Page 1, line 9: 2.5 km, 3 km -&gt; 2.5 km and 3 km</w:t>
       </w:r>
       <w:r/>
@@ -4457,9 +4311,7 @@
         </w:rPr>
       </w:pPr>
       <w:r>
-        <w:rPr>
-          <w:rFonts w:ascii="Liberation Serif" w:hAnsi="Liberation Serif"/>
-        </w:rPr>
+        <w:rPr/>
         <w:t>Page 1, line 14: these -&gt; which</w:t>
       </w:r>
       <w:r/>
@@ -4477,9 +4329,7 @@
         </w:rPr>
       </w:pPr>
       <w:r>
-        <w:rPr>
-          <w:rFonts w:ascii="Liberation Serif" w:hAnsi="Liberation Serif"/>
-        </w:rPr>
+        <w:rPr/>
         <w:t>Page 2, line 2: .Despite lingering -&gt; . Despite the lingering</w:t>
       </w:r>
       <w:r/>
@@ -4497,9 +4347,7 @@
         </w:rPr>
       </w:pPr>
       <w:r>
-        <w:rPr>
-          <w:rFonts w:ascii="Liberation Serif" w:hAnsi="Liberation Serif"/>
-        </w:rPr>
+        <w:rPr/>
         <w:t>Page 2, line 29: found STT -&gt; found that STT</w:t>
       </w:r>
       <w:r/>
@@ -4517,9 +4365,7 @@
         </w:rPr>
       </w:pPr>
       <w:r>
-        <w:rPr>
-          <w:rFonts w:ascii="Liberation Serif" w:hAnsi="Liberation Serif"/>
-        </w:rPr>
+        <w:rPr/>
         <w:t>Page 2, line 31: challenging to accurately represent, and better model resolution → challenging to be accurately represented, and finer model resolution</w:t>
       </w:r>
       <w:r/>
@@ -4537,9 +4383,7 @@
         </w:rPr>
       </w:pPr>
       <w:r>
-        <w:rPr>
-          <w:rFonts w:ascii="Liberation Serif" w:hAnsi="Liberation Serif"/>
-        </w:rPr>
+        <w:rPr/>
         <w:t>Page 3, line 6: low -&gt; lower</w:t>
       </w:r>
       <w:r/>
@@ -4557,9 +4401,7 @@
         </w:rPr>
       </w:pPr>
       <w:r>
-        <w:rPr>
-          <w:rFonts w:ascii="Liberation Serif" w:hAnsi="Liberation Serif"/>
-        </w:rPr>
+        <w:rPr/>
         <w:t>Page 3, lines 14-16: Add references.</w:t>
       </w:r>
       <w:r/>
@@ -4577,9 +4419,7 @@
         </w:rPr>
       </w:pPr>
       <w:r>
-        <w:rPr>
-          <w:rFonts w:ascii="Liberation Serif" w:hAnsi="Liberation Serif"/>
-        </w:rPr>
+        <w:rPr/>
         <w:t>Page 3, line 16: characterized -&gt; described</w:t>
       </w:r>
       <w:r/>
@@ -4597,9 +4437,7 @@
         </w:rPr>
       </w:pPr>
       <w:r>
-        <w:rPr>
-          <w:rFonts w:ascii="Liberation Serif" w:hAnsi="Liberation Serif"/>
-        </w:rPr>
+        <w:rPr/>
         <w:t>Page 8, line 12: transported -&gt; transported over</w:t>
       </w:r>
       <w:r/>
@@ -4617,9 +4455,7 @@
         </w:rPr>
       </w:pPr>
       <w:r>
-        <w:rPr>
-          <w:rFonts w:ascii="Liberation Serif" w:hAnsi="Liberation Serif"/>
-        </w:rPr>
+        <w:rPr/>
         <w:t>Page 9, lines 22-23: (e.g., Sinha et al. (2004); Mari et al. (2008)). -&gt; (e.g., Sinha et al., 2004; Mari et al., 2008). Please check the manuscript for similar instances.</w:t>
       </w:r>
       <w:r/>
@@ -4637,9 +4473,7 @@
         </w:rPr>
       </w:pPr>
       <w:r>
-        <w:rPr>
-          <w:rFonts w:ascii="Liberation Serif" w:hAnsi="Liberation Serif"/>
-        </w:rPr>
+        <w:rPr/>
         <w:t>Page 10, line 16: our three sites -&gt; the three sites</w:t>
       </w:r>
       <w:r/>
@@ -4657,9 +4491,7 @@
         </w:rPr>
       </w:pPr>
       <w:r>
-        <w:rPr>
-          <w:rFonts w:ascii="Liberation Serif" w:hAnsi="Liberation Serif"/>
-        </w:rPr>
+        <w:rPr/>
         <w:t>Page 10, line 16: detected -&gt; the detected</w:t>
       </w:r>
       <w:r/>
@@ -4677,9 +4509,7 @@
         </w:rPr>
       </w:pPr>
       <w:r>
-        <w:rPr>
-          <w:rFonts w:ascii="Liberation Serif" w:hAnsi="Liberation Serif"/>
-        </w:rPr>
+        <w:rPr/>
         <w:t xml:space="preserve">Page 11, line 23: profile -&gt; vertical profile </w:t>
       </w:r>
       <w:r/>
@@ -4697,9 +4527,7 @@
         </w:rPr>
       </w:pPr>
       <w:r>
-        <w:rPr>
-          <w:rFonts w:ascii="Liberation Serif" w:hAnsi="Liberation Serif"/>
-        </w:rPr>
+        <w:rPr/>
         <w:t>Please replace all instances of “Brunt-Viäsälä” in the manuscript with “Brunt-Väisälä”.</w:t>
       </w:r>
       <w:r/>
@@ -4717,9 +4545,7 @@
         </w:rPr>
       </w:pPr>
       <w:r>
-        <w:rPr>
-          <w:rFonts w:ascii="Liberation Serif" w:hAnsi="Liberation Serif"/>
-        </w:rPr>
+        <w:rPr/>
         <w:t>Page 19, Figure 13: dash -&gt; red dash, please also provide information about the black dashes.</w:t>
       </w:r>
       <w:r/>
@@ -4737,9 +4563,7 @@
         </w:rPr>
       </w:pPr>
       <w:r>
-        <w:rPr>
-          <w:rFonts w:ascii="Liberation Serif" w:hAnsi="Liberation Serif"/>
-        </w:rPr>
+        <w:rPr/>
         <w:t>Page 22, line 9: If we we assume -&gt; If we assume</w:t>
       </w:r>
       <w:r/>
@@ -4757,9 +4581,7 @@
         </w:rPr>
       </w:pPr>
       <w:r>
-        <w:rPr>
-          <w:rFonts w:ascii="Liberation Serif" w:hAnsi="Liberation Serif"/>
-        </w:rPr>
+        <w:rPr/>
         <w:t>Page 22, line 10: impact due to each event STT event -&gt; impact due to each STT event</w:t>
       </w:r>
       <w:r/>
@@ -4777,9 +4599,7 @@
         </w:rPr>
       </w:pPr>
       <w:r>
-        <w:rPr>
-          <w:rFonts w:ascii="Liberation Serif" w:hAnsi="Liberation Serif"/>
-        </w:rPr>
+        <w:rPr/>
         <w:t>Page 22: empirically-derived threshholds -&gt; empirically-derived thresholds</w:t>
       </w:r>
       <w:r/>
@@ -4797,9 +4617,7 @@
         </w:rPr>
       </w:pPr>
       <w:r>
-        <w:rPr>
-          <w:rFonts w:ascii="Liberation Serif" w:hAnsi="Liberation Serif"/>
-        </w:rPr>
+        <w:rPr/>
         <w:t>Page 22: Comparison with ERA-Interim reanalysis data -&gt; Analysis of the ERA-Interim reanalysis data</w:t>
       </w:r>
       <w:r/>
@@ -4818,7 +4636,11 @@
       </w:pPr>
       <w:r>
         <w:rPr>
-          <w:rFonts w:ascii="Liberation Serif" w:hAnsi="Liberation Serif"/>
+          <w:rFonts w:eastAsia="Droid Sans Fallback" w:cs="FreeSans"/>
+          <w:color w:val="00000A"/>
+          <w:sz w:val="24"/>
+          <w:szCs w:val="24"/>
+          <w:lang w:val="en-AU" w:eastAsia="zh-CN" w:bidi="hi-IN"/>
         </w:rPr>
       </w:r>
       <w:r/>
@@ -4859,9 +4681,7 @@
         </w:rPr>
       </w:pPr>
       <w:r>
-        <w:rPr>
-          <w:rFonts w:ascii="Liberation Serif" w:hAnsi="Liberation Serif"/>
-        </w:rPr>
+        <w:rPr/>
         <w:t xml:space="preserve">P2,L13-15: “While models show decreasing tropospheric ozone due to stratospheric ozone depletion propagated to the upper troposphere through vertical mixing (Stevenson et al., 2013), recent work based on the Southern Hemisphere ADditional OZonesonde (SHADOZ) network suggests increasing upper tropospheric ozone near southern Africa, most likely due to stratospheric mixing (Liu et al., 2015; Thompson et al., 2014)” → Simplify sentence structure! Rephrase. </w:t>
       </w:r>
       <w:r/>
@@ -4879,9 +4699,7 @@
         </w:rPr>
       </w:pPr>
       <w:r>
-        <w:rPr>
-          <w:rFonts w:ascii="Liberation Serif" w:hAnsi="Liberation Serif"/>
-        </w:rPr>
+        <w:rPr/>
         <w:t>- P2,L24: “ excedes” → “exceeds”</w:t>
       </w:r>
       <w:r/>
@@ -4899,9 +4717,7 @@
         </w:rPr>
       </w:pPr>
       <w:r>
-        <w:rPr>
-          <w:rFonts w:ascii="Liberation Serif" w:hAnsi="Liberation Serif"/>
-        </w:rPr>
+        <w:rPr/>
         <w:t>- P2,L29: “STT is responsible” → “STT to be responsible”</w:t>
       </w:r>
       <w:r/>
@@ -4919,9 +4735,7 @@
         </w:rPr>
       </w:pPr>
       <w:r>
-        <w:rPr>
-          <w:rFonts w:ascii="Liberation Serif" w:hAnsi="Liberation Serif"/>
-        </w:rPr>
+        <w:rPr/>
         <w:t>- P3, L4: “mixing across the tropopause mainly caused by the jet streams” → a little strange formulation. Mixing is not caused by the jet streams; maybe you can write that it is associated by the jet streams.</w:t>
       </w:r>
       <w:r/>
@@ -4939,9 +4753,7 @@
         </w:rPr>
       </w:pPr>
       <w:r>
-        <w:rPr>
-          <w:rFonts w:ascii="Liberation Serif" w:hAnsi="Liberation Serif"/>
-        </w:rPr>
+        <w:rPr/>
         <w:t>- P3,L10-11: ”A big influence on the high surface ozone concentrations over the eastern Mediterranean is stratospheric mixing and anticyclonic subsidence (Zanis et al., 2014)” → ”A big influence on the high surface ozone concentrations over the eastern Mediterranean can be attributed stratospheric mixing and anticyclonic subsidence (Zanis et al., 2014)”</w:t>
       </w:r>
       <w:r/>
@@ -4959,9 +4771,7 @@
         </w:rPr>
       </w:pPr>
       <w:r>
-        <w:rPr>
-          <w:rFonts w:ascii="Liberation Serif" w:hAnsi="Liberation Serif"/>
-        </w:rPr>
+        <w:rPr/>
         <w:t>- P3,L11-12: The authors might want to consider the following studies dealing with STT and ozone fluxes over the eastern Mediterranean:</w:t>
       </w:r>
       <w:r/>
@@ -4979,9 +4789,7 @@
         </w:rPr>
       </w:pPr>
       <w:r>
-        <w:rPr>
-          <w:rFonts w:ascii="Liberation Serif" w:hAnsi="Liberation Serif"/>
-        </w:rPr>
+        <w:rPr/>
         <w:t>Tyrlis, E., B. Škerlak, M. Sprenger, H. Wernli, G. Zittis, and J. Lelieveld (2014), On the linkage</w:t>
       </w:r>
       <w:r/>
@@ -4999,9 +4807,7 @@
         </w:rPr>
       </w:pPr>
       <w:r>
-        <w:rPr>
-          <w:rFonts w:ascii="Liberation Serif" w:hAnsi="Liberation Serif"/>
-        </w:rPr>
+        <w:rPr/>
         <w:t>between the Asian summer monsoon and tropopause fold activity over the eastern Mediterranean</w:t>
       </w:r>
       <w:r/>
@@ -5019,9 +4825,7 @@
         </w:rPr>
       </w:pPr>
       <w:r>
-        <w:rPr>
-          <w:rFonts w:ascii="Liberation Serif" w:hAnsi="Liberation Serif"/>
-        </w:rPr>
+        <w:rPr/>
         <w:t>and the Middle East, J. Geophys. Res. Atmos., 119, 3202–3221, doi:10.1002/2013JD021113.</w:t>
       </w:r>
       <w:r/>
@@ -5039,9 +4843,7 @@
         </w:rPr>
       </w:pPr>
       <w:r>
-        <w:rPr>
-          <w:rFonts w:ascii="Liberation Serif" w:hAnsi="Liberation Serif"/>
-        </w:rPr>
+        <w:rPr/>
         <w:t>Akritidis, D. et al. "On the role of tropopause folds in summertime tropospheric ozone over the</w:t>
       </w:r>
       <w:r/>
@@ -5059,9 +4861,7 @@
         </w:rPr>
       </w:pPr>
       <w:r>
-        <w:rPr>
-          <w:rFonts w:ascii="Liberation Serif" w:hAnsi="Liberation Serif"/>
-        </w:rPr>
+        <w:rPr/>
         <w:t>eastern Mediterranean and the Middle East." Atmospheric Chemistry and Physics 16.21 (2016):</w:t>
       </w:r>
       <w:r/>
@@ -5079,9 +4879,7 @@
         </w:rPr>
       </w:pPr>
       <w:r>
-        <w:rPr>
-          <w:rFonts w:ascii="Liberation Serif" w:hAnsi="Liberation Serif"/>
-        </w:rPr>
+        <w:rPr/>
         <w:t>14025-14039.</w:t>
       </w:r>
       <w:r/>
@@ -5099,9 +4897,7 @@
         </w:rPr>
       </w:pPr>
       <w:r>
-        <w:rPr>
-          <w:rFonts w:ascii="Liberation Serif" w:hAnsi="Liberation Serif"/>
-        </w:rPr>
+        <w:rPr/>
         <w:t>- P3,L14-15: “The strength (ozone enhancement above background levels), horizontal scale, vertical depth, and longevity of these intruding ozone tongues vary with weather, topography, and season.” → This is a rather general statement. What do you mean with weather?</w:t>
       </w:r>
       <w:r/>
@@ -5119,9 +4915,7 @@
         </w:rPr>
       </w:pPr>
       <w:r>
-        <w:rPr>
-          <w:rFonts w:ascii="Liberation Serif" w:hAnsi="Liberation Serif"/>
-        </w:rPr>
+        <w:rPr/>
         <w:t>- P3,L30-33: How relevant is it for the reader to know how the ozone mixing ratio is quantified? If not relevant, I would remove this sentence. It sounds rather technical!</w:t>
       </w:r>
       <w:r/>
@@ -5139,9 +4933,7 @@
         </w:rPr>
       </w:pPr>
       <w:r>
-        <w:rPr>
-          <w:rFonts w:ascii="Liberation Serif" w:hAnsi="Liberation Serif"/>
-        </w:rPr>
+        <w:rPr/>
         <w:t>- P4,L8-9: “Characterisation of STT events requires a clear definition of the tropopause. The two most common tropopause height definitions are the standard lapse rate tropopause (WMO, 1957) and the ozone tropopause (Bethan et al., 1996).” → I would mention already at this place the dynamical tropopause which is defined by means of a potential vorticity iso-surface. I would guess it to be rather similar to the ozone tropopause, but to differ from the WMO one.</w:t>
       </w:r>
       <w:r/>
@@ -5159,9 +4951,7 @@
         </w:rPr>
       </w:pPr>
       <w:r>
-        <w:rPr>
-          <w:rFonts w:ascii="Liberation Serif" w:hAnsi="Liberation Serif"/>
-        </w:rPr>
+        <w:rPr/>
         <w:t>- P4,L17: “The ozone tropopause can be less robust during stratosphere-troposphere exchange;” → What does ‘robust’ mean? What defines whether a tropopause is robust or not? The ozone tropopause certainly allows for much more details (and a much more complicated structure) than the WMO tropopause. But I would not say that it is less robust because of this!</w:t>
       </w:r>
       <w:r/>
@@ -5179,9 +4969,7 @@
         </w:rPr>
       </w:pPr>
       <w:r>
-        <w:rPr>
-          <w:rFonts w:ascii="Liberation Serif" w:hAnsi="Liberation Serif"/>
-        </w:rPr>
+        <w:rPr/>
         <w:t>- P4,L19-21: “In this work, the lower of these two tropopause altitudes is used. This choice avoids occasional unrealistically high tropopause heights due to perturbed ozone or temperature measurements in the ozonesonde data.” → I feel a little uncomfortable by this definition! The two definitions of the tropopause are rather different, and by simply taking the lower one seems ‘dangerous’. The authors should motivate this approach more clearly. At least, I would like to know how often the ozone tropopause ‘wins’ and how often the WMO one. I would expect the ozone tropopause most often to be at lower heights than the WMO one! Correct?</w:t>
       </w:r>
       <w:r/>
@@ -5199,9 +4987,7 @@
         </w:rPr>
       </w:pPr>
       <w:r>
-        <w:rPr>
-          <w:rFonts w:ascii="Liberation Serif" w:hAnsi="Liberation Serif"/>
-        </w:rPr>
+        <w:rPr/>
         <w:t>- P7,L22-23: “The interpolated profiles are then bandpass-filtered using a Fourier transform to retain perturbations with vertical scales between 0.5 km and 5 km (removing low and high frequency perturbations)” → I see the 0.5-km threshold. What exactly is the aim of the low-pass filtering threshold (5 km). A more clear description would be helpful.</w:t>
       </w:r>
       <w:r/>
@@ -5219,9 +5005,7 @@
         </w:rPr>
       </w:pPr>
       <w:r>
-        <w:rPr>
-          <w:rFonts w:ascii="Liberation Serif" w:hAnsi="Liberation Serif"/>
-        </w:rPr>
+        <w:rPr/>
         <w:t>- P7,33-34: “The STT event is confirmed if the perturbation profile drops below zero between the ozone peak and the tropopause” → Why does have to drop below zero?</w:t>
       </w:r>
       <w:r/>
@@ -5239,9 +5023,7 @@
         </w:rPr>
       </w:pPr>
       <w:r>
-        <w:rPr>
-          <w:rFonts w:ascii="Liberation Serif" w:hAnsi="Liberation Serif"/>
-        </w:rPr>
+        <w:rPr/>
         <w:t>- P8,Figure 3: Just for curiosity: In the ozone profile the Ozone mixing ratio (OMR) is rather low right above the identified STT event. The OMR is higher than immediately below the STT event. Is their a simple reason why the OMR is so low right above the STT peak?</w:t>
       </w:r>
       <w:r/>
@@ -5259,9 +5041,7 @@
         </w:rPr>
       </w:pPr>
       <w:r>
-        <w:rPr>
-          <w:rFonts w:ascii="Liberation Serif" w:hAnsi="Liberation Serif"/>
-        </w:rPr>
+        <w:rPr/>
         <w:t>- P9,L16: “all detected STT events found near smoke plumes are flagged.” → What does ‘near’ mean?</w:t>
       </w:r>
       <w:r/>
@@ -5279,9 +5059,7 @@
         </w:rPr>
       </w:pPr>
       <w:r>
-        <w:rPr>
-          <w:rFonts w:ascii="Liberation Serif" w:hAnsi="Liberation Serif"/>
-        </w:rPr>
+        <w:rPr/>
         <w:t>- P 10,L15-16: “Data from the European Centre for Medium-range Weather Forecasts (ECMWF) Interim Reanalysis (ERA-I) (Dee et al., 2011) product are used for synoptic-scale examination of weather patterns over our three sites on dates matching detected STT events” → Please rephrase! For instance: “Synoptic-scale weather patterns are examined based on the ERA-Interim dataset (Dee et al., 2011). More specifically, the ERA-I products over the three sites are used on dates matching detected STT events.</w:t>
       </w:r>
       <w:r/>
@@ -5299,9 +5077,7 @@
         </w:rPr>
       </w:pPr>
       <w:r>
-        <w:rPr>
-          <w:rFonts w:ascii="Liberation Serif" w:hAnsi="Liberation Serif"/>
-        </w:rPr>
+        <w:rPr/>
         <w:t>- P11,L17+26: Here, the STT event is subjectively linked to a meteorological feature, a cut-off low-</w:t>
       </w:r>
       <w:r/>
@@ -5319,9 +5095,7 @@
         </w:rPr>
       </w:pPr>
       <w:r>
-        <w:rPr>
-          <w:rFonts w:ascii="Liberation Serif" w:hAnsi="Liberation Serif"/>
-        </w:rPr>
+        <w:rPr/>
         <w:t>pressure system. The argument is not very ‘strong’. I don’t think that a lowering of the tropopause</w:t>
       </w:r>
       <w:r/>
@@ -5339,9 +5113,7 @@
         </w:rPr>
       </w:pPr>
       <w:r>
-        <w:rPr>
-          <w:rFonts w:ascii="Liberation Serif" w:hAnsi="Liberation Serif"/>
-        </w:rPr>
+        <w:rPr/>
         <w:t>itself can explain the flux of stratospheric ozone. It would be interesting to see a vertical cross</w:t>
       </w:r>
       <w:r/>
@@ -5359,9 +5131,7 @@
         </w:rPr>
       </w:pPr>
       <w:r>
-        <w:rPr>
-          <w:rFonts w:ascii="Liberation Serif" w:hAnsi="Liberation Serif"/>
-        </w:rPr>
+        <w:rPr/>
         <w:t>section the cut-off low, with tropopause height included. Is the cut-off low eroded away from below,</w:t>
       </w:r>
       <w:r/>
@@ -5379,9 +5149,7 @@
         </w:rPr>
       </w:pPr>
       <w:r>
-        <w:rPr>
-          <w:rFonts w:ascii="Liberation Serif" w:hAnsi="Liberation Serif"/>
-        </w:rPr>
+        <w:rPr/>
         <w:t>or how does the flux across the tropopause in the cut-off low really takes place? Some further</w:t>
       </w:r>
       <w:r/>
@@ -5399,9 +5167,7 @@
         </w:rPr>
       </w:pPr>
       <w:r>
-        <w:rPr>
-          <w:rFonts w:ascii="Liberation Serif" w:hAnsi="Liberation Serif"/>
-        </w:rPr>
+        <w:rPr/>
         <w:t>thoughts on this might be helpful. The following paper might be a starting point:</w:t>
       </w:r>
       <w:r/>
@@ -5419,9 +5185,7 @@
         </w:rPr>
       </w:pPr>
       <w:r>
-        <w:rPr>
-          <w:rFonts w:ascii="Liberation Serif" w:hAnsi="Liberation Serif"/>
-        </w:rPr>
+        <w:rPr/>
         <w:t>Stohl, A., et al. "Stratosphere ‐ troposphere exchange: A review, and what we have learned from</w:t>
       </w:r>
       <w:r/>
@@ -5439,9 +5203,7 @@
         </w:rPr>
       </w:pPr>
       <w:r>
-        <w:rPr>
-          <w:rFonts w:ascii="Liberation Serif" w:hAnsi="Liberation Serif"/>
-        </w:rPr>
+        <w:rPr/>
         <w:t>STACCATO." Journal of Geophysical Research: Atmospheres 108.D12 (2003).</w:t>
       </w:r>
       <w:r/>
@@ -5460,7 +5222,7 @@
       </w:pPr>
       <w:r>
         <w:rPr>
-          <w:rFonts w:eastAsia="Droid Sans Fallback" w:cs="FreeSans" w:ascii="Liberation Serif" w:hAnsi="Liberation Serif"/>
+          <w:rFonts w:eastAsia="Droid Sans Fallback" w:cs="FreeSans"/>
           <w:color w:val="00000A"/>
           <w:sz w:val="24"/>
           <w:szCs w:val="24"/>
@@ -5505,9 +5267,7 @@
         </w:rPr>
       </w:pPr>
       <w:r>
-        <w:rPr>
-          <w:rFonts w:ascii="Liberation Serif" w:hAnsi="Liberation Serif"/>
-        </w:rPr>
+        <w:rPr/>
         <w:t>p.1,l.5: Please add the period of observations</w:t>
       </w:r>
       <w:r/>
@@ -5525,9 +5285,7 @@
         </w:rPr>
       </w:pPr>
       <w:r>
-        <w:rPr>
-          <w:rFonts w:ascii="Liberation Serif" w:hAnsi="Liberation Serif"/>
-        </w:rPr>
+        <w:rPr/>
         <w:t>p.4, l. 9: At least mention the dynamical tropopause, it is more common than ozone...</w:t>
       </w:r>
       <w:r/>
@@ -5545,9 +5303,7 @@
         </w:rPr>
       </w:pPr>
       <w:r>
-        <w:rPr>
-          <w:rFonts w:ascii="Liberation Serif" w:hAnsi="Liberation Serif"/>
-        </w:rPr>
+        <w:rPr/>
         <w:t>p.4, l.11: Correct definition of the thermal tropopause "... provided the lapse rate averaged between this altitude ..."</w:t>
       </w:r>
       <w:r/>
@@ -5565,9 +5321,7 @@
         </w:rPr>
       </w:pPr>
       <w:r>
-        <w:rPr>
-          <w:rFonts w:ascii="Liberation Serif" w:hAnsi="Liberation Serif"/>
-        </w:rPr>
+        <w:rPr/>
         <w:t>C2p.4, l.20 (also Fig.1): The tropopause definitions are mixed here. Why do the authors not include the dynamical definition? The effect of the pure lapse rate criterion is misleading under specific synoptic conditions as correctly stated. This might explain the very low cases in Fig.1.</w:t>
       </w:r>
       <w:r/>
@@ -5585,9 +5339,7 @@
         </w:rPr>
       </w:pPr>
       <w:r>
-        <w:rPr>
-          <w:rFonts w:ascii="Liberation Serif" w:hAnsi="Liberation Serif"/>
-        </w:rPr>
+        <w:rPr/>
         <w:t>p.6, l.15: How many model levels are between the sea level and 14 km? How many model levels are between 8 and 14 km and how are sonde and profile data compared? Pointwise or vertically averaged to fit the model levels?</w:t>
       </w:r>
       <w:r/>
@@ -5605,9 +5357,7 @@
         </w:rPr>
       </w:pPr>
       <w:r>
-        <w:rPr>
-          <w:rFonts w:ascii="Liberation Serif" w:hAnsi="Liberation Serif"/>
-        </w:rPr>
+        <w:rPr/>
         <w:t>p.6, l.15+: The sonde profiles are compared against model data of 2 x 2.5 degrees grid sizes (and the vertical model resolution). How well does the model resolve the soundings? How do the authors estimate the fraction of ozone transport which is missed due to unresolved structures? Why do the authors don’t interpolate to the time window of the sounding (or at least use the according model time step)?</w:t>
       </w:r>
       <w:r/>
@@ -5625,9 +5375,7 @@
         </w:rPr>
       </w:pPr>
       <w:r>
-        <w:rPr>
-          <w:rFonts w:ascii="Liberation Serif" w:hAnsi="Liberation Serif"/>
-        </w:rPr>
+        <w:rPr/>
         <w:t>p.11, l.17: Even if you did a subjective method, could you explain a bit more in detail in the manuscript, how you distinguished different potential situations? What are upper tropospheric "low pressure fronts"? Tropospheric intrusions (3D!) in the stratosphere or stratospheric cut-offs (fully detached)?</w:t>
       </w:r>
       <w:r/>
@@ -5645,9 +5393,7 @@
         </w:rPr>
       </w:pPr>
       <w:r>
-        <w:rPr>
-          <w:rFonts w:ascii="Liberation Serif" w:hAnsi="Liberation Serif"/>
-        </w:rPr>
+        <w:rPr/>
         <w:t>p.11,l.20: What are "ozone folds" without other sources of upper tropospheric turbulence and how are these related to the polar vortex?</w:t>
       </w:r>
       <w:r/>
@@ -5665,9 +5411,7 @@
         </w:rPr>
       </w:pPr>
       <w:r>
-        <w:rPr>
-          <w:rFonts w:ascii="Liberation Serif" w:hAnsi="Liberation Serif"/>
-        </w:rPr>
+        <w:rPr/>
         <w:t>p.11, l.25: Explain: "...ozone enhancements derived from dry stratospheric air..." didn’t you use the methods and criteria from sec.2?</w:t>
       </w:r>
       <w:r/>
@@ -5685,9 +5429,7 @@
         </w:rPr>
       </w:pPr>
       <w:r>
-        <w:rPr>
-          <w:rFonts w:ascii="Liberation Serif" w:hAnsi="Liberation Serif"/>
-        </w:rPr>
+        <w:rPr/>
         <w:t>p.12, Fig.6. and related discussion (shortly before section 3): Please show a cross section of PV since most likely the ozone peak is related to a tropopause fold.</w:t>
       </w:r>
       <w:r/>
@@ -5705,9 +5447,7 @@
         </w:rPr>
       </w:pPr>
       <w:r>
-        <w:rPr>
-          <w:rFonts w:ascii="Liberation Serif" w:hAnsi="Liberation Serif"/>
-        </w:rPr>
+        <w:rPr/>
         <w:t>p.12, last line: What is meant with increased winter activity? More tropopause folds, stronger tropospheric winds, cyclone activity, etc...? Please be more precise. How do you expect the vortex to affect the tropopause?</w:t>
       </w:r>
       <w:r/>
@@ -5725,9 +5465,7 @@
         </w:rPr>
       </w:pPr>
       <w:r>
-        <w:rPr>
-          <w:rFonts w:ascii="Liberation Serif" w:hAnsi="Liberation Serif"/>
-        </w:rPr>
+        <w:rPr/>
         <w:t>p.14, l.6-20: Why do you use N2 as indicator? The relation you found is interesting, but not necessarily valid since stability is not conserved. Why should it be ’retained’ when crossing the thermal tropopause? In general the thermal tropopause is ill defined under these conditions. Why not simply taking PV for this excercise or humidity as a measurement based quantity? Fig.11 and related discussion: Couldn’t you provide scatter plots (or Taylor diagram) of the column ozone between sondes and model?</w:t>
       </w:r>
       <w:r/>
@@ -5735,19 +5473,9 @@
     <w:p>
       <w:pPr>
         <w:pStyle w:val="Normal"/>
-        <w:rPr>
-          <w:sz w:val="24"/>
-          <w:sz w:val="24"/>
-          <w:szCs w:val="24"/>
-          <w:rFonts w:ascii="Liberation Serif" w:hAnsi="Liberation Serif" w:eastAsia="Droid Sans Fallback" w:cs="FreeSans"/>
-          <w:color w:val="00000A"/>
-          <w:lang w:val="en-AU" w:eastAsia="zh-CN" w:bidi="hi-IN"/>
-        </w:rPr>
-      </w:pPr>
-      <w:r>
-        <w:rPr>
-          <w:rFonts w:ascii="Liberation Serif" w:hAnsi="Liberation Serif"/>
-        </w:rPr>
+      </w:pPr>
+      <w:r>
+        <w:rPr/>
         <w:t>Fig.3 caption: Units: concentration or mixing ratio?</w:t>
       </w:r>
       <w:r/>

</xml_diff>

<commit_message>
tropopause heights working started
</commit_message>
<xml_diff>
--- a/comments/AuthorResponse.docx
+++ b/comments/AuthorResponse.docx
@@ -990,52 +990,6 @@
     </w:p>
     <w:p>
       <w:pPr>
-        <w:pStyle w:val="Normal"/>
-        <w:rPr>
-          <w:sz w:val="24"/>
-          <w:sz w:val="24"/>
-          <w:szCs w:val="24"/>
-          <w:rFonts w:ascii="Liberation Serif" w:hAnsi="Liberation Serif" w:eastAsia="Droid Sans Fallback" w:cs="FreeSans"/>
-          <w:color w:val="00000A"/>
-          <w:lang w:val="en-AU" w:eastAsia="zh-CN" w:bidi="hi-IN"/>
-        </w:rPr>
-      </w:pPr>
-      <w:r>
-        <w:rPr>
-          <w:rFonts w:eastAsia="Droid Sans Fallback" w:cs="FreeSans"/>
-          <w:color w:val="00000A"/>
-          <w:sz w:val="24"/>
-          <w:szCs w:val="24"/>
-          <w:lang w:val="en-AU" w:eastAsia="zh-CN" w:bidi="hi-IN"/>
-        </w:rPr>
-      </w:r>
-      <w:r/>
-    </w:p>
-    <w:p>
-      <w:pPr>
-        <w:pStyle w:val="Normal"/>
-        <w:rPr>
-          <w:sz w:val="24"/>
-          <w:sz w:val="24"/>
-          <w:szCs w:val="24"/>
-          <w:rFonts w:ascii="Liberation Serif" w:hAnsi="Liberation Serif" w:eastAsia="Droid Sans Fallback" w:cs="FreeSans"/>
-          <w:color w:val="00000A"/>
-          <w:lang w:val="en-AU" w:eastAsia="zh-CN" w:bidi="hi-IN"/>
-        </w:rPr>
-      </w:pPr>
-      <w:r>
-        <w:rPr>
-          <w:rFonts w:eastAsia="Droid Sans Fallback" w:cs="FreeSans"/>
-          <w:color w:val="00000A"/>
-          <w:sz w:val="24"/>
-          <w:szCs w:val="24"/>
-          <w:lang w:val="en-AU" w:eastAsia="zh-CN" w:bidi="hi-IN"/>
-        </w:rPr>
-      </w:r>
-      <w:r/>
-    </w:p>
-    <w:p>
-      <w:pPr>
         <w:pStyle w:val="Heading3"/>
         <w:numPr>
           <w:ilvl w:val="2"/>
@@ -1295,18 +1249,10 @@
     <w:p>
       <w:pPr>
         <w:pStyle w:val="Normal"/>
-        <w:rPr>
-          <w:sz w:val="24"/>
-          <w:sz w:val="24"/>
-          <w:szCs w:val="24"/>
-          <w:rFonts w:ascii="Liberation Serif" w:hAnsi="Liberation Serif" w:eastAsia="Droid Sans Fallback" w:cs="FreeSans"/>
-          <w:color w:val="00000A"/>
-          <w:lang w:val="en-AU" w:eastAsia="zh-CN" w:bidi="hi-IN"/>
-        </w:rPr>
-      </w:pPr>
-      <w:r>
-        <w:rPr/>
-        <w:t xml:space="preserve">the solid lines). </w:t>
+      </w:pPr>
+      <w:r>
+        <w:rPr/>
+        <w:t>the solid lines).</w:t>
       </w:r>
       <w:r/>
     </w:p>
@@ -1331,18 +1277,30 @@
     <w:p>
       <w:pPr>
         <w:pStyle w:val="Normal"/>
-        <w:rPr>
-          <w:sz w:val="24"/>
-          <w:sz w:val="24"/>
-          <w:szCs w:val="24"/>
-          <w:rFonts w:ascii="Liberation Serif" w:hAnsi="Liberation Serif" w:eastAsia="Droid Sans Fallback" w:cs="FreeSans"/>
-          <w:color w:val="00000A"/>
-          <w:lang w:val="en-AU" w:eastAsia="zh-CN" w:bidi="hi-IN"/>
-        </w:rPr>
-      </w:pPr>
-      <w:r>
-        <w:rPr/>
-        <w:t xml:space="preserve">value for February. </w:t>
+      </w:pPr>
+      <w:r>
+        <w:rPr/>
+        <w:t>value for February.</w:t>
+      </w:r>
+      <w:r/>
+    </w:p>
+    <w:p>
+      <w:pPr>
+        <w:pStyle w:val="Normal"/>
+        <w:rPr>
+          <w:sz w:val="24"/>
+          <w:sz w:val="24"/>
+          <w:szCs w:val="24"/>
+          <w:rFonts w:ascii="Liberation Serif" w:hAnsi="Liberation Serif" w:eastAsia="Droid Sans Fallback" w:cs="FreeSans"/>
+          <w:color w:val="0047FF"/>
+          <w:lang w:val="en-AU" w:eastAsia="zh-CN" w:bidi="hi-IN"/>
+        </w:rPr>
+      </w:pPr>
+      <w:r>
+        <w:rPr>
+          <w:color w:val="0047FF"/>
+        </w:rPr>
+        <w:t>Done – including removal of colour shading.</w:t>
       </w:r>
       <w:r/>
     </w:p>
@@ -1385,18 +1343,42 @@
     <w:p>
       <w:pPr>
         <w:pStyle w:val="Normal"/>
-        <w:rPr>
-          <w:sz w:val="24"/>
-          <w:sz w:val="24"/>
-          <w:szCs w:val="24"/>
-          <w:rFonts w:ascii="Liberation Serif" w:hAnsi="Liberation Serif" w:eastAsia="Droid Sans Fallback" w:cs="FreeSans"/>
-          <w:color w:val="00000A"/>
-          <w:lang w:val="en-AU" w:eastAsia="zh-CN" w:bidi="hi-IN"/>
-        </w:rPr>
       </w:pPr>
       <w:r>
         <w:rPr/>
         <w:t>What is the minimum tropopause height value over Davis during February?</w:t>
+      </w:r>
+      <w:r/>
+    </w:p>
+    <w:p>
+      <w:pPr>
+        <w:pStyle w:val="Normal"/>
+      </w:pPr>
+      <w:r>
+        <w:rPr>
+          <w:rFonts w:eastAsia="Droid Sans Fallback" w:cs="FreeSans"/>
+          <w:color w:val="0047FF"/>
+          <w:sz w:val="24"/>
+          <w:szCs w:val="24"/>
+          <w:lang w:val="en-AU" w:eastAsia="zh-CN" w:bidi="hi-IN"/>
+        </w:rPr>
+        <w:t>I looked into this and found a problem with the lapse rate tropopause picking up boundary layer temperature inversions TODO: how we got around this problem</w:t>
+      </w:r>
+      <w:r/>
+    </w:p>
+    <w:p>
+      <w:pPr>
+        <w:pStyle w:val="Normal"/>
+      </w:pPr>
+      <w:r>
+        <w:rPr>
+          <w:rFonts w:eastAsia="Droid Sans Fallback" w:cs="FreeSans"/>
+          <w:color w:val="0047FF"/>
+          <w:sz w:val="24"/>
+          <w:szCs w:val="24"/>
+          <w:lang w:val="en-AU" w:eastAsia="zh-CN" w:bidi="hi-IN"/>
+        </w:rPr>
+        <w:t>TODO: minimum trop height and new TP medians</w:t>
       </w:r>
       <w:r/>
     </w:p>
@@ -2334,19 +2316,7 @@
         <w:rPr>
           <w:color w:val="2323DC"/>
         </w:rPr>
-        <w:t xml:space="preserve">GEOS-Chem outputs ozone density (molecules cm$^{-3}$), and height of each simulated box, as well as which level contains the </w:t>
-      </w:r>
-      <w:r>
-        <w:rPr>
-          <w:color w:val="2323DC"/>
-        </w:rPr>
-        <w:t xml:space="preserve">tropopause, allowing modelled $\Omega_{O_3}$ to be </w:t>
-      </w:r>
-      <w:r>
-        <w:rPr>
-          <w:color w:val="2323DC"/>
-        </w:rPr>
-        <w:t>calculated as the product of density and height summed up to the box below the tropopause level.</w:t>
+        <w:t>GEOS-Chem outputs ozone density (molecules cm$^{-3}$), and height of each simulated box, as well as which level contains the tropopause, allowing modelled $\Omega_{O_3}$ to be calculated as the product of density and height summed up to the box below the tropopause level.</w:t>
       </w:r>
       <w:r>
         <w:rPr>
@@ -2370,7 +2340,11 @@
       </w:pPr>
       <w:r>
         <w:rPr>
+          <w:rFonts w:eastAsia="Droid Sans Fallback" w:cs="FreeSans"/>
           <w:color w:val="000099"/>
+          <w:sz w:val="24"/>
+          <w:szCs w:val="24"/>
+          <w:lang w:val="en-AU" w:eastAsia="zh-CN" w:bidi="hi-IN"/>
         </w:rPr>
       </w:r>
       <w:r/>

</xml_diff>

<commit_message>
lapse rate tropopause updated and tropopause plots updated
</commit_message>
<xml_diff>
--- a/comments/AuthorResponse.docx
+++ b/comments/AuthorResponse.docx
@@ -436,7 +436,13 @@
         <w:rPr>
           <w:color w:val="0047FF"/>
         </w:rPr>
-        <w:t>This should read as 2 km above the surface to 1 Km below the tropopause since, as you point out, the one kilometre range would miss deeper intrusions. I've now changed the text to reflect this.</w:t>
+        <w:t>This should read as 2 km above the surface to 1 Km below the tropopause since, as you point out, the one kilometre range would miss deeper intrusions.</w:t>
+      </w:r>
+      <w:r>
+        <w:rPr>
+          <w:color w:val="0047FF"/>
+        </w:rPr>
+        <w:t xml:space="preserve"> The text has been updated as follows on DoLast:page/line “... (2~km above the earth's surface to 1~km below the tropopause).” and DoLast:page/line “ … profiles between 2~km above the earth's surface and 1~km below the tropopause.”.</w:t>
       </w:r>
       <w:r/>
     </w:p>
@@ -1325,14 +1331,6 @@
     <w:p>
       <w:pPr>
         <w:pStyle w:val="Normal"/>
-        <w:rPr>
-          <w:sz w:val="24"/>
-          <w:sz w:val="24"/>
-          <w:szCs w:val="24"/>
-          <w:rFonts w:ascii="Liberation Serif" w:hAnsi="Liberation Serif" w:eastAsia="Droid Sans Fallback" w:cs="FreeSans"/>
-          <w:color w:val="00000A"/>
-          <w:lang w:val="en-AU" w:eastAsia="zh-CN" w:bidi="hi-IN"/>
-        </w:rPr>
       </w:pPr>
       <w:r>
         <w:rPr/>
@@ -1345,6 +1343,111 @@
         <w:pStyle w:val="Normal"/>
       </w:pPr>
       <w:r>
+        <w:rPr>
+          <w:rFonts w:eastAsia="Droid Sans Fallback" w:cs="FreeSans"/>
+          <w:color w:val="0047FF"/>
+          <w:sz w:val="24"/>
+          <w:szCs w:val="24"/>
+          <w:lang w:val="en-AU" w:eastAsia="zh-CN" w:bidi="hi-IN"/>
+        </w:rPr>
+        <w:t>We looked into this and found a problem with the lapse rate tropopause picking up boundary layer temperature inversions – enough times that it showed up in the Davis 10</w:t>
+      </w:r>
+      <w:r>
+        <w:rPr>
+          <w:rFonts w:eastAsia="Droid Sans Fallback" w:cs="FreeSans"/>
+          <w:color w:val="0047FF"/>
+          <w:sz w:val="24"/>
+          <w:szCs w:val="24"/>
+          <w:vertAlign w:val="superscript"/>
+          <w:lang w:val="en-AU" w:eastAsia="zh-CN" w:bidi="hi-IN"/>
+        </w:rPr>
+        <w:t>th</w:t>
+      </w:r>
+      <w:r>
+        <w:rPr>
+          <w:rFonts w:eastAsia="Droid Sans Fallback" w:cs="FreeSans"/>
+          <w:color w:val="0047FF"/>
+          <w:sz w:val="24"/>
+          <w:szCs w:val="24"/>
+          <w:lang w:val="en-AU" w:eastAsia="zh-CN" w:bidi="hi-IN"/>
+        </w:rPr>
+        <w:t xml:space="preserve"> percentile.</w:t>
+      </w:r>
+      <w:r/>
+    </w:p>
+    <w:p>
+      <w:pPr>
+        <w:pStyle w:val="Normal"/>
+      </w:pPr>
+      <w:r>
+        <w:rPr>
+          <w:rFonts w:eastAsia="Droid Sans Fallback" w:cs="FreeSans"/>
+          <w:color w:val="0047FF"/>
+          <w:sz w:val="24"/>
+          <w:szCs w:val="24"/>
+          <w:lang w:val="en-AU" w:eastAsia="zh-CN" w:bidi="hi-IN"/>
+        </w:rPr>
+        <w:t>We've now limited the lapse rate tropopause (LR TP) detection to 4km or greater (rather than 2km or greater), since every LR TP detected below that height was a false positive.</w:t>
+      </w:r>
+      <w:r/>
+    </w:p>
+    <w:p>
+      <w:pPr>
+        <w:pStyle w:val="Normal"/>
+      </w:pPr>
+      <w:r>
+        <w:rPr>
+          <w:rFonts w:eastAsia="Droid Sans Fallback" w:cs="FreeSans"/>
+          <w:color w:val="0047FF"/>
+          <w:sz w:val="24"/>
+          <w:szCs w:val="24"/>
+          <w:lang w:val="en-AU" w:eastAsia="zh-CN" w:bidi="hi-IN"/>
+        </w:rPr>
+        <w:t xml:space="preserve">This is mentioned in the text at DoLast:page/line </w:t>
+      </w:r>
+      <w:r>
+        <w:rPr>
+          <w:rFonts w:eastAsia="Droid Sans Fallback" w:cs="FreeSans"/>
+          <w:color w:val="0047FF"/>
+          <w:sz w:val="24"/>
+          <w:szCs w:val="24"/>
+          <w:lang w:val="en-AU" w:eastAsia="zh-CN" w:bidi="hi-IN"/>
+        </w:rPr>
+        <w:t xml:space="preserve">“... </w:t>
+      </w:r>
+      <w:r>
+        <w:rPr>
+          <w:rFonts w:eastAsia="Droid Sans Fallback" w:cs="FreeSans"/>
+          <w:color w:val="0047FF"/>
+          <w:sz w:val="24"/>
+          <w:szCs w:val="24"/>
+          <w:lang w:val="en-AU" w:eastAsia="zh-CN" w:bidi="hi-IN"/>
+        </w:rPr>
+        <w:t>We slightly alter the lapse rate tropopause definition so as only to detect tropopauses above 4~km altitude, since at all three sites we saw several false positive lapse-rate detections due to temperature inversions near 2~km in altitude.”</w:t>
+      </w:r>
+      <w:r/>
+    </w:p>
+    <w:p>
+      <w:pPr>
+        <w:pStyle w:val="Normal"/>
+      </w:pPr>
+      <w:r>
+        <w:rPr>
+          <w:rFonts w:eastAsia="Droid Sans Fallback" w:cs="FreeSans"/>
+          <w:color w:val="0047FF"/>
+          <w:sz w:val="24"/>
+          <w:szCs w:val="24"/>
+          <w:lang w:val="en-AU" w:eastAsia="zh-CN" w:bidi="hi-IN"/>
+        </w:rPr>
+        <w:t>That fix revealed two new events: one at Davis and one at Melbourne, and all plots are updated accordingly.</w:t>
+      </w:r>
+      <w:r/>
+    </w:p>
+    <w:p>
+      <w:pPr>
+        <w:pStyle w:val="Normal"/>
+      </w:pPr>
+      <w:r>
         <w:rPr/>
         <w:t>What is the minimum tropopause height value over Davis during February?</w:t>
       </w:r>
@@ -1362,96 +1465,7 @@
           <w:szCs w:val="24"/>
           <w:lang w:val="en-AU" w:eastAsia="zh-CN" w:bidi="hi-IN"/>
         </w:rPr>
-        <w:t xml:space="preserve">I looked into this and found a problem with the lapse rate tropopause picking up boundary layer temperature inversions – </w:t>
-      </w:r>
-      <w:r>
-        <w:rPr>
-          <w:rFonts w:eastAsia="Droid Sans Fallback" w:cs="FreeSans"/>
-          <w:color w:val="0047FF"/>
-          <w:sz w:val="24"/>
-          <w:szCs w:val="24"/>
-          <w:lang w:val="en-AU" w:eastAsia="zh-CN" w:bidi="hi-IN"/>
-        </w:rPr>
-        <w:t>enough times that it showed up in the Davis 10</w:t>
-      </w:r>
-      <w:r>
-        <w:rPr>
-          <w:rFonts w:eastAsia="Droid Sans Fallback" w:cs="FreeSans"/>
-          <w:color w:val="0047FF"/>
-          <w:sz w:val="24"/>
-          <w:szCs w:val="24"/>
-          <w:vertAlign w:val="superscript"/>
-          <w:lang w:val="en-AU" w:eastAsia="zh-CN" w:bidi="hi-IN"/>
-        </w:rPr>
-        <w:t>th</w:t>
-      </w:r>
-      <w:r>
-        <w:rPr>
-          <w:rFonts w:eastAsia="Droid Sans Fallback" w:cs="FreeSans"/>
-          <w:color w:val="0047FF"/>
-          <w:sz w:val="24"/>
-          <w:szCs w:val="24"/>
-          <w:lang w:val="en-AU" w:eastAsia="zh-CN" w:bidi="hi-IN"/>
-        </w:rPr>
-        <w:t xml:space="preserve"> percentile.</w:t>
-      </w:r>
-      <w:r/>
-    </w:p>
-    <w:p>
-      <w:pPr>
-        <w:pStyle w:val="Normal"/>
-      </w:pPr>
-      <w:r>
-        <w:rPr>
-          <w:rFonts w:eastAsia="Droid Sans Fallback" w:cs="FreeSans"/>
-          <w:color w:val="0047FF"/>
-          <w:sz w:val="24"/>
-          <w:szCs w:val="24"/>
-          <w:lang w:val="en-AU" w:eastAsia="zh-CN" w:bidi="hi-IN"/>
-        </w:rPr>
-        <w:t xml:space="preserve">We've now limited the lapse rate tropopause detection to 4km or greater (rather than 2km or greater). </w:t>
-      </w:r>
-      <w:r/>
-    </w:p>
-    <w:p>
-      <w:pPr>
-        <w:pStyle w:val="Normal"/>
-      </w:pPr>
-      <w:r>
-        <w:rPr>
-          <w:rFonts w:eastAsia="Droid Sans Fallback" w:cs="FreeSans"/>
-          <w:color w:val="0047FF"/>
-          <w:sz w:val="24"/>
-          <w:szCs w:val="24"/>
-          <w:lang w:val="en-AU" w:eastAsia="zh-CN" w:bidi="hi-IN"/>
-        </w:rPr>
-        <w:t>D</w:t>
-      </w:r>
-      <w:r>
-        <w:rPr>
-          <w:rFonts w:eastAsia="Droid Sans Fallback" w:cs="FreeSans"/>
-          <w:color w:val="0047FF"/>
-          <w:sz w:val="24"/>
-          <w:szCs w:val="24"/>
-          <w:lang w:val="en-AU" w:eastAsia="zh-CN" w:bidi="hi-IN"/>
-        </w:rPr>
-        <w:t>ue to not misdiagnosing several tropopause heights, two new events are also detected: one at Davis and one at Melbourne.</w:t>
-      </w:r>
-      <w:r/>
-    </w:p>
-    <w:p>
-      <w:pPr>
-        <w:pStyle w:val="Normal"/>
-      </w:pPr>
-      <w:r>
-        <w:rPr>
-          <w:rFonts w:eastAsia="Droid Sans Fallback" w:cs="FreeSans"/>
-          <w:color w:val="0047FF"/>
-          <w:sz w:val="24"/>
-          <w:szCs w:val="24"/>
-          <w:lang w:val="en-AU" w:eastAsia="zh-CN" w:bidi="hi-IN"/>
-        </w:rPr>
-        <w:t>This is mentioned in the text at TODO: where and quote “ … “</w:t>
+        <w:t>The lowest TP occurred at Macquarie: at 4.4 km, while Davis got as low as 6.14 km and Melbourne's lowest was 5.81 km.</w:t>
       </w:r>
       <w:r/>
     </w:p>

</xml_diff>

<commit_message>
Moved supplementary back into folder, Updated extrapolation explanation and plots(hopefully)
</commit_message>
<xml_diff>
--- a/comments/AuthorResponse.docx
+++ b/comments/AuthorResponse.docx
@@ -436,13 +436,7 @@
         <w:rPr>
           <w:color w:val="0047FF"/>
         </w:rPr>
-        <w:t>This should read as 2 km above the surface to 1 Km below the tropopause since, as you point out, the one kilometre range would miss deeper intrusions.</w:t>
-      </w:r>
-      <w:r>
-        <w:rPr>
-          <w:color w:val="0047FF"/>
-        </w:rPr>
-        <w:t xml:space="preserve"> The text has been updated as follows on DoLast:page/line “... (2~km above the earth's surface to 1~km below the tropopause).” and DoLast:page/line “ … profiles between 2~km above the earth's surface and 1~km below the tropopause.”.</w:t>
+        <w:t>This should read as 2 km above the surface to 1 Km below the tropopause since, as you point out, the one kilometre range would miss deeper intrusions. The text has been updated as follows on DoLast:page/line “... (2~km above the earth's surface to 1~km below the tropopause).” and DoLast:page/line “ … profiles between 2~km above the earth's surface and 1~km below the tropopause.”.</w:t>
       </w:r>
       <w:r/>
     </w:p>
@@ -467,14 +461,6 @@
     <w:p>
       <w:pPr>
         <w:pStyle w:val="Normal"/>
-        <w:rPr>
-          <w:sz w:val="24"/>
-          <w:sz w:val="24"/>
-          <w:szCs w:val="24"/>
-          <w:rFonts w:ascii="Liberation Serif" w:hAnsi="Liberation Serif" w:eastAsia="Droid Sans Fallback" w:cs="FreeSans"/>
-          <w:color w:val="0047FF"/>
-          <w:lang w:val="en-AU" w:eastAsia="zh-CN" w:bidi="hi-IN"/>
-        </w:rPr>
       </w:pPr>
       <w:r>
         <w:rPr>
@@ -484,47 +470,25 @@
           <w:szCs w:val="24"/>
           <w:lang w:val="en-AU" w:eastAsia="zh-CN" w:bidi="hi-IN"/>
         </w:rPr>
-      </w:r>
-      <w:r/>
-    </w:p>
-    <w:p>
-      <w:pPr>
-        <w:pStyle w:val="Normal"/>
-        <w:rPr>
-          <w:sz w:val="24"/>
-          <w:sz w:val="24"/>
-          <w:szCs w:val="24"/>
-          <w:rFonts w:ascii="Liberation Serif" w:hAnsi="Liberation Serif" w:eastAsia="Droid Sans Fallback" w:cs="FreeSans"/>
-          <w:color w:val="0047FF"/>
+        <w:t>There is an issue with the ozonesondes humidity measurements which made me initially steer away from utilising them – TODO: Andrew knows about this?</w:t>
+      </w:r>
+      <w:r/>
+    </w:p>
+    <w:p>
+      <w:pPr>
+        <w:pStyle w:val="Normal"/>
+        <w:rPr>
+          <w:sz w:val="24"/>
+          <w:sz w:val="24"/>
+          <w:szCs w:val="24"/>
+          <w:rFonts w:ascii="Liberation Serif" w:hAnsi="Liberation Serif" w:eastAsia="Droid Sans Fallback" w:cs="FreeSans"/>
+          <w:color w:val="00000A"/>
           <w:lang w:val="en-AU" w:eastAsia="zh-CN" w:bidi="hi-IN"/>
         </w:rPr>
       </w:pPr>
       <w:r>
         <w:rPr>
           <w:rFonts w:eastAsia="Droid Sans Fallback" w:cs="FreeSans"/>
-          <w:color w:val="0047FF"/>
-          <w:sz w:val="24"/>
-          <w:szCs w:val="24"/>
-          <w:lang w:val="en-AU" w:eastAsia="zh-CN" w:bidi="hi-IN"/>
-        </w:rPr>
-      </w:r>
-      <w:r/>
-    </w:p>
-    <w:p>
-      <w:pPr>
-        <w:pStyle w:val="Normal"/>
-        <w:rPr>
-          <w:sz w:val="24"/>
-          <w:sz w:val="24"/>
-          <w:szCs w:val="24"/>
-          <w:rFonts w:ascii="Liberation Serif" w:hAnsi="Liberation Serif" w:eastAsia="Droid Sans Fallback" w:cs="FreeSans"/>
-          <w:color w:val="00000A"/>
-          <w:lang w:val="en-AU" w:eastAsia="zh-CN" w:bidi="hi-IN"/>
-        </w:rPr>
-      </w:pPr>
-      <w:r>
-        <w:rPr>
-          <w:rFonts w:eastAsia="Droid Sans Fallback" w:cs="FreeSans"/>
           <w:color w:val="00000A"/>
           <w:sz w:val="24"/>
           <w:szCs w:val="24"/>
@@ -595,21 +559,25 @@
         <w:rPr>
           <w:color w:val="0047FF"/>
         </w:rPr>
-        <w:t>I have added comparisons between the seasonalities at my three sites and results from Wauben et al., 1998: Comparison of modeled ozone distributions with sonde and satellite observations, and Sprenger et al., 2003.</w:t>
-      </w:r>
-      <w:r/>
-    </w:p>
-    <w:p>
-      <w:pPr>
-        <w:pStyle w:val="Normal"/>
-        <w:rPr>
-          <w:sz w:val="24"/>
-          <w:sz w:val="24"/>
-          <w:szCs w:val="24"/>
-          <w:rFonts w:ascii="Liberation Serif" w:hAnsi="Liberation Serif" w:eastAsia="Droid Sans Fallback" w:cs="FreeSans"/>
-          <w:color w:val="0047FF"/>
-          <w:lang w:val="en-AU" w:eastAsia="zh-CN" w:bidi="hi-IN"/>
-        </w:rPr>
+        <w:t xml:space="preserve">I have added comparisons between the seasonalities at my three sites and results from Wauben et al., 1998, Sprenger et al., 2003, </w:t>
+      </w:r>
+      <w:r>
+        <w:rPr>
+          <w:color w:val="0047FF"/>
+        </w:rPr>
+        <w:t>and Skerlak et al., 2015</w:t>
+      </w:r>
+      <w:r>
+        <w:rPr>
+          <w:color w:val="0047FF"/>
+        </w:rPr>
+        <w:t>.</w:t>
+      </w:r>
+      <w:r/>
+    </w:p>
+    <w:p>
+      <w:pPr>
+        <w:pStyle w:val="Normal"/>
       </w:pPr>
       <w:bookmarkStart w:id="0" w:name="__DdeLink__200_1403313333"/>
       <w:r>
@@ -623,7 +591,19 @@
         <w:rPr>
           <w:color w:val="0047FF"/>
         </w:rPr>
-        <w:t xml:space="preserve"> – this has now been noted in the text.</w:t>
+        <w:t xml:space="preserve"> – this has now been noted in the text </w:t>
+      </w:r>
+      <w:r>
+        <w:rPr>
+          <w:color w:val="0047FF"/>
+        </w:rPr>
+        <w:t>TODO: Quote and page/line “...”</w:t>
+      </w:r>
+      <w:r>
+        <w:rPr>
+          <w:color w:val="0047FF"/>
+        </w:rPr>
+        <w:t>.</w:t>
       </w:r>
       <w:r/>
     </w:p>
@@ -1189,7 +1169,19 @@
         <w:rPr>
           <w:color w:val="0047FF"/>
         </w:rPr>
-        <w:t>It is the median, text updated</w:t>
+        <w:t xml:space="preserve">It is the median, </w:t>
+      </w:r>
+      <w:r>
+        <w:rPr>
+          <w:color w:val="0047FF"/>
+        </w:rPr>
+        <w:t>Fig. 1 caption</w:t>
+      </w:r>
+      <w:r>
+        <w:rPr>
+          <w:color w:val="0047FF"/>
+        </w:rPr>
+        <w:t xml:space="preserve"> updated </w:t>
       </w:r>
       <w:r/>
     </w:p>
@@ -1293,14 +1285,6 @@
     <w:p>
       <w:pPr>
         <w:pStyle w:val="Normal"/>
-        <w:rPr>
-          <w:sz w:val="24"/>
-          <w:sz w:val="24"/>
-          <w:szCs w:val="24"/>
-          <w:rFonts w:ascii="Liberation Serif" w:hAnsi="Liberation Serif" w:eastAsia="Droid Sans Fallback" w:cs="FreeSans"/>
-          <w:color w:val="0047FF"/>
-          <w:lang w:val="en-AU" w:eastAsia="zh-CN" w:bidi="hi-IN"/>
-        </w:rPr>
       </w:pPr>
       <w:r>
         <w:rPr>
@@ -1403,8 +1387,14 @@
           <w:szCs w:val="24"/>
           <w:lang w:val="en-AU" w:eastAsia="zh-CN" w:bidi="hi-IN"/>
         </w:rPr>
-        <w:t xml:space="preserve">This is mentioned in the text at DoLast:page/line </w:t>
-      </w:r>
+        <w:t>This is mentioned in the text at DoLast:page/line “... We slightly alter the lapse rate tropopause definition so as only to detect tropopauses above 4~km altitude, since at all three sites we saw several false positive lapse-rate detections due to temperature inversions near 2~km in altitude.”</w:t>
+      </w:r>
+      <w:r/>
+    </w:p>
+    <w:p>
+      <w:pPr>
+        <w:pStyle w:val="Normal"/>
+      </w:pPr>
       <w:r>
         <w:rPr>
           <w:rFonts w:eastAsia="Droid Sans Fallback" w:cs="FreeSans"/>
@@ -1413,8 +1403,24 @@
           <w:szCs w:val="24"/>
           <w:lang w:val="en-AU" w:eastAsia="zh-CN" w:bidi="hi-IN"/>
         </w:rPr>
-        <w:t xml:space="preserve">“... </w:t>
-      </w:r>
+        <w:t>That fix revealed two new events: one at Davis and one at Melbourne, and all plots are updated accordingly.</w:t>
+      </w:r>
+      <w:r/>
+    </w:p>
+    <w:p>
+      <w:pPr>
+        <w:pStyle w:val="Normal"/>
+      </w:pPr>
+      <w:r>
+        <w:rPr/>
+        <w:t>What is the minimum tropopause height value over Davis during February?</w:t>
+      </w:r>
+      <w:r/>
+    </w:p>
+    <w:p>
+      <w:pPr>
+        <w:pStyle w:val="Normal"/>
+      </w:pPr>
       <w:r>
         <w:rPr>
           <w:rFonts w:eastAsia="Droid Sans Fallback" w:cs="FreeSans"/>
@@ -1423,67 +1429,25 @@
           <w:szCs w:val="24"/>
           <w:lang w:val="en-AU" w:eastAsia="zh-CN" w:bidi="hi-IN"/>
         </w:rPr>
-        <w:t>We slightly alter the lapse rate tropopause definition so as only to detect tropopauses above 4~km altitude, since at all three sites we saw several false positive lapse-rate detections due to temperature inversions near 2~km in altitude.”</w:t>
-      </w:r>
-      <w:r/>
-    </w:p>
-    <w:p>
-      <w:pPr>
-        <w:pStyle w:val="Normal"/>
+        <w:t>The lowest TP occurred at Macquarie: at 4.4 km, while Davis got as low as 6.14 km and Melbourne's lowest was 5.81 km.</w:t>
+      </w:r>
+      <w:r/>
+    </w:p>
+    <w:p>
+      <w:pPr>
+        <w:pStyle w:val="Normal"/>
+        <w:rPr>
+          <w:sz w:val="24"/>
+          <w:sz w:val="24"/>
+          <w:szCs w:val="24"/>
+          <w:rFonts w:ascii="Liberation Serif" w:hAnsi="Liberation Serif" w:eastAsia="Droid Sans Fallback" w:cs="FreeSans"/>
+          <w:color w:val="00000A"/>
+          <w:lang w:val="en-AU" w:eastAsia="zh-CN" w:bidi="hi-IN"/>
+        </w:rPr>
       </w:pPr>
       <w:r>
         <w:rPr>
           <w:rFonts w:eastAsia="Droid Sans Fallback" w:cs="FreeSans"/>
-          <w:color w:val="0047FF"/>
-          <w:sz w:val="24"/>
-          <w:szCs w:val="24"/>
-          <w:lang w:val="en-AU" w:eastAsia="zh-CN" w:bidi="hi-IN"/>
-        </w:rPr>
-        <w:t>That fix revealed two new events: one at Davis and one at Melbourne, and all plots are updated accordingly.</w:t>
-      </w:r>
-      <w:r/>
-    </w:p>
-    <w:p>
-      <w:pPr>
-        <w:pStyle w:val="Normal"/>
-      </w:pPr>
-      <w:r>
-        <w:rPr/>
-        <w:t>What is the minimum tropopause height value over Davis during February?</w:t>
-      </w:r>
-      <w:r/>
-    </w:p>
-    <w:p>
-      <w:pPr>
-        <w:pStyle w:val="Normal"/>
-      </w:pPr>
-      <w:r>
-        <w:rPr>
-          <w:rFonts w:eastAsia="Droid Sans Fallback" w:cs="FreeSans"/>
-          <w:color w:val="0047FF"/>
-          <w:sz w:val="24"/>
-          <w:szCs w:val="24"/>
-          <w:lang w:val="en-AU" w:eastAsia="zh-CN" w:bidi="hi-IN"/>
-        </w:rPr>
-        <w:t>The lowest TP occurred at Macquarie: at 4.4 km, while Davis got as low as 6.14 km and Melbourne's lowest was 5.81 km.</w:t>
-      </w:r>
-      <w:r/>
-    </w:p>
-    <w:p>
-      <w:pPr>
-        <w:pStyle w:val="Normal"/>
-        <w:rPr>
-          <w:sz w:val="24"/>
-          <w:sz w:val="24"/>
-          <w:szCs w:val="24"/>
-          <w:rFonts w:ascii="Liberation Serif" w:hAnsi="Liberation Serif" w:eastAsia="Droid Sans Fallback" w:cs="FreeSans"/>
-          <w:color w:val="00000A"/>
-          <w:lang w:val="en-AU" w:eastAsia="zh-CN" w:bidi="hi-IN"/>
-        </w:rPr>
-      </w:pPr>
-      <w:r>
-        <w:rPr>
-          <w:rFonts w:eastAsia="Droid Sans Fallback" w:cs="FreeSans"/>
           <w:color w:val="00000A"/>
           <w:sz w:val="24"/>
           <w:szCs w:val="24"/>
@@ -1659,7 +1623,19 @@
         <w:rPr>
           <w:color w:val="0047FF"/>
         </w:rPr>
-        <w:t>GEOS-Chem has roughlyRoughly 500m resolution near 10km altitude, I’ve now noted this in the text in the Model description secion: “The vertical resolution is finer near the surface at ~60 m between levels, spreading out to ~500 m near 10~km altitude, and reaching ~1500 m near the top of the atmosphere.“</w:t>
+        <w:t xml:space="preserve">GEOS-Chem has roughlyRoughly 500m resolution near 10km altitude, I’ve now noted this in the text in the Model description secion </w:t>
+      </w:r>
+      <w:r>
+        <w:rPr>
+          <w:color w:val="0047FF"/>
+        </w:rPr>
+        <w:t>DOLAST: page/line</w:t>
+      </w:r>
+      <w:r>
+        <w:rPr>
+          <w:color w:val="0047FF"/>
+        </w:rPr>
+        <w:t>: “The vertical resolution is finer near the surface at ~60 m between levels, spreading out to ~500 m near 10~km altitude, and reaching ~1500 m near the top of the atmosphere.“</w:t>
       </w:r>
       <w:r/>
     </w:p>
@@ -1698,7 +1674,25 @@
         <w:rPr>
           <w:color w:val="0047FF"/>
         </w:rPr>
-        <w:t>I've beefed up the description a little, we've not come across this method for STT detection in any literature however the filter is quite common in sound and image</w:t>
+        <w:t>We</w:t>
+      </w:r>
+      <w:r>
+        <w:rPr>
+          <w:color w:val="0047FF"/>
+        </w:rPr>
+        <w:t xml:space="preserve">'ve </w:t>
+      </w:r>
+      <w:r>
+        <w:rPr>
+          <w:color w:val="0047FF"/>
+        </w:rPr>
+        <w:t>filled out</w:t>
+      </w:r>
+      <w:r>
+        <w:rPr>
+          <w:color w:val="0047FF"/>
+        </w:rPr>
+        <w:t xml:space="preserve"> the description a little, we've not come across this method for STT detection in any literature however the filter is quite common in sound and image</w:t>
       </w:r>
       <w:r>
         <w:rPr>
@@ -1725,7 +1719,19 @@
         <w:rPr>
           <w:color w:val="0047FF"/>
         </w:rPr>
-        <w:t xml:space="preserve"> is now provided.</w:t>
+        <w:t xml:space="preserve"> is now provided: </w:t>
+      </w:r>
+      <w:r>
+        <w:rPr>
+          <w:color w:val="0047FF"/>
+        </w:rPr>
+        <w:t>DOLAST: page/line “...  ”</w:t>
+      </w:r>
+      <w:r>
+        <w:rPr>
+          <w:color w:val="0047FF"/>
+        </w:rPr>
+        <w:t>.</w:t>
       </w:r>
       <w:r/>
     </w:p>
@@ -1844,7 +1850,31 @@
         <w:rPr>
           <w:color w:val="0047FF"/>
         </w:rPr>
-        <w:t>As per your suggestion I've added this information when it first becomes pertinent.</w:t>
+        <w:t xml:space="preserve">As per your suggestion </w:t>
+      </w:r>
+      <w:r>
+        <w:rPr>
+          <w:color w:val="0047FF"/>
+        </w:rPr>
+        <w:t>we</w:t>
+      </w:r>
+      <w:r>
+        <w:rPr>
+          <w:color w:val="0047FF"/>
+        </w:rPr>
+        <w:t xml:space="preserve">'ve added this information </w:t>
+      </w:r>
+      <w:r>
+        <w:rPr>
+          <w:color w:val="0047FF"/>
+        </w:rPr>
+        <w:t>TODO text/pageno/line</w:t>
+      </w:r>
+      <w:r>
+        <w:rPr>
+          <w:color w:val="0047FF"/>
+        </w:rPr>
+        <w:t>: .</w:t>
       </w:r>
       <w:r/>
     </w:p>
@@ -2182,7 +2212,47 @@
           <w:szCs w:val="24"/>
           <w:lang w:val="en-AU" w:eastAsia="zh-CN" w:bidi="hi-IN"/>
         </w:rPr>
-        <w:t xml:space="preserve">Yes, I looked at each image, we were interested to see if there was any clearly discernible pattern or dominant weather system connected to the events. - I've added </w:t>
+        <w:t xml:space="preserve">Yes, </w:t>
+      </w:r>
+      <w:r>
+        <w:rPr>
+          <w:rFonts w:eastAsia="Droid Sans Fallback" w:cs="FreeSans"/>
+          <w:color w:val="0047FF"/>
+          <w:sz w:val="24"/>
+          <w:szCs w:val="24"/>
+          <w:lang w:val="en-AU" w:eastAsia="zh-CN" w:bidi="hi-IN"/>
+        </w:rPr>
+        <w:t>we</w:t>
+      </w:r>
+      <w:r>
+        <w:rPr>
+          <w:rFonts w:eastAsia="Droid Sans Fallback" w:cs="FreeSans"/>
+          <w:color w:val="0047FF"/>
+          <w:sz w:val="24"/>
+          <w:szCs w:val="24"/>
+          <w:lang w:val="en-AU" w:eastAsia="zh-CN" w:bidi="hi-IN"/>
+        </w:rPr>
+        <w:t xml:space="preserve"> looked at each image, we were interested to see if there was any clearly discernible pattern or dominant weather system connected to the events. - </w:t>
+      </w:r>
+      <w:r>
+        <w:rPr>
+          <w:rFonts w:eastAsia="Droid Sans Fallback" w:cs="FreeSans"/>
+          <w:color w:val="0047FF"/>
+          <w:sz w:val="24"/>
+          <w:szCs w:val="24"/>
+          <w:lang w:val="en-AU" w:eastAsia="zh-CN" w:bidi="hi-IN"/>
+        </w:rPr>
+        <w:t>We</w:t>
+      </w:r>
+      <w:r>
+        <w:rPr>
+          <w:rFonts w:eastAsia="Droid Sans Fallback" w:cs="FreeSans"/>
+          <w:color w:val="0047FF"/>
+          <w:sz w:val="24"/>
+          <w:szCs w:val="24"/>
+          <w:lang w:val="en-AU" w:eastAsia="zh-CN" w:bidi="hi-IN"/>
+        </w:rPr>
+        <w:t xml:space="preserve">'ve added </w:t>
       </w:r>
       <w:bookmarkStart w:id="1" w:name="__DdeLink__351_59560109"/>
       <w:r>
@@ -2352,18 +2422,27 @@
     <w:p>
       <w:pPr>
         <w:pStyle w:val="Normal"/>
-        <w:rPr>
-          <w:sz w:val="24"/>
-          <w:sz w:val="24"/>
-          <w:szCs w:val="24"/>
-          <w:rFonts w:ascii="Liberation Serif" w:hAnsi="Liberation Serif" w:eastAsia="Droid Sans Fallback" w:cs="FreeSans"/>
-          <w:color w:val="00000A"/>
-          <w:lang w:val="en-AU" w:eastAsia="zh-CN" w:bidi="hi-IN"/>
-        </w:rPr>
       </w:pPr>
       <w:r>
         <w:rPr/>
         <w:t>for Fig. 7, where high STT frequencies are found for the respective period.</w:t>
+      </w:r>
+      <w:r/>
+    </w:p>
+    <w:p>
+      <w:pPr>
+        <w:pStyle w:val="Normal"/>
+        <w:rPr>
+          <w:sz w:val="24"/>
+          <w:sz w:val="24"/>
+          <w:szCs w:val="24"/>
+          <w:rFonts w:ascii="Liberation Serif" w:hAnsi="Liberation Serif" w:eastAsia="Droid Sans Fallback" w:cs="FreeSans"/>
+          <w:color w:val="00000A"/>
+          <w:lang w:val="en-AU" w:eastAsia="zh-CN" w:bidi="hi-IN"/>
+        </w:rPr>
+      </w:pPr>
+      <w:r>
+        <w:rPr/>
       </w:r>
       <w:r/>
     </w:p>
@@ -2517,14 +2596,6 @@
     <w:p>
       <w:pPr>
         <w:pStyle w:val="Normal"/>
-        <w:rPr>
-          <w:sz w:val="24"/>
-          <w:sz w:val="24"/>
-          <w:szCs w:val="24"/>
-          <w:rFonts w:ascii="Liberation Serif" w:hAnsi="Liberation Serif" w:eastAsia="Droid Sans Fallback" w:cs="FreeSans"/>
-          <w:color w:val="00000A"/>
-          <w:lang w:val="en-AU" w:eastAsia="zh-CN" w:bidi="hi-IN"/>
-        </w:rPr>
       </w:pPr>
       <w:r>
         <w:rPr/>
@@ -2546,6 +2617,23 @@
       </w:pPr>
       <w:r>
         <w:rPr/>
+      </w:r>
+      <w:r/>
+    </w:p>
+    <w:p>
+      <w:pPr>
+        <w:pStyle w:val="Normal"/>
+        <w:rPr>
+          <w:sz w:val="24"/>
+          <w:sz w:val="24"/>
+          <w:szCs w:val="24"/>
+          <w:rFonts w:ascii="Liberation Serif" w:hAnsi="Liberation Serif" w:eastAsia="Droid Sans Fallback" w:cs="FreeSans"/>
+          <w:color w:val="00000A"/>
+          <w:lang w:val="en-AU" w:eastAsia="zh-CN" w:bidi="hi-IN"/>
+        </w:rPr>
+      </w:pPr>
+      <w:r>
+        <w:rPr/>
         <w:t>Page 19: “Figure 14 shows the mean fraction of total tropospheric column ozone (cal-</w:t>
       </w:r>
       <w:r/>
@@ -2589,14 +2677,6 @@
     <w:p>
       <w:pPr>
         <w:pStyle w:val="Normal"/>
-        <w:rPr>
-          <w:sz w:val="24"/>
-          <w:sz w:val="24"/>
-          <w:szCs w:val="24"/>
-          <w:rFonts w:ascii="Liberation Serif" w:hAnsi="Liberation Serif" w:eastAsia="Droid Sans Fallback" w:cs="FreeSans"/>
-          <w:color w:val="00000A"/>
-          <w:lang w:val="en-AU" w:eastAsia="zh-CN" w:bidi="hi-IN"/>
-        </w:rPr>
       </w:pPr>
       <w:r>
         <w:rPr/>
@@ -2618,6 +2698,40 @@
       </w:pPr>
       <w:r>
         <w:rPr/>
+      </w:r>
+      <w:r/>
+    </w:p>
+    <w:p>
+      <w:pPr>
+        <w:pStyle w:val="Normal"/>
+        <w:rPr>
+          <w:sz w:val="24"/>
+          <w:sz w:val="24"/>
+          <w:szCs w:val="24"/>
+          <w:rFonts w:ascii="Liberation Serif" w:hAnsi="Liberation Serif" w:eastAsia="Droid Sans Fallback" w:cs="FreeSans"/>
+          <w:color w:val="00000A"/>
+          <w:lang w:val="en-AU" w:eastAsia="zh-CN" w:bidi="hi-IN"/>
+        </w:rPr>
+      </w:pPr>
+      <w:r>
+        <w:rPr/>
+      </w:r>
+      <w:r/>
+    </w:p>
+    <w:p>
+      <w:pPr>
+        <w:pStyle w:val="Normal"/>
+        <w:rPr>
+          <w:sz w:val="24"/>
+          <w:sz w:val="24"/>
+          <w:szCs w:val="24"/>
+          <w:rFonts w:ascii="Liberation Serif" w:hAnsi="Liberation Serif" w:eastAsia="Droid Sans Fallback" w:cs="FreeSans"/>
+          <w:color w:val="00000A"/>
+          <w:lang w:val="en-AU" w:eastAsia="zh-CN" w:bidi="hi-IN"/>
+        </w:rPr>
+      </w:pPr>
+      <w:r>
+        <w:rPr/>
         <w:t>Page 19: “to the entire Southern Ocean region, defined here as 35_ S-75_ S to en-</w:t>
       </w:r>
       <w:r/>
@@ -2625,14 +2739,6 @@
     <w:p>
       <w:pPr>
         <w:pStyle w:val="Normal"/>
-        <w:rPr>
-          <w:sz w:val="24"/>
-          <w:sz w:val="24"/>
-          <w:szCs w:val="24"/>
-          <w:rFonts w:ascii="Liberation Serif" w:hAnsi="Liberation Serif" w:eastAsia="Droid Sans Fallback" w:cs="FreeSans"/>
-          <w:color w:val="00000A"/>
-          <w:lang w:val="en-AU" w:eastAsia="zh-CN" w:bidi="hi-IN"/>
-        </w:rPr>
       </w:pPr>
       <w:r>
         <w:rPr/>
@@ -2654,6 +2760,15 @@
       </w:pPr>
       <w:r>
         <w:rPr/>
+      </w:r>
+      <w:r/>
+    </w:p>
+    <w:p>
+      <w:pPr>
+        <w:pStyle w:val="Normal"/>
+      </w:pPr>
+      <w:r>
+        <w:rPr/>
         <w:t>Page 20: Fig. 14 and Fig.15 can be merged into one.</w:t>
       </w:r>
       <w:r/>
@@ -2672,6 +2787,23 @@
       </w:pPr>
       <w:r>
         <w:rPr/>
+      </w:r>
+      <w:r/>
+    </w:p>
+    <w:p>
+      <w:pPr>
+        <w:pStyle w:val="Normal"/>
+        <w:rPr>
+          <w:sz w:val="24"/>
+          <w:sz w:val="24"/>
+          <w:szCs w:val="24"/>
+          <w:rFonts w:ascii="Liberation Serif" w:hAnsi="Liberation Serif" w:eastAsia="Droid Sans Fallback" w:cs="FreeSans"/>
+          <w:color w:val="00000A"/>
+          <w:lang w:val="en-AU" w:eastAsia="zh-CN" w:bidi="hi-IN"/>
+        </w:rPr>
+      </w:pPr>
+      <w:r>
+        <w:rPr/>
         <w:t>Page 22: “If we we assume a fractional ozone impact due to each event STT event of</w:t>
       </w:r>
       <w:r/>
@@ -2715,18 +2847,36 @@
     <w:p>
       <w:pPr>
         <w:pStyle w:val="Normal"/>
-        <w:rPr>
-          <w:sz w:val="24"/>
-          <w:sz w:val="24"/>
-          <w:szCs w:val="24"/>
-          <w:rFonts w:ascii="Liberation Serif" w:hAnsi="Liberation Serif" w:eastAsia="Droid Sans Fallback" w:cs="FreeSans"/>
-          <w:color w:val="00000A"/>
-          <w:lang w:val="en-AU" w:eastAsia="zh-CN" w:bidi="hi-IN"/>
-        </w:rPr>
       </w:pPr>
       <w:r>
         <w:rPr/>
         <w:t>stratospheric contribution to the tropospheric column ozone seems a bit arbitrary.</w:t>
+      </w:r>
+      <w:r/>
+    </w:p>
+    <w:p>
+      <w:pPr>
+        <w:pStyle w:val="Normal"/>
+      </w:pPr>
+      <w:r>
+        <w:rPr>
+          <w:rFonts w:eastAsia="Droid Sans Fallback" w:cs="FreeSans"/>
+          <w:color w:val="0047FF"/>
+          <w:sz w:val="24"/>
+          <w:szCs w:val="24"/>
+          <w:lang w:val="en-AU" w:eastAsia="zh-CN" w:bidi="hi-IN"/>
+        </w:rPr>
+        <w:t xml:space="preserve">We have updated how the calculation of flux is made, and are no longer using this change of I, </w:t>
+      </w:r>
+      <w:r>
+        <w:rPr>
+          <w:rFonts w:eastAsia="Droid Sans Fallback" w:cs="FreeSans"/>
+          <w:color w:val="0047FF"/>
+          <w:sz w:val="24"/>
+          <w:szCs w:val="24"/>
+          <w:lang w:val="en-AU" w:eastAsia="zh-CN" w:bidi="hi-IN"/>
+        </w:rPr>
+        <w:t>TODO: text/pageno/line “...”.</w:t>
       </w:r>
       <w:r/>
     </w:p>
@@ -3676,15 +3826,48 @@
     <w:p>
       <w:pPr>
         <w:pStyle w:val="Normal"/>
-        <w:rPr>
-          <w:color w:val="0047FF"/>
-        </w:rPr>
-      </w:pPr>
-      <w:r>
-        <w:rPr>
-          <w:color w:val="0047FF"/>
-        </w:rPr>
-        <w:t>This is true, thanks for pointing it out. I've added this possibility to the text: “... TODO...”.</w:t>
+      </w:pPr>
+      <w:r>
+        <w:rPr>
+          <w:color w:val="0047FF"/>
+        </w:rPr>
+        <w:t xml:space="preserve">This is true, thanks for pointing it out. </w:t>
+      </w:r>
+      <w:r>
+        <w:rPr>
+          <w:color w:val="0047FF"/>
+        </w:rPr>
+        <w:t>We</w:t>
+      </w:r>
+      <w:r>
+        <w:rPr>
+          <w:color w:val="0047FF"/>
+        </w:rPr>
+        <w:t xml:space="preserve">'ve added this possibility to the text: </w:t>
+      </w:r>
+      <w:r>
+        <w:rPr>
+          <w:color w:val="0047FF"/>
+        </w:rPr>
+        <w:t>DOLAST:pageno/line</w:t>
+      </w:r>
+      <w:r>
+        <w:rPr>
+          <w:color w:val="0047FF"/>
+        </w:rPr>
+        <w:t xml:space="preserve">“... </w:t>
+      </w:r>
+      <w:r>
+        <w:rPr>
+          <w:color w:val="0047FF"/>
+        </w:rPr>
+        <w:t>increased the local background mixing ratio, and any influence from STT events nearby which may also increase the local background ozone.</w:t>
+      </w:r>
+      <w:r>
+        <w:rPr>
+          <w:color w:val="0047FF"/>
+        </w:rPr>
+        <w:t>”.</w:t>
       </w:r>
       <w:r/>
     </w:p>

</xml_diff>

<commit_message>
couple more changes and limitations moved to end before conclusion
</commit_message>
<xml_diff>
--- a/comments/AuthorResponse.docx
+++ b/comments/AuthorResponse.docx
@@ -559,19 +559,7 @@
         <w:rPr>
           <w:color w:val="0047FF"/>
         </w:rPr>
-        <w:t xml:space="preserve">I have added comparisons between the seasonalities at my three sites and results from Wauben et al., 1998, Sprenger et al., 2003, </w:t>
-      </w:r>
-      <w:r>
-        <w:rPr>
-          <w:color w:val="0047FF"/>
-        </w:rPr>
-        <w:t>and Skerlak et al., 2015</w:t>
-      </w:r>
-      <w:r>
-        <w:rPr>
-          <w:color w:val="0047FF"/>
-        </w:rPr>
-        <w:t>.</w:t>
+        <w:t>I have added comparisons between the seasonalities at my three sites and results from Wauben et al., 1998, Sprenger et al., 2003, and Skerlak et al., 2015.</w:t>
       </w:r>
       <w:r/>
     </w:p>
@@ -591,19 +579,7 @@
         <w:rPr>
           <w:color w:val="0047FF"/>
         </w:rPr>
-        <w:t xml:space="preserve"> – this has now been noted in the text </w:t>
-      </w:r>
-      <w:r>
-        <w:rPr>
-          <w:color w:val="0047FF"/>
-        </w:rPr>
-        <w:t>TODO: Quote and page/line “...”</w:t>
-      </w:r>
-      <w:r>
-        <w:rPr>
-          <w:color w:val="0047FF"/>
-        </w:rPr>
-        <w:t>.</w:t>
+        <w:t xml:space="preserve"> – this has now been noted in the text TODO: Quote and page/line “...”.</w:t>
       </w:r>
       <w:r/>
     </w:p>
@@ -1169,19 +1145,7 @@
         <w:rPr>
           <w:color w:val="0047FF"/>
         </w:rPr>
-        <w:t xml:space="preserve">It is the median, </w:t>
-      </w:r>
-      <w:r>
-        <w:rPr>
-          <w:color w:val="0047FF"/>
-        </w:rPr>
-        <w:t>Fig. 1 caption</w:t>
-      </w:r>
-      <w:r>
-        <w:rPr>
-          <w:color w:val="0047FF"/>
-        </w:rPr>
-        <w:t xml:space="preserve"> updated </w:t>
+        <w:t xml:space="preserve">It is the median, Fig. 1 caption updated </w:t>
       </w:r>
       <w:r/>
     </w:p>
@@ -1623,19 +1587,7 @@
         <w:rPr>
           <w:color w:val="0047FF"/>
         </w:rPr>
-        <w:t xml:space="preserve">GEOS-Chem has roughlyRoughly 500m resolution near 10km altitude, I’ve now noted this in the text in the Model description secion </w:t>
-      </w:r>
-      <w:r>
-        <w:rPr>
-          <w:color w:val="0047FF"/>
-        </w:rPr>
-        <w:t>DOLAST: page/line</w:t>
-      </w:r>
-      <w:r>
-        <w:rPr>
-          <w:color w:val="0047FF"/>
-        </w:rPr>
-        <w:t>: “The vertical resolution is finer near the surface at ~60 m between levels, spreading out to ~500 m near 10~km altitude, and reaching ~1500 m near the top of the atmosphere.“</w:t>
+        <w:t>GEOS-Chem has roughlyRoughly 500m resolution near 10km altitude, I’ve now noted this in the text in the Model description secion DOLAST: page/line: “The vertical resolution is finer near the surface at ~60 m between levels, spreading out to ~500 m near 10~km altitude, and reaching ~1500 m near the top of the atmosphere.“</w:t>
       </w:r>
       <w:r/>
     </w:p>
@@ -1674,25 +1626,7 @@
         <w:rPr>
           <w:color w:val="0047FF"/>
         </w:rPr>
-        <w:t>We</w:t>
-      </w:r>
-      <w:r>
-        <w:rPr>
-          <w:color w:val="0047FF"/>
-        </w:rPr>
-        <w:t xml:space="preserve">'ve </w:t>
-      </w:r>
-      <w:r>
-        <w:rPr>
-          <w:color w:val="0047FF"/>
-        </w:rPr>
-        <w:t>filled out</w:t>
-      </w:r>
-      <w:r>
-        <w:rPr>
-          <w:color w:val="0047FF"/>
-        </w:rPr>
-        <w:t xml:space="preserve"> the description a little, we've not come across this method for STT detection in any literature however the filter is quite common in sound and image</w:t>
+        <w:t>We've filled out the description a little, we've not come across this method for STT detection in any literature however the filter is quite common in sound and image</w:t>
       </w:r>
       <w:r>
         <w:rPr>
@@ -1719,19 +1653,7 @@
         <w:rPr>
           <w:color w:val="0047FF"/>
         </w:rPr>
-        <w:t xml:space="preserve"> is now provided: </w:t>
-      </w:r>
-      <w:r>
-        <w:rPr>
-          <w:color w:val="0047FF"/>
-        </w:rPr>
-        <w:t>DOLAST: page/line “...  ”</w:t>
-      </w:r>
-      <w:r>
-        <w:rPr>
-          <w:color w:val="0047FF"/>
-        </w:rPr>
-        <w:t>.</w:t>
+        <w:t xml:space="preserve"> is now provided: DOLAST: page/line “...  ”.</w:t>
       </w:r>
       <w:r/>
     </w:p>
@@ -1850,31 +1772,7 @@
         <w:rPr>
           <w:color w:val="0047FF"/>
         </w:rPr>
-        <w:t xml:space="preserve">As per your suggestion </w:t>
-      </w:r>
-      <w:r>
-        <w:rPr>
-          <w:color w:val="0047FF"/>
-        </w:rPr>
-        <w:t>we</w:t>
-      </w:r>
-      <w:r>
-        <w:rPr>
-          <w:color w:val="0047FF"/>
-        </w:rPr>
-        <w:t xml:space="preserve">'ve added this information </w:t>
-      </w:r>
-      <w:r>
-        <w:rPr>
-          <w:color w:val="0047FF"/>
-        </w:rPr>
-        <w:t>TODO text/pageno/line</w:t>
-      </w:r>
-      <w:r>
-        <w:rPr>
-          <w:color w:val="0047FF"/>
-        </w:rPr>
-        <w:t>: .</w:t>
+        <w:t>As per your suggestion we've added this information TODO text/pageno/line: .</w:t>
       </w:r>
       <w:r/>
     </w:p>
@@ -2212,47 +2110,7 @@
           <w:szCs w:val="24"/>
           <w:lang w:val="en-AU" w:eastAsia="zh-CN" w:bidi="hi-IN"/>
         </w:rPr>
-        <w:t xml:space="preserve">Yes, </w:t>
-      </w:r>
-      <w:r>
-        <w:rPr>
-          <w:rFonts w:eastAsia="Droid Sans Fallback" w:cs="FreeSans"/>
-          <w:color w:val="0047FF"/>
-          <w:sz w:val="24"/>
-          <w:szCs w:val="24"/>
-          <w:lang w:val="en-AU" w:eastAsia="zh-CN" w:bidi="hi-IN"/>
-        </w:rPr>
-        <w:t>we</w:t>
-      </w:r>
-      <w:r>
-        <w:rPr>
-          <w:rFonts w:eastAsia="Droid Sans Fallback" w:cs="FreeSans"/>
-          <w:color w:val="0047FF"/>
-          <w:sz w:val="24"/>
-          <w:szCs w:val="24"/>
-          <w:lang w:val="en-AU" w:eastAsia="zh-CN" w:bidi="hi-IN"/>
-        </w:rPr>
-        <w:t xml:space="preserve"> looked at each image, we were interested to see if there was any clearly discernible pattern or dominant weather system connected to the events. - </w:t>
-      </w:r>
-      <w:r>
-        <w:rPr>
-          <w:rFonts w:eastAsia="Droid Sans Fallback" w:cs="FreeSans"/>
-          <w:color w:val="0047FF"/>
-          <w:sz w:val="24"/>
-          <w:szCs w:val="24"/>
-          <w:lang w:val="en-AU" w:eastAsia="zh-CN" w:bidi="hi-IN"/>
-        </w:rPr>
-        <w:t>We</w:t>
-      </w:r>
-      <w:r>
-        <w:rPr>
-          <w:rFonts w:eastAsia="Droid Sans Fallback" w:cs="FreeSans"/>
-          <w:color w:val="0047FF"/>
-          <w:sz w:val="24"/>
-          <w:szCs w:val="24"/>
-          <w:lang w:val="en-AU" w:eastAsia="zh-CN" w:bidi="hi-IN"/>
-        </w:rPr>
-        <w:t xml:space="preserve">'ve added </w:t>
+        <w:t xml:space="preserve">Yes, we looked at each image, we were interested to see if there was any clearly discernible pattern or dominant weather system connected to the events. - We've added </w:t>
       </w:r>
       <w:bookmarkStart w:id="1" w:name="__DdeLink__351_59560109"/>
       <w:r>
@@ -2442,7 +2300,13 @@
         </w:rPr>
       </w:pPr>
       <w:r>
-        <w:rPr/>
+        <w:rPr>
+          <w:rFonts w:eastAsia="Droid Sans Fallback" w:cs="FreeSans"/>
+          <w:color w:val="00000A"/>
+          <w:sz w:val="24"/>
+          <w:szCs w:val="24"/>
+          <w:lang w:val="en-AU" w:eastAsia="zh-CN" w:bidi="hi-IN"/>
+        </w:rPr>
       </w:r>
       <w:r/>
     </w:p>
@@ -2611,12 +2475,98 @@
           <w:sz w:val="24"/>
           <w:szCs w:val="24"/>
           <w:rFonts w:ascii="Liberation Serif" w:hAnsi="Liberation Serif" w:eastAsia="Droid Sans Fallback" w:cs="FreeSans"/>
-          <w:color w:val="00000A"/>
-          <w:lang w:val="en-AU" w:eastAsia="zh-CN" w:bidi="hi-IN"/>
-        </w:rPr>
-      </w:pPr>
-      <w:r>
-        <w:rPr/>
+          <w:color w:val="0047FF"/>
+          <w:lang w:val="en-AU" w:eastAsia="zh-CN" w:bidi="hi-IN"/>
+        </w:rPr>
+      </w:pPr>
+      <w:r>
+        <w:rPr>
+          <w:color w:val="0047FF"/>
+        </w:rPr>
+        <w:t>Over Macquarie Island the lower troposphere seems to be slightly underestimated, which is the same as seen over Davis, while ozone above 4 km does show similar overestimation as you point out.</w:t>
+      </w:r>
+      <w:r/>
+    </w:p>
+    <w:p>
+      <w:pPr>
+        <w:pStyle w:val="Normal"/>
+      </w:pPr>
+      <w:r>
+        <w:rPr>
+          <w:color w:val="0047FF"/>
+        </w:rPr>
+        <w:t xml:space="preserve">The </w:t>
+      </w:r>
+      <w:r>
+        <w:rPr>
+          <w:color w:val="0047FF"/>
+        </w:rPr>
+        <w:t>following</w:t>
+      </w:r>
+      <w:r>
+        <w:rPr>
+          <w:color w:val="0047FF"/>
+        </w:rPr>
+        <w:t xml:space="preserve"> has been </w:t>
+      </w:r>
+      <w:r>
+        <w:rPr>
+          <w:color w:val="0047FF"/>
+        </w:rPr>
+        <w:t xml:space="preserve">added on DOLAST:pageno/lineno </w:t>
+      </w:r>
+      <w:r>
+        <w:rPr>
+          <w:color w:val="0047FF"/>
+        </w:rPr>
+        <w:t xml:space="preserve">“ … </w:t>
+      </w:r>
+      <w:r>
+        <w:rPr>
+          <w:color w:val="0047FF"/>
+        </w:rPr>
+        <w:t>Over Melbourne, ozone in the lower troposphere is well represented, but the model overestimates ozone from around 4~km to the tropopause.</w:t>
+      </w:r>
+      <w:r>
+        <w:rPr>
+          <w:color w:val="0047FF"/>
+        </w:rPr>
+        <w:t xml:space="preserve"> </w:t>
+      </w:r>
+      <w:r>
+        <w:rPr>
+          <w:color w:val="2323DC"/>
+        </w:rPr>
+        <w:t>Similarly over Macquarie we see model overestimation of ozone above 4~km, suggesting that Macquarie may be influenced by processes seen at both of our other sites.</w:t>
+      </w:r>
+      <w:r>
+        <w:rPr>
+          <w:color w:val="0047FF"/>
+        </w:rPr>
+        <w:t>”</w:t>
+      </w:r>
+      <w:r/>
+    </w:p>
+    <w:p>
+      <w:pPr>
+        <w:pStyle w:val="Normal"/>
+        <w:rPr>
+          <w:sz w:val="24"/>
+          <w:sz w:val="24"/>
+          <w:szCs w:val="24"/>
+          <w:rFonts w:ascii="Liberation Serif" w:hAnsi="Liberation Serif" w:eastAsia="Droid Sans Fallback" w:cs="FreeSans"/>
+          <w:color w:val="00000A"/>
+          <w:lang w:val="en-AU" w:eastAsia="zh-CN" w:bidi="hi-IN"/>
+        </w:rPr>
+      </w:pPr>
+      <w:r>
+        <w:rPr>
+          <w:rFonts w:eastAsia="Droid Sans Fallback" w:cs="FreeSans"/>
+          <w:color w:val="00000A"/>
+          <w:sz w:val="24"/>
+          <w:szCs w:val="24"/>
+          <w:lang w:val="en-AU" w:eastAsia="zh-CN" w:bidi="hi-IN"/>
+        </w:rPr>
       </w:r>
       <w:r/>
     </w:p>
@@ -2697,24 +2647,36 @@
         </w:rPr>
       </w:pPr>
       <w:r>
-        <w:rPr/>
-      </w:r>
-      <w:r/>
-    </w:p>
-    <w:p>
-      <w:pPr>
-        <w:pStyle w:val="Normal"/>
-        <w:rPr>
-          <w:sz w:val="24"/>
-          <w:sz w:val="24"/>
-          <w:szCs w:val="24"/>
-          <w:rFonts w:ascii="Liberation Serif" w:hAnsi="Liberation Serif" w:eastAsia="Droid Sans Fallback" w:cs="FreeSans"/>
-          <w:color w:val="00000A"/>
-          <w:lang w:val="en-AU" w:eastAsia="zh-CN" w:bidi="hi-IN"/>
-        </w:rPr>
-      </w:pPr>
-      <w:r>
-        <w:rPr/>
+        <w:rPr>
+          <w:rFonts w:eastAsia="Droid Sans Fallback" w:cs="FreeSans"/>
+          <w:color w:val="00000A"/>
+          <w:sz w:val="24"/>
+          <w:szCs w:val="24"/>
+          <w:lang w:val="en-AU" w:eastAsia="zh-CN" w:bidi="hi-IN"/>
+        </w:rPr>
+      </w:r>
+      <w:r/>
+    </w:p>
+    <w:p>
+      <w:pPr>
+        <w:pStyle w:val="Normal"/>
+        <w:rPr>
+          <w:sz w:val="24"/>
+          <w:sz w:val="24"/>
+          <w:szCs w:val="24"/>
+          <w:rFonts w:ascii="Liberation Serif" w:hAnsi="Liberation Serif" w:eastAsia="Droid Sans Fallback" w:cs="FreeSans"/>
+          <w:color w:val="00000A"/>
+          <w:lang w:val="en-AU" w:eastAsia="zh-CN" w:bidi="hi-IN"/>
+        </w:rPr>
+      </w:pPr>
+      <w:r>
+        <w:rPr>
+          <w:rFonts w:eastAsia="Droid Sans Fallback" w:cs="FreeSans"/>
+          <w:color w:val="00000A"/>
+          <w:sz w:val="24"/>
+          <w:szCs w:val="24"/>
+          <w:lang w:val="en-AU" w:eastAsia="zh-CN" w:bidi="hi-IN"/>
+        </w:rPr>
       </w:r>
       <w:r/>
     </w:p>
@@ -2754,12 +2716,58 @@
           <w:sz w:val="24"/>
           <w:szCs w:val="24"/>
           <w:rFonts w:ascii="Liberation Serif" w:hAnsi="Liberation Serif" w:eastAsia="Droid Sans Fallback" w:cs="FreeSans"/>
-          <w:color w:val="00000A"/>
-          <w:lang w:val="en-AU" w:eastAsia="zh-CN" w:bidi="hi-IN"/>
-        </w:rPr>
-      </w:pPr>
-      <w:r>
-        <w:rPr/>
+          <w:color w:val="2323DC"/>
+          <w:lang w:val="en-AU" w:eastAsia="zh-CN" w:bidi="hi-IN"/>
+        </w:rPr>
+      </w:pPr>
+      <w:r>
+        <w:rPr>
+          <w:color w:val="2323DC"/>
+        </w:rPr>
+        <w:t>In our extrapolation we used the entire band from 35S to 75S (ie. 180W to 180E).</w:t>
+      </w:r>
+      <w:r/>
+    </w:p>
+    <w:p>
+      <w:pPr>
+        <w:pStyle w:val="Normal"/>
+        <w:rPr>
+          <w:sz w:val="24"/>
+          <w:sz w:val="24"/>
+          <w:szCs w:val="24"/>
+          <w:rFonts w:ascii="Liberation Serif" w:hAnsi="Liberation Serif" w:eastAsia="Droid Sans Fallback" w:cs="FreeSans"/>
+          <w:color w:val="2323DC"/>
+          <w:lang w:val="en-AU" w:eastAsia="zh-CN" w:bidi="hi-IN"/>
+        </w:rPr>
+      </w:pPr>
+      <w:r>
+        <w:rPr>
+          <w:color w:val="2323DC"/>
+        </w:rPr>
+        <w:t>However this region has been replaced with two smaller regions covering the ozonesonde release sites, See figure DOLAST: image number for ComparisonRegion.png</w:t>
+      </w:r>
+      <w:r/>
+    </w:p>
+    <w:p>
+      <w:pPr>
+        <w:pStyle w:val="Normal"/>
+        <w:rPr>
+          <w:sz w:val="24"/>
+          <w:sz w:val="24"/>
+          <w:szCs w:val="24"/>
+          <w:rFonts w:ascii="Liberation Serif" w:hAnsi="Liberation Serif" w:eastAsia="Droid Sans Fallback" w:cs="FreeSans"/>
+          <w:color w:val="00000A"/>
+          <w:lang w:val="en-AU" w:eastAsia="zh-CN" w:bidi="hi-IN"/>
+        </w:rPr>
+      </w:pPr>
+      <w:r>
+        <w:rPr>
+          <w:rFonts w:eastAsia="Droid Sans Fallback" w:cs="FreeSans"/>
+          <w:color w:val="00000A"/>
+          <w:sz w:val="24"/>
+          <w:szCs w:val="24"/>
+          <w:lang w:val="en-AU" w:eastAsia="zh-CN" w:bidi="hi-IN"/>
+        </w:rPr>
       </w:r>
       <w:r/>
     </w:p>
@@ -2786,7 +2794,13 @@
         </w:rPr>
       </w:pPr>
       <w:r>
-        <w:rPr/>
+        <w:rPr>
+          <w:rFonts w:eastAsia="Droid Sans Fallback" w:cs="FreeSans"/>
+          <w:color w:val="00000A"/>
+          <w:sz w:val="24"/>
+          <w:szCs w:val="24"/>
+          <w:lang w:val="en-AU" w:eastAsia="zh-CN" w:bidi="hi-IN"/>
+        </w:rPr>
       </w:r>
       <w:r/>
     </w:p>
@@ -2876,7 +2890,37 @@
           <w:szCs w:val="24"/>
           <w:lang w:val="en-AU" w:eastAsia="zh-CN" w:bidi="hi-IN"/>
         </w:rPr>
-        <w:t>TODO: text/pageno/line “...”.</w:t>
+        <w:t>the updated calculations are on TOLAST</w:t>
+      </w:r>
+      <w:r>
+        <w:rPr>
+          <w:rFonts w:eastAsia="Droid Sans Fallback" w:cs="FreeSans"/>
+          <w:color w:val="0047FF"/>
+          <w:sz w:val="24"/>
+          <w:szCs w:val="24"/>
+          <w:lang w:val="en-AU" w:eastAsia="zh-CN" w:bidi="hi-IN"/>
+        </w:rPr>
+        <w:t xml:space="preserve">: text/pageno/line “... </w:t>
+      </w:r>
+      <w:r>
+        <w:rPr>
+          <w:rFonts w:eastAsia="Droid Sans Fallback" w:cs="FreeSans"/>
+          <w:color w:val="0047FF"/>
+          <w:sz w:val="24"/>
+          <w:szCs w:val="24"/>
+          <w:lang w:val="en-AU" w:eastAsia="zh-CN" w:bidi="hi-IN"/>
+        </w:rPr>
+        <w:t>To determine the ozone column attributable to STT, ...</w:t>
+      </w:r>
+      <w:r>
+        <w:rPr>
+          <w:rFonts w:eastAsia="Droid Sans Fallback" w:cs="FreeSans"/>
+          <w:color w:val="0047FF"/>
+          <w:sz w:val="24"/>
+          <w:szCs w:val="24"/>
+          <w:lang w:val="en-AU" w:eastAsia="zh-CN" w:bidi="hi-IN"/>
+        </w:rPr>
+        <w:t>”.</w:t>
       </w:r>
       <w:r/>
     </w:p>
@@ -3116,14 +3160,22 @@
     <w:p>
       <w:pPr>
         <w:pStyle w:val="Normal"/>
-        <w:rPr>
-          <w:sz w:val="24"/>
-          <w:sz w:val="24"/>
-          <w:szCs w:val="24"/>
-          <w:rFonts w:ascii="Liberation Serif" w:hAnsi="Liberation Serif" w:eastAsia="Droid Sans Fallback" w:cs="FreeSans"/>
+      </w:pPr>
+      <w:r>
+        <w:rPr>
+          <w:rFonts w:eastAsia="Droid Sans Fallback" w:cs="FreeSans"/>
           <w:color w:val="000099"/>
-          <w:lang w:val="en-AU" w:eastAsia="zh-CN" w:bidi="hi-IN"/>
-        </w:rPr>
+          <w:sz w:val="24"/>
+          <w:szCs w:val="24"/>
+          <w:lang w:val="en-AU" w:eastAsia="zh-CN" w:bidi="hi-IN"/>
+        </w:rPr>
+        <w:t xml:space="preserve">As described for reviewer 1, comment 3, the SO extrapolation has been removed to a supplementary as it suffers from too many uncertainties/simplifications. </w:t>
+      </w:r>
+      <w:r/>
+    </w:p>
+    <w:p>
+      <w:pPr>
+        <w:pStyle w:val="Normal"/>
       </w:pPr>
       <w:r>
         <w:rPr>
@@ -3133,7 +3185,77 @@
           <w:szCs w:val="24"/>
           <w:lang w:val="en-AU" w:eastAsia="zh-CN" w:bidi="hi-IN"/>
         </w:rPr>
-        <w:t>As described for reviewer 1, comment 3, the SO extrapolation has been removed to a supplementary as it suffers from too many uncertainties/simplifications. Your suggestion of using smaller region has been taken using two small regions shown in Fig. X TODO: replace X when finished</w:t>
+        <w:t xml:space="preserve">Your suggestion of using smaller region has been taken. </w:t>
+      </w:r>
+      <w:r>
+        <w:rPr>
+          <w:rFonts w:eastAsia="Droid Sans Fallback" w:cs="FreeSans"/>
+          <w:color w:val="000099"/>
+          <w:sz w:val="24"/>
+          <w:szCs w:val="24"/>
+          <w:lang w:val="en-AU" w:eastAsia="zh-CN" w:bidi="hi-IN"/>
+        </w:rPr>
+        <w:t xml:space="preserve">We now </w:t>
+      </w:r>
+      <w:r>
+        <w:rPr>
+          <w:rFonts w:eastAsia="Droid Sans Fallback" w:cs="FreeSans"/>
+          <w:color w:val="000099"/>
+          <w:sz w:val="24"/>
+          <w:szCs w:val="24"/>
+          <w:lang w:val="en-AU" w:eastAsia="zh-CN" w:bidi="hi-IN"/>
+        </w:rPr>
+        <w:t>us</w:t>
+      </w:r>
+      <w:r>
+        <w:rPr>
+          <w:rFonts w:eastAsia="Droid Sans Fallback" w:cs="FreeSans"/>
+          <w:color w:val="000099"/>
+          <w:sz w:val="24"/>
+          <w:szCs w:val="24"/>
+          <w:lang w:val="en-AU" w:eastAsia="zh-CN" w:bidi="hi-IN"/>
+        </w:rPr>
+        <w:t>e</w:t>
+      </w:r>
+      <w:r>
+        <w:rPr>
+          <w:rFonts w:eastAsia="Droid Sans Fallback" w:cs="FreeSans"/>
+          <w:color w:val="000099"/>
+          <w:sz w:val="24"/>
+          <w:szCs w:val="24"/>
+          <w:lang w:val="en-AU" w:eastAsia="zh-CN" w:bidi="hi-IN"/>
+        </w:rPr>
+        <w:t xml:space="preserve"> two small regions shown in </w:t>
+      </w:r>
+      <w:r>
+        <w:rPr>
+          <w:rFonts w:eastAsia="Droid Sans Fallback" w:cs="FreeSans"/>
+          <w:color w:val="000099"/>
+          <w:sz w:val="24"/>
+          <w:szCs w:val="24"/>
+          <w:lang w:val="en-AU" w:eastAsia="zh-CN" w:bidi="hi-IN"/>
+        </w:rPr>
+        <w:t>DOLAST</w:t>
+      </w:r>
+      <w:r>
+        <w:rPr>
+          <w:rFonts w:eastAsia="Droid Sans Fallback" w:cs="FreeSans"/>
+          <w:color w:val="000099"/>
+          <w:sz w:val="24"/>
+          <w:szCs w:val="24"/>
+          <w:lang w:val="en-AU" w:eastAsia="zh-CN" w:bidi="hi-IN"/>
+        </w:rPr>
+        <w:t xml:space="preserve">: Fig. X. </w:t>
+      </w:r>
+      <w:r>
+        <w:rPr>
+          <w:rFonts w:eastAsia="Droid Sans Fallback" w:cs="FreeSans"/>
+          <w:color w:val="000099"/>
+          <w:sz w:val="24"/>
+          <w:szCs w:val="24"/>
+          <w:lang w:val="en-AU" w:eastAsia="zh-CN" w:bidi="hi-IN"/>
+        </w:rPr>
+        <w:t>The comparison with Skerlak is also made on DOLAST: Page/lineno “...”</w:t>
       </w:r>
       <w:r/>
     </w:p>
@@ -3459,18 +3581,19 @@
           <w:sz w:val="24"/>
           <w:szCs w:val="24"/>
           <w:rFonts w:ascii="Liberation Serif" w:hAnsi="Liberation Serif" w:eastAsia="Droid Sans Fallback" w:cs="FreeSans"/>
-          <w:color w:val="00000A"/>
-          <w:lang w:val="en-AU" w:eastAsia="zh-CN" w:bidi="hi-IN"/>
-        </w:rPr>
-      </w:pPr>
-      <w:r>
-        <w:rPr>
-          <w:rFonts w:eastAsia="Droid Sans Fallback" w:cs="FreeSans"/>
-          <w:color w:val="00000A"/>
-          <w:sz w:val="24"/>
-          <w:szCs w:val="24"/>
-          <w:lang w:val="en-AU" w:eastAsia="zh-CN" w:bidi="hi-IN"/>
-        </w:rPr>
+          <w:color w:val="2323DC"/>
+          <w:lang w:val="en-AU" w:eastAsia="zh-CN" w:bidi="hi-IN"/>
+        </w:rPr>
+      </w:pPr>
+      <w:r>
+        <w:rPr>
+          <w:rFonts w:eastAsia="Droid Sans Fallback" w:cs="FreeSans"/>
+          <w:color w:val="2323DC"/>
+          <w:sz w:val="24"/>
+          <w:szCs w:val="24"/>
+          <w:lang w:val="en-AU" w:eastAsia="zh-CN" w:bidi="hi-IN"/>
+        </w:rPr>
+        <w:t>This is an interesting question, TODO: Jenny or Ian could point me towards some literature?</w:t>
       </w:r>
       <w:r/>
     </w:p>
@@ -3831,43 +3954,7 @@
         <w:rPr>
           <w:color w:val="0047FF"/>
         </w:rPr>
-        <w:t xml:space="preserve">This is true, thanks for pointing it out. </w:t>
-      </w:r>
-      <w:r>
-        <w:rPr>
-          <w:color w:val="0047FF"/>
-        </w:rPr>
-        <w:t>We</w:t>
-      </w:r>
-      <w:r>
-        <w:rPr>
-          <w:color w:val="0047FF"/>
-        </w:rPr>
-        <w:t xml:space="preserve">'ve added this possibility to the text: </w:t>
-      </w:r>
-      <w:r>
-        <w:rPr>
-          <w:color w:val="0047FF"/>
-        </w:rPr>
-        <w:t>DOLAST:pageno/line</w:t>
-      </w:r>
-      <w:r>
-        <w:rPr>
-          <w:color w:val="0047FF"/>
-        </w:rPr>
-        <w:t xml:space="preserve">“... </w:t>
-      </w:r>
-      <w:r>
-        <w:rPr>
-          <w:color w:val="0047FF"/>
-        </w:rPr>
-        <w:t>increased the local background mixing ratio, and any influence from STT events nearby which may also increase the local background ozone.</w:t>
-      </w:r>
-      <w:r>
-        <w:rPr>
-          <w:color w:val="0047FF"/>
-        </w:rPr>
-        <w:t>”.</w:t>
+        <w:t>This is true, thanks for pointing it out. We've added this possibility to the text: DOLAST:pageno/line“... increased the local background mixing ratio, and any influence from STT events nearby which may also increase the local background ozone.”.</w:t>
       </w:r>
       <w:r/>
     </w:p>
@@ -3987,14 +4074,22 @@
     <w:p>
       <w:pPr>
         <w:pStyle w:val="Normal"/>
-        <w:rPr>
-          <w:sz w:val="24"/>
-          <w:sz w:val="24"/>
-          <w:szCs w:val="24"/>
-          <w:rFonts w:ascii="Liberation Serif" w:hAnsi="Liberation Serif" w:eastAsia="Droid Sans Fallback" w:cs="FreeSans"/>
+      </w:pPr>
+      <w:r>
+        <w:rPr>
+          <w:rFonts w:eastAsia="Droid Sans Fallback" w:cs="FreeSans"/>
           <w:color w:val="000099"/>
-          <w:lang w:val="en-AU" w:eastAsia="zh-CN" w:bidi="hi-IN"/>
-        </w:rPr>
+          <w:sz w:val="24"/>
+          <w:szCs w:val="24"/>
+          <w:lang w:val="en-AU" w:eastAsia="zh-CN" w:bidi="hi-IN"/>
+        </w:rPr>
+        <w:t xml:space="preserve">As described to reviewer 1, comment 3, this extrapolation has been removed from the manuscript and included in a supplementary. </w:t>
+      </w:r>
+      <w:r/>
+    </w:p>
+    <w:p>
+      <w:pPr>
+        <w:pStyle w:val="Normal"/>
       </w:pPr>
       <w:r>
         <w:rPr>
@@ -4004,22 +4099,24 @@
           <w:szCs w:val="24"/>
           <w:lang w:val="en-AU" w:eastAsia="zh-CN" w:bidi="hi-IN"/>
         </w:rPr>
-        <w:t xml:space="preserve">As described to reviewer 1, comment 3, this extrapolation has been removed from the manuscript and included in a supplementary. </w:t>
-      </w:r>
-      <w:r/>
-    </w:p>
-    <w:p>
-      <w:pPr>
-        <w:pStyle w:val="Normal"/>
-        <w:rPr>
-          <w:sz w:val="24"/>
-          <w:sz w:val="24"/>
-          <w:szCs w:val="24"/>
-          <w:rFonts w:ascii="Liberation Serif" w:hAnsi="Liberation Serif" w:eastAsia="Droid Sans Fallback" w:cs="FreeSans"/>
+        <w:t>The monthly likelihoods of detection has been renamed to L, and a new term representing assumed event longevity has been added.</w:t>
+      </w:r>
+      <w:r/>
+    </w:p>
+    <w:p>
+      <w:pPr>
+        <w:pStyle w:val="Normal"/>
+      </w:pPr>
+      <w:r>
+        <w:rPr>
+          <w:rFonts w:eastAsia="Droid Sans Fallback" w:cs="FreeSans"/>
           <w:color w:val="000099"/>
-          <w:lang w:val="en-AU" w:eastAsia="zh-CN" w:bidi="hi-IN"/>
-        </w:rPr>
-      </w:pPr>
+          <w:sz w:val="24"/>
+          <w:szCs w:val="24"/>
+          <w:lang w:val="en-AU" w:eastAsia="zh-CN" w:bidi="hi-IN"/>
+        </w:rPr>
+        <w:t>The uncertaint</w:t>
+      </w:r>
       <w:r>
         <w:rPr>
           <w:rFonts w:eastAsia="Droid Sans Fallback" w:cs="FreeSans"/>
@@ -4028,7 +4125,139 @@
           <w:szCs w:val="24"/>
           <w:lang w:val="en-AU" w:eastAsia="zh-CN" w:bidi="hi-IN"/>
         </w:rPr>
-        <w:t>TODO: The uncertainty in the smaller extrapolations applied have also been slightly more quantified by using the standard deviations of each term in the multiplication as their respective uncertainties</w:t>
+        <w:t>ies</w:t>
+      </w:r>
+      <w:r>
+        <w:rPr>
+          <w:rFonts w:eastAsia="Droid Sans Fallback" w:cs="FreeSans"/>
+          <w:color w:val="000099"/>
+          <w:sz w:val="24"/>
+          <w:szCs w:val="24"/>
+          <w:lang w:val="en-AU" w:eastAsia="zh-CN" w:bidi="hi-IN"/>
+        </w:rPr>
+        <w:t xml:space="preserve"> in the smaller extrapolations have </w:t>
+      </w:r>
+      <w:r>
+        <w:rPr>
+          <w:rFonts w:eastAsia="Droid Sans Fallback" w:cs="FreeSans"/>
+          <w:color w:val="000099"/>
+          <w:sz w:val="24"/>
+          <w:szCs w:val="24"/>
+          <w:lang w:val="en-AU" w:eastAsia="zh-CN" w:bidi="hi-IN"/>
+        </w:rPr>
+        <w:t xml:space="preserve">now </w:t>
+      </w:r>
+      <w:r>
+        <w:rPr>
+          <w:rFonts w:eastAsia="Droid Sans Fallback" w:cs="FreeSans"/>
+          <w:color w:val="000099"/>
+          <w:sz w:val="24"/>
+          <w:szCs w:val="24"/>
+          <w:lang w:val="en-AU" w:eastAsia="zh-CN" w:bidi="hi-IN"/>
+        </w:rPr>
+        <w:t xml:space="preserve">been </w:t>
+      </w:r>
+      <w:r>
+        <w:rPr>
+          <w:rFonts w:eastAsia="Droid Sans Fallback" w:cs="FreeSans"/>
+          <w:color w:val="000099"/>
+          <w:sz w:val="24"/>
+          <w:szCs w:val="24"/>
+          <w:lang w:val="en-AU" w:eastAsia="zh-CN" w:bidi="hi-IN"/>
+        </w:rPr>
+        <w:t xml:space="preserve">somewhat </w:t>
+      </w:r>
+      <w:r>
+        <w:rPr>
+          <w:rFonts w:eastAsia="Droid Sans Fallback" w:cs="FreeSans"/>
+          <w:color w:val="000099"/>
+          <w:sz w:val="24"/>
+          <w:szCs w:val="24"/>
+          <w:lang w:val="en-AU" w:eastAsia="zh-CN" w:bidi="hi-IN"/>
+        </w:rPr>
+        <w:t xml:space="preserve">quantified by using the </w:t>
+      </w:r>
+      <w:r>
+        <w:rPr>
+          <w:rFonts w:eastAsia="Droid Sans Fallback" w:cs="FreeSans"/>
+          <w:color w:val="000099"/>
+          <w:sz w:val="24"/>
+          <w:szCs w:val="24"/>
+          <w:lang w:val="en-AU" w:eastAsia="zh-CN" w:bidi="hi-IN"/>
+        </w:rPr>
+        <w:t xml:space="preserve">multi-year </w:t>
+      </w:r>
+      <w:r>
+        <w:rPr>
+          <w:rFonts w:eastAsia="Droid Sans Fallback" w:cs="FreeSans"/>
+          <w:color w:val="000099"/>
+          <w:sz w:val="24"/>
+          <w:szCs w:val="24"/>
+          <w:lang w:val="en-AU" w:eastAsia="zh-CN" w:bidi="hi-IN"/>
+        </w:rPr>
+        <w:t xml:space="preserve">standard deviations of each term in the multiplication, </w:t>
+      </w:r>
+      <w:r>
+        <w:rPr>
+          <w:rFonts w:eastAsia="Droid Sans Fallback" w:cs="FreeSans"/>
+          <w:color w:val="000099"/>
+          <w:sz w:val="24"/>
+          <w:szCs w:val="24"/>
+          <w:lang w:val="en-AU" w:eastAsia="zh-CN" w:bidi="hi-IN"/>
+        </w:rPr>
+        <w:t>shown on DOLAST: Pageno/lineno “... The uncertainties in our two regions of extrapolated ozone are determined from the standard deviations in monthly values over the multi-year dataset range.</w:t>
+      </w:r>
+      <w:r/>
+    </w:p>
+    <w:p>
+      <w:pPr>
+        <w:pStyle w:val="Normal"/>
+      </w:pPr>
+      <w:r>
+        <w:rPr>
+          <w:rFonts w:eastAsia="Droid Sans Fallback" w:cs="FreeSans"/>
+          <w:color w:val="000099"/>
+          <w:sz w:val="24"/>
+          <w:szCs w:val="24"/>
+          <w:lang w:val="en-AU" w:eastAsia="zh-CN" w:bidi="hi-IN"/>
+        </w:rPr>
+        <w:t xml:space="preserve">  </w:t>
+      </w:r>
+      <w:r>
+        <w:rPr>
+          <w:rFonts w:eastAsia="Droid Sans Fallback" w:cs="FreeSans"/>
+          <w:color w:val="000099"/>
+          <w:sz w:val="24"/>
+          <w:szCs w:val="24"/>
+          <w:lang w:val="en-AU" w:eastAsia="zh-CN" w:bidi="hi-IN"/>
+        </w:rPr>
+        <w:t>This ignores uncertainty due to the non-homogeneity of the regions extrapolated over, and would require more data, parameters, and analysis to apply to larger regions.</w:t>
+      </w:r>
+      <w:r/>
+    </w:p>
+    <w:p>
+      <w:pPr>
+        <w:pStyle w:val="Normal"/>
+      </w:pPr>
+      <w:r>
+        <w:rPr>
+          <w:rFonts w:eastAsia="Droid Sans Fallback" w:cs="FreeSans"/>
+          <w:color w:val="000099"/>
+          <w:sz w:val="24"/>
+          <w:szCs w:val="24"/>
+          <w:lang w:val="en-AU" w:eastAsia="zh-CN" w:bidi="hi-IN"/>
+        </w:rPr>
+        <w:t xml:space="preserve">  </w:t>
+      </w:r>
+      <w:r>
+        <w:rPr>
+          <w:rFonts w:eastAsia="Droid Sans Fallback" w:cs="FreeSans"/>
+          <w:color w:val="000099"/>
+          <w:sz w:val="24"/>
+          <w:szCs w:val="24"/>
+          <w:lang w:val="en-AU" w:eastAsia="zh-CN" w:bidi="hi-IN"/>
+        </w:rPr>
+        <w:t>The overall uncertainty as a percentage is shown in parentheses in Table DOLAST: this reference.\ref{table:extrapolationResults}, these values are on the order of 200\%, largely due to uncertainty in the L and I factors which both sit near 100\% uncertainty for each month.”</w:t>
       </w:r>
       <w:r/>
     </w:p>

</xml_diff>

<commit_message>
Added some stuff and updated the filter example plot
</commit_message>
<xml_diff>
--- a/comments/AuthorResponse.docx
+++ b/comments/AuthorResponse.docx
@@ -579,7 +579,31 @@
         <w:rPr>
           <w:color w:val="0047FF"/>
         </w:rPr>
-        <w:t xml:space="preserve"> – this has now been noted in the text TODO: Quote and page/line “...”.</w:t>
+        <w:t xml:space="preserve"> – this has now been noted in the text </w:t>
+      </w:r>
+      <w:r>
+        <w:rPr>
+          <w:color w:val="0047FF"/>
+        </w:rPr>
+        <w:t>DOLAST</w:t>
+      </w:r>
+      <w:r>
+        <w:rPr>
+          <w:color w:val="0047FF"/>
+        </w:rPr>
+        <w:t>: page/line “...</w:t>
+      </w:r>
+      <w:r>
+        <w:rPr>
+          <w:color w:val="0047FF"/>
+        </w:rPr>
+        <w:t>This seasonality is not seen in the recent ERA-Interim tropopause fold analysis performed by Škerlak et al. (2015), where a winter maximum of ozone fold frequency (∼ 0.5% more folds in winter) over Australia can be seen. However their winter maximum is in the subtropics only - from around 20 ◦ S to 40 ◦ S, which can be seen as the prevalent feature over Australia in Fig. 5 of their publication. Wauben et al. (1998) look at modelled (CTM driven by ECMWF output) and measured ozone distributions and find more SH ozone in the lower troposphere during Austral winter, however they note that the ECMWF fields are uncertain here again due to lack of measurements. Their work shows a generally cleaner lower troposphere in the SH summer but can not be construed to suggest more or less STT folds in either season. Sprenger et al. (2003) examine modelled STT folds using ECMWF output over March 2000 - April 2001, and show that for this year there is a clear Austral winter maximum, again over the 20 ◦ S to 40 ◦ S band. The winter maximum does not include Melbourne, or the southern ocean, which may help explain why we see a seasonality which disagrees with these prior studies.</w:t>
+      </w:r>
+      <w:r>
+        <w:rPr>
+          <w:color w:val="0047FF"/>
+        </w:rPr>
+        <w:t>”.</w:t>
       </w:r>
       <w:r/>
     </w:p>
@@ -828,20 +852,66 @@
     <w:p>
       <w:pPr>
         <w:pStyle w:val="Normal"/>
-        <w:rPr>
-          <w:sz w:val="24"/>
-          <w:sz w:val="24"/>
-          <w:szCs w:val="24"/>
-          <w:rFonts w:ascii="Liberation Serif" w:hAnsi="Liberation Serif" w:eastAsia="Droid Sans Fallback" w:cs="FreeSans"/>
-          <w:color w:val="0047FF"/>
-          <w:lang w:val="en-AU" w:eastAsia="zh-CN" w:bidi="hi-IN"/>
-        </w:rPr>
-      </w:pPr>
-      <w:r>
-        <w:rPr>
-          <w:color w:val="0047FF"/>
-        </w:rPr>
-        <w:t>TODO: Instead an estimate of STT ozone flux near the three sites has been performed and compared to Skerlak et al. 2014, Sprenger et al. 2003, and Olsen et al. .</w:t>
+      </w:pPr>
+      <w:r>
+        <w:rPr>
+          <w:color w:val="0047FF"/>
+        </w:rPr>
+        <w:t xml:space="preserve">Instead an estimate of STT ozone flux near the three sites has been performed and compared to Skerlak et al. 2014 </w:t>
+      </w:r>
+      <w:r>
+        <w:rPr>
+          <w:color w:val="0047FF"/>
+        </w:rPr>
+        <w:t>on DOLAST</w:t>
+      </w:r>
+      <w:r>
+        <w:rPr>
+          <w:color w:val="0047FF"/>
+        </w:rPr>
+        <w:t>:</w:t>
+      </w:r>
+      <w:r>
+        <w:rPr>
+          <w:color w:val="0047FF"/>
+        </w:rPr>
+        <w:t>page/line</w:t>
+      </w:r>
+      <w:r>
+        <w:rPr>
+          <w:color w:val="0047FF"/>
+        </w:rPr>
+        <w:t xml:space="preserve"> “</w:t>
+      </w:r>
+      <w:r>
+        <w:rPr>
+          <w:color w:val="0047FF"/>
+        </w:rPr>
+        <w:t>Škerlak et al. (2014) shows an estimate of roughly 40 to 150 kg km −2 month −1 in these regions, over all seasons, of which 0 to 10 kg km −2 month −1 enters the boundary layer (see Fig. 16, 17 in their publication) while we estimate 2 to 41 kg km −2</w:t>
+      </w:r>
+      <w:r>
+        <w:rPr>
+          <w:color w:val="0047FF"/>
+        </w:rPr>
+        <w:t xml:space="preserve"> </w:t>
+      </w:r>
+      <w:r>
+        <w:rPr>
+          <w:color w:val="0047FF"/>
+        </w:rPr>
+        <w:t>month −1 STT impact, of which the largest part is in Summer (DJF). Our calculated seasonal contributions, along with total</w:t>
+      </w:r>
+      <w:r/>
+    </w:p>
+    <w:p>
+      <w:pPr>
+        <w:pStyle w:val="Normal"/>
+      </w:pPr>
+      <w:r>
+        <w:rPr>
+          <w:color w:val="0047FF"/>
+        </w:rPr>
+        <w:t>uncertainty are shown in Table 3.”</w:t>
       </w:r>
       <w:r/>
     </w:p>
@@ -1145,7 +1215,19 @@
         <w:rPr>
           <w:color w:val="0047FF"/>
         </w:rPr>
-        <w:t xml:space="preserve">It is the median, Fig. 1 caption updated </w:t>
+        <w:t xml:space="preserve">It is the median, Fig. 1 caption </w:t>
+      </w:r>
+      <w:r>
+        <w:rPr>
+          <w:color w:val="0047FF"/>
+        </w:rPr>
+        <w:t xml:space="preserve">has been </w:t>
+      </w:r>
+      <w:r>
+        <w:rPr>
+          <w:color w:val="0047FF"/>
+        </w:rPr>
+        <w:t xml:space="preserve">updated </w:t>
       </w:r>
       <w:r/>
     </w:p>
@@ -1856,20 +1938,30 @@
     <w:p>
       <w:pPr>
         <w:pStyle w:val="Normal"/>
-        <w:rPr>
-          <w:sz w:val="24"/>
-          <w:sz w:val="24"/>
-          <w:szCs w:val="24"/>
-          <w:rFonts w:ascii="Liberation Serif" w:hAnsi="Liberation Serif" w:eastAsia="Droid Sans Fallback" w:cs="FreeSans"/>
-          <w:color w:val="0047FF"/>
-          <w:lang w:val="en-AU" w:eastAsia="zh-CN" w:bidi="hi-IN"/>
-        </w:rPr>
-      </w:pPr>
-      <w:r>
-        <w:rPr>
-          <w:color w:val="0047FF"/>
-        </w:rPr>
-        <w:t>Thanks for spotting this, these units and caption are misleading/confusing – I've made them both ppbv. TODO: do this</w:t>
+      </w:pPr>
+      <w:r>
+        <w:rPr>
+          <w:color w:val="0047FF"/>
+        </w:rPr>
+        <w:t xml:space="preserve">Thanks for spotting this, these units and caption are misleading/confusing – </w:t>
+      </w:r>
+      <w:r>
+        <w:rPr>
+          <w:color w:val="0047FF"/>
+        </w:rPr>
+        <w:t xml:space="preserve">We've redrawn the plots using only </w:t>
+      </w:r>
+      <w:r>
+        <w:rPr>
+          <w:color w:val="0047FF"/>
+        </w:rPr>
+        <w:t>ppbv</w:t>
+      </w:r>
+      <w:r>
+        <w:rPr>
+          <w:color w:val="0047FF"/>
+        </w:rPr>
+        <w:t>.</w:t>
       </w:r>
       <w:r/>
     </w:p>
@@ -1935,20 +2027,60 @@
     <w:p>
       <w:pPr>
         <w:pStyle w:val="Normal"/>
-        <w:rPr>
-          <w:sz w:val="24"/>
-          <w:sz w:val="24"/>
-          <w:szCs w:val="24"/>
-          <w:rFonts w:ascii="Liberation Serif" w:hAnsi="Liberation Serif" w:eastAsia="Droid Sans Fallback" w:cs="FreeSans"/>
-          <w:color w:val="0047FF"/>
-          <w:lang w:val="en-AU" w:eastAsia="zh-CN" w:bidi="hi-IN"/>
-        </w:rPr>
-      </w:pPr>
-      <w:r>
-        <w:rPr>
-          <w:color w:val="0047FF"/>
-        </w:rPr>
-        <w:t>Unfortunately in this case near is defined as subjectively within 200km, I've make this more clear in the text TODO: do this</w:t>
+      </w:pPr>
+      <w:r>
+        <w:rPr>
+          <w:color w:val="0047FF"/>
+        </w:rPr>
+        <w:t>I</w:t>
+      </w:r>
+      <w:r>
+        <w:rPr>
+          <w:color w:val="0047FF"/>
+        </w:rPr>
+        <w:t xml:space="preserve">n this case near is defined as subjectively within </w:t>
+      </w:r>
+      <w:r>
+        <w:rPr>
+          <w:color w:val="0047FF"/>
+        </w:rPr>
+        <w:t>150km</w:t>
+      </w:r>
+      <w:r>
+        <w:rPr>
+          <w:color w:val="0047FF"/>
+        </w:rPr>
+        <w:t xml:space="preserve">, </w:t>
+      </w:r>
+      <w:r>
+        <w:rPr>
+          <w:color w:val="0047FF"/>
+        </w:rPr>
+        <w:t>This is now</w:t>
+      </w:r>
+      <w:r>
+        <w:rPr>
+          <w:color w:val="0047FF"/>
+        </w:rPr>
+        <w:t xml:space="preserve"> more clear in the text </w:t>
+      </w:r>
+      <w:r>
+        <w:rPr>
+          <w:color w:val="0047FF"/>
+        </w:rPr>
+        <w:t xml:space="preserve">DOLAST: page/line </w:t>
+      </w:r>
+      <w:r>
+        <w:rPr>
+          <w:color w:val="0047FF"/>
+        </w:rPr>
+        <w:t>“</w:t>
+      </w:r>
+      <w:r>
+        <w:rPr>
+          <w:color w:val="0047FF"/>
+        </w:rPr>
+        <w:t>For this reason all detected STT events found near (within ~150 km of) smoke plumes are flagged, following visual inspection.”.</w:t>
       </w:r>
       <w:r/>
     </w:p>
@@ -2495,43 +2627,7 @@
         <w:rPr>
           <w:color w:val="0047FF"/>
         </w:rPr>
-        <w:t xml:space="preserve">The </w:t>
-      </w:r>
-      <w:r>
-        <w:rPr>
-          <w:color w:val="0047FF"/>
-        </w:rPr>
-        <w:t>following</w:t>
-      </w:r>
-      <w:r>
-        <w:rPr>
-          <w:color w:val="0047FF"/>
-        </w:rPr>
-        <w:t xml:space="preserve"> has been </w:t>
-      </w:r>
-      <w:r>
-        <w:rPr>
-          <w:color w:val="0047FF"/>
-        </w:rPr>
-        <w:t xml:space="preserve">added on DOLAST:pageno/lineno </w:t>
-      </w:r>
-      <w:r>
-        <w:rPr>
-          <w:color w:val="0047FF"/>
-        </w:rPr>
-        <w:t xml:space="preserve">“ … </w:t>
-      </w:r>
-      <w:r>
-        <w:rPr>
-          <w:color w:val="0047FF"/>
-        </w:rPr>
-        <w:t>Over Melbourne, ozone in the lower troposphere is well represented, but the model overestimates ozone from around 4~km to the tropopause.</w:t>
-      </w:r>
-      <w:r>
-        <w:rPr>
-          <w:color w:val="0047FF"/>
-        </w:rPr>
-        <w:t xml:space="preserve"> </w:t>
+        <w:t xml:space="preserve">The following has been added on DOLAST:pageno/lineno “ … Over Melbourne, ozone in the lower troposphere is well represented, but the model overestimates ozone from around 4~km to the tropopause. </w:t>
       </w:r>
       <w:r>
         <w:rPr>
@@ -2880,47 +2976,7 @@
           <w:szCs w:val="24"/>
           <w:lang w:val="en-AU" w:eastAsia="zh-CN" w:bidi="hi-IN"/>
         </w:rPr>
-        <w:t xml:space="preserve">We have updated how the calculation of flux is made, and are no longer using this change of I, </w:t>
-      </w:r>
-      <w:r>
-        <w:rPr>
-          <w:rFonts w:eastAsia="Droid Sans Fallback" w:cs="FreeSans"/>
-          <w:color w:val="0047FF"/>
-          <w:sz w:val="24"/>
-          <w:szCs w:val="24"/>
-          <w:lang w:val="en-AU" w:eastAsia="zh-CN" w:bidi="hi-IN"/>
-        </w:rPr>
-        <w:t>the updated calculations are on TOLAST</w:t>
-      </w:r>
-      <w:r>
-        <w:rPr>
-          <w:rFonts w:eastAsia="Droid Sans Fallback" w:cs="FreeSans"/>
-          <w:color w:val="0047FF"/>
-          <w:sz w:val="24"/>
-          <w:szCs w:val="24"/>
-          <w:lang w:val="en-AU" w:eastAsia="zh-CN" w:bidi="hi-IN"/>
-        </w:rPr>
-        <w:t xml:space="preserve">: text/pageno/line “... </w:t>
-      </w:r>
-      <w:r>
-        <w:rPr>
-          <w:rFonts w:eastAsia="Droid Sans Fallback" w:cs="FreeSans"/>
-          <w:color w:val="0047FF"/>
-          <w:sz w:val="24"/>
-          <w:szCs w:val="24"/>
-          <w:lang w:val="en-AU" w:eastAsia="zh-CN" w:bidi="hi-IN"/>
-        </w:rPr>
-        <w:t>To determine the ozone column attributable to STT, ...</w:t>
-      </w:r>
-      <w:r>
-        <w:rPr>
-          <w:rFonts w:eastAsia="Droid Sans Fallback" w:cs="FreeSans"/>
-          <w:color w:val="0047FF"/>
-          <w:sz w:val="24"/>
-          <w:szCs w:val="24"/>
-          <w:lang w:val="en-AU" w:eastAsia="zh-CN" w:bidi="hi-IN"/>
-        </w:rPr>
-        <w:t>”.</w:t>
+        <w:t>We have updated how the calculation of flux is made, and are no longer using this change of I, the updated calculations are on TOLAST: text/pageno/line “... To determine the ozone column attributable to STT, ...”.</w:t>
       </w:r>
       <w:r/>
     </w:p>
@@ -3185,8 +3241,826 @@
           <w:szCs w:val="24"/>
           <w:lang w:val="en-AU" w:eastAsia="zh-CN" w:bidi="hi-IN"/>
         </w:rPr>
-        <w:t xml:space="preserve">Your suggestion of using smaller region has been taken. </w:t>
-      </w:r>
+        <w:t>Your suggestion of using smaller region has been taken. We now use two small regions shown in DOLAST: Fig. X. The comparison with Skerlak is also made on DOLAST: Page/lineno “...”</w:t>
+      </w:r>
+      <w:r/>
+    </w:p>
+    <w:p>
+      <w:pPr>
+        <w:pStyle w:val="Normal"/>
+        <w:rPr>
+          <w:sz w:val="24"/>
+          <w:sz w:val="24"/>
+          <w:szCs w:val="24"/>
+          <w:rFonts w:ascii="Liberation Serif" w:hAnsi="Liberation Serif" w:eastAsia="Droid Sans Fallback" w:cs="FreeSans"/>
+          <w:color w:val="00000A"/>
+          <w:lang w:val="en-AU" w:eastAsia="zh-CN" w:bidi="hi-IN"/>
+        </w:rPr>
+      </w:pPr>
+      <w:r>
+        <w:rPr>
+          <w:rFonts w:eastAsia="Droid Sans Fallback" w:cs="FreeSans"/>
+          <w:color w:val="00000A"/>
+          <w:sz w:val="24"/>
+          <w:szCs w:val="24"/>
+          <w:lang w:val="en-AU" w:eastAsia="zh-CN" w:bidi="hi-IN"/>
+        </w:rPr>
+      </w:r>
+      <w:r/>
+    </w:p>
+    <w:p>
+      <w:pPr>
+        <w:pStyle w:val="Normal"/>
+      </w:pPr>
+      <w:r>
+        <w:rPr/>
+        <w:t xml:space="preserve">2. </w:t>
+      </w:r>
+      <w:r>
+        <w:rPr>
+          <w:b/>
+          <w:bCs/>
+        </w:rPr>
+        <w:t>Transport aspect</w:t>
+      </w:r>
+      <w:r>
+        <w:rPr/>
+        <w:t>: An aspect that is not sufficiently discussed in the manuscript is the transport</w:t>
+      </w:r>
+      <w:r/>
+    </w:p>
+    <w:p>
+      <w:pPr>
+        <w:pStyle w:val="Normal"/>
+        <w:rPr>
+          <w:sz w:val="24"/>
+          <w:sz w:val="24"/>
+          <w:szCs w:val="24"/>
+          <w:rFonts w:ascii="Liberation Serif" w:hAnsi="Liberation Serif" w:eastAsia="Droid Sans Fallback" w:cs="FreeSans"/>
+          <w:color w:val="00000A"/>
+          <w:lang w:val="en-AU" w:eastAsia="zh-CN" w:bidi="hi-IN"/>
+        </w:rPr>
+      </w:pPr>
+      <w:r>
+        <w:rPr/>
+        <w:t>of the ozone-rich air from its crossing to the measurement site. For instance, in Figure 5 the authors</w:t>
+      </w:r>
+      <w:r/>
+    </w:p>
+    <w:p>
+      <w:pPr>
+        <w:pStyle w:val="Normal"/>
+        <w:rPr>
+          <w:sz w:val="24"/>
+          <w:sz w:val="24"/>
+          <w:szCs w:val="24"/>
+          <w:rFonts w:ascii="Liberation Serif" w:hAnsi="Liberation Serif" w:eastAsia="Droid Sans Fallback" w:cs="FreeSans"/>
+          <w:color w:val="00000A"/>
+          <w:lang w:val="en-AU" w:eastAsia="zh-CN" w:bidi="hi-IN"/>
+        </w:rPr>
+      </w:pPr>
+      <w:r>
+        <w:rPr/>
+        <w:t>show an STT event and the geopotential height field at 500 hPa. A nice cut-off low pressure system</w:t>
+      </w:r>
+      <w:r/>
+    </w:p>
+    <w:p>
+      <w:pPr>
+        <w:pStyle w:val="Normal"/>
+        <w:rPr>
+          <w:sz w:val="24"/>
+          <w:sz w:val="24"/>
+          <w:szCs w:val="24"/>
+          <w:rFonts w:ascii="Liberation Serif" w:hAnsi="Liberation Serif" w:eastAsia="Droid Sans Fallback" w:cs="FreeSans"/>
+          <w:color w:val="00000A"/>
+          <w:lang w:val="en-AU" w:eastAsia="zh-CN" w:bidi="hi-IN"/>
+        </w:rPr>
+      </w:pPr>
+      <w:r>
+        <w:rPr/>
+        <w:t>is discernible in the geopotential. But it is not clear whether the STT event really occurred below</w:t>
+      </w:r>
+      <w:r/>
+    </w:p>
+    <w:p>
+      <w:pPr>
+        <w:pStyle w:val="Normal"/>
+        <w:rPr>
+          <w:sz w:val="24"/>
+          <w:sz w:val="24"/>
+          <w:szCs w:val="24"/>
+          <w:rFonts w:ascii="Liberation Serif" w:hAnsi="Liberation Serif" w:eastAsia="Droid Sans Fallback" w:cs="FreeSans"/>
+          <w:color w:val="00000A"/>
+          <w:lang w:val="en-AU" w:eastAsia="zh-CN" w:bidi="hi-IN"/>
+        </w:rPr>
+      </w:pPr>
+      <w:r>
+        <w:rPr/>
+        <w:t>this cut-off. In fact, it could have happened quite a distance away from it and the be advected to this</w:t>
+      </w:r>
+      <w:r/>
+    </w:p>
+    <w:p>
+      <w:pPr>
+        <w:pStyle w:val="Normal"/>
+        <w:rPr>
+          <w:sz w:val="24"/>
+          <w:sz w:val="24"/>
+          <w:szCs w:val="24"/>
+          <w:rFonts w:ascii="Liberation Serif" w:hAnsi="Liberation Serif" w:eastAsia="Droid Sans Fallback" w:cs="FreeSans"/>
+          <w:color w:val="00000A"/>
+          <w:lang w:val="en-AU" w:eastAsia="zh-CN" w:bidi="hi-IN"/>
+        </w:rPr>
+      </w:pPr>
+      <w:r>
+        <w:rPr/>
+        <w:t>place. I would argue that the transport aspect become more important if an STT event is detected at</w:t>
+      </w:r>
+      <w:r/>
+    </w:p>
+    <w:p>
+      <w:pPr>
+        <w:pStyle w:val="Normal"/>
+        <w:rPr>
+          <w:sz w:val="24"/>
+          <w:sz w:val="24"/>
+          <w:szCs w:val="24"/>
+          <w:rFonts w:ascii="Liberation Serif" w:hAnsi="Liberation Serif" w:eastAsia="Droid Sans Fallback" w:cs="FreeSans"/>
+          <w:color w:val="00000A"/>
+          <w:lang w:val="en-AU" w:eastAsia="zh-CN" w:bidi="hi-IN"/>
+        </w:rPr>
+      </w:pPr>
+      <w:r>
+        <w:rPr/>
+        <w:t>middle or lower-tropospheric levels, i.e., when it is rather ‘detached’ from the tropopause above. As</w:t>
+      </w:r>
+      <w:r/>
+    </w:p>
+    <w:p>
+      <w:pPr>
+        <w:pStyle w:val="Normal"/>
+        <w:rPr>
+          <w:sz w:val="24"/>
+          <w:sz w:val="24"/>
+          <w:szCs w:val="24"/>
+          <w:rFonts w:ascii="Liberation Serif" w:hAnsi="Liberation Serif" w:eastAsia="Droid Sans Fallback" w:cs="FreeSans"/>
+          <w:color w:val="00000A"/>
+          <w:lang w:val="en-AU" w:eastAsia="zh-CN" w:bidi="hi-IN"/>
+        </w:rPr>
+      </w:pPr>
+      <w:r>
+        <w:rPr/>
+        <w:t>an example, the following study shows that the crossing of the tropopause takes place in the western</w:t>
+      </w:r>
+      <w:r/>
+    </w:p>
+    <w:p>
+      <w:pPr>
+        <w:pStyle w:val="Normal"/>
+        <w:rPr>
+          <w:sz w:val="24"/>
+          <w:sz w:val="24"/>
+          <w:szCs w:val="24"/>
+          <w:rFonts w:ascii="Liberation Serif" w:hAnsi="Liberation Serif" w:eastAsia="Droid Sans Fallback" w:cs="FreeSans"/>
+          <w:color w:val="00000A"/>
+          <w:lang w:val="en-AU" w:eastAsia="zh-CN" w:bidi="hi-IN"/>
+        </w:rPr>
+      </w:pPr>
+      <w:r>
+        <w:rPr/>
+        <w:t>North Atlantic but an ozone signal is discernible in the profile over western Europe:</w:t>
+      </w:r>
+      <w:r/>
+    </w:p>
+    <w:p>
+      <w:pPr>
+        <w:pStyle w:val="Normal"/>
+        <w:rPr>
+          <w:sz w:val="24"/>
+          <w:sz w:val="24"/>
+          <w:szCs w:val="24"/>
+          <w:rFonts w:ascii="Liberation Serif" w:hAnsi="Liberation Serif" w:eastAsia="Droid Sans Fallback" w:cs="FreeSans"/>
+          <w:color w:val="00000A"/>
+          <w:lang w:val="en-AU" w:eastAsia="zh-CN" w:bidi="hi-IN"/>
+        </w:rPr>
+      </w:pPr>
+      <w:r>
+        <w:rPr/>
+        <w:t>Trickl, T. et al. "How stratospheric are deep stratospheric intrusions? LUAMI 2008." Atmospheric</w:t>
+      </w:r>
+      <w:r/>
+    </w:p>
+    <w:p>
+      <w:pPr>
+        <w:pStyle w:val="Normal"/>
+        <w:rPr>
+          <w:sz w:val="24"/>
+          <w:sz w:val="24"/>
+          <w:szCs w:val="24"/>
+          <w:rFonts w:ascii="Liberation Serif" w:hAnsi="Liberation Serif" w:eastAsia="Droid Sans Fallback" w:cs="FreeSans"/>
+          <w:color w:val="00000A"/>
+          <w:lang w:val="en-AU" w:eastAsia="zh-CN" w:bidi="hi-IN"/>
+        </w:rPr>
+      </w:pPr>
+      <w:r>
+        <w:rPr/>
+        <w:t>Chemistry and Physics 16.14 (2016): 8791-8815.</w:t>
+      </w:r>
+      <w:r/>
+    </w:p>
+    <w:p>
+      <w:pPr>
+        <w:pStyle w:val="Normal"/>
+        <w:rPr>
+          <w:sz w:val="24"/>
+          <w:sz w:val="24"/>
+          <w:szCs w:val="24"/>
+          <w:rFonts w:ascii="Liberation Serif" w:hAnsi="Liberation Serif" w:eastAsia="Droid Sans Fallback" w:cs="FreeSans"/>
+          <w:color w:val="00000A"/>
+          <w:lang w:val="en-AU" w:eastAsia="zh-CN" w:bidi="hi-IN"/>
+        </w:rPr>
+      </w:pPr>
+      <w:r>
+        <w:rPr/>
+        <w:t>I think the authors should more carefully discuss this aspect of STT event. Possibly, the do a short</w:t>
+      </w:r>
+      <w:r/>
+    </w:p>
+    <w:p>
+      <w:pPr>
+        <w:pStyle w:val="Normal"/>
+        <w:rPr>
+          <w:sz w:val="24"/>
+          <w:sz w:val="24"/>
+          <w:szCs w:val="24"/>
+          <w:rFonts w:ascii="Liberation Serif" w:hAnsi="Liberation Serif" w:eastAsia="Droid Sans Fallback" w:cs="FreeSans"/>
+          <w:color w:val="00000A"/>
+          <w:lang w:val="en-AU" w:eastAsia="zh-CN" w:bidi="hi-IN"/>
+        </w:rPr>
+      </w:pPr>
+      <w:r>
+        <w:rPr/>
+        <w:t>literature review dealing with ozone transport and the long-range character of stratospheric</w:t>
+      </w:r>
+      <w:r/>
+    </w:p>
+    <w:p>
+      <w:pPr>
+        <w:pStyle w:val="Normal"/>
+        <w:rPr>
+          <w:sz w:val="24"/>
+          <w:sz w:val="24"/>
+          <w:szCs w:val="24"/>
+          <w:rFonts w:ascii="Liberation Serif" w:hAnsi="Liberation Serif" w:eastAsia="Droid Sans Fallback" w:cs="FreeSans"/>
+          <w:color w:val="00000A"/>
+          <w:lang w:val="en-AU" w:eastAsia="zh-CN" w:bidi="hi-IN"/>
+        </w:rPr>
+      </w:pPr>
+      <w:r>
+        <w:rPr/>
+        <w:t>intrusions. It would also be interesting, and relevant to this manuscript, how long signals in</w:t>
+      </w:r>
+      <w:r/>
+    </w:p>
+    <w:p>
+      <w:pPr>
+        <w:pStyle w:val="Normal"/>
+        <w:rPr>
+          <w:sz w:val="24"/>
+          <w:sz w:val="24"/>
+          <w:szCs w:val="24"/>
+          <w:rFonts w:ascii="Liberation Serif" w:hAnsi="Liberation Serif" w:eastAsia="Droid Sans Fallback" w:cs="FreeSans"/>
+          <w:color w:val="00000A"/>
+          <w:lang w:val="en-AU" w:eastAsia="zh-CN" w:bidi="hi-IN"/>
+        </w:rPr>
+      </w:pPr>
+      <w:r>
+        <w:rPr/>
+        <w:t>stratospheric ozone remain discernible in an atmospheric column after the air parcels have crossed</w:t>
+      </w:r>
+      <w:r/>
+    </w:p>
+    <w:p>
+      <w:pPr>
+        <w:pStyle w:val="Normal"/>
+        <w:rPr>
+          <w:sz w:val="24"/>
+          <w:sz w:val="24"/>
+          <w:szCs w:val="24"/>
+          <w:rFonts w:ascii="Liberation Serif" w:hAnsi="Liberation Serif" w:eastAsia="Droid Sans Fallback" w:cs="FreeSans"/>
+          <w:color w:val="00000A"/>
+          <w:lang w:val="en-AU" w:eastAsia="zh-CN" w:bidi="hi-IN"/>
+        </w:rPr>
+      </w:pPr>
+      <w:r>
+        <w:rPr/>
+        <w:t>the tropopause.</w:t>
+      </w:r>
+      <w:r/>
+    </w:p>
+    <w:p>
+      <w:pPr>
+        <w:pStyle w:val="Normal"/>
+        <w:rPr>
+          <w:sz w:val="24"/>
+          <w:sz w:val="24"/>
+          <w:szCs w:val="24"/>
+          <w:rFonts w:ascii="Liberation Serif" w:hAnsi="Liberation Serif" w:eastAsia="Droid Sans Fallback" w:cs="FreeSans"/>
+          <w:color w:val="2323DC"/>
+          <w:lang w:val="en-AU" w:eastAsia="zh-CN" w:bidi="hi-IN"/>
+        </w:rPr>
+      </w:pPr>
+      <w:r>
+        <w:rPr>
+          <w:rFonts w:eastAsia="Droid Sans Fallback" w:cs="FreeSans"/>
+          <w:color w:val="2323DC"/>
+          <w:sz w:val="24"/>
+          <w:szCs w:val="24"/>
+          <w:lang w:val="en-AU" w:eastAsia="zh-CN" w:bidi="hi-IN"/>
+        </w:rPr>
+        <w:t>This is an interesting question, TODO: Jenny or Ian could point me towards some literature?</w:t>
+      </w:r>
+      <w:r/>
+    </w:p>
+    <w:p>
+      <w:pPr>
+        <w:pStyle w:val="Normal"/>
+        <w:rPr>
+          <w:sz w:val="24"/>
+          <w:sz w:val="24"/>
+          <w:szCs w:val="24"/>
+          <w:rFonts w:ascii="Liberation Serif" w:hAnsi="Liberation Serif" w:eastAsia="Droid Sans Fallback" w:cs="FreeSans"/>
+          <w:color w:val="00000A"/>
+          <w:lang w:val="en-AU" w:eastAsia="zh-CN" w:bidi="hi-IN"/>
+        </w:rPr>
+      </w:pPr>
+      <w:r>
+        <w:rPr>
+          <w:rFonts w:eastAsia="Droid Sans Fallback" w:cs="FreeSans"/>
+          <w:color w:val="00000A"/>
+          <w:sz w:val="24"/>
+          <w:szCs w:val="24"/>
+          <w:lang w:val="en-AU" w:eastAsia="zh-CN" w:bidi="hi-IN"/>
+        </w:rPr>
+      </w:r>
+      <w:r/>
+    </w:p>
+    <w:p>
+      <w:pPr>
+        <w:pStyle w:val="Normal"/>
+        <w:rPr>
+          <w:sz w:val="24"/>
+          <w:sz w:val="24"/>
+          <w:szCs w:val="24"/>
+          <w:rFonts w:ascii="Liberation Serif" w:hAnsi="Liberation Serif" w:eastAsia="Droid Sans Fallback" w:cs="FreeSans"/>
+          <w:color w:val="00000A"/>
+          <w:lang w:val="en-AU" w:eastAsia="zh-CN" w:bidi="hi-IN"/>
+        </w:rPr>
+      </w:pPr>
+      <w:r>
+        <w:rPr>
+          <w:rFonts w:eastAsia="Droid Sans Fallback" w:cs="FreeSans"/>
+          <w:color w:val="00000A"/>
+          <w:sz w:val="24"/>
+          <w:szCs w:val="24"/>
+          <w:lang w:val="en-AU" w:eastAsia="zh-CN" w:bidi="hi-IN"/>
+        </w:rPr>
+      </w:r>
+      <w:r/>
+    </w:p>
+    <w:p>
+      <w:pPr>
+        <w:pStyle w:val="Normal"/>
+      </w:pPr>
+      <w:r>
+        <w:rPr/>
+        <w:t xml:space="preserve">3. </w:t>
+      </w:r>
+      <w:r>
+        <w:rPr>
+          <w:b/>
+          <w:bCs/>
+        </w:rPr>
+        <w:t>Uncertainty</w:t>
+      </w:r>
+      <w:r>
+        <w:rPr/>
+        <w:t>: The method comes with quite a few uncertainties! I list some of them:</w:t>
+      </w:r>
+      <w:r/>
+    </w:p>
+    <w:p>
+      <w:pPr>
+        <w:pStyle w:val="Normal"/>
+        <w:rPr>
+          <w:sz w:val="24"/>
+          <w:sz w:val="24"/>
+          <w:szCs w:val="24"/>
+          <w:rFonts w:ascii="Liberation Serif" w:hAnsi="Liberation Serif" w:eastAsia="Droid Sans Fallback" w:cs="FreeSans"/>
+          <w:color w:val="00000A"/>
+          <w:lang w:val="en-AU" w:eastAsia="zh-CN" w:bidi="hi-IN"/>
+        </w:rPr>
+      </w:pPr>
+      <w:r>
+        <w:rPr/>
+        <w:t>- P7,L30: “STT events at altitudes below 4 km are removed to avoid surface pollution, and</w:t>
+      </w:r>
+      <w:r/>
+    </w:p>
+    <w:p>
+      <w:pPr>
+        <w:pStyle w:val="Normal"/>
+        <w:rPr>
+          <w:sz w:val="24"/>
+          <w:sz w:val="24"/>
+          <w:szCs w:val="24"/>
+          <w:rFonts w:ascii="Liberation Serif" w:hAnsi="Liberation Serif" w:eastAsia="Droid Sans Fallback" w:cs="FreeSans"/>
+          <w:color w:val="00000A"/>
+          <w:lang w:val="en-AU" w:eastAsia="zh-CN" w:bidi="hi-IN"/>
+        </w:rPr>
+      </w:pPr>
+      <w:r>
+        <w:rPr/>
+        <w:t>events within 0.5 km of the tropopause are removed to avoid false positives induced by the</w:t>
+      </w:r>
+      <w:r/>
+    </w:p>
+    <w:p>
+      <w:pPr>
+        <w:pStyle w:val="Normal"/>
+        <w:rPr>
+          <w:sz w:val="24"/>
+          <w:sz w:val="24"/>
+          <w:szCs w:val="24"/>
+          <w:rFonts w:ascii="Liberation Serif" w:hAnsi="Liberation Serif" w:eastAsia="Droid Sans Fallback" w:cs="FreeSans"/>
+          <w:color w:val="00000A"/>
+          <w:lang w:val="en-AU" w:eastAsia="zh-CN" w:bidi="hi-IN"/>
+        </w:rPr>
+      </w:pPr>
+      <w:r>
+        <w:rPr/>
+        <w:t>sharp transition to stratospheric air.” → I see the problem with the near-surface STT events.</w:t>
+      </w:r>
+      <w:r/>
+    </w:p>
+    <w:p>
+      <w:pPr>
+        <w:pStyle w:val="Normal"/>
+        <w:rPr>
+          <w:sz w:val="24"/>
+          <w:sz w:val="24"/>
+          <w:szCs w:val="24"/>
+          <w:rFonts w:ascii="Liberation Serif" w:hAnsi="Liberation Serif" w:eastAsia="Droid Sans Fallback" w:cs="FreeSans"/>
+          <w:color w:val="00000A"/>
+          <w:lang w:val="en-AU" w:eastAsia="zh-CN" w:bidi="hi-IN"/>
+        </w:rPr>
+      </w:pPr>
+      <w:r>
+        <w:rPr/>
+        <w:t xml:space="preserve">But still, even at this low altitude it could be due to a stratospheric intrusion. </w:t>
+      </w:r>
+      <w:r/>
+    </w:p>
+    <w:p>
+      <w:pPr>
+        <w:pStyle w:val="Normal"/>
+        <w:rPr>
+          <w:color w:val="0047FF"/>
+        </w:rPr>
+      </w:pPr>
+      <w:r>
+        <w:rPr>
+          <w:color w:val="0047FF"/>
+        </w:rPr>
+        <w:t>This is one possible false negative which could occur, I have added a note at PX “...TODO...”.</w:t>
+      </w:r>
+      <w:r/>
+    </w:p>
+    <w:p>
+      <w:pPr>
+        <w:pStyle w:val="Normal"/>
+        <w:rPr>
+          <w:sz w:val="24"/>
+          <w:sz w:val="24"/>
+          <w:szCs w:val="24"/>
+          <w:rFonts w:ascii="Liberation Serif" w:hAnsi="Liberation Serif" w:eastAsia="Droid Sans Fallback" w:cs="FreeSans"/>
+          <w:color w:val="00000A"/>
+          <w:lang w:val="en-AU" w:eastAsia="zh-CN" w:bidi="hi-IN"/>
+        </w:rPr>
+      </w:pPr>
+      <w:r>
+        <w:rPr/>
+        <w:t>Further, I expect quite some ozone flux to be across the tropopause without a very clear peak-like</w:t>
+      </w:r>
+      <w:r/>
+    </w:p>
+    <w:p>
+      <w:pPr>
+        <w:pStyle w:val="Normal"/>
+        <w:rPr>
+          <w:sz w:val="24"/>
+          <w:sz w:val="24"/>
+          <w:szCs w:val="24"/>
+          <w:rFonts w:ascii="Liberation Serif" w:hAnsi="Liberation Serif" w:eastAsia="Droid Sans Fallback" w:cs="FreeSans"/>
+          <w:color w:val="00000A"/>
+          <w:lang w:val="en-AU" w:eastAsia="zh-CN" w:bidi="hi-IN"/>
+        </w:rPr>
+      </w:pPr>
+      <w:r>
+        <w:rPr/>
+        <w:t>structure in the profile. This could, e.g., be the case if the ozone flux is more related to a</w:t>
+      </w:r>
+      <w:r/>
+    </w:p>
+    <w:p>
+      <w:pPr>
+        <w:pStyle w:val="Normal"/>
+        <w:rPr>
+          <w:sz w:val="24"/>
+          <w:sz w:val="24"/>
+          <w:szCs w:val="24"/>
+          <w:rFonts w:ascii="Liberation Serif" w:hAnsi="Liberation Serif" w:eastAsia="Droid Sans Fallback" w:cs="FreeSans"/>
+          <w:color w:val="00000A"/>
+          <w:lang w:val="en-AU" w:eastAsia="zh-CN" w:bidi="hi-IN"/>
+        </w:rPr>
+      </w:pPr>
+      <w:r>
+        <w:rPr/>
+        <w:t>continuous ‘diffusion’ of ozone across the tropopause in contrast to an ozone flux going</w:t>
+      </w:r>
+      <w:r/>
+    </w:p>
+    <w:p>
+      <w:pPr>
+        <w:pStyle w:val="Normal"/>
+        <w:rPr>
+          <w:sz w:val="24"/>
+          <w:sz w:val="24"/>
+          <w:szCs w:val="24"/>
+          <w:rFonts w:ascii="Liberation Serif" w:hAnsi="Liberation Serif" w:eastAsia="Droid Sans Fallback" w:cs="FreeSans"/>
+          <w:color w:val="00000A"/>
+          <w:lang w:val="en-AU" w:eastAsia="zh-CN" w:bidi="hi-IN"/>
+        </w:rPr>
+      </w:pPr>
+      <w:r>
+        <w:rPr/>
+        <w:t>along with a coherent cross-tropopause air streams in distinct weather systems.</w:t>
+      </w:r>
+      <w:r/>
+    </w:p>
+    <w:p>
+      <w:pPr>
+        <w:pStyle w:val="Normal"/>
+        <w:rPr>
+          <w:color w:val="0047FF"/>
+        </w:rPr>
+      </w:pPr>
+      <w:r>
+        <w:rPr>
+          <w:color w:val="0047FF"/>
+        </w:rPr>
+        <w:t>While this is true, the focus of this work is on discrete influx events, or folds, rather than continuous enhancement or reduction due to cross tropopause transport. This is due to the difficulty of detecting continuous influx with weekly ozonesondes. I do appreciate the detailed comments and have noted that we are likely ignoring this source of ozone enhancement at PX “...TODO...”.</w:t>
+      </w:r>
+      <w:r/>
+    </w:p>
+    <w:p>
+      <w:pPr>
+        <w:pStyle w:val="Normal"/>
+        <w:rPr>
+          <w:sz w:val="24"/>
+          <w:sz w:val="24"/>
+          <w:szCs w:val="24"/>
+          <w:rFonts w:ascii="Liberation Serif" w:hAnsi="Liberation Serif" w:eastAsia="Droid Sans Fallback" w:cs="FreeSans"/>
+          <w:color w:val="00000A"/>
+          <w:lang w:val="en-AU" w:eastAsia="zh-CN" w:bidi="hi-IN"/>
+        </w:rPr>
+      </w:pPr>
+      <w:r>
+        <w:rPr/>
+        <w:t>- P7,L9-12: “This estimate is conservative because it does not take into account any ozone</w:t>
+      </w:r>
+      <w:r/>
+    </w:p>
+    <w:p>
+      <w:pPr>
+        <w:pStyle w:val="Normal"/>
+        <w:rPr>
+          <w:sz w:val="24"/>
+          <w:sz w:val="24"/>
+          <w:szCs w:val="24"/>
+          <w:rFonts w:ascii="Liberation Serif" w:hAnsi="Liberation Serif" w:eastAsia="Droid Sans Fallback" w:cs="FreeSans"/>
+          <w:color w:val="00000A"/>
+          <w:lang w:val="en-AU" w:eastAsia="zh-CN" w:bidi="hi-IN"/>
+        </w:rPr>
+      </w:pPr>
+      <w:r>
+        <w:rPr/>
+        <w:t>enhancements outside of the detected peak that may have been caused by the STT, and also</w:t>
+      </w:r>
+      <w:r/>
+    </w:p>
+    <w:p>
+      <w:pPr>
+        <w:pStyle w:val="Normal"/>
+        <w:rPr>
+          <w:sz w:val="24"/>
+          <w:sz w:val="24"/>
+          <w:szCs w:val="24"/>
+          <w:rFonts w:ascii="Liberation Serif" w:hAnsi="Liberation Serif" w:eastAsia="Droid Sans Fallback" w:cs="FreeSans"/>
+          <w:color w:val="00000A"/>
+          <w:lang w:val="en-AU" w:eastAsia="zh-CN" w:bidi="hi-IN"/>
+        </w:rPr>
+      </w:pPr>
+      <w:r>
+        <w:rPr/>
+        <w:t>ignores any enhanced ozone background amounts from synoptic-scale stratospheric mixing</w:t>
+      </w:r>
+      <w:r/>
+    </w:p>
+    <w:p>
+      <w:pPr>
+        <w:pStyle w:val="Normal"/>
+        <w:rPr>
+          <w:sz w:val="24"/>
+          <w:sz w:val="24"/>
+          <w:szCs w:val="24"/>
+          <w:rFonts w:ascii="Liberation Serif" w:hAnsi="Liberation Serif" w:eastAsia="Droid Sans Fallback" w:cs="FreeSans"/>
+          <w:color w:val="00000A"/>
+          <w:lang w:val="en-AU" w:eastAsia="zh-CN" w:bidi="hi-IN"/>
+        </w:rPr>
+      </w:pPr>
+      <w:r>
+        <w:rPr/>
+        <w:t>into the troposphere.” → The ozone background is also enhanced in mixing across the</w:t>
+      </w:r>
+      <w:r/>
+    </w:p>
+    <w:p>
+      <w:pPr>
+        <w:pStyle w:val="Normal"/>
+        <w:rPr>
+          <w:sz w:val="24"/>
+          <w:sz w:val="24"/>
+          <w:szCs w:val="24"/>
+          <w:rFonts w:ascii="Liberation Serif" w:hAnsi="Liberation Serif" w:eastAsia="Droid Sans Fallback" w:cs="FreeSans"/>
+          <w:color w:val="00000A"/>
+          <w:lang w:val="en-AU" w:eastAsia="zh-CN" w:bidi="hi-IN"/>
+        </w:rPr>
+      </w:pPr>
+      <w:r>
+        <w:rPr/>
+        <w:t>troposphere, or the background at any of the stations is enhanced by STT events taking place</w:t>
+      </w:r>
+      <w:r/>
+    </w:p>
+    <w:p>
+      <w:pPr>
+        <w:pStyle w:val="Normal"/>
+        <w:rPr>
+          <w:sz w:val="24"/>
+          <w:sz w:val="24"/>
+          <w:szCs w:val="24"/>
+          <w:rFonts w:ascii="Liberation Serif" w:hAnsi="Liberation Serif" w:eastAsia="Droid Sans Fallback" w:cs="FreeSans"/>
+          <w:color w:val="00000A"/>
+          <w:lang w:val="en-AU" w:eastAsia="zh-CN" w:bidi="hi-IN"/>
+        </w:rPr>
+      </w:pPr>
+      <w:r>
+        <w:rPr/>
+        <w:t>outside its ‘range’.</w:t>
+      </w:r>
+      <w:r/>
+    </w:p>
+    <w:p>
+      <w:pPr>
+        <w:pStyle w:val="Normal"/>
+      </w:pPr>
+      <w:r>
+        <w:rPr>
+          <w:color w:val="0047FF"/>
+        </w:rPr>
+        <w:t>This is true, thanks for pointing it out. We've added this possibility to the text: DOLAST:pageno/line“... increased the local background mixing ratio, and any influence from STT events nearby which may also increase the local background ozone.”.</w:t>
+      </w:r>
+      <w:r/>
+    </w:p>
+    <w:p>
+      <w:pPr>
+        <w:pStyle w:val="Normal"/>
+        <w:rPr>
+          <w:sz w:val="24"/>
+          <w:sz w:val="24"/>
+          <w:szCs w:val="24"/>
+          <w:rFonts w:ascii="Liberation Serif" w:hAnsi="Liberation Serif" w:eastAsia="Droid Sans Fallback" w:cs="FreeSans"/>
+          <w:color w:val="0047FF"/>
+          <w:lang w:val="en-AU" w:eastAsia="zh-CN" w:bidi="hi-IN"/>
+        </w:rPr>
+      </w:pPr>
+      <w:r>
+        <w:rPr>
+          <w:rFonts w:eastAsia="Droid Sans Fallback" w:cs="FreeSans"/>
+          <w:color w:val="0047FF"/>
+          <w:sz w:val="24"/>
+          <w:szCs w:val="24"/>
+          <w:lang w:val="en-AU" w:eastAsia="zh-CN" w:bidi="hi-IN"/>
+        </w:rPr>
+      </w:r>
+      <w:r/>
+    </w:p>
+    <w:p>
+      <w:pPr>
+        <w:pStyle w:val="Normal"/>
+        <w:rPr>
+          <w:sz w:val="24"/>
+          <w:sz w:val="24"/>
+          <w:szCs w:val="24"/>
+          <w:rFonts w:ascii="Liberation Serif" w:hAnsi="Liberation Serif" w:eastAsia="Droid Sans Fallback" w:cs="FreeSans"/>
+          <w:color w:val="00000A"/>
+          <w:lang w:val="en-AU" w:eastAsia="zh-CN" w:bidi="hi-IN"/>
+        </w:rPr>
+      </w:pPr>
+      <w:r>
+        <w:rPr/>
+        <w:t>- In section 5 (P19,L9) the overall ozone flux is determined as the product of the monthly</w:t>
+      </w:r>
+      <w:r/>
+    </w:p>
+    <w:p>
+      <w:pPr>
+        <w:pStyle w:val="Normal"/>
+        <w:rPr>
+          <w:sz w:val="24"/>
+          <w:sz w:val="24"/>
+          <w:szCs w:val="24"/>
+          <w:rFonts w:ascii="Liberation Serif" w:hAnsi="Liberation Serif" w:eastAsia="Droid Sans Fallback" w:cs="FreeSans"/>
+          <w:color w:val="00000A"/>
+          <w:lang w:val="en-AU" w:eastAsia="zh-CN" w:bidi="hi-IN"/>
+        </w:rPr>
+      </w:pPr>
+      <w:r>
+        <w:rPr/>
+        <w:t>likelihoods of STT (f), the monthly mean fraction of an ozone column attributed to</w:t>
+      </w:r>
+      <w:r/>
+    </w:p>
+    <w:p>
+      <w:pPr>
+        <w:pStyle w:val="Normal"/>
+        <w:rPr>
+          <w:sz w:val="24"/>
+          <w:sz w:val="24"/>
+          <w:szCs w:val="24"/>
+          <w:rFonts w:ascii="Liberation Serif" w:hAnsi="Liberation Serif" w:eastAsia="Droid Sans Fallback" w:cs="FreeSans"/>
+          <w:color w:val="00000A"/>
+          <w:lang w:val="en-AU" w:eastAsia="zh-CN" w:bidi="hi-IN"/>
+        </w:rPr>
+      </w:pPr>
+      <w:r>
+        <w:rPr/>
+        <w:t>stratospheric ozone (I) and the mean tropospheric ozone column (Omega). All these factors</w:t>
+      </w:r>
+      <w:r/>
+    </w:p>
+    <w:p>
+      <w:pPr>
+        <w:pStyle w:val="Normal"/>
+        <w:rPr>
+          <w:sz w:val="24"/>
+          <w:sz w:val="24"/>
+          <w:szCs w:val="24"/>
+          <w:rFonts w:ascii="Liberation Serif" w:hAnsi="Liberation Serif" w:eastAsia="Droid Sans Fallback" w:cs="FreeSans"/>
+          <w:color w:val="00000A"/>
+          <w:lang w:val="en-AU" w:eastAsia="zh-CN" w:bidi="hi-IN"/>
+        </w:rPr>
+      </w:pPr>
+      <w:r>
+        <w:rPr/>
+        <w:t>come with a lot of uncertainty! Be it due to the method applied, or the spatial and temporal</w:t>
+      </w:r>
+      <w:r/>
+    </w:p>
+    <w:p>
+      <w:pPr>
+        <w:pStyle w:val="Normal"/>
+        <w:rPr>
+          <w:sz w:val="24"/>
+          <w:sz w:val="24"/>
+          <w:szCs w:val="24"/>
+          <w:rFonts w:ascii="Liberation Serif" w:hAnsi="Liberation Serif" w:eastAsia="Droid Sans Fallback" w:cs="FreeSans"/>
+          <w:color w:val="00000A"/>
+          <w:lang w:val="en-AU" w:eastAsia="zh-CN" w:bidi="hi-IN"/>
+        </w:rPr>
+      </w:pPr>
+      <w:r>
+        <w:rPr/>
+        <w:t>variability.</w:t>
+      </w:r>
+      <w:r/>
+    </w:p>
+    <w:p>
+      <w:pPr>
+        <w:pStyle w:val="Normal"/>
+      </w:pPr>
       <w:r>
         <w:rPr>
           <w:rFonts w:eastAsia="Droid Sans Fallback" w:cs="FreeSans"/>
@@ -3195,8 +4069,14 @@
           <w:szCs w:val="24"/>
           <w:lang w:val="en-AU" w:eastAsia="zh-CN" w:bidi="hi-IN"/>
         </w:rPr>
-        <w:t xml:space="preserve">We now </w:t>
-      </w:r>
+        <w:t xml:space="preserve">As described to reviewer 1, comment 3, this extrapolation has been removed from the manuscript and included in a supplementary. </w:t>
+      </w:r>
+      <w:r/>
+    </w:p>
+    <w:p>
+      <w:pPr>
+        <w:pStyle w:val="Normal"/>
+      </w:pPr>
       <w:r>
         <w:rPr>
           <w:rFonts w:eastAsia="Droid Sans Fallback" w:cs="FreeSans"/>
@@ -3205,8 +4085,14 @@
           <w:szCs w:val="24"/>
           <w:lang w:val="en-AU" w:eastAsia="zh-CN" w:bidi="hi-IN"/>
         </w:rPr>
-        <w:t>us</w:t>
-      </w:r>
+        <w:t>The monthly likelihoods of detection has been renamed to L, and a new term representing assumed event longevity has been added.</w:t>
+      </w:r>
+      <w:r/>
+    </w:p>
+    <w:p>
+      <w:pPr>
+        <w:pStyle w:val="Normal"/>
+      </w:pPr>
       <w:r>
         <w:rPr>
           <w:rFonts w:eastAsia="Droid Sans Fallback" w:cs="FreeSans"/>
@@ -3215,997 +4101,7 @@
           <w:szCs w:val="24"/>
           <w:lang w:val="en-AU" w:eastAsia="zh-CN" w:bidi="hi-IN"/>
         </w:rPr>
-        <w:t>e</w:t>
-      </w:r>
-      <w:r>
-        <w:rPr>
-          <w:rFonts w:eastAsia="Droid Sans Fallback" w:cs="FreeSans"/>
-          <w:color w:val="000099"/>
-          <w:sz w:val="24"/>
-          <w:szCs w:val="24"/>
-          <w:lang w:val="en-AU" w:eastAsia="zh-CN" w:bidi="hi-IN"/>
-        </w:rPr>
-        <w:t xml:space="preserve"> two small regions shown in </w:t>
-      </w:r>
-      <w:r>
-        <w:rPr>
-          <w:rFonts w:eastAsia="Droid Sans Fallback" w:cs="FreeSans"/>
-          <w:color w:val="000099"/>
-          <w:sz w:val="24"/>
-          <w:szCs w:val="24"/>
-          <w:lang w:val="en-AU" w:eastAsia="zh-CN" w:bidi="hi-IN"/>
-        </w:rPr>
-        <w:t>DOLAST</w:t>
-      </w:r>
-      <w:r>
-        <w:rPr>
-          <w:rFonts w:eastAsia="Droid Sans Fallback" w:cs="FreeSans"/>
-          <w:color w:val="000099"/>
-          <w:sz w:val="24"/>
-          <w:szCs w:val="24"/>
-          <w:lang w:val="en-AU" w:eastAsia="zh-CN" w:bidi="hi-IN"/>
-        </w:rPr>
-        <w:t xml:space="preserve">: Fig. X. </w:t>
-      </w:r>
-      <w:r>
-        <w:rPr>
-          <w:rFonts w:eastAsia="Droid Sans Fallback" w:cs="FreeSans"/>
-          <w:color w:val="000099"/>
-          <w:sz w:val="24"/>
-          <w:szCs w:val="24"/>
-          <w:lang w:val="en-AU" w:eastAsia="zh-CN" w:bidi="hi-IN"/>
-        </w:rPr>
-        <w:t>The comparison with Skerlak is also made on DOLAST: Page/lineno “...”</w:t>
-      </w:r>
-      <w:r/>
-    </w:p>
-    <w:p>
-      <w:pPr>
-        <w:pStyle w:val="Normal"/>
-        <w:rPr>
-          <w:sz w:val="24"/>
-          <w:sz w:val="24"/>
-          <w:szCs w:val="24"/>
-          <w:rFonts w:ascii="Liberation Serif" w:hAnsi="Liberation Serif" w:eastAsia="Droid Sans Fallback" w:cs="FreeSans"/>
-          <w:color w:val="00000A"/>
-          <w:lang w:val="en-AU" w:eastAsia="zh-CN" w:bidi="hi-IN"/>
-        </w:rPr>
-      </w:pPr>
-      <w:r>
-        <w:rPr>
-          <w:rFonts w:eastAsia="Droid Sans Fallback" w:cs="FreeSans"/>
-          <w:color w:val="00000A"/>
-          <w:sz w:val="24"/>
-          <w:szCs w:val="24"/>
-          <w:lang w:val="en-AU" w:eastAsia="zh-CN" w:bidi="hi-IN"/>
-        </w:rPr>
-      </w:r>
-      <w:r/>
-    </w:p>
-    <w:p>
-      <w:pPr>
-        <w:pStyle w:val="Normal"/>
-      </w:pPr>
-      <w:r>
-        <w:rPr/>
-        <w:t xml:space="preserve">2. </w:t>
-      </w:r>
-      <w:r>
-        <w:rPr>
-          <w:b/>
-          <w:bCs/>
-        </w:rPr>
-        <w:t>Transport aspect</w:t>
-      </w:r>
-      <w:r>
-        <w:rPr/>
-        <w:t>: An aspect that is not sufficiently discussed in the manuscript is the transport</w:t>
-      </w:r>
-      <w:r/>
-    </w:p>
-    <w:p>
-      <w:pPr>
-        <w:pStyle w:val="Normal"/>
-        <w:rPr>
-          <w:sz w:val="24"/>
-          <w:sz w:val="24"/>
-          <w:szCs w:val="24"/>
-          <w:rFonts w:ascii="Liberation Serif" w:hAnsi="Liberation Serif" w:eastAsia="Droid Sans Fallback" w:cs="FreeSans"/>
-          <w:color w:val="00000A"/>
-          <w:lang w:val="en-AU" w:eastAsia="zh-CN" w:bidi="hi-IN"/>
-        </w:rPr>
-      </w:pPr>
-      <w:r>
-        <w:rPr/>
-        <w:t>of the ozone-rich air from its crossing to the measurement site. For instance, in Figure 5 the authors</w:t>
-      </w:r>
-      <w:r/>
-    </w:p>
-    <w:p>
-      <w:pPr>
-        <w:pStyle w:val="Normal"/>
-        <w:rPr>
-          <w:sz w:val="24"/>
-          <w:sz w:val="24"/>
-          <w:szCs w:val="24"/>
-          <w:rFonts w:ascii="Liberation Serif" w:hAnsi="Liberation Serif" w:eastAsia="Droid Sans Fallback" w:cs="FreeSans"/>
-          <w:color w:val="00000A"/>
-          <w:lang w:val="en-AU" w:eastAsia="zh-CN" w:bidi="hi-IN"/>
-        </w:rPr>
-      </w:pPr>
-      <w:r>
-        <w:rPr/>
-        <w:t>show an STT event and the geopotential height field at 500 hPa. A nice cut-off low pressure system</w:t>
-      </w:r>
-      <w:r/>
-    </w:p>
-    <w:p>
-      <w:pPr>
-        <w:pStyle w:val="Normal"/>
-        <w:rPr>
-          <w:sz w:val="24"/>
-          <w:sz w:val="24"/>
-          <w:szCs w:val="24"/>
-          <w:rFonts w:ascii="Liberation Serif" w:hAnsi="Liberation Serif" w:eastAsia="Droid Sans Fallback" w:cs="FreeSans"/>
-          <w:color w:val="00000A"/>
-          <w:lang w:val="en-AU" w:eastAsia="zh-CN" w:bidi="hi-IN"/>
-        </w:rPr>
-      </w:pPr>
-      <w:r>
-        <w:rPr/>
-        <w:t>is discernible in the geopotential. But it is not clear whether the STT event really occurred below</w:t>
-      </w:r>
-      <w:r/>
-    </w:p>
-    <w:p>
-      <w:pPr>
-        <w:pStyle w:val="Normal"/>
-        <w:rPr>
-          <w:sz w:val="24"/>
-          <w:sz w:val="24"/>
-          <w:szCs w:val="24"/>
-          <w:rFonts w:ascii="Liberation Serif" w:hAnsi="Liberation Serif" w:eastAsia="Droid Sans Fallback" w:cs="FreeSans"/>
-          <w:color w:val="00000A"/>
-          <w:lang w:val="en-AU" w:eastAsia="zh-CN" w:bidi="hi-IN"/>
-        </w:rPr>
-      </w:pPr>
-      <w:r>
-        <w:rPr/>
-        <w:t>this cut-off. In fact, it could have happened quite a distance away from it and the be advected to this</w:t>
-      </w:r>
-      <w:r/>
-    </w:p>
-    <w:p>
-      <w:pPr>
-        <w:pStyle w:val="Normal"/>
-        <w:rPr>
-          <w:sz w:val="24"/>
-          <w:sz w:val="24"/>
-          <w:szCs w:val="24"/>
-          <w:rFonts w:ascii="Liberation Serif" w:hAnsi="Liberation Serif" w:eastAsia="Droid Sans Fallback" w:cs="FreeSans"/>
-          <w:color w:val="00000A"/>
-          <w:lang w:val="en-AU" w:eastAsia="zh-CN" w:bidi="hi-IN"/>
-        </w:rPr>
-      </w:pPr>
-      <w:r>
-        <w:rPr/>
-        <w:t>place. I would argue that the transport aspect become more important if an STT event is detected at</w:t>
-      </w:r>
-      <w:r/>
-    </w:p>
-    <w:p>
-      <w:pPr>
-        <w:pStyle w:val="Normal"/>
-        <w:rPr>
-          <w:sz w:val="24"/>
-          <w:sz w:val="24"/>
-          <w:szCs w:val="24"/>
-          <w:rFonts w:ascii="Liberation Serif" w:hAnsi="Liberation Serif" w:eastAsia="Droid Sans Fallback" w:cs="FreeSans"/>
-          <w:color w:val="00000A"/>
-          <w:lang w:val="en-AU" w:eastAsia="zh-CN" w:bidi="hi-IN"/>
-        </w:rPr>
-      </w:pPr>
-      <w:r>
-        <w:rPr/>
-        <w:t>middle or lower-tropospheric levels, i.e., when it is rather ‘detached’ from the tropopause above. As</w:t>
-      </w:r>
-      <w:r/>
-    </w:p>
-    <w:p>
-      <w:pPr>
-        <w:pStyle w:val="Normal"/>
-        <w:rPr>
-          <w:sz w:val="24"/>
-          <w:sz w:val="24"/>
-          <w:szCs w:val="24"/>
-          <w:rFonts w:ascii="Liberation Serif" w:hAnsi="Liberation Serif" w:eastAsia="Droid Sans Fallback" w:cs="FreeSans"/>
-          <w:color w:val="00000A"/>
-          <w:lang w:val="en-AU" w:eastAsia="zh-CN" w:bidi="hi-IN"/>
-        </w:rPr>
-      </w:pPr>
-      <w:r>
-        <w:rPr/>
-        <w:t>an example, the following study shows that the crossing of the tropopause takes place in the western</w:t>
-      </w:r>
-      <w:r/>
-    </w:p>
-    <w:p>
-      <w:pPr>
-        <w:pStyle w:val="Normal"/>
-        <w:rPr>
-          <w:sz w:val="24"/>
-          <w:sz w:val="24"/>
-          <w:szCs w:val="24"/>
-          <w:rFonts w:ascii="Liberation Serif" w:hAnsi="Liberation Serif" w:eastAsia="Droid Sans Fallback" w:cs="FreeSans"/>
-          <w:color w:val="00000A"/>
-          <w:lang w:val="en-AU" w:eastAsia="zh-CN" w:bidi="hi-IN"/>
-        </w:rPr>
-      </w:pPr>
-      <w:r>
-        <w:rPr/>
-        <w:t>North Atlantic but an ozone signal is discernible in the profile over western Europe:</w:t>
-      </w:r>
-      <w:r/>
-    </w:p>
-    <w:p>
-      <w:pPr>
-        <w:pStyle w:val="Normal"/>
-        <w:rPr>
-          <w:sz w:val="24"/>
-          <w:sz w:val="24"/>
-          <w:szCs w:val="24"/>
-          <w:rFonts w:ascii="Liberation Serif" w:hAnsi="Liberation Serif" w:eastAsia="Droid Sans Fallback" w:cs="FreeSans"/>
-          <w:color w:val="00000A"/>
-          <w:lang w:val="en-AU" w:eastAsia="zh-CN" w:bidi="hi-IN"/>
-        </w:rPr>
-      </w:pPr>
-      <w:r>
-        <w:rPr/>
-        <w:t>Trickl, T. et al. "How stratospheric are deep stratospheric intrusions? LUAMI 2008." Atmospheric</w:t>
-      </w:r>
-      <w:r/>
-    </w:p>
-    <w:p>
-      <w:pPr>
-        <w:pStyle w:val="Normal"/>
-        <w:rPr>
-          <w:sz w:val="24"/>
-          <w:sz w:val="24"/>
-          <w:szCs w:val="24"/>
-          <w:rFonts w:ascii="Liberation Serif" w:hAnsi="Liberation Serif" w:eastAsia="Droid Sans Fallback" w:cs="FreeSans"/>
-          <w:color w:val="00000A"/>
-          <w:lang w:val="en-AU" w:eastAsia="zh-CN" w:bidi="hi-IN"/>
-        </w:rPr>
-      </w:pPr>
-      <w:r>
-        <w:rPr/>
-        <w:t>Chemistry and Physics 16.14 (2016): 8791-8815.</w:t>
-      </w:r>
-      <w:r/>
-    </w:p>
-    <w:p>
-      <w:pPr>
-        <w:pStyle w:val="Normal"/>
-        <w:rPr>
-          <w:sz w:val="24"/>
-          <w:sz w:val="24"/>
-          <w:szCs w:val="24"/>
-          <w:rFonts w:ascii="Liberation Serif" w:hAnsi="Liberation Serif" w:eastAsia="Droid Sans Fallback" w:cs="FreeSans"/>
-          <w:color w:val="00000A"/>
-          <w:lang w:val="en-AU" w:eastAsia="zh-CN" w:bidi="hi-IN"/>
-        </w:rPr>
-      </w:pPr>
-      <w:r>
-        <w:rPr/>
-        <w:t>I think the authors should more carefully discuss this aspect of STT event. Possibly, the do a short</w:t>
-      </w:r>
-      <w:r/>
-    </w:p>
-    <w:p>
-      <w:pPr>
-        <w:pStyle w:val="Normal"/>
-        <w:rPr>
-          <w:sz w:val="24"/>
-          <w:sz w:val="24"/>
-          <w:szCs w:val="24"/>
-          <w:rFonts w:ascii="Liberation Serif" w:hAnsi="Liberation Serif" w:eastAsia="Droid Sans Fallback" w:cs="FreeSans"/>
-          <w:color w:val="00000A"/>
-          <w:lang w:val="en-AU" w:eastAsia="zh-CN" w:bidi="hi-IN"/>
-        </w:rPr>
-      </w:pPr>
-      <w:r>
-        <w:rPr/>
-        <w:t>literature review dealing with ozone transport and the long-range character of stratospheric</w:t>
-      </w:r>
-      <w:r/>
-    </w:p>
-    <w:p>
-      <w:pPr>
-        <w:pStyle w:val="Normal"/>
-        <w:rPr>
-          <w:sz w:val="24"/>
-          <w:sz w:val="24"/>
-          <w:szCs w:val="24"/>
-          <w:rFonts w:ascii="Liberation Serif" w:hAnsi="Liberation Serif" w:eastAsia="Droid Sans Fallback" w:cs="FreeSans"/>
-          <w:color w:val="00000A"/>
-          <w:lang w:val="en-AU" w:eastAsia="zh-CN" w:bidi="hi-IN"/>
-        </w:rPr>
-      </w:pPr>
-      <w:r>
-        <w:rPr/>
-        <w:t>intrusions. It would also be interesting, and relevant to this manuscript, how long signals in</w:t>
-      </w:r>
-      <w:r/>
-    </w:p>
-    <w:p>
-      <w:pPr>
-        <w:pStyle w:val="Normal"/>
-        <w:rPr>
-          <w:sz w:val="24"/>
-          <w:sz w:val="24"/>
-          <w:szCs w:val="24"/>
-          <w:rFonts w:ascii="Liberation Serif" w:hAnsi="Liberation Serif" w:eastAsia="Droid Sans Fallback" w:cs="FreeSans"/>
-          <w:color w:val="00000A"/>
-          <w:lang w:val="en-AU" w:eastAsia="zh-CN" w:bidi="hi-IN"/>
-        </w:rPr>
-      </w:pPr>
-      <w:r>
-        <w:rPr/>
-        <w:t>stratospheric ozone remain discernible in an atmospheric column after the air parcels have crossed</w:t>
-      </w:r>
-      <w:r/>
-    </w:p>
-    <w:p>
-      <w:pPr>
-        <w:pStyle w:val="Normal"/>
-        <w:rPr>
-          <w:sz w:val="24"/>
-          <w:sz w:val="24"/>
-          <w:szCs w:val="24"/>
-          <w:rFonts w:ascii="Liberation Serif" w:hAnsi="Liberation Serif" w:eastAsia="Droid Sans Fallback" w:cs="FreeSans"/>
-          <w:color w:val="00000A"/>
-          <w:lang w:val="en-AU" w:eastAsia="zh-CN" w:bidi="hi-IN"/>
-        </w:rPr>
-      </w:pPr>
-      <w:r>
-        <w:rPr/>
-        <w:t>the tropopause.</w:t>
-      </w:r>
-      <w:r/>
-    </w:p>
-    <w:p>
-      <w:pPr>
-        <w:pStyle w:val="Normal"/>
-        <w:rPr>
-          <w:sz w:val="24"/>
-          <w:sz w:val="24"/>
-          <w:szCs w:val="24"/>
-          <w:rFonts w:ascii="Liberation Serif" w:hAnsi="Liberation Serif" w:eastAsia="Droid Sans Fallback" w:cs="FreeSans"/>
-          <w:color w:val="2323DC"/>
-          <w:lang w:val="en-AU" w:eastAsia="zh-CN" w:bidi="hi-IN"/>
-        </w:rPr>
-      </w:pPr>
-      <w:r>
-        <w:rPr>
-          <w:rFonts w:eastAsia="Droid Sans Fallback" w:cs="FreeSans"/>
-          <w:color w:val="2323DC"/>
-          <w:sz w:val="24"/>
-          <w:szCs w:val="24"/>
-          <w:lang w:val="en-AU" w:eastAsia="zh-CN" w:bidi="hi-IN"/>
-        </w:rPr>
-        <w:t>This is an interesting question, TODO: Jenny or Ian could point me towards some literature?</w:t>
-      </w:r>
-      <w:r/>
-    </w:p>
-    <w:p>
-      <w:pPr>
-        <w:pStyle w:val="Normal"/>
-        <w:rPr>
-          <w:sz w:val="24"/>
-          <w:sz w:val="24"/>
-          <w:szCs w:val="24"/>
-          <w:rFonts w:ascii="Liberation Serif" w:hAnsi="Liberation Serif" w:eastAsia="Droid Sans Fallback" w:cs="FreeSans"/>
-          <w:color w:val="00000A"/>
-          <w:lang w:val="en-AU" w:eastAsia="zh-CN" w:bidi="hi-IN"/>
-        </w:rPr>
-      </w:pPr>
-      <w:r>
-        <w:rPr>
-          <w:rFonts w:eastAsia="Droid Sans Fallback" w:cs="FreeSans"/>
-          <w:color w:val="00000A"/>
-          <w:sz w:val="24"/>
-          <w:szCs w:val="24"/>
-          <w:lang w:val="en-AU" w:eastAsia="zh-CN" w:bidi="hi-IN"/>
-        </w:rPr>
-      </w:r>
-      <w:r/>
-    </w:p>
-    <w:p>
-      <w:pPr>
-        <w:pStyle w:val="Normal"/>
-        <w:rPr>
-          <w:sz w:val="24"/>
-          <w:sz w:val="24"/>
-          <w:szCs w:val="24"/>
-          <w:rFonts w:ascii="Liberation Serif" w:hAnsi="Liberation Serif" w:eastAsia="Droid Sans Fallback" w:cs="FreeSans"/>
-          <w:color w:val="00000A"/>
-          <w:lang w:val="en-AU" w:eastAsia="zh-CN" w:bidi="hi-IN"/>
-        </w:rPr>
-      </w:pPr>
-      <w:r>
-        <w:rPr>
-          <w:rFonts w:eastAsia="Droid Sans Fallback" w:cs="FreeSans"/>
-          <w:color w:val="00000A"/>
-          <w:sz w:val="24"/>
-          <w:szCs w:val="24"/>
-          <w:lang w:val="en-AU" w:eastAsia="zh-CN" w:bidi="hi-IN"/>
-        </w:rPr>
-      </w:r>
-      <w:r/>
-    </w:p>
-    <w:p>
-      <w:pPr>
-        <w:pStyle w:val="Normal"/>
-      </w:pPr>
-      <w:r>
-        <w:rPr/>
-        <w:t xml:space="preserve">3. </w:t>
-      </w:r>
-      <w:r>
-        <w:rPr>
-          <w:b/>
-          <w:bCs/>
-        </w:rPr>
-        <w:t>Uncertainty</w:t>
-      </w:r>
-      <w:r>
-        <w:rPr/>
-        <w:t>: The method comes with quite a few uncertainties! I list some of them:</w:t>
-      </w:r>
-      <w:r/>
-    </w:p>
-    <w:p>
-      <w:pPr>
-        <w:pStyle w:val="Normal"/>
-        <w:rPr>
-          <w:sz w:val="24"/>
-          <w:sz w:val="24"/>
-          <w:szCs w:val="24"/>
-          <w:rFonts w:ascii="Liberation Serif" w:hAnsi="Liberation Serif" w:eastAsia="Droid Sans Fallback" w:cs="FreeSans"/>
-          <w:color w:val="00000A"/>
-          <w:lang w:val="en-AU" w:eastAsia="zh-CN" w:bidi="hi-IN"/>
-        </w:rPr>
-      </w:pPr>
-      <w:r>
-        <w:rPr/>
-        <w:t>- P7,L30: “STT events at altitudes below 4 km are removed to avoid surface pollution, and</w:t>
-      </w:r>
-      <w:r/>
-    </w:p>
-    <w:p>
-      <w:pPr>
-        <w:pStyle w:val="Normal"/>
-        <w:rPr>
-          <w:sz w:val="24"/>
-          <w:sz w:val="24"/>
-          <w:szCs w:val="24"/>
-          <w:rFonts w:ascii="Liberation Serif" w:hAnsi="Liberation Serif" w:eastAsia="Droid Sans Fallback" w:cs="FreeSans"/>
-          <w:color w:val="00000A"/>
-          <w:lang w:val="en-AU" w:eastAsia="zh-CN" w:bidi="hi-IN"/>
-        </w:rPr>
-      </w:pPr>
-      <w:r>
-        <w:rPr/>
-        <w:t>events within 0.5 km of the tropopause are removed to avoid false positives induced by the</w:t>
-      </w:r>
-      <w:r/>
-    </w:p>
-    <w:p>
-      <w:pPr>
-        <w:pStyle w:val="Normal"/>
-        <w:rPr>
-          <w:sz w:val="24"/>
-          <w:sz w:val="24"/>
-          <w:szCs w:val="24"/>
-          <w:rFonts w:ascii="Liberation Serif" w:hAnsi="Liberation Serif" w:eastAsia="Droid Sans Fallback" w:cs="FreeSans"/>
-          <w:color w:val="00000A"/>
-          <w:lang w:val="en-AU" w:eastAsia="zh-CN" w:bidi="hi-IN"/>
-        </w:rPr>
-      </w:pPr>
-      <w:r>
-        <w:rPr/>
-        <w:t>sharp transition to stratospheric air.” → I see the problem with the near-surface STT events.</w:t>
-      </w:r>
-      <w:r/>
-    </w:p>
-    <w:p>
-      <w:pPr>
-        <w:pStyle w:val="Normal"/>
-        <w:rPr>
-          <w:sz w:val="24"/>
-          <w:sz w:val="24"/>
-          <w:szCs w:val="24"/>
-          <w:rFonts w:ascii="Liberation Serif" w:hAnsi="Liberation Serif" w:eastAsia="Droid Sans Fallback" w:cs="FreeSans"/>
-          <w:color w:val="00000A"/>
-          <w:lang w:val="en-AU" w:eastAsia="zh-CN" w:bidi="hi-IN"/>
-        </w:rPr>
-      </w:pPr>
-      <w:r>
-        <w:rPr/>
-        <w:t xml:space="preserve">But still, even at this low altitude it could be due to a stratospheric intrusion. </w:t>
-      </w:r>
-      <w:r/>
-    </w:p>
-    <w:p>
-      <w:pPr>
-        <w:pStyle w:val="Normal"/>
-        <w:rPr>
-          <w:color w:val="0047FF"/>
-        </w:rPr>
-      </w:pPr>
-      <w:r>
-        <w:rPr>
-          <w:color w:val="0047FF"/>
-        </w:rPr>
-        <w:t>This is one possible false negative which could occur, I have added a note at PX “...TODO...”.</w:t>
-      </w:r>
-      <w:r/>
-    </w:p>
-    <w:p>
-      <w:pPr>
-        <w:pStyle w:val="Normal"/>
-        <w:rPr>
-          <w:sz w:val="24"/>
-          <w:sz w:val="24"/>
-          <w:szCs w:val="24"/>
-          <w:rFonts w:ascii="Liberation Serif" w:hAnsi="Liberation Serif" w:eastAsia="Droid Sans Fallback" w:cs="FreeSans"/>
-          <w:color w:val="00000A"/>
-          <w:lang w:val="en-AU" w:eastAsia="zh-CN" w:bidi="hi-IN"/>
-        </w:rPr>
-      </w:pPr>
-      <w:r>
-        <w:rPr/>
-        <w:t>Further, I expect quite some ozone flux to be across the tropopause without a very clear peak-like</w:t>
-      </w:r>
-      <w:r/>
-    </w:p>
-    <w:p>
-      <w:pPr>
-        <w:pStyle w:val="Normal"/>
-        <w:rPr>
-          <w:sz w:val="24"/>
-          <w:sz w:val="24"/>
-          <w:szCs w:val="24"/>
-          <w:rFonts w:ascii="Liberation Serif" w:hAnsi="Liberation Serif" w:eastAsia="Droid Sans Fallback" w:cs="FreeSans"/>
-          <w:color w:val="00000A"/>
-          <w:lang w:val="en-AU" w:eastAsia="zh-CN" w:bidi="hi-IN"/>
-        </w:rPr>
-      </w:pPr>
-      <w:r>
-        <w:rPr/>
-        <w:t>structure in the profile. This could, e.g., be the case if the ozone flux is more related to a</w:t>
-      </w:r>
-      <w:r/>
-    </w:p>
-    <w:p>
-      <w:pPr>
-        <w:pStyle w:val="Normal"/>
-        <w:rPr>
-          <w:sz w:val="24"/>
-          <w:sz w:val="24"/>
-          <w:szCs w:val="24"/>
-          <w:rFonts w:ascii="Liberation Serif" w:hAnsi="Liberation Serif" w:eastAsia="Droid Sans Fallback" w:cs="FreeSans"/>
-          <w:color w:val="00000A"/>
-          <w:lang w:val="en-AU" w:eastAsia="zh-CN" w:bidi="hi-IN"/>
-        </w:rPr>
-      </w:pPr>
-      <w:r>
-        <w:rPr/>
-        <w:t>continuous ‘diffusion’ of ozone across the tropopause in contrast to an ozone flux going</w:t>
-      </w:r>
-      <w:r/>
-    </w:p>
-    <w:p>
-      <w:pPr>
-        <w:pStyle w:val="Normal"/>
-        <w:rPr>
-          <w:sz w:val="24"/>
-          <w:sz w:val="24"/>
-          <w:szCs w:val="24"/>
-          <w:rFonts w:ascii="Liberation Serif" w:hAnsi="Liberation Serif" w:eastAsia="Droid Sans Fallback" w:cs="FreeSans"/>
-          <w:color w:val="00000A"/>
-          <w:lang w:val="en-AU" w:eastAsia="zh-CN" w:bidi="hi-IN"/>
-        </w:rPr>
-      </w:pPr>
-      <w:r>
-        <w:rPr/>
-        <w:t>along with a coherent cross-tropopause air streams in distinct weather systems.</w:t>
-      </w:r>
-      <w:r/>
-    </w:p>
-    <w:p>
-      <w:pPr>
-        <w:pStyle w:val="Normal"/>
-        <w:rPr>
-          <w:color w:val="0047FF"/>
-        </w:rPr>
-      </w:pPr>
-      <w:r>
-        <w:rPr>
-          <w:color w:val="0047FF"/>
-        </w:rPr>
-        <w:t>While this is true, the focus of this work is on discrete influx events, or folds, rather than continuous enhancement or reduction due to cross tropopause transport. This is due to the difficulty of detecting continuous influx with weekly ozonesondes. I do appreciate the detailed comments and have noted that we are likely ignoring this source of ozone enhancement at PX “...TODO...”.</w:t>
-      </w:r>
-      <w:r/>
-    </w:p>
-    <w:p>
-      <w:pPr>
-        <w:pStyle w:val="Normal"/>
-        <w:rPr>
-          <w:sz w:val="24"/>
-          <w:sz w:val="24"/>
-          <w:szCs w:val="24"/>
-          <w:rFonts w:ascii="Liberation Serif" w:hAnsi="Liberation Serif" w:eastAsia="Droid Sans Fallback" w:cs="FreeSans"/>
-          <w:color w:val="00000A"/>
-          <w:lang w:val="en-AU" w:eastAsia="zh-CN" w:bidi="hi-IN"/>
-        </w:rPr>
-      </w:pPr>
-      <w:r>
-        <w:rPr/>
-        <w:t>- P7,L9-12: “This estimate is conservative because it does not take into account any ozone</w:t>
-      </w:r>
-      <w:r/>
-    </w:p>
-    <w:p>
-      <w:pPr>
-        <w:pStyle w:val="Normal"/>
-        <w:rPr>
-          <w:sz w:val="24"/>
-          <w:sz w:val="24"/>
-          <w:szCs w:val="24"/>
-          <w:rFonts w:ascii="Liberation Serif" w:hAnsi="Liberation Serif" w:eastAsia="Droid Sans Fallback" w:cs="FreeSans"/>
-          <w:color w:val="00000A"/>
-          <w:lang w:val="en-AU" w:eastAsia="zh-CN" w:bidi="hi-IN"/>
-        </w:rPr>
-      </w:pPr>
-      <w:r>
-        <w:rPr/>
-        <w:t>enhancements outside of the detected peak that may have been caused by the STT, and also</w:t>
-      </w:r>
-      <w:r/>
-    </w:p>
-    <w:p>
-      <w:pPr>
-        <w:pStyle w:val="Normal"/>
-        <w:rPr>
-          <w:sz w:val="24"/>
-          <w:sz w:val="24"/>
-          <w:szCs w:val="24"/>
-          <w:rFonts w:ascii="Liberation Serif" w:hAnsi="Liberation Serif" w:eastAsia="Droid Sans Fallback" w:cs="FreeSans"/>
-          <w:color w:val="00000A"/>
-          <w:lang w:val="en-AU" w:eastAsia="zh-CN" w:bidi="hi-IN"/>
-        </w:rPr>
-      </w:pPr>
-      <w:r>
-        <w:rPr/>
-        <w:t>ignores any enhanced ozone background amounts from synoptic-scale stratospheric mixing</w:t>
-      </w:r>
-      <w:r/>
-    </w:p>
-    <w:p>
-      <w:pPr>
-        <w:pStyle w:val="Normal"/>
-        <w:rPr>
-          <w:sz w:val="24"/>
-          <w:sz w:val="24"/>
-          <w:szCs w:val="24"/>
-          <w:rFonts w:ascii="Liberation Serif" w:hAnsi="Liberation Serif" w:eastAsia="Droid Sans Fallback" w:cs="FreeSans"/>
-          <w:color w:val="00000A"/>
-          <w:lang w:val="en-AU" w:eastAsia="zh-CN" w:bidi="hi-IN"/>
-        </w:rPr>
-      </w:pPr>
-      <w:r>
-        <w:rPr/>
-        <w:t>into the troposphere.” → The ozone background is also enhanced in mixing across the</w:t>
-      </w:r>
-      <w:r/>
-    </w:p>
-    <w:p>
-      <w:pPr>
-        <w:pStyle w:val="Normal"/>
-        <w:rPr>
-          <w:sz w:val="24"/>
-          <w:sz w:val="24"/>
-          <w:szCs w:val="24"/>
-          <w:rFonts w:ascii="Liberation Serif" w:hAnsi="Liberation Serif" w:eastAsia="Droid Sans Fallback" w:cs="FreeSans"/>
-          <w:color w:val="00000A"/>
-          <w:lang w:val="en-AU" w:eastAsia="zh-CN" w:bidi="hi-IN"/>
-        </w:rPr>
-      </w:pPr>
-      <w:r>
-        <w:rPr/>
-        <w:t>troposphere, or the background at any of the stations is enhanced by STT events taking place</w:t>
-      </w:r>
-      <w:r/>
-    </w:p>
-    <w:p>
-      <w:pPr>
-        <w:pStyle w:val="Normal"/>
-        <w:rPr>
-          <w:sz w:val="24"/>
-          <w:sz w:val="24"/>
-          <w:szCs w:val="24"/>
-          <w:rFonts w:ascii="Liberation Serif" w:hAnsi="Liberation Serif" w:eastAsia="Droid Sans Fallback" w:cs="FreeSans"/>
-          <w:color w:val="00000A"/>
-          <w:lang w:val="en-AU" w:eastAsia="zh-CN" w:bidi="hi-IN"/>
-        </w:rPr>
-      </w:pPr>
-      <w:r>
-        <w:rPr/>
-        <w:t>outside its ‘range’.</w:t>
-      </w:r>
-      <w:r/>
-    </w:p>
-    <w:p>
-      <w:pPr>
-        <w:pStyle w:val="Normal"/>
-      </w:pPr>
-      <w:r>
-        <w:rPr>
-          <w:color w:val="0047FF"/>
-        </w:rPr>
-        <w:t>This is true, thanks for pointing it out. We've added this possibility to the text: DOLAST:pageno/line“... increased the local background mixing ratio, and any influence from STT events nearby which may also increase the local background ozone.”.</w:t>
-      </w:r>
-      <w:r/>
-    </w:p>
-    <w:p>
-      <w:pPr>
-        <w:pStyle w:val="Normal"/>
-        <w:rPr>
-          <w:sz w:val="24"/>
-          <w:sz w:val="24"/>
-          <w:szCs w:val="24"/>
-          <w:rFonts w:ascii="Liberation Serif" w:hAnsi="Liberation Serif" w:eastAsia="Droid Sans Fallback" w:cs="FreeSans"/>
-          <w:color w:val="0047FF"/>
-          <w:lang w:val="en-AU" w:eastAsia="zh-CN" w:bidi="hi-IN"/>
-        </w:rPr>
-      </w:pPr>
-      <w:r>
-        <w:rPr>
-          <w:rFonts w:eastAsia="Droid Sans Fallback" w:cs="FreeSans"/>
-          <w:color w:val="0047FF"/>
-          <w:sz w:val="24"/>
-          <w:szCs w:val="24"/>
-          <w:lang w:val="en-AU" w:eastAsia="zh-CN" w:bidi="hi-IN"/>
-        </w:rPr>
-      </w:r>
-      <w:r/>
-    </w:p>
-    <w:p>
-      <w:pPr>
-        <w:pStyle w:val="Normal"/>
-        <w:rPr>
-          <w:sz w:val="24"/>
-          <w:sz w:val="24"/>
-          <w:szCs w:val="24"/>
-          <w:rFonts w:ascii="Liberation Serif" w:hAnsi="Liberation Serif" w:eastAsia="Droid Sans Fallback" w:cs="FreeSans"/>
-          <w:color w:val="00000A"/>
-          <w:lang w:val="en-AU" w:eastAsia="zh-CN" w:bidi="hi-IN"/>
-        </w:rPr>
-      </w:pPr>
-      <w:r>
-        <w:rPr/>
-        <w:t>- In section 5 (P19,L9) the overall ozone flux is determined as the product of the monthly</w:t>
-      </w:r>
-      <w:r/>
-    </w:p>
-    <w:p>
-      <w:pPr>
-        <w:pStyle w:val="Normal"/>
-        <w:rPr>
-          <w:sz w:val="24"/>
-          <w:sz w:val="24"/>
-          <w:szCs w:val="24"/>
-          <w:rFonts w:ascii="Liberation Serif" w:hAnsi="Liberation Serif" w:eastAsia="Droid Sans Fallback" w:cs="FreeSans"/>
-          <w:color w:val="00000A"/>
-          <w:lang w:val="en-AU" w:eastAsia="zh-CN" w:bidi="hi-IN"/>
-        </w:rPr>
-      </w:pPr>
-      <w:r>
-        <w:rPr/>
-        <w:t>likelihoods of STT (f), the monthly mean fraction of an ozone column attributed to</w:t>
-      </w:r>
-      <w:r/>
-    </w:p>
-    <w:p>
-      <w:pPr>
-        <w:pStyle w:val="Normal"/>
-        <w:rPr>
-          <w:sz w:val="24"/>
-          <w:sz w:val="24"/>
-          <w:szCs w:val="24"/>
-          <w:rFonts w:ascii="Liberation Serif" w:hAnsi="Liberation Serif" w:eastAsia="Droid Sans Fallback" w:cs="FreeSans"/>
-          <w:color w:val="00000A"/>
-          <w:lang w:val="en-AU" w:eastAsia="zh-CN" w:bidi="hi-IN"/>
-        </w:rPr>
-      </w:pPr>
-      <w:r>
-        <w:rPr/>
-        <w:t>stratospheric ozone (I) and the mean tropospheric ozone column (Omega). All these factors</w:t>
-      </w:r>
-      <w:r/>
-    </w:p>
-    <w:p>
-      <w:pPr>
-        <w:pStyle w:val="Normal"/>
-        <w:rPr>
-          <w:sz w:val="24"/>
-          <w:sz w:val="24"/>
-          <w:szCs w:val="24"/>
-          <w:rFonts w:ascii="Liberation Serif" w:hAnsi="Liberation Serif" w:eastAsia="Droid Sans Fallback" w:cs="FreeSans"/>
-          <w:color w:val="00000A"/>
-          <w:lang w:val="en-AU" w:eastAsia="zh-CN" w:bidi="hi-IN"/>
-        </w:rPr>
-      </w:pPr>
-      <w:r>
-        <w:rPr/>
-        <w:t>come with a lot of uncertainty! Be it due to the method applied, or the spatial and temporal</w:t>
-      </w:r>
-      <w:r/>
-    </w:p>
-    <w:p>
-      <w:pPr>
-        <w:pStyle w:val="Normal"/>
-        <w:rPr>
-          <w:sz w:val="24"/>
-          <w:sz w:val="24"/>
-          <w:szCs w:val="24"/>
-          <w:rFonts w:ascii="Liberation Serif" w:hAnsi="Liberation Serif" w:eastAsia="Droid Sans Fallback" w:cs="FreeSans"/>
-          <w:color w:val="00000A"/>
-          <w:lang w:val="en-AU" w:eastAsia="zh-CN" w:bidi="hi-IN"/>
-        </w:rPr>
-      </w:pPr>
-      <w:r>
-        <w:rPr/>
-        <w:t>variability.</w:t>
-      </w:r>
-      <w:r/>
-    </w:p>
-    <w:p>
-      <w:pPr>
-        <w:pStyle w:val="Normal"/>
-      </w:pPr>
-      <w:r>
-        <w:rPr>
-          <w:rFonts w:eastAsia="Droid Sans Fallback" w:cs="FreeSans"/>
-          <w:color w:val="000099"/>
-          <w:sz w:val="24"/>
-          <w:szCs w:val="24"/>
-          <w:lang w:val="en-AU" w:eastAsia="zh-CN" w:bidi="hi-IN"/>
-        </w:rPr>
-        <w:t xml:space="preserve">As described to reviewer 1, comment 3, this extrapolation has been removed from the manuscript and included in a supplementary. </w:t>
-      </w:r>
-      <w:r/>
-    </w:p>
-    <w:p>
-      <w:pPr>
-        <w:pStyle w:val="Normal"/>
-      </w:pPr>
-      <w:r>
-        <w:rPr>
-          <w:rFonts w:eastAsia="Droid Sans Fallback" w:cs="FreeSans"/>
-          <w:color w:val="000099"/>
-          <w:sz w:val="24"/>
-          <w:szCs w:val="24"/>
-          <w:lang w:val="en-AU" w:eastAsia="zh-CN" w:bidi="hi-IN"/>
-        </w:rPr>
-        <w:t>The monthly likelihoods of detection has been renamed to L, and a new term representing assumed event longevity has been added.</w:t>
-      </w:r>
-      <w:r/>
-    </w:p>
-    <w:p>
-      <w:pPr>
-        <w:pStyle w:val="Normal"/>
-      </w:pPr>
-      <w:r>
-        <w:rPr>
-          <w:rFonts w:eastAsia="Droid Sans Fallback" w:cs="FreeSans"/>
-          <w:color w:val="000099"/>
-          <w:sz w:val="24"/>
-          <w:szCs w:val="24"/>
-          <w:lang w:val="en-AU" w:eastAsia="zh-CN" w:bidi="hi-IN"/>
-        </w:rPr>
-        <w:t>The uncertaint</w:t>
-      </w:r>
-      <w:r>
-        <w:rPr>
-          <w:rFonts w:eastAsia="Droid Sans Fallback" w:cs="FreeSans"/>
-          <w:color w:val="000099"/>
-          <w:sz w:val="24"/>
-          <w:szCs w:val="24"/>
-          <w:lang w:val="en-AU" w:eastAsia="zh-CN" w:bidi="hi-IN"/>
-        </w:rPr>
-        <w:t>ies</w:t>
-      </w:r>
-      <w:r>
-        <w:rPr>
-          <w:rFonts w:eastAsia="Droid Sans Fallback" w:cs="FreeSans"/>
-          <w:color w:val="000099"/>
-          <w:sz w:val="24"/>
-          <w:szCs w:val="24"/>
-          <w:lang w:val="en-AU" w:eastAsia="zh-CN" w:bidi="hi-IN"/>
-        </w:rPr>
-        <w:t xml:space="preserve"> in the smaller extrapolations have </w:t>
-      </w:r>
-      <w:r>
-        <w:rPr>
-          <w:rFonts w:eastAsia="Droid Sans Fallback" w:cs="FreeSans"/>
-          <w:color w:val="000099"/>
-          <w:sz w:val="24"/>
-          <w:szCs w:val="24"/>
-          <w:lang w:val="en-AU" w:eastAsia="zh-CN" w:bidi="hi-IN"/>
-        </w:rPr>
-        <w:t xml:space="preserve">now </w:t>
-      </w:r>
-      <w:r>
-        <w:rPr>
-          <w:rFonts w:eastAsia="Droid Sans Fallback" w:cs="FreeSans"/>
-          <w:color w:val="000099"/>
-          <w:sz w:val="24"/>
-          <w:szCs w:val="24"/>
-          <w:lang w:val="en-AU" w:eastAsia="zh-CN" w:bidi="hi-IN"/>
-        </w:rPr>
-        <w:t xml:space="preserve">been </w:t>
-      </w:r>
-      <w:r>
-        <w:rPr>
-          <w:rFonts w:eastAsia="Droid Sans Fallback" w:cs="FreeSans"/>
-          <w:color w:val="000099"/>
-          <w:sz w:val="24"/>
-          <w:szCs w:val="24"/>
-          <w:lang w:val="en-AU" w:eastAsia="zh-CN" w:bidi="hi-IN"/>
-        </w:rPr>
-        <w:t xml:space="preserve">somewhat </w:t>
-      </w:r>
-      <w:r>
-        <w:rPr>
-          <w:rFonts w:eastAsia="Droid Sans Fallback" w:cs="FreeSans"/>
-          <w:color w:val="000099"/>
-          <w:sz w:val="24"/>
-          <w:szCs w:val="24"/>
-          <w:lang w:val="en-AU" w:eastAsia="zh-CN" w:bidi="hi-IN"/>
-        </w:rPr>
-        <w:t xml:space="preserve">quantified by using the </w:t>
-      </w:r>
-      <w:r>
-        <w:rPr>
-          <w:rFonts w:eastAsia="Droid Sans Fallback" w:cs="FreeSans"/>
-          <w:color w:val="000099"/>
-          <w:sz w:val="24"/>
-          <w:szCs w:val="24"/>
-          <w:lang w:val="en-AU" w:eastAsia="zh-CN" w:bidi="hi-IN"/>
-        </w:rPr>
-        <w:t xml:space="preserve">multi-year </w:t>
-      </w:r>
-      <w:r>
-        <w:rPr>
-          <w:rFonts w:eastAsia="Droid Sans Fallback" w:cs="FreeSans"/>
-          <w:color w:val="000099"/>
-          <w:sz w:val="24"/>
-          <w:szCs w:val="24"/>
-          <w:lang w:val="en-AU" w:eastAsia="zh-CN" w:bidi="hi-IN"/>
-        </w:rPr>
-        <w:t xml:space="preserve">standard deviations of each term in the multiplication, </w:t>
-      </w:r>
-      <w:r>
-        <w:rPr>
-          <w:rFonts w:eastAsia="Droid Sans Fallback" w:cs="FreeSans"/>
-          <w:color w:val="000099"/>
-          <w:sz w:val="24"/>
-          <w:szCs w:val="24"/>
-          <w:lang w:val="en-AU" w:eastAsia="zh-CN" w:bidi="hi-IN"/>
-        </w:rPr>
-        <w:t>shown on DOLAST: Pageno/lineno “... The uncertainties in our two regions of extrapolated ozone are determined from the standard deviations in monthly values over the multi-year dataset range.</w:t>
+        <w:t>The uncertainties in the smaller extrapolations have now been somewhat quantified by using the multi-year standard deviations of each term in the multiplication, shown on DOLAST: Pageno/lineno “... The uncertainties in our two regions of extrapolated ozone are determined from the standard deviations in monthly values over the multi-year dataset range.</w:t>
       </w:r>
       <w:r/>
     </w:p>

</xml_diff>

<commit_message>
Updated Comparison region and description
</commit_message>
<xml_diff>
--- a/comments/AuthorResponse.docx
+++ b/comments/AuthorResponse.docx
@@ -579,31 +579,7 @@
         <w:rPr>
           <w:color w:val="0047FF"/>
         </w:rPr>
-        <w:t xml:space="preserve"> – this has now been noted in the text </w:t>
-      </w:r>
-      <w:r>
-        <w:rPr>
-          <w:color w:val="0047FF"/>
-        </w:rPr>
-        <w:t>DOLAST</w:t>
-      </w:r>
-      <w:r>
-        <w:rPr>
-          <w:color w:val="0047FF"/>
-        </w:rPr>
-        <w:t>: page/line “...</w:t>
-      </w:r>
-      <w:r>
-        <w:rPr>
-          <w:color w:val="0047FF"/>
-        </w:rPr>
-        <w:t>This seasonality is not seen in the recent ERA-Interim tropopause fold analysis performed by Škerlak et al. (2015), where a winter maximum of ozone fold frequency (∼ 0.5% more folds in winter) over Australia can be seen. However their winter maximum is in the subtropics only - from around 20 ◦ S to 40 ◦ S, which can be seen as the prevalent feature over Australia in Fig. 5 of their publication. Wauben et al. (1998) look at modelled (CTM driven by ECMWF output) and measured ozone distributions and find more SH ozone in the lower troposphere during Austral winter, however they note that the ECMWF fields are uncertain here again due to lack of measurements. Their work shows a generally cleaner lower troposphere in the SH summer but can not be construed to suggest more or less STT folds in either season. Sprenger et al. (2003) examine modelled STT folds using ECMWF output over March 2000 - April 2001, and show that for this year there is a clear Austral winter maximum, again over the 20 ◦ S to 40 ◦ S band. The winter maximum does not include Melbourne, or the southern ocean, which may help explain why we see a seasonality which disagrees with these prior studies.</w:t>
-      </w:r>
-      <w:r>
-        <w:rPr>
-          <w:color w:val="0047FF"/>
-        </w:rPr>
-        <w:t>”.</w:t>
+        <w:t xml:space="preserve"> – this has now been noted in the text DOLAST: page/line “...This seasonality is not seen in the recent ERA-Interim tropopause fold analysis performed by Škerlak et al. (2015), where a winter maximum of ozone fold frequency (∼ 0.5% more folds in winter) over Australia can be seen. However their winter maximum is in the subtropics only - from around 20 ◦ S to 40 ◦ S, which can be seen as the prevalent feature over Australia in Fig. 5 of their publication. Wauben et al. (1998) look at modelled (CTM driven by ECMWF output) and measured ozone distributions and find more SH ozone in the lower troposphere during Austral winter, however they note that the ECMWF fields are uncertain here again due to lack of measurements. Their work shows a generally cleaner lower troposphere in the SH summer but can not be construed to suggest more or less STT folds in either season. Sprenger et al. (2003) examine modelled STT folds using ECMWF output over March 2000 - April 2001, and show that for this year there is a clear Austral winter maximum, again over the 20 ◦ S to 40 ◦ S band. The winter maximum does not include Melbourne, or the southern ocean, which may help explain why we see a seasonality which disagrees with these prior studies.”.</w:t>
       </w:r>
       <w:r/>
     </w:p>
@@ -857,49 +833,7 @@
         <w:rPr>
           <w:color w:val="0047FF"/>
         </w:rPr>
-        <w:t xml:space="preserve">Instead an estimate of STT ozone flux near the three sites has been performed and compared to Skerlak et al. 2014 </w:t>
-      </w:r>
-      <w:r>
-        <w:rPr>
-          <w:color w:val="0047FF"/>
-        </w:rPr>
-        <w:t>on DOLAST</w:t>
-      </w:r>
-      <w:r>
-        <w:rPr>
-          <w:color w:val="0047FF"/>
-        </w:rPr>
-        <w:t>:</w:t>
-      </w:r>
-      <w:r>
-        <w:rPr>
-          <w:color w:val="0047FF"/>
-        </w:rPr>
-        <w:t>page/line</w:t>
-      </w:r>
-      <w:r>
-        <w:rPr>
-          <w:color w:val="0047FF"/>
-        </w:rPr>
-        <w:t xml:space="preserve"> “</w:t>
-      </w:r>
-      <w:r>
-        <w:rPr>
-          <w:color w:val="0047FF"/>
-        </w:rPr>
-        <w:t>Škerlak et al. (2014) shows an estimate of roughly 40 to 150 kg km −2 month −1 in these regions, over all seasons, of which 0 to 10 kg km −2 month −1 enters the boundary layer (see Fig. 16, 17 in their publication) while we estimate 2 to 41 kg km −2</w:t>
-      </w:r>
-      <w:r>
-        <w:rPr>
-          <w:color w:val="0047FF"/>
-        </w:rPr>
-        <w:t xml:space="preserve"> </w:t>
-      </w:r>
-      <w:r>
-        <w:rPr>
-          <w:color w:val="0047FF"/>
-        </w:rPr>
-        <w:t>month −1 STT impact, of which the largest part is in Summer (DJF). Our calculated seasonal contributions, along with total</w:t>
+        <w:t>Instead an estimate of STT ozone flux near the three sites has been performed and compared to Skerlak et al. 2014 on DOLAST:page/line “Škerlak et al. (2014) shows an estimate of roughly 40 to 150 kg km −2 month −1 in these regions, over all seasons, of which 0 to 10 kg km −2 month −1 enters the boundary layer (see Fig. 16, 17 in their publication) while we estimate 2 to 41 kg km −2 month −1 STT impact, of which the largest part is in Summer (DJF). Our calculated seasonal contributions, along with total</w:t>
       </w:r>
       <w:r/>
     </w:p>
@@ -1215,19 +1149,7 @@
         <w:rPr>
           <w:color w:val="0047FF"/>
         </w:rPr>
-        <w:t xml:space="preserve">It is the median, Fig. 1 caption </w:t>
-      </w:r>
-      <w:r>
-        <w:rPr>
-          <w:color w:val="0047FF"/>
-        </w:rPr>
-        <w:t xml:space="preserve">has been </w:t>
-      </w:r>
-      <w:r>
-        <w:rPr>
-          <w:color w:val="0047FF"/>
-        </w:rPr>
-        <w:t xml:space="preserve">updated </w:t>
+        <w:t xml:space="preserve">It is the median, Fig. 1 caption has been updated </w:t>
       </w:r>
       <w:r/>
     </w:p>
@@ -1943,25 +1865,7 @@
         <w:rPr>
           <w:color w:val="0047FF"/>
         </w:rPr>
-        <w:t xml:space="preserve">Thanks for spotting this, these units and caption are misleading/confusing – </w:t>
-      </w:r>
-      <w:r>
-        <w:rPr>
-          <w:color w:val="0047FF"/>
-        </w:rPr>
-        <w:t xml:space="preserve">We've redrawn the plots using only </w:t>
-      </w:r>
-      <w:r>
-        <w:rPr>
-          <w:color w:val="0047FF"/>
-        </w:rPr>
-        <w:t>ppbv</w:t>
-      </w:r>
-      <w:r>
-        <w:rPr>
-          <w:color w:val="0047FF"/>
-        </w:rPr>
-        <w:t>.</w:t>
+        <w:t>Thanks for spotting this, these units and caption are misleading/confusing – We've redrawn the plots using only ppbv.</w:t>
       </w:r>
       <w:r/>
     </w:p>
@@ -2032,55 +1936,7 @@
         <w:rPr>
           <w:color w:val="0047FF"/>
         </w:rPr>
-        <w:t>I</w:t>
-      </w:r>
-      <w:r>
-        <w:rPr>
-          <w:color w:val="0047FF"/>
-        </w:rPr>
-        <w:t xml:space="preserve">n this case near is defined as subjectively within </w:t>
-      </w:r>
-      <w:r>
-        <w:rPr>
-          <w:color w:val="0047FF"/>
-        </w:rPr>
-        <w:t>150km</w:t>
-      </w:r>
-      <w:r>
-        <w:rPr>
-          <w:color w:val="0047FF"/>
-        </w:rPr>
-        <w:t xml:space="preserve">, </w:t>
-      </w:r>
-      <w:r>
-        <w:rPr>
-          <w:color w:val="0047FF"/>
-        </w:rPr>
-        <w:t>This is now</w:t>
-      </w:r>
-      <w:r>
-        <w:rPr>
-          <w:color w:val="0047FF"/>
-        </w:rPr>
-        <w:t xml:space="preserve"> more clear in the text </w:t>
-      </w:r>
-      <w:r>
-        <w:rPr>
-          <w:color w:val="0047FF"/>
-        </w:rPr>
-        <w:t xml:space="preserve">DOLAST: page/line </w:t>
-      </w:r>
-      <w:r>
-        <w:rPr>
-          <w:color w:val="0047FF"/>
-        </w:rPr>
-        <w:t>“</w:t>
-      </w:r>
-      <w:r>
-        <w:rPr>
-          <w:color w:val="0047FF"/>
-        </w:rPr>
-        <w:t>For this reason all detected STT events found near (within ~150 km of) smoke plumes are flagged, following visual inspection.”.</w:t>
+        <w:t>In this case near is defined as subjectively within 150km, This is now more clear in the text DOLAST: page/line “For this reason all detected STT events found near (within ~150 km of) smoke plumes are flagged, following visual inspection.”.</w:t>
       </w:r>
       <w:r/>
     </w:p>
@@ -3241,7 +3097,47 @@
           <w:szCs w:val="24"/>
           <w:lang w:val="en-AU" w:eastAsia="zh-CN" w:bidi="hi-IN"/>
         </w:rPr>
-        <w:t>Your suggestion of using smaller region has been taken. We now use two small regions shown in DOLAST: Fig. X. The comparison with Skerlak is also made on DOLAST: Page/lineno “...”</w:t>
+        <w:t xml:space="preserve">Your suggestion of using smaller region has been taken. We now </w:t>
+      </w:r>
+      <w:r>
+        <w:rPr>
+          <w:rFonts w:eastAsia="Droid Sans Fallback" w:cs="FreeSans"/>
+          <w:color w:val="000099"/>
+          <w:sz w:val="24"/>
+          <w:szCs w:val="24"/>
+          <w:lang w:val="en-AU" w:eastAsia="zh-CN" w:bidi="hi-IN"/>
+        </w:rPr>
+        <w:t>examine</w:t>
+      </w:r>
+      <w:r>
+        <w:rPr>
+          <w:rFonts w:eastAsia="Droid Sans Fallback" w:cs="FreeSans"/>
+          <w:color w:val="000099"/>
+          <w:sz w:val="24"/>
+          <w:szCs w:val="24"/>
+          <w:lang w:val="en-AU" w:eastAsia="zh-CN" w:bidi="hi-IN"/>
+        </w:rPr>
+        <w:t xml:space="preserve"> small regions </w:t>
+      </w:r>
+      <w:r>
+        <w:rPr>
+          <w:rFonts w:eastAsia="Droid Sans Fallback" w:cs="FreeSans"/>
+          <w:color w:val="000099"/>
+          <w:sz w:val="24"/>
+          <w:szCs w:val="24"/>
+          <w:lang w:val="en-AU" w:eastAsia="zh-CN" w:bidi="hi-IN"/>
+        </w:rPr>
+        <w:t xml:space="preserve">around each site </w:t>
+      </w:r>
+      <w:r>
+        <w:rPr>
+          <w:rFonts w:eastAsia="Droid Sans Fallback" w:cs="FreeSans"/>
+          <w:color w:val="000099"/>
+          <w:sz w:val="24"/>
+          <w:szCs w:val="24"/>
+          <w:lang w:val="en-AU" w:eastAsia="zh-CN" w:bidi="hi-IN"/>
+        </w:rPr>
+        <w:t>shown in DOLAST: Fig. X. The comparison with Skerlak is also made on DOLAST: Page/lineno “...”</w:t>
       </w:r>
       <w:r/>
     </w:p>

</xml_diff>

<commit_message>
Some notes on two old STT papers, updated Fluxes desc.
</commit_message>
<xml_diff>
--- a/comments/AuthorResponse.docx
+++ b/comments/AuthorResponse.docx
@@ -2594,6 +2594,92 @@
           <w:sz w:val="24"/>
           <w:szCs w:val="24"/>
           <w:rFonts w:ascii="Liberation Serif" w:hAnsi="Liberation Serif" w:eastAsia="Droid Sans Fallback" w:cs="FreeSans"/>
+          <w:color w:val="0047FF"/>
+          <w:lang w:val="en-AU" w:eastAsia="zh-CN" w:bidi="hi-IN"/>
+        </w:rPr>
+      </w:pPr>
+      <w:r>
+        <w:rPr>
+          <w:color w:val="0047FF"/>
+        </w:rPr>
+        <w:t>Thanks for pointing this out, the calculation was not well described. The following text has been added on DOLAST: page/line “ … ozone enhancements, based on a vertical integration of the ozone above baseline levels for each ozonesonde where an event was detected.</w:t>
+      </w:r>
+      <w:r/>
+    </w:p>
+    <w:p>
+      <w:pPr>
+        <w:pStyle w:val="Normal"/>
+        <w:rPr>
+          <w:sz w:val="24"/>
+          <w:sz w:val="24"/>
+          <w:szCs w:val="24"/>
+          <w:rFonts w:ascii="Liberation Serif" w:hAnsi="Liberation Serif" w:eastAsia="Droid Sans Fallback" w:cs="FreeSans"/>
+          <w:color w:val="0047FF"/>
+          <w:lang w:val="en-AU" w:eastAsia="zh-CN" w:bidi="hi-IN"/>
+        </w:rPr>
+      </w:pPr>
+      <w:r>
+        <w:rPr>
+          <w:color w:val="0047FF"/>
+        </w:rPr>
+        <w:t xml:space="preserve">    </w:t>
+      </w:r>
+      <w:r>
+        <w:rPr>
+          <w:color w:val="0047FF"/>
+        </w:rPr>
+        <w:t xml:space="preserve">The area considered to be 'enhanced' ozone is outlined with yellow dashes on the left panel of Fig. DOLAST:figure number </w:t>
+      </w:r>
+      <w:r/>
+    </w:p>
+    <w:p>
+      <w:pPr>
+        <w:pStyle w:val="Normal"/>
+        <w:rPr>
+          <w:sz w:val="24"/>
+          <w:sz w:val="24"/>
+          <w:szCs w:val="24"/>
+          <w:rFonts w:ascii="Liberation Serif" w:hAnsi="Liberation Serif" w:eastAsia="Droid Sans Fallback" w:cs="FreeSans"/>
+          <w:color w:val="0047FF"/>
+          <w:lang w:val="en-AU" w:eastAsia="zh-CN" w:bidi="hi-IN"/>
+        </w:rPr>
+      </w:pPr>
+      <w:r>
+        <w:rPr>
+          <w:color w:val="0047FF"/>
+        </w:rPr>
+        <w:t>…</w:t>
+      </w:r>
+      <w:r/>
+    </w:p>
+    <w:p>
+      <w:pPr>
+        <w:pStyle w:val="Normal"/>
+        <w:rPr>
+          <w:sz w:val="24"/>
+          <w:sz w:val="24"/>
+          <w:szCs w:val="24"/>
+          <w:rFonts w:ascii="Liberation Serif" w:hAnsi="Liberation Serif" w:eastAsia="Droid Sans Fallback" w:cs="FreeSans"/>
+          <w:color w:val="0047FF"/>
+          <w:lang w:val="en-AU" w:eastAsia="zh-CN" w:bidi="hi-IN"/>
+        </w:rPr>
+      </w:pPr>
+      <w:r>
+        <w:rPr>
+          <w:color w:val="0047FF"/>
+        </w:rPr>
+        <w:t>First the tropospheric ozone column is calculated, then the enhanced ozone column amount is used to determine the relative increase.”</w:t>
+      </w:r>
+      <w:r/>
+    </w:p>
+    <w:p>
+      <w:pPr>
+        <w:pStyle w:val="Normal"/>
+        <w:rPr>
+          <w:sz w:val="24"/>
+          <w:sz w:val="24"/>
+          <w:szCs w:val="24"/>
+          <w:rFonts w:ascii="Liberation Serif" w:hAnsi="Liberation Serif" w:eastAsia="Droid Sans Fallback" w:cs="FreeSans"/>
           <w:color w:val="00000A"/>
           <w:lang w:val="en-AU" w:eastAsia="zh-CN" w:bidi="hi-IN"/>
         </w:rPr>
@@ -2730,6 +2816,26 @@
       <w:r>
         <w:rPr/>
         <w:t>Page 20: Fig. 14 and Fig.15 can be merged into one.</w:t>
+      </w:r>
+      <w:r/>
+    </w:p>
+    <w:p>
+      <w:pPr>
+        <w:pStyle w:val="Normal"/>
+        <w:rPr>
+          <w:sz w:val="24"/>
+          <w:sz w:val="24"/>
+          <w:szCs w:val="24"/>
+          <w:rFonts w:ascii="Liberation Serif" w:hAnsi="Liberation Serif" w:eastAsia="Droid Sans Fallback" w:cs="FreeSans"/>
+          <w:color w:val="0047FF"/>
+          <w:lang w:val="en-AU" w:eastAsia="zh-CN" w:bidi="hi-IN"/>
+        </w:rPr>
+      </w:pPr>
+      <w:r>
+        <w:rPr>
+          <w:color w:val="0047FF"/>
+        </w:rPr>
+        <w:t>Good suggesion, these images have been combined into one with a top and bottom panel</w:t>
       </w:r>
       <w:r/>
     </w:p>
@@ -3097,47 +3203,7 @@
           <w:szCs w:val="24"/>
           <w:lang w:val="en-AU" w:eastAsia="zh-CN" w:bidi="hi-IN"/>
         </w:rPr>
-        <w:t xml:space="preserve">Your suggestion of using smaller region has been taken. We now </w:t>
-      </w:r>
-      <w:r>
-        <w:rPr>
-          <w:rFonts w:eastAsia="Droid Sans Fallback" w:cs="FreeSans"/>
-          <w:color w:val="000099"/>
-          <w:sz w:val="24"/>
-          <w:szCs w:val="24"/>
-          <w:lang w:val="en-AU" w:eastAsia="zh-CN" w:bidi="hi-IN"/>
-        </w:rPr>
-        <w:t>examine</w:t>
-      </w:r>
-      <w:r>
-        <w:rPr>
-          <w:rFonts w:eastAsia="Droid Sans Fallback" w:cs="FreeSans"/>
-          <w:color w:val="000099"/>
-          <w:sz w:val="24"/>
-          <w:szCs w:val="24"/>
-          <w:lang w:val="en-AU" w:eastAsia="zh-CN" w:bidi="hi-IN"/>
-        </w:rPr>
-        <w:t xml:space="preserve"> small regions </w:t>
-      </w:r>
-      <w:r>
-        <w:rPr>
-          <w:rFonts w:eastAsia="Droid Sans Fallback" w:cs="FreeSans"/>
-          <w:color w:val="000099"/>
-          <w:sz w:val="24"/>
-          <w:szCs w:val="24"/>
-          <w:lang w:val="en-AU" w:eastAsia="zh-CN" w:bidi="hi-IN"/>
-        </w:rPr>
-        <w:t xml:space="preserve">around each site </w:t>
-      </w:r>
-      <w:r>
-        <w:rPr>
-          <w:rFonts w:eastAsia="Droid Sans Fallback" w:cs="FreeSans"/>
-          <w:color w:val="000099"/>
-          <w:sz w:val="24"/>
-          <w:szCs w:val="24"/>
-          <w:lang w:val="en-AU" w:eastAsia="zh-CN" w:bidi="hi-IN"/>
-        </w:rPr>
-        <w:t>shown in DOLAST: Fig. X. The comparison with Skerlak is also made on DOLAST: Page/lineno “...”</w:t>
+        <w:t>Your suggestion of using smaller region has been taken. We now examine small regions around each site shown in DOLAST: Fig. X. The comparison with Skerlak is also made on DOLAST: Page/lineno “...”</w:t>
       </w:r>
       <w:r/>
     </w:p>

</xml_diff>

<commit_message>
Updated some flux numbers, references and transport notes begun
</commit_message>
<xml_diff>
--- a/comments/AuthorResponse.docx
+++ b/comments/AuthorResponse.docx
@@ -2098,7 +2098,27 @@
           <w:szCs w:val="24"/>
           <w:lang w:val="en-AU" w:eastAsia="zh-CN" w:bidi="hi-IN"/>
         </w:rPr>
-        <w:t xml:space="preserve">Yes, we looked at each image, we were interested to see if there was any clearly discernible pattern or dominant weather system connected to the events. - We've added </w:t>
+        <w:t xml:space="preserve">Yes, we looked at each image, we were interested to see if there was any clearly discernible pattern or dominant weather system connected to the events. </w:t>
+      </w:r>
+      <w:r>
+        <w:rPr>
+          <w:rFonts w:eastAsia="Droid Sans Fallback" w:cs="FreeSans"/>
+          <w:color w:val="0047FF"/>
+          <w:sz w:val="24"/>
+          <w:szCs w:val="24"/>
+          <w:lang w:val="en-AU" w:eastAsia="zh-CN" w:bidi="hi-IN"/>
+        </w:rPr>
+        <w:t>At DOLAST:page/line w</w:t>
+      </w:r>
+      <w:r>
+        <w:rPr>
+          <w:rFonts w:eastAsia="Droid Sans Fallback" w:cs="FreeSans"/>
+          <w:color w:val="0047FF"/>
+          <w:sz w:val="24"/>
+          <w:szCs w:val="24"/>
+          <w:lang w:val="en-AU" w:eastAsia="zh-CN" w:bidi="hi-IN"/>
+        </w:rPr>
+        <w:t xml:space="preserve">e've added </w:t>
       </w:r>
       <w:bookmarkStart w:id="1" w:name="__DdeLink__351_59560109"/>
       <w:r>
@@ -2109,7 +2129,27 @@
           <w:szCs w:val="24"/>
           <w:lang w:val="en-AU" w:eastAsia="zh-CN" w:bidi="hi-IN"/>
         </w:rPr>
-        <w:t>“... likely meteorological cause, examining each date where an event was detected”</w:t>
+        <w:t xml:space="preserve">“... likely meteorological cause, </w:t>
+      </w:r>
+      <w:r>
+        <w:rPr>
+          <w:rFonts w:eastAsia="Droid Sans Fallback" w:cs="FreeSans"/>
+          <w:color w:val="0047FF"/>
+          <w:sz w:val="24"/>
+          <w:szCs w:val="24"/>
+          <w:lang w:val="en-AU" w:eastAsia="zh-CN" w:bidi="hi-IN"/>
+        </w:rPr>
+        <w:t xml:space="preserve">by visually </w:t>
+      </w:r>
+      <w:r>
+        <w:rPr>
+          <w:rFonts w:eastAsia="Droid Sans Fallback" w:cs="FreeSans"/>
+          <w:color w:val="0047FF"/>
+          <w:sz w:val="24"/>
+          <w:szCs w:val="24"/>
+          <w:lang w:val="en-AU" w:eastAsia="zh-CN" w:bidi="hi-IN"/>
+        </w:rPr>
+        <w:t>examining each date where an event was detected”</w:t>
       </w:r>
       <w:bookmarkEnd w:id="1"/>
       <w:r>
@@ -2131,6 +2171,23 @@
           <w:sz w:val="24"/>
           <w:sz w:val="24"/>
           <w:szCs w:val="24"/>
+          <w:rFonts w:eastAsia="Droid Sans Fallback" w:cs="FreeSans"/>
+          <w:color w:val="0047FF"/>
+          <w:lang w:val="en-AU" w:eastAsia="zh-CN" w:bidi="hi-IN"/>
+        </w:rPr>
+      </w:pPr>
+      <w:r>
+        <w:rPr/>
+      </w:r>
+      <w:r/>
+    </w:p>
+    <w:p>
+      <w:pPr>
+        <w:pStyle w:val="Normal"/>
+        <w:rPr>
+          <w:sz w:val="24"/>
+          <w:sz w:val="24"/>
+          <w:szCs w:val="24"/>
           <w:rFonts w:ascii="Liberation Serif" w:hAnsi="Liberation Serif" w:eastAsia="Droid Sans Fallback" w:cs="FreeSans"/>
           <w:color w:val="00000A"/>
           <w:lang w:val="en-AU" w:eastAsia="zh-CN" w:bidi="hi-IN"/>
@@ -2167,6 +2224,26 @@
       <w:r>
         <w:rPr/>
         <w:t>above statement.</w:t>
+      </w:r>
+      <w:r/>
+    </w:p>
+    <w:p>
+      <w:pPr>
+        <w:pStyle w:val="Normal"/>
+        <w:rPr>
+          <w:sz w:val="24"/>
+          <w:sz w:val="24"/>
+          <w:szCs w:val="24"/>
+          <w:rFonts w:ascii="Liberation Serif" w:hAnsi="Liberation Serif" w:eastAsia="Droid Sans Fallback" w:cs="FreeSans"/>
+          <w:color w:val="0047FF"/>
+          <w:lang w:val="en-AU" w:eastAsia="zh-CN" w:bidi="hi-IN"/>
+        </w:rPr>
+      </w:pPr>
+      <w:r>
+        <w:rPr>
+          <w:color w:val="0047FF"/>
+        </w:rPr>
+        <w:t>The sentence now references Baray et al., 2000 and Sprenger et al., 2003nci</w:t>
       </w:r>
       <w:r/>
     </w:p>

</xml_diff>

<commit_message>
Most minor comments are fixed, sans some literature notes and harder comments
</commit_message>
<xml_diff>
--- a/comments/AuthorResponse.docx
+++ b/comments/AuthorResponse.docx
@@ -2098,27 +2098,7 @@
           <w:szCs w:val="24"/>
           <w:lang w:val="en-AU" w:eastAsia="zh-CN" w:bidi="hi-IN"/>
         </w:rPr>
-        <w:t xml:space="preserve">Yes, we looked at each image, we were interested to see if there was any clearly discernible pattern or dominant weather system connected to the events. </w:t>
-      </w:r>
-      <w:r>
-        <w:rPr>
-          <w:rFonts w:eastAsia="Droid Sans Fallback" w:cs="FreeSans"/>
-          <w:color w:val="0047FF"/>
-          <w:sz w:val="24"/>
-          <w:szCs w:val="24"/>
-          <w:lang w:val="en-AU" w:eastAsia="zh-CN" w:bidi="hi-IN"/>
-        </w:rPr>
-        <w:t>At DOLAST:page/line w</w:t>
-      </w:r>
-      <w:r>
-        <w:rPr>
-          <w:rFonts w:eastAsia="Droid Sans Fallback" w:cs="FreeSans"/>
-          <w:color w:val="0047FF"/>
-          <w:sz w:val="24"/>
-          <w:szCs w:val="24"/>
-          <w:lang w:val="en-AU" w:eastAsia="zh-CN" w:bidi="hi-IN"/>
-        </w:rPr>
-        <w:t xml:space="preserve">e've added </w:t>
+        <w:t xml:space="preserve">Yes, we looked at each image, we were interested to see if there was any clearly discernible pattern or dominant weather system connected to the events. At DOLAST:page/line we've added </w:t>
       </w:r>
       <w:bookmarkStart w:id="1" w:name="__DdeLink__351_59560109"/>
       <w:r>
@@ -2129,27 +2109,7 @@
           <w:szCs w:val="24"/>
           <w:lang w:val="en-AU" w:eastAsia="zh-CN" w:bidi="hi-IN"/>
         </w:rPr>
-        <w:t xml:space="preserve">“... likely meteorological cause, </w:t>
-      </w:r>
-      <w:r>
-        <w:rPr>
-          <w:rFonts w:eastAsia="Droid Sans Fallback" w:cs="FreeSans"/>
-          <w:color w:val="0047FF"/>
-          <w:sz w:val="24"/>
-          <w:szCs w:val="24"/>
-          <w:lang w:val="en-AU" w:eastAsia="zh-CN" w:bidi="hi-IN"/>
-        </w:rPr>
-        <w:t xml:space="preserve">by visually </w:t>
-      </w:r>
-      <w:r>
-        <w:rPr>
-          <w:rFonts w:eastAsia="Droid Sans Fallback" w:cs="FreeSans"/>
-          <w:color w:val="0047FF"/>
-          <w:sz w:val="24"/>
-          <w:szCs w:val="24"/>
-          <w:lang w:val="en-AU" w:eastAsia="zh-CN" w:bidi="hi-IN"/>
-        </w:rPr>
-        <w:t>examining each date where an event was detected”</w:t>
+        <w:t>“... likely meteorological cause, by visually examining each date where an event was detected”</w:t>
       </w:r>
       <w:bookmarkEnd w:id="1"/>
       <w:r>
@@ -2171,13 +2131,19 @@
           <w:sz w:val="24"/>
           <w:sz w:val="24"/>
           <w:szCs w:val="24"/>
-          <w:rFonts w:eastAsia="Droid Sans Fallback" w:cs="FreeSans"/>
-          <w:color w:val="0047FF"/>
-          <w:lang w:val="en-AU" w:eastAsia="zh-CN" w:bidi="hi-IN"/>
-        </w:rPr>
-      </w:pPr>
-      <w:r>
-        <w:rPr/>
+          <w:rFonts w:ascii="Liberation Serif" w:hAnsi="Liberation Serif" w:eastAsia="Droid Sans Fallback" w:cs="FreeSans"/>
+          <w:color w:val="0047FF"/>
+          <w:lang w:val="en-AU" w:eastAsia="zh-CN" w:bidi="hi-IN"/>
+        </w:rPr>
+      </w:pPr>
+      <w:r>
+        <w:rPr>
+          <w:rFonts w:eastAsia="Droid Sans Fallback" w:cs="FreeSans"/>
+          <w:color w:val="0047FF"/>
+          <w:sz w:val="24"/>
+          <w:szCs w:val="24"/>
+          <w:lang w:val="en-AU" w:eastAsia="zh-CN" w:bidi="hi-IN"/>
+        </w:rPr>
       </w:r>
       <w:r/>
     </w:p>
@@ -4502,18 +4468,136 @@
     <w:p>
       <w:pPr>
         <w:pStyle w:val="TextBody"/>
-        <w:rPr>
-          <w:sz w:val="24"/>
-          <w:sz w:val="24"/>
-          <w:szCs w:val="24"/>
-          <w:rFonts w:ascii="Liberation Serif" w:hAnsi="Liberation Serif" w:eastAsia="Droid Sans Fallback" w:cs="FreeSans"/>
-          <w:color w:val="00000A"/>
-          <w:lang w:val="en-AU" w:eastAsia="zh-CN" w:bidi="hi-IN"/>
-        </w:rPr>
       </w:pPr>
       <w:r>
         <w:rPr/>
         <w:t>1) Overall the manuscript leaves me a bit puzzled, since I’m not sure what to take out of this work. The authors state that their value of the ozone enhancement fraction might be largely underestimated by a factor of ten. If this is the case it is difficult to get the benefit of the study. Though the approach is reasonable, maybe the statistics and spatial coverage is to small to cover the full variability and frequency of occurrence of STT events for a quantitative flux calculation for the southern hemisphere. If the difference between observations and models is really between factors 30-200 depending on the reference (p.21, l.8-12), this needs more clarification than simply replacing observation with model results to find agreement with other studies. I found this approach at least very questionable.</w:t>
+      </w:r>
+      <w:r/>
+    </w:p>
+    <w:p>
+      <w:pPr>
+        <w:pStyle w:val="TextBody"/>
+      </w:pPr>
+      <w:r>
+        <w:rPr>
+          <w:rFonts w:eastAsia="Droid Sans Fallback" w:cs="FreeSans"/>
+          <w:color w:val="0047FF"/>
+          <w:sz w:val="24"/>
+          <w:szCs w:val="24"/>
+          <w:lang w:val="en-AU" w:eastAsia="zh-CN" w:bidi="hi-IN"/>
+        </w:rPr>
+        <w:t xml:space="preserve">We hope to present the ozonesonde dataset along with a new method of detecting STT ozone intrusions. </w:t>
+      </w:r>
+      <w:r>
+        <w:rPr>
+          <w:rFonts w:eastAsia="Droid Sans Fallback" w:cs="FreeSans"/>
+          <w:color w:val="0047FF"/>
+          <w:sz w:val="24"/>
+          <w:szCs w:val="24"/>
+          <w:lang w:val="en-AU" w:eastAsia="zh-CN" w:bidi="hi-IN"/>
+        </w:rPr>
+        <w:t xml:space="preserve">STT flux estimation was included as a novel use for the ozonesonde dataset, although the </w:t>
+      </w:r>
+      <w:r>
+        <w:rPr>
+          <w:rFonts w:eastAsia="Droid Sans Fallback" w:cs="FreeSans"/>
+          <w:color w:val="0047FF"/>
+          <w:sz w:val="24"/>
+          <w:szCs w:val="24"/>
+          <w:lang w:val="en-AU" w:eastAsia="zh-CN" w:bidi="hi-IN"/>
+        </w:rPr>
+        <w:t xml:space="preserve">extrapolation over the southern ocean was indeed far too simplified to be useful. </w:t>
+      </w:r>
+      <w:r>
+        <w:rPr>
+          <w:rFonts w:eastAsia="Droid Sans Fallback" w:cs="FreeSans"/>
+          <w:color w:val="0047FF"/>
+          <w:sz w:val="24"/>
+          <w:szCs w:val="24"/>
+          <w:lang w:val="en-AU" w:eastAsia="zh-CN" w:bidi="hi-IN"/>
+        </w:rPr>
+        <w:t>T</w:t>
+      </w:r>
+      <w:r>
+        <w:rPr>
+          <w:rFonts w:eastAsia="Droid Sans Fallback" w:cs="FreeSans"/>
+          <w:color w:val="0047FF"/>
+          <w:sz w:val="24"/>
+          <w:szCs w:val="24"/>
+          <w:lang w:val="en-AU" w:eastAsia="zh-CN" w:bidi="hi-IN"/>
+        </w:rPr>
+        <w:t xml:space="preserve">his </w:t>
+      </w:r>
+      <w:r>
+        <w:rPr>
+          <w:rFonts w:eastAsia="Droid Sans Fallback" w:cs="FreeSans"/>
+          <w:color w:val="0047FF"/>
+          <w:sz w:val="24"/>
+          <w:szCs w:val="24"/>
+          <w:lang w:val="en-AU" w:eastAsia="zh-CN" w:bidi="hi-IN"/>
+        </w:rPr>
+        <w:t>has been</w:t>
+      </w:r>
+      <w:r>
+        <w:rPr>
+          <w:rFonts w:eastAsia="Droid Sans Fallback" w:cs="FreeSans"/>
+          <w:color w:val="0047FF"/>
+          <w:sz w:val="24"/>
+          <w:szCs w:val="24"/>
+          <w:lang w:val="en-AU" w:eastAsia="zh-CN" w:bidi="hi-IN"/>
+        </w:rPr>
+        <w:t xml:space="preserve"> pointed out by all three reviewers in some form. We've </w:t>
+      </w:r>
+      <w:r>
+        <w:rPr>
+          <w:rFonts w:eastAsia="Droid Sans Fallback" w:cs="FreeSans"/>
+          <w:color w:val="0047FF"/>
+          <w:sz w:val="24"/>
+          <w:szCs w:val="24"/>
+          <w:lang w:val="en-AU" w:eastAsia="zh-CN" w:bidi="hi-IN"/>
+        </w:rPr>
+        <w:t xml:space="preserve">now </w:t>
+      </w:r>
+      <w:r>
+        <w:rPr>
+          <w:rFonts w:eastAsia="Droid Sans Fallback" w:cs="FreeSans"/>
+          <w:color w:val="0047FF"/>
+          <w:sz w:val="24"/>
+          <w:szCs w:val="24"/>
+          <w:lang w:val="en-AU" w:eastAsia="zh-CN" w:bidi="hi-IN"/>
+        </w:rPr>
+        <w:t xml:space="preserve">changed the calculations and are </w:t>
+      </w:r>
+      <w:r>
+        <w:rPr>
+          <w:rFonts w:eastAsia="Droid Sans Fallback" w:cs="FreeSans"/>
+          <w:color w:val="0047FF"/>
+          <w:sz w:val="24"/>
+          <w:szCs w:val="24"/>
+          <w:lang w:val="en-AU" w:eastAsia="zh-CN" w:bidi="hi-IN"/>
+        </w:rPr>
+        <w:t xml:space="preserve">only </w:t>
+      </w:r>
+      <w:r>
+        <w:rPr>
+          <w:rFonts w:eastAsia="Droid Sans Fallback" w:cs="FreeSans"/>
+          <w:color w:val="0047FF"/>
+          <w:sz w:val="24"/>
+          <w:szCs w:val="24"/>
+          <w:lang w:val="en-AU" w:eastAsia="zh-CN" w:bidi="hi-IN"/>
+        </w:rPr>
+        <w:t xml:space="preserve">extrapolating over regions near each site, </w:t>
+      </w:r>
+      <w:r>
+        <w:rPr>
+          <w:rFonts w:eastAsia="Droid Sans Fallback" w:cs="FreeSans"/>
+          <w:color w:val="0047FF"/>
+          <w:sz w:val="24"/>
+          <w:szCs w:val="24"/>
+          <w:lang w:val="en-AU" w:eastAsia="zh-CN" w:bidi="hi-IN"/>
+        </w:rPr>
+        <w:t>with more analysis of uncertainties and a better comparison between our outputs and the literature.</w:t>
       </w:r>
       <w:r/>
     </w:p>
@@ -4580,6 +4664,439 @@
           <w:rFonts w:ascii="Liberation Serif" w:hAnsi="Liberation Serif"/>
         </w:rPr>
         <w:t>Minor Comments</w:t>
+      </w:r>
+      <w:r/>
+    </w:p>
+    <w:p>
+      <w:pPr>
+        <w:pStyle w:val="Normal"/>
+      </w:pPr>
+      <w:r>
+        <w:rPr>
+          <w:color w:val="0047FF"/>
+        </w:rPr>
+        <w:t>All the minor comments have been implemented, any notes are added in blue</w:t>
+      </w:r>
+      <w:r/>
+    </w:p>
+    <w:p>
+      <w:pPr>
+        <w:pStyle w:val="Heading3"/>
+      </w:pPr>
+      <w:r>
+        <w:rPr>
+          <w:rFonts w:ascii="Liberation Serif" w:hAnsi="Liberation Serif"/>
+        </w:rPr>
+        <w:t>Referee 1:</w:t>
+      </w:r>
+      <w:r/>
+    </w:p>
+    <w:p>
+      <w:pPr>
+        <w:pStyle w:val="Normal"/>
+        <w:rPr>
+          <w:sz w:val="24"/>
+          <w:sz w:val="24"/>
+          <w:szCs w:val="24"/>
+          <w:rFonts w:ascii="Liberation Serif" w:hAnsi="Liberation Serif" w:eastAsia="Droid Sans Fallback" w:cs="FreeSans"/>
+          <w:color w:val="00000A"/>
+          <w:lang w:val="en-AU" w:eastAsia="zh-CN" w:bidi="hi-IN"/>
+        </w:rPr>
+      </w:pPr>
+      <w:r>
+        <w:rPr/>
+        <w:t>Page 1, line 4: seasonality -&gt; seasonality of STT events</w:t>
+      </w:r>
+      <w:r/>
+    </w:p>
+    <w:p>
+      <w:pPr>
+        <w:pStyle w:val="Normal"/>
+        <w:rPr>
+          <w:sz w:val="24"/>
+          <w:sz w:val="24"/>
+          <w:szCs w:val="24"/>
+          <w:rFonts w:ascii="Liberation Serif" w:hAnsi="Liberation Serif" w:eastAsia="Droid Sans Fallback" w:cs="FreeSans"/>
+          <w:color w:val="00000A"/>
+          <w:lang w:val="en-AU" w:eastAsia="zh-CN" w:bidi="hi-IN"/>
+        </w:rPr>
+      </w:pPr>
+      <w:r>
+        <w:rPr/>
+        <w:t>Page 1, line 9: 2.5 km, 3 km -&gt; 2.5 km and 3 km</w:t>
+      </w:r>
+      <w:r/>
+    </w:p>
+    <w:p>
+      <w:pPr>
+        <w:pStyle w:val="Normal"/>
+        <w:rPr>
+          <w:sz w:val="24"/>
+          <w:sz w:val="24"/>
+          <w:szCs w:val="24"/>
+          <w:rFonts w:ascii="Liberation Serif" w:hAnsi="Liberation Serif" w:eastAsia="Droid Sans Fallback" w:cs="FreeSans"/>
+          <w:color w:val="00000A"/>
+          <w:lang w:val="en-AU" w:eastAsia="zh-CN" w:bidi="hi-IN"/>
+        </w:rPr>
+      </w:pPr>
+      <w:r>
+        <w:rPr/>
+        <w:t>Page 1, line 14: these -&gt; which</w:t>
+      </w:r>
+      <w:r/>
+    </w:p>
+    <w:p>
+      <w:pPr>
+        <w:pStyle w:val="Normal"/>
+        <w:rPr>
+          <w:sz w:val="24"/>
+          <w:sz w:val="24"/>
+          <w:szCs w:val="24"/>
+          <w:rFonts w:ascii="Liberation Serif" w:hAnsi="Liberation Serif" w:eastAsia="Droid Sans Fallback" w:cs="FreeSans"/>
+          <w:color w:val="00000A"/>
+          <w:lang w:val="en-AU" w:eastAsia="zh-CN" w:bidi="hi-IN"/>
+        </w:rPr>
+      </w:pPr>
+      <w:r>
+        <w:rPr>
+          <w:i/>
+          <w:iCs/>
+        </w:rPr>
+        <w:t>Page 2, line 2: .Despite lingering -&gt; . Despite the lingering</w:t>
+      </w:r>
+      <w:r/>
+    </w:p>
+    <w:p>
+      <w:pPr>
+        <w:pStyle w:val="Normal"/>
+        <w:rPr>
+          <w:sz w:val="24"/>
+          <w:sz w:val="24"/>
+          <w:szCs w:val="24"/>
+          <w:rFonts w:ascii="Liberation Serif" w:hAnsi="Liberation Serif" w:eastAsia="Droid Sans Fallback" w:cs="FreeSans"/>
+          <w:color w:val="00000A"/>
+          <w:lang w:val="en-AU" w:eastAsia="zh-CN" w:bidi="hi-IN"/>
+        </w:rPr>
+      </w:pPr>
+      <w:r>
+        <w:rPr/>
+        <w:t>Page 2, line 29: found STT -&gt; found that STT</w:t>
+      </w:r>
+      <w:r/>
+    </w:p>
+    <w:p>
+      <w:pPr>
+        <w:pStyle w:val="Normal"/>
+        <w:rPr>
+          <w:sz w:val="24"/>
+          <w:sz w:val="24"/>
+          <w:szCs w:val="24"/>
+          <w:rFonts w:ascii="Liberation Serif" w:hAnsi="Liberation Serif" w:eastAsia="Droid Sans Fallback" w:cs="FreeSans"/>
+          <w:color w:val="00000A"/>
+          <w:lang w:val="en-AU" w:eastAsia="zh-CN" w:bidi="hi-IN"/>
+        </w:rPr>
+      </w:pPr>
+      <w:r>
+        <w:rPr/>
+        <w:t>Page 2, line 31: challenging to accurately represent, and better model resolution → challenging to be accurately represented, and finer model resolution</w:t>
+      </w:r>
+      <w:r/>
+    </w:p>
+    <w:p>
+      <w:pPr>
+        <w:pStyle w:val="Normal"/>
+        <w:rPr>
+          <w:sz w:val="24"/>
+          <w:sz w:val="24"/>
+          <w:szCs w:val="24"/>
+          <w:rFonts w:ascii="Liberation Serif" w:hAnsi="Liberation Serif" w:eastAsia="Droid Sans Fallback" w:cs="FreeSans"/>
+          <w:color w:val="00000A"/>
+          <w:lang w:val="en-AU" w:eastAsia="zh-CN" w:bidi="hi-IN"/>
+        </w:rPr>
+      </w:pPr>
+      <w:r>
+        <w:rPr/>
+        <w:t>Page 3, line 6: low -&gt; lower</w:t>
+      </w:r>
+      <w:r/>
+    </w:p>
+    <w:p>
+      <w:pPr>
+        <w:pStyle w:val="Normal"/>
+      </w:pPr>
+      <w:r>
+        <w:rPr/>
+        <w:t>Page 3, lines 14-16: Add references.</w:t>
+      </w:r>
+      <w:r/>
+    </w:p>
+    <w:p>
+      <w:pPr>
+        <w:pStyle w:val="Normal"/>
+      </w:pPr>
+      <w:r>
+        <w:rPr>
+          <w:rFonts w:eastAsia="Droid Sans Fallback" w:cs="FreeSans"/>
+          <w:b/>
+          <w:bCs/>
+          <w:color w:val="00000A"/>
+          <w:sz w:val="24"/>
+          <w:szCs w:val="24"/>
+          <w:lang w:val="en-AU" w:eastAsia="zh-CN" w:bidi="hi-IN"/>
+        </w:rPr>
+        <w:t>TODO: list of added refs for these notes: Skerlak,</w:t>
+      </w:r>
+      <w:r/>
+    </w:p>
+    <w:p>
+      <w:pPr>
+        <w:pStyle w:val="Normal"/>
+        <w:rPr>
+          <w:sz w:val="24"/>
+          <w:sz w:val="24"/>
+          <w:szCs w:val="24"/>
+          <w:rFonts w:ascii="Liberation Serif" w:hAnsi="Liberation Serif" w:eastAsia="Droid Sans Fallback" w:cs="FreeSans"/>
+          <w:color w:val="00000A"/>
+          <w:lang w:val="en-AU" w:eastAsia="zh-CN" w:bidi="hi-IN"/>
+        </w:rPr>
+      </w:pPr>
+      <w:r>
+        <w:rPr/>
+        <w:t>Page 3, line 16: characterized -&gt; described</w:t>
+      </w:r>
+      <w:r/>
+    </w:p>
+    <w:p>
+      <w:pPr>
+        <w:pStyle w:val="Normal"/>
+        <w:rPr>
+          <w:sz w:val="24"/>
+          <w:sz w:val="24"/>
+          <w:szCs w:val="24"/>
+          <w:rFonts w:ascii="Liberation Serif" w:hAnsi="Liberation Serif" w:eastAsia="Droid Sans Fallback" w:cs="FreeSans"/>
+          <w:color w:val="00000A"/>
+          <w:lang w:val="en-AU" w:eastAsia="zh-CN" w:bidi="hi-IN"/>
+        </w:rPr>
+      </w:pPr>
+      <w:r>
+        <w:rPr/>
+        <w:t>Page 8, line 12: transported -&gt; transported over</w:t>
+      </w:r>
+      <w:r/>
+    </w:p>
+    <w:p>
+      <w:pPr>
+        <w:pStyle w:val="Normal"/>
+        <w:rPr>
+          <w:sz w:val="24"/>
+          <w:sz w:val="24"/>
+          <w:szCs w:val="24"/>
+          <w:rFonts w:ascii="Liberation Serif" w:hAnsi="Liberation Serif" w:eastAsia="Droid Sans Fallback" w:cs="FreeSans"/>
+          <w:color w:val="00000A"/>
+          <w:lang w:val="en-AU" w:eastAsia="zh-CN" w:bidi="hi-IN"/>
+        </w:rPr>
+      </w:pPr>
+      <w:r>
+        <w:rPr/>
+        <w:t>Page 9, lines 22-23: (e.g., Sinha et al. (2004); Mari et al. (2008)). -&gt; (e.g., Sinha et al., 2004; Mari et al., 2008). Please check the manuscript for similar instances.</w:t>
+      </w:r>
+      <w:r/>
+    </w:p>
+    <w:p>
+      <w:pPr>
+        <w:pStyle w:val="Normal"/>
+        <w:rPr>
+          <w:sz w:val="24"/>
+          <w:sz w:val="24"/>
+          <w:szCs w:val="24"/>
+          <w:rFonts w:ascii="Liberation Serif" w:hAnsi="Liberation Serif" w:eastAsia="Droid Sans Fallback" w:cs="FreeSans"/>
+          <w:color w:val="00000A"/>
+          <w:lang w:val="en-AU" w:eastAsia="zh-CN" w:bidi="hi-IN"/>
+        </w:rPr>
+      </w:pPr>
+      <w:r>
+        <w:rPr/>
+        <w:t>Page 10, line 16: our three sites -&gt; the three sites</w:t>
+      </w:r>
+      <w:r/>
+    </w:p>
+    <w:p>
+      <w:pPr>
+        <w:pStyle w:val="Normal"/>
+        <w:rPr>
+          <w:sz w:val="24"/>
+          <w:sz w:val="24"/>
+          <w:szCs w:val="24"/>
+          <w:rFonts w:ascii="Liberation Serif" w:hAnsi="Liberation Serif" w:eastAsia="Droid Sans Fallback" w:cs="FreeSans"/>
+          <w:color w:val="00000A"/>
+          <w:lang w:val="en-AU" w:eastAsia="zh-CN" w:bidi="hi-IN"/>
+        </w:rPr>
+      </w:pPr>
+      <w:r>
+        <w:rPr/>
+        <w:t>Page 10, line 16: detected -&gt; the detected</w:t>
+      </w:r>
+      <w:r/>
+    </w:p>
+    <w:p>
+      <w:pPr>
+        <w:pStyle w:val="Normal"/>
+        <w:rPr>
+          <w:sz w:val="24"/>
+          <w:sz w:val="24"/>
+          <w:szCs w:val="24"/>
+          <w:rFonts w:ascii="Liberation Serif" w:hAnsi="Liberation Serif" w:eastAsia="Droid Sans Fallback" w:cs="FreeSans"/>
+          <w:color w:val="00000A"/>
+          <w:lang w:val="en-AU" w:eastAsia="zh-CN" w:bidi="hi-IN"/>
+        </w:rPr>
+      </w:pPr>
+      <w:r>
+        <w:rPr/>
+        <w:t xml:space="preserve">Page 11, line 23: profile -&gt; vertical profile </w:t>
+      </w:r>
+      <w:r/>
+    </w:p>
+    <w:p>
+      <w:pPr>
+        <w:pStyle w:val="Normal"/>
+        <w:rPr>
+          <w:sz w:val="24"/>
+          <w:sz w:val="24"/>
+          <w:szCs w:val="24"/>
+          <w:rFonts w:ascii="Liberation Serif" w:hAnsi="Liberation Serif" w:eastAsia="Droid Sans Fallback" w:cs="FreeSans"/>
+          <w:color w:val="00000A"/>
+          <w:lang w:val="en-AU" w:eastAsia="zh-CN" w:bidi="hi-IN"/>
+        </w:rPr>
+      </w:pPr>
+      <w:r>
+        <w:rPr/>
+        <w:t>Please replace all instances of “Brunt-Viäsälä” in the manuscript with “Brunt-Väisälä”.</w:t>
+      </w:r>
+      <w:r/>
+    </w:p>
+    <w:p>
+      <w:pPr>
+        <w:pStyle w:val="Normal"/>
+      </w:pPr>
+      <w:r>
+        <w:rPr/>
+        <w:t>Page 19, Figure 13: dash -&gt; red dash, please also provide information about the black dashes.</w:t>
+      </w:r>
+      <w:r/>
+    </w:p>
+    <w:p>
+      <w:pPr>
+        <w:pStyle w:val="Normal"/>
+      </w:pPr>
+      <w:r>
+        <w:rPr>
+          <w:rFonts w:eastAsia="Droid Sans Fallback" w:cs="FreeSans"/>
+          <w:color w:val="0047FF"/>
+          <w:sz w:val="24"/>
+          <w:szCs w:val="24"/>
+          <w:lang w:val="en-AU" w:eastAsia="zh-CN" w:bidi="hi-IN"/>
+        </w:rPr>
+        <w:t>Caption line has been altered to “... GEOS-Chem and ozonesonde pressure levels are marked with red and black dashes respectively”</w:t>
+      </w:r>
+      <w:r/>
+    </w:p>
+    <w:p>
+      <w:pPr>
+        <w:pStyle w:val="Normal"/>
+        <w:rPr>
+          <w:sz w:val="24"/>
+          <w:sz w:val="24"/>
+          <w:szCs w:val="24"/>
+          <w:rFonts w:ascii="Liberation Serif" w:hAnsi="Liberation Serif" w:eastAsia="Droid Sans Fallback" w:cs="FreeSans"/>
+          <w:color w:val="00000A"/>
+          <w:lang w:val="en-AU" w:eastAsia="zh-CN" w:bidi="hi-IN"/>
+        </w:rPr>
+      </w:pPr>
+      <w:r>
+        <w:rPr/>
+        <w:t>Page 22, line 9: If we we assume -&gt; If we assume</w:t>
+      </w:r>
+      <w:r/>
+    </w:p>
+    <w:p>
+      <w:pPr>
+        <w:pStyle w:val="Normal"/>
+        <w:rPr>
+          <w:sz w:val="24"/>
+          <w:sz w:val="24"/>
+          <w:szCs w:val="24"/>
+          <w:rFonts w:ascii="Liberation Serif" w:hAnsi="Liberation Serif" w:eastAsia="Droid Sans Fallback" w:cs="FreeSans"/>
+          <w:color w:val="00000A"/>
+          <w:lang w:val="en-AU" w:eastAsia="zh-CN" w:bidi="hi-IN"/>
+        </w:rPr>
+      </w:pPr>
+      <w:r>
+        <w:rPr/>
+        <w:t>Page 22, line 10: impact due to each event STT event -&gt; impact due to each STT event</w:t>
+      </w:r>
+      <w:r/>
+    </w:p>
+    <w:p>
+      <w:pPr>
+        <w:pStyle w:val="Normal"/>
+        <w:rPr>
+          <w:sz w:val="24"/>
+          <w:sz w:val="24"/>
+          <w:szCs w:val="24"/>
+          <w:rFonts w:ascii="Liberation Serif" w:hAnsi="Liberation Serif" w:eastAsia="Droid Sans Fallback" w:cs="FreeSans"/>
+          <w:color w:val="00000A"/>
+          <w:lang w:val="en-AU" w:eastAsia="zh-CN" w:bidi="hi-IN"/>
+        </w:rPr>
+      </w:pPr>
+      <w:r>
+        <w:rPr/>
+        <w:t>Page 22: empirically-derived threshholds -&gt; empirically-derived thresholds</w:t>
+      </w:r>
+      <w:r/>
+    </w:p>
+    <w:p>
+      <w:pPr>
+        <w:pStyle w:val="Normal"/>
+        <w:rPr>
+          <w:sz w:val="24"/>
+          <w:sz w:val="24"/>
+          <w:szCs w:val="24"/>
+          <w:rFonts w:ascii="Liberation Serif" w:hAnsi="Liberation Serif" w:eastAsia="Droid Sans Fallback" w:cs="FreeSans"/>
+          <w:color w:val="00000A"/>
+          <w:lang w:val="en-AU" w:eastAsia="zh-CN" w:bidi="hi-IN"/>
+        </w:rPr>
+      </w:pPr>
+      <w:r>
+        <w:rPr/>
+        <w:t>Page 22: Comparison with ERA-Interim reanalysis data -&gt; Analysis of the ERA-Interim reanalysis data</w:t>
+      </w:r>
+      <w:r/>
+    </w:p>
+    <w:p>
+      <w:pPr>
+        <w:pStyle w:val="Normal"/>
+        <w:rPr>
+          <w:sz w:val="24"/>
+          <w:b/>
+          <w:sz w:val="24"/>
+          <w:b/>
+          <w:szCs w:val="24"/>
+          <w:bCs/>
+          <w:rFonts w:ascii="Liberation Serif" w:hAnsi="Liberation Serif" w:eastAsia="Droid Sans Fallback" w:cs="FreeSans"/>
+          <w:color w:val="00000A"/>
+          <w:lang w:val="en-AU" w:eastAsia="zh-CN" w:bidi="hi-IN"/>
+        </w:rPr>
+      </w:pPr>
+      <w:r>
+        <w:rPr>
+          <w:rFonts w:eastAsia="Droid Sans Fallback" w:cs="FreeSans"/>
+          <w:b/>
+          <w:bCs/>
+          <w:color w:val="00000A"/>
+          <w:sz w:val="24"/>
+          <w:szCs w:val="24"/>
+          <w:lang w:val="en-AU" w:eastAsia="zh-CN" w:bidi="hi-IN"/>
+        </w:rPr>
       </w:r>
       <w:r/>
     </w:p>
@@ -4602,390 +5119,672 @@
         <w:rPr>
           <w:rFonts w:ascii="Liberation Serif" w:hAnsi="Liberation Serif"/>
         </w:rPr>
-        <w:t>Referee 1:</w:t>
-      </w:r>
-      <w:r/>
-    </w:p>
-    <w:p>
-      <w:pPr>
-        <w:pStyle w:val="Normal"/>
-        <w:rPr>
-          <w:sz w:val="24"/>
-          <w:sz w:val="24"/>
-          <w:szCs w:val="24"/>
-          <w:rFonts w:ascii="Liberation Serif" w:hAnsi="Liberation Serif" w:eastAsia="Droid Sans Fallback" w:cs="FreeSans"/>
-          <w:color w:val="00000A"/>
-          <w:lang w:val="en-AU" w:eastAsia="zh-CN" w:bidi="hi-IN"/>
-        </w:rPr>
-      </w:pPr>
-      <w:r>
-        <w:rPr/>
-        <w:t>Page 1, line 4: seasonality -&gt; seasonality of STT events</w:t>
-      </w:r>
-      <w:r/>
-    </w:p>
-    <w:p>
-      <w:pPr>
-        <w:pStyle w:val="Normal"/>
-        <w:rPr>
-          <w:sz w:val="24"/>
-          <w:sz w:val="24"/>
-          <w:szCs w:val="24"/>
-          <w:rFonts w:ascii="Liberation Serif" w:hAnsi="Liberation Serif" w:eastAsia="Droid Sans Fallback" w:cs="FreeSans"/>
-          <w:color w:val="00000A"/>
-          <w:lang w:val="en-AU" w:eastAsia="zh-CN" w:bidi="hi-IN"/>
-        </w:rPr>
-      </w:pPr>
-      <w:r>
-        <w:rPr/>
-        <w:t>Page 1, line 9: 2.5 km, 3 km -&gt; 2.5 km and 3 km</w:t>
-      </w:r>
-      <w:r/>
-    </w:p>
-    <w:p>
-      <w:pPr>
-        <w:pStyle w:val="Normal"/>
-        <w:rPr>
-          <w:sz w:val="24"/>
-          <w:sz w:val="24"/>
-          <w:szCs w:val="24"/>
-          <w:rFonts w:ascii="Liberation Serif" w:hAnsi="Liberation Serif" w:eastAsia="Droid Sans Fallback" w:cs="FreeSans"/>
-          <w:color w:val="00000A"/>
-          <w:lang w:val="en-AU" w:eastAsia="zh-CN" w:bidi="hi-IN"/>
-        </w:rPr>
-      </w:pPr>
-      <w:r>
-        <w:rPr/>
-        <w:t>Page 1, line 14: these -&gt; which</w:t>
-      </w:r>
-      <w:r/>
-    </w:p>
-    <w:p>
-      <w:pPr>
-        <w:pStyle w:val="Normal"/>
-        <w:rPr>
-          <w:sz w:val="24"/>
-          <w:sz w:val="24"/>
-          <w:szCs w:val="24"/>
-          <w:rFonts w:ascii="Liberation Serif" w:hAnsi="Liberation Serif" w:eastAsia="Droid Sans Fallback" w:cs="FreeSans"/>
-          <w:color w:val="00000A"/>
-          <w:lang w:val="en-AU" w:eastAsia="zh-CN" w:bidi="hi-IN"/>
-        </w:rPr>
-      </w:pPr>
-      <w:r>
-        <w:rPr/>
-        <w:t>Page 2, line 2: .Despite lingering -&gt; . Despite the lingering</w:t>
-      </w:r>
-      <w:r/>
-    </w:p>
-    <w:p>
-      <w:pPr>
-        <w:pStyle w:val="Normal"/>
-        <w:rPr>
-          <w:sz w:val="24"/>
-          <w:sz w:val="24"/>
-          <w:szCs w:val="24"/>
-          <w:rFonts w:ascii="Liberation Serif" w:hAnsi="Liberation Serif" w:eastAsia="Droid Sans Fallback" w:cs="FreeSans"/>
-          <w:color w:val="00000A"/>
-          <w:lang w:val="en-AU" w:eastAsia="zh-CN" w:bidi="hi-IN"/>
-        </w:rPr>
-      </w:pPr>
-      <w:r>
-        <w:rPr/>
-        <w:t>Page 2, line 29: found STT -&gt; found that STT</w:t>
-      </w:r>
-      <w:r/>
-    </w:p>
-    <w:p>
-      <w:pPr>
-        <w:pStyle w:val="Normal"/>
-        <w:rPr>
-          <w:sz w:val="24"/>
-          <w:sz w:val="24"/>
-          <w:szCs w:val="24"/>
-          <w:rFonts w:ascii="Liberation Serif" w:hAnsi="Liberation Serif" w:eastAsia="Droid Sans Fallback" w:cs="FreeSans"/>
-          <w:color w:val="00000A"/>
-          <w:lang w:val="en-AU" w:eastAsia="zh-CN" w:bidi="hi-IN"/>
-        </w:rPr>
-      </w:pPr>
-      <w:r>
-        <w:rPr/>
-        <w:t>Page 2, line 31: challenging to accurately represent, and better model resolution → challenging to be accurately represented, and finer model resolution</w:t>
-      </w:r>
-      <w:r/>
-    </w:p>
-    <w:p>
-      <w:pPr>
-        <w:pStyle w:val="Normal"/>
-        <w:rPr>
-          <w:sz w:val="24"/>
-          <w:sz w:val="24"/>
-          <w:szCs w:val="24"/>
-          <w:rFonts w:ascii="Liberation Serif" w:hAnsi="Liberation Serif" w:eastAsia="Droid Sans Fallback" w:cs="FreeSans"/>
-          <w:color w:val="00000A"/>
-          <w:lang w:val="en-AU" w:eastAsia="zh-CN" w:bidi="hi-IN"/>
-        </w:rPr>
-      </w:pPr>
-      <w:r>
-        <w:rPr/>
-        <w:t>Page 3, line 6: low -&gt; lower</w:t>
-      </w:r>
-      <w:r/>
-    </w:p>
-    <w:p>
-      <w:pPr>
-        <w:pStyle w:val="Normal"/>
-        <w:rPr>
-          <w:sz w:val="24"/>
-          <w:sz w:val="24"/>
-          <w:szCs w:val="24"/>
-          <w:rFonts w:ascii="Liberation Serif" w:hAnsi="Liberation Serif" w:eastAsia="Droid Sans Fallback" w:cs="FreeSans"/>
-          <w:color w:val="00000A"/>
-          <w:lang w:val="en-AU" w:eastAsia="zh-CN" w:bidi="hi-IN"/>
-        </w:rPr>
-      </w:pPr>
-      <w:r>
-        <w:rPr/>
-        <w:t>Page 3, lines 14-16: Add references.</w:t>
-      </w:r>
-      <w:r/>
-    </w:p>
-    <w:p>
-      <w:pPr>
-        <w:pStyle w:val="Normal"/>
-        <w:rPr>
-          <w:sz w:val="24"/>
-          <w:sz w:val="24"/>
-          <w:szCs w:val="24"/>
-          <w:rFonts w:ascii="Liberation Serif" w:hAnsi="Liberation Serif" w:eastAsia="Droid Sans Fallback" w:cs="FreeSans"/>
-          <w:color w:val="00000A"/>
-          <w:lang w:val="en-AU" w:eastAsia="zh-CN" w:bidi="hi-IN"/>
-        </w:rPr>
-      </w:pPr>
-      <w:r>
-        <w:rPr/>
-        <w:t>Page 3, line 16: characterized -&gt; described</w:t>
-      </w:r>
-      <w:r/>
-    </w:p>
-    <w:p>
-      <w:pPr>
-        <w:pStyle w:val="Normal"/>
-        <w:rPr>
-          <w:sz w:val="24"/>
-          <w:sz w:val="24"/>
-          <w:szCs w:val="24"/>
-          <w:rFonts w:ascii="Liberation Serif" w:hAnsi="Liberation Serif" w:eastAsia="Droid Sans Fallback" w:cs="FreeSans"/>
-          <w:color w:val="00000A"/>
-          <w:lang w:val="en-AU" w:eastAsia="zh-CN" w:bidi="hi-IN"/>
-        </w:rPr>
-      </w:pPr>
-      <w:r>
-        <w:rPr/>
-        <w:t>Page 8, line 12: transported -&gt; transported over</w:t>
-      </w:r>
-      <w:r/>
-    </w:p>
-    <w:p>
-      <w:pPr>
-        <w:pStyle w:val="Normal"/>
-        <w:rPr>
-          <w:sz w:val="24"/>
-          <w:sz w:val="24"/>
-          <w:szCs w:val="24"/>
-          <w:rFonts w:ascii="Liberation Serif" w:hAnsi="Liberation Serif" w:eastAsia="Droid Sans Fallback" w:cs="FreeSans"/>
-          <w:color w:val="00000A"/>
-          <w:lang w:val="en-AU" w:eastAsia="zh-CN" w:bidi="hi-IN"/>
-        </w:rPr>
-      </w:pPr>
-      <w:r>
-        <w:rPr/>
-        <w:t>Page 9, lines 22-23: (e.g., Sinha et al. (2004); Mari et al. (2008)). -&gt; (e.g., Sinha et al., 2004; Mari et al., 2008). Please check the manuscript for similar instances.</w:t>
-      </w:r>
-      <w:r/>
-    </w:p>
-    <w:p>
-      <w:pPr>
-        <w:pStyle w:val="Normal"/>
-        <w:rPr>
-          <w:sz w:val="24"/>
-          <w:sz w:val="24"/>
-          <w:szCs w:val="24"/>
-          <w:rFonts w:ascii="Liberation Serif" w:hAnsi="Liberation Serif" w:eastAsia="Droid Sans Fallback" w:cs="FreeSans"/>
-          <w:color w:val="00000A"/>
-          <w:lang w:val="en-AU" w:eastAsia="zh-CN" w:bidi="hi-IN"/>
-        </w:rPr>
-      </w:pPr>
-      <w:r>
-        <w:rPr/>
-        <w:t>Page 10, line 16: our three sites -&gt; the three sites</w:t>
-      </w:r>
-      <w:r/>
-    </w:p>
-    <w:p>
-      <w:pPr>
-        <w:pStyle w:val="Normal"/>
-        <w:rPr>
-          <w:sz w:val="24"/>
-          <w:sz w:val="24"/>
-          <w:szCs w:val="24"/>
-          <w:rFonts w:ascii="Liberation Serif" w:hAnsi="Liberation Serif" w:eastAsia="Droid Sans Fallback" w:cs="FreeSans"/>
-          <w:color w:val="00000A"/>
-          <w:lang w:val="en-AU" w:eastAsia="zh-CN" w:bidi="hi-IN"/>
-        </w:rPr>
-      </w:pPr>
-      <w:r>
-        <w:rPr/>
-        <w:t>Page 10, line 16: detected -&gt; the detected</w:t>
-      </w:r>
-      <w:r/>
-    </w:p>
-    <w:p>
-      <w:pPr>
-        <w:pStyle w:val="Normal"/>
-        <w:rPr>
-          <w:sz w:val="24"/>
-          <w:sz w:val="24"/>
-          <w:szCs w:val="24"/>
-          <w:rFonts w:ascii="Liberation Serif" w:hAnsi="Liberation Serif" w:eastAsia="Droid Sans Fallback" w:cs="FreeSans"/>
-          <w:color w:val="00000A"/>
-          <w:lang w:val="en-AU" w:eastAsia="zh-CN" w:bidi="hi-IN"/>
-        </w:rPr>
-      </w:pPr>
-      <w:r>
-        <w:rPr/>
-        <w:t xml:space="preserve">Page 11, line 23: profile -&gt; vertical profile </w:t>
-      </w:r>
-      <w:r/>
-    </w:p>
-    <w:p>
-      <w:pPr>
-        <w:pStyle w:val="Normal"/>
-        <w:rPr>
-          <w:sz w:val="24"/>
-          <w:sz w:val="24"/>
-          <w:szCs w:val="24"/>
-          <w:rFonts w:ascii="Liberation Serif" w:hAnsi="Liberation Serif" w:eastAsia="Droid Sans Fallback" w:cs="FreeSans"/>
-          <w:color w:val="00000A"/>
-          <w:lang w:val="en-AU" w:eastAsia="zh-CN" w:bidi="hi-IN"/>
-        </w:rPr>
-      </w:pPr>
-      <w:r>
-        <w:rPr/>
-        <w:t>Please replace all instances of “Brunt-Viäsälä” in the manuscript with “Brunt-Väisälä”.</w:t>
-      </w:r>
-      <w:r/>
-    </w:p>
-    <w:p>
-      <w:pPr>
-        <w:pStyle w:val="Normal"/>
-        <w:rPr>
-          <w:sz w:val="24"/>
-          <w:sz w:val="24"/>
-          <w:szCs w:val="24"/>
-          <w:rFonts w:ascii="Liberation Serif" w:hAnsi="Liberation Serif" w:eastAsia="Droid Sans Fallback" w:cs="FreeSans"/>
-          <w:color w:val="00000A"/>
-          <w:lang w:val="en-AU" w:eastAsia="zh-CN" w:bidi="hi-IN"/>
-        </w:rPr>
-      </w:pPr>
-      <w:r>
-        <w:rPr/>
-        <w:t>Page 19, Figure 13: dash -&gt; red dash, please also provide information about the black dashes.</w:t>
-      </w:r>
-      <w:r/>
-    </w:p>
-    <w:p>
-      <w:pPr>
-        <w:pStyle w:val="Normal"/>
-        <w:rPr>
-          <w:sz w:val="24"/>
-          <w:sz w:val="24"/>
-          <w:szCs w:val="24"/>
-          <w:rFonts w:ascii="Liberation Serif" w:hAnsi="Liberation Serif" w:eastAsia="Droid Sans Fallback" w:cs="FreeSans"/>
-          <w:color w:val="00000A"/>
-          <w:lang w:val="en-AU" w:eastAsia="zh-CN" w:bidi="hi-IN"/>
-        </w:rPr>
-      </w:pPr>
-      <w:r>
-        <w:rPr/>
-        <w:t>Page 22, line 9: If we we assume -&gt; If we assume</w:t>
-      </w:r>
-      <w:r/>
-    </w:p>
-    <w:p>
-      <w:pPr>
-        <w:pStyle w:val="Normal"/>
-        <w:rPr>
-          <w:sz w:val="24"/>
-          <w:sz w:val="24"/>
-          <w:szCs w:val="24"/>
-          <w:rFonts w:ascii="Liberation Serif" w:hAnsi="Liberation Serif" w:eastAsia="Droid Sans Fallback" w:cs="FreeSans"/>
-          <w:color w:val="00000A"/>
-          <w:lang w:val="en-AU" w:eastAsia="zh-CN" w:bidi="hi-IN"/>
-        </w:rPr>
-      </w:pPr>
-      <w:r>
-        <w:rPr/>
-        <w:t>Page 22, line 10: impact due to each event STT event -&gt; impact due to each STT event</w:t>
-      </w:r>
-      <w:r/>
-    </w:p>
-    <w:p>
-      <w:pPr>
-        <w:pStyle w:val="Normal"/>
-        <w:rPr>
-          <w:sz w:val="24"/>
-          <w:sz w:val="24"/>
-          <w:szCs w:val="24"/>
-          <w:rFonts w:ascii="Liberation Serif" w:hAnsi="Liberation Serif" w:eastAsia="Droid Sans Fallback" w:cs="FreeSans"/>
-          <w:color w:val="00000A"/>
-          <w:lang w:val="en-AU" w:eastAsia="zh-CN" w:bidi="hi-IN"/>
-        </w:rPr>
-      </w:pPr>
-      <w:r>
-        <w:rPr/>
-        <w:t>Page 22: empirically-derived threshholds -&gt; empirically-derived thresholds</w:t>
-      </w:r>
-      <w:r/>
-    </w:p>
-    <w:p>
-      <w:pPr>
-        <w:pStyle w:val="Normal"/>
-        <w:rPr>
-          <w:sz w:val="24"/>
-          <w:sz w:val="24"/>
-          <w:szCs w:val="24"/>
-          <w:rFonts w:ascii="Liberation Serif" w:hAnsi="Liberation Serif" w:eastAsia="Droid Sans Fallback" w:cs="FreeSans"/>
-          <w:color w:val="00000A"/>
-          <w:lang w:val="en-AU" w:eastAsia="zh-CN" w:bidi="hi-IN"/>
-        </w:rPr>
-      </w:pPr>
-      <w:r>
-        <w:rPr/>
-        <w:t>Page 22: Comparison with ERA-Interim reanalysis data -&gt; Analysis of the ERA-Interim reanalysis data</w:t>
-      </w:r>
-      <w:r/>
-    </w:p>
-    <w:p>
-      <w:pPr>
-        <w:pStyle w:val="Normal"/>
-        <w:rPr>
-          <w:sz w:val="24"/>
-          <w:sz w:val="24"/>
-          <w:szCs w:val="24"/>
-          <w:rFonts w:ascii="Liberation Serif" w:hAnsi="Liberation Serif" w:eastAsia="Droid Sans Fallback" w:cs="FreeSans"/>
-          <w:color w:val="00000A"/>
-          <w:lang w:val="en-AU" w:eastAsia="zh-CN" w:bidi="hi-IN"/>
-        </w:rPr>
-      </w:pPr>
-      <w:r>
-        <w:rPr>
-          <w:rFonts w:eastAsia="Droid Sans Fallback" w:cs="FreeSans"/>
-          <w:color w:val="00000A"/>
-          <w:sz w:val="24"/>
-          <w:szCs w:val="24"/>
-          <w:lang w:val="en-AU" w:eastAsia="zh-CN" w:bidi="hi-IN"/>
-        </w:rPr>
+        <w:t>Referee 2:</w:t>
+      </w:r>
+      <w:r/>
+    </w:p>
+    <w:p>
+      <w:pPr>
+        <w:pStyle w:val="Normal"/>
+      </w:pPr>
+      <w:r>
+        <w:rPr/>
+        <w:t xml:space="preserve">P2,L13-15: “While models show decreasing tropospheric ozone due to stratospheric ozone depletion propagated to the upper troposphere through vertical mixing (Stevenson et al., 2013), recent work based on the Southern Hemisphere ADditional OZonesonde (SHADOZ) network suggests increasing upper tropospheric ozone near southern Africa, most likely due to stratospheric mixing (Liu et al., 2015; Thompson et al., 2014)” → Simplify sentence structure! Rephrase. </w:t>
+      </w:r>
+      <w:r/>
+    </w:p>
+    <w:p>
+      <w:pPr>
+        <w:pStyle w:val="Normal"/>
+      </w:pPr>
+      <w:r>
+        <w:rPr>
+          <w:rFonts w:eastAsia="Droid Sans Fallback" w:cs="FreeSans"/>
+          <w:color w:val="0047FF"/>
+          <w:sz w:val="24"/>
+          <w:szCs w:val="24"/>
+          <w:lang w:val="en-AU" w:eastAsia="zh-CN" w:bidi="hi-IN"/>
+        </w:rPr>
+        <w:t>This now reads: “Models show stratospheric ozone depletion has propogated to the upper troposphere (Stevenson et al., 2013). However, work based on the Southern Hemisphere Additional OZonesonde (SHADOZ) network suggests stratospheric mixing may be increasing upper tropospheric ozone  near southern Africa (Liu et al., 2015; Thompson et al., 2014).”</w:t>
+      </w:r>
+      <w:r/>
+    </w:p>
+    <w:p>
+      <w:pPr>
+        <w:pStyle w:val="Normal"/>
+      </w:pPr>
+      <w:r>
+        <w:rPr/>
+        <w:t>- P2,L24: “ excedes” → “exceeds”</w:t>
+      </w:r>
+      <w:r/>
+    </w:p>
+    <w:p>
+      <w:pPr>
+        <w:pStyle w:val="Normal"/>
+        <w:rPr>
+          <w:sz w:val="24"/>
+          <w:sz w:val="24"/>
+          <w:szCs w:val="24"/>
+          <w:rFonts w:ascii="Liberation Serif" w:hAnsi="Liberation Serif" w:eastAsia="Droid Sans Fallback" w:cs="FreeSans"/>
+          <w:color w:val="00000A"/>
+          <w:lang w:val="en-AU" w:eastAsia="zh-CN" w:bidi="hi-IN"/>
+        </w:rPr>
+      </w:pPr>
+      <w:r>
+        <w:rPr>
+          <w:i/>
+          <w:iCs/>
+        </w:rPr>
+        <w:t>- P2,L29: “STT is responsible” → “STT to be responsible”</w:t>
+      </w:r>
+      <w:r/>
+    </w:p>
+    <w:p>
+      <w:pPr>
+        <w:pStyle w:val="Normal"/>
+      </w:pPr>
+      <w:r>
+        <w:rPr/>
+        <w:t>- P3, L4: “mixing across the tropopause mainly caused by the jet streams” → a little strange formulation. Mixing is not caused by the jet streams; maybe you can write that it is associated by the jet streams.</w:t>
+      </w:r>
+      <w:r/>
+    </w:p>
+    <w:p>
+      <w:pPr>
+        <w:pStyle w:val="Normal"/>
+      </w:pPr>
+      <w:r>
+        <w:rPr>
+          <w:rFonts w:eastAsia="Droid Sans Fallback" w:cs="FreeSans"/>
+          <w:color w:val="0047FF"/>
+          <w:sz w:val="24"/>
+          <w:szCs w:val="24"/>
+          <w:lang w:val="en-AU" w:eastAsia="zh-CN" w:bidi="hi-IN"/>
+        </w:rPr>
+        <w:t>This now reads: “... mixing across the tropopause mainly associated with the jet streams over the ocean.”</w:t>
+      </w:r>
+      <w:r/>
+    </w:p>
+    <w:p>
+      <w:pPr>
+        <w:pStyle w:val="Normal"/>
+      </w:pPr>
+      <w:r>
+        <w:rPr/>
+        <w:t>- P3,L10-11: ”A big influence on the high surface ozone concentrations over the eastern Mediterranean is stratospheric mixing and anticyclonic subsidence (Zanis et al., 2014)” → ”A big influence on the high surface ozone concentrations over the eastern Mediterranean can be attributed stratospheric mixing and anticyclonic subsidence (Zanis et al., 2014)”</w:t>
+      </w:r>
+      <w:r/>
+    </w:p>
+    <w:p>
+      <w:pPr>
+        <w:pStyle w:val="Normal"/>
+      </w:pPr>
+      <w:r>
+        <w:rPr>
+          <w:rFonts w:eastAsia="Droid Sans Fallback" w:cs="FreeSans"/>
+          <w:b/>
+          <w:bCs/>
+          <w:color w:val="00000A"/>
+          <w:sz w:val="24"/>
+          <w:szCs w:val="24"/>
+          <w:lang w:val="en-AU" w:eastAsia="zh-CN" w:bidi="hi-IN"/>
+        </w:rPr>
+        <w:t>TODO: read these + notes</w:t>
+      </w:r>
+      <w:r/>
+    </w:p>
+    <w:p>
+      <w:pPr>
+        <w:pStyle w:val="Normal"/>
+        <w:rPr>
+          <w:sz w:val="24"/>
+          <w:sz w:val="24"/>
+          <w:szCs w:val="24"/>
+          <w:rFonts w:ascii="Liberation Serif" w:hAnsi="Liberation Serif" w:eastAsia="Droid Sans Fallback" w:cs="FreeSans"/>
+          <w:color w:val="00000A"/>
+          <w:lang w:val="en-AU" w:eastAsia="zh-CN" w:bidi="hi-IN"/>
+        </w:rPr>
+      </w:pPr>
+      <w:r>
+        <w:rPr>
+          <w:b/>
+          <w:bCs/>
+        </w:rPr>
+        <w:t>- P3,L11-12: The authors might want to consider the following studies dealing with STT and ozone fluxes over the eastern Mediterranean:</w:t>
+      </w:r>
+      <w:r/>
+    </w:p>
+    <w:p>
+      <w:pPr>
+        <w:pStyle w:val="Normal"/>
+        <w:rPr>
+          <w:sz w:val="24"/>
+          <w:b/>
+          <w:sz w:val="24"/>
+          <w:b/>
+          <w:szCs w:val="24"/>
+          <w:bCs/>
+          <w:rFonts w:ascii="Liberation Serif" w:hAnsi="Liberation Serif" w:eastAsia="Droid Sans Fallback" w:cs="FreeSans"/>
+          <w:color w:val="00000A"/>
+          <w:lang w:val="en-AU" w:eastAsia="zh-CN" w:bidi="hi-IN"/>
+        </w:rPr>
+      </w:pPr>
+      <w:r>
+        <w:rPr>
+          <w:b/>
+          <w:bCs/>
+        </w:rPr>
+        <w:t>Tyrlis, E., B. Škerlak, M. Sprenger, H. Wernli, G. Zittis, and J. Lelieveld (2014), On the linkage between the Asian summer monsoon and tropopause fold activity over the eastern Mediterranean and the Middle East, J. Geophys. Res. Atmos., 119, 3202–3221, doi:10.1002/2013JD021113. Akritidis, D. et al. "On the role of tropopause folds in summertime tropospheric ozone over the eastern Mediterranean and the Middle East." Atmospheric Chemistry and Physics 16.21 (2016): 14025-14039.</w:t>
+      </w:r>
+      <w:r/>
+    </w:p>
+    <w:p>
+      <w:pPr>
+        <w:pStyle w:val="Normal"/>
+      </w:pPr>
+      <w:r>
+        <w:rPr/>
+        <w:t>- P3,L14-15: “The strength (ozone enhancement above background levels), horizontal scale, vertical depth, and longevity of these intruding ozone tongues vary with weather, topography, and season.” → This is a rather general statement. What do you mean with weather?</w:t>
+      </w:r>
+      <w:r/>
+    </w:p>
+    <w:p>
+      <w:pPr>
+        <w:pStyle w:val="Normal"/>
+      </w:pPr>
+      <w:r>
+        <w:rPr>
+          <w:rFonts w:eastAsia="Droid Sans Fallback" w:cs="FreeSans"/>
+          <w:color w:val="0047FF"/>
+          <w:sz w:val="24"/>
+          <w:szCs w:val="24"/>
+          <w:lang w:val="en-AU" w:eastAsia="zh-CN" w:bidi="hi-IN"/>
+        </w:rPr>
+        <w:t>This line has been updated to : “... vary with wind direction and strength, topography, and season.”</w:t>
+      </w:r>
+      <w:r/>
+    </w:p>
+    <w:p>
+      <w:pPr>
+        <w:pStyle w:val="Normal"/>
+      </w:pPr>
+      <w:r>
+        <w:rPr/>
+        <w:t>- P3,L30-33: How relevant is it for the reader to know how the ozone mixing ratio is quantified? If not relevant, I would remove this sentence. It sounds rather technical!</w:t>
+      </w:r>
+      <w:r/>
+    </w:p>
+    <w:p>
+      <w:pPr>
+        <w:pStyle w:val="Normal"/>
+      </w:pPr>
+      <w:r>
+        <w:rPr>
+          <w:rFonts w:eastAsia="Droid Sans Fallback" w:cs="FreeSans"/>
+          <w:color w:val="0047FF"/>
+          <w:sz w:val="24"/>
+          <w:szCs w:val="24"/>
+          <w:lang w:val="en-AU" w:eastAsia="zh-CN" w:bidi="hi-IN"/>
+        </w:rPr>
+        <w:t>The technical portion has been removed and the sentence now reads: “... Ozone mixing ratio is quantified with an electrochemical concentration cell, using standardised procedures when constructing, transporting, and releasing the ozonesondes http://www.ndsc.ncep.noaa.gov/organize/protocols/appendix5/.”</w:t>
+      </w:r>
+      <w:r/>
+    </w:p>
+    <w:p>
+      <w:pPr>
+        <w:pStyle w:val="Normal"/>
+        <w:rPr>
+          <w:sz w:val="24"/>
+          <w:i/>
+          <w:sz w:val="24"/>
+          <w:i/>
+          <w:szCs w:val="24"/>
+          <w:iCs/>
+          <w:rFonts w:ascii="Liberation Serif" w:hAnsi="Liberation Serif" w:eastAsia="Droid Sans Fallback" w:cs="FreeSans"/>
+          <w:color w:val="00000A"/>
+          <w:lang w:val="en-AU" w:eastAsia="zh-CN" w:bidi="hi-IN"/>
+        </w:rPr>
+      </w:pPr>
+      <w:r>
+        <w:rPr>
+          <w:i/>
+          <w:iCs/>
+        </w:rPr>
+        <w:t>- P4,L8-9: “Characterisation of STT events requires a clear definition of the tropopause. The two most common tropopause height definitions are the standard lapse rate tropopause (WMO, 1957) and the ozone tropopause (Bethan et al., 1996).” → I would mention already at this place the dynamical tropopause which is defined by means of a potential vorticity iso-surface. I would guess it to be rather similar to the ozone tropopause, but to differ from the WMO one.</w:t>
+      </w:r>
+      <w:r/>
+    </w:p>
+    <w:p>
+      <w:pPr>
+        <w:pStyle w:val="Normal"/>
+      </w:pPr>
+      <w:r>
+        <w:rPr>
+          <w:rFonts w:eastAsia="Droid Sans Fallback" w:cs="FreeSans"/>
+          <w:color w:val="0047FF"/>
+          <w:sz w:val="24"/>
+          <w:szCs w:val="24"/>
+          <w:lang w:val="en-AU" w:eastAsia="zh-CN" w:bidi="hi-IN"/>
+        </w:rPr>
+        <w:t>At the end of this paragraph DOLAST: page/line the following sentence has been added: “ Another commonly used tropopause definition (the dynamical tropopause) is determined from the ±2 PVU isosurface, which allows a 3D view of folds and other tropopause features in a sufficiently resolved model (Skerlak et al., 2014).”</w:t>
+      </w:r>
+      <w:r/>
+    </w:p>
+    <w:p>
+      <w:pPr>
+        <w:pStyle w:val="Normal"/>
+      </w:pPr>
+      <w:r>
+        <w:rPr/>
+        <w:t>- P4,L17: “The ozone tropopause can be less robust during stratosphere-troposphere exchange;” → What does ‘robust’ mean? What defines whether a tropopause is robust or not? The ozone tropopause certainly allows for much more details (and a much more complicated structure) than the WMO tropopause. But I would not say that it is less robust because of this!</w:t>
+      </w:r>
+      <w:r/>
+    </w:p>
+    <w:p>
+      <w:pPr>
+        <w:pStyle w:val="Normal"/>
+      </w:pPr>
+      <w:r>
+        <w:rPr>
+          <w:rFonts w:eastAsia="Droid Sans Fallback" w:cs="FreeSans"/>
+          <w:color w:val="0047FF"/>
+          <w:sz w:val="24"/>
+          <w:szCs w:val="24"/>
+          <w:lang w:val="en-AU" w:eastAsia="zh-CN" w:bidi="hi-IN"/>
+        </w:rPr>
+        <w:t>Here we meant robust to mean 'less likely to misdiagnose the tropopause altitude'. This may be unclear so we have altered the text at DOLAST: page/line to read: “The ozone tropopause may misdiagnose the real tropopause altitude during stratosphere-troposphere exchange; however, it is more robust than the lapse rate tropopause at polar latitudes in winter and near jet streams in the lower stratosphere, which the lapse-rate definition may misdiagnose due to upper troposphere temperature inversions ...”</w:t>
+      </w:r>
+      <w:r/>
+    </w:p>
+    <w:p>
+      <w:pPr>
+        <w:pStyle w:val="Normal"/>
+        <w:rPr>
+          <w:sz w:val="24"/>
+          <w:sz w:val="24"/>
+          <w:szCs w:val="24"/>
+          <w:rFonts w:ascii="Liberation Serif" w:hAnsi="Liberation Serif" w:eastAsia="Droid Sans Fallback" w:cs="FreeSans"/>
+          <w:color w:val="00000A"/>
+          <w:lang w:val="en-AU" w:eastAsia="zh-CN" w:bidi="hi-IN"/>
+        </w:rPr>
+      </w:pPr>
+      <w:r>
+        <w:rPr/>
+        <w:t>- P4,L19-21: “In this work, the lower of these two tropopause altitudes is used. This choice avoids occasional unrealistically high tropopause heights due to perturbed ozone or temperature measurements in the ozonesonde data.” → I feel a little uncomfortable by this definition! The two definitions of the tropopause are rather different, and by simply taking the lower one seems ‘dangerous’. The authors should motivate this approach more clearly. At least, I would like to know how often the ozone tropopause ‘wins’ and how often the WMO one. I would expect the ozone tropopause most often to be at lower heights than the WMO one! Correct?</w:t>
+      </w:r>
+      <w:r/>
+    </w:p>
+    <w:p>
+      <w:pPr>
+        <w:pStyle w:val="Normal"/>
+      </w:pPr>
+      <w:r>
+        <w:rPr/>
+        <w:t>- P7,L22-23: “The interpolated profiles are then bandpass-filtered using a Fourier transform to retain perturbations with vertical scales between 0.5 km and 5 km (removing low and high frequency perturbations)” → I see the 0.5-km threshold. What exactly is the aim of the low-pass filtering threshold (5 km). A more clear description would be helpful.</w:t>
+      </w:r>
+      <w:r/>
+    </w:p>
+    <w:p>
+      <w:pPr>
+        <w:pStyle w:val="Normal"/>
+      </w:pPr>
+      <w:r>
+        <w:rPr>
+          <w:rFonts w:eastAsia="Droid Sans Fallback" w:cs="FreeSans"/>
+          <w:color w:val="0047FF"/>
+          <w:sz w:val="24"/>
+          <w:szCs w:val="24"/>
+          <w:lang w:val="en-AU" w:eastAsia="zh-CN" w:bidi="hi-IN"/>
+        </w:rPr>
+        <w:t xml:space="preserve">The low pass threshold 'flattens' the vertical profile, so that the general increase in ozone concentration from the surface up to the stratosphere is removed. DOLAST: page/line has been updated to read “... </w:t>
+      </w:r>
+      <w:r>
+        <w:rPr>
+          <w:rFonts w:eastAsia="Droid Sans Fallback" w:cs="FreeSans"/>
+          <w:color w:val="0047FF"/>
+          <w:sz w:val="24"/>
+          <w:szCs w:val="24"/>
+          <w:lang w:val="en-AU" w:eastAsia="zh-CN" w:bidi="hi-IN"/>
+        </w:rPr>
+        <w:t>perturbations with vertical scales between 0.5~km and 5~km (removing low and high frequency perturbations). The high frequency perturbations are removed as they may represent noise in the measurements. The perturbations with scales longer than 5~km represent the vertical gradient of ozone concentration from the surface to the stratosphere.</w:t>
+      </w:r>
+      <w:r>
+        <w:rPr>
+          <w:rFonts w:eastAsia="Droid Sans Fallback" w:cs="FreeSans"/>
+          <w:color w:val="0047FF"/>
+          <w:sz w:val="24"/>
+          <w:szCs w:val="24"/>
+          <w:lang w:val="en-AU" w:eastAsia="zh-CN" w:bidi="hi-IN"/>
+        </w:rPr>
+        <w:t>”</w:t>
+      </w:r>
+      <w:r/>
+    </w:p>
+    <w:p>
+      <w:pPr>
+        <w:pStyle w:val="Normal"/>
+      </w:pPr>
+      <w:r>
+        <w:rPr/>
+        <w:t>- P7,33-34: “The STT event is confirmed if the perturbation profile drops below zero between the ozone peak and the tropopause” → Why does have to drop below zero?</w:t>
+      </w:r>
+      <w:r/>
+    </w:p>
+    <w:p>
+      <w:pPr>
+        <w:pStyle w:val="Normal"/>
+      </w:pPr>
+      <w:r>
+        <w:rPr>
+          <w:rFonts w:eastAsia="Droid Sans Fallback" w:cs="FreeSans"/>
+          <w:color w:val="0047FF"/>
+          <w:sz w:val="24"/>
+          <w:szCs w:val="24"/>
+          <w:lang w:val="en-AU" w:eastAsia="zh-CN" w:bidi="hi-IN"/>
+        </w:rPr>
+        <w:t>The drop represents a return to non-enhanced ozone concentrations, which suggests seperation between the ozone event and the tropopause. We've updated the text to read: “The STT event is confirmed if the perturbation profile drops below zero between the ozone peak and the tropopause, as this represents a return to non-enhanced ozone concentrations.”</w:t>
+      </w:r>
+      <w:r/>
+    </w:p>
+    <w:p>
+      <w:pPr>
+        <w:pStyle w:val="Normal"/>
+      </w:pPr>
+      <w:r>
+        <w:rPr/>
+        <w:t>- P8,Figure 3: Just for curiosity: In the ozone profile the Ozone mixing ratio (OMR) is rather low right above the identified STT event. The OMR is higher than immediately below the STT event. Is their a simple reason why the OMR is so low right above the STT peak?</w:t>
+      </w:r>
+      <w:r/>
+    </w:p>
+    <w:p>
+      <w:pPr>
+        <w:pStyle w:val="Normal"/>
+      </w:pPr>
+      <w:r>
+        <w:rPr>
+          <w:rFonts w:eastAsia="Droid Sans Fallback" w:cs="FreeSans"/>
+          <w:color w:val="0047FF"/>
+          <w:sz w:val="24"/>
+          <w:szCs w:val="24"/>
+          <w:lang w:val="en-AU" w:eastAsia="zh-CN" w:bidi="hi-IN"/>
+        </w:rPr>
+        <w:t xml:space="preserve">It could be due to relatively clean free tropospheric air being advected over the event, </w:t>
+      </w:r>
+      <w:r>
+        <w:rPr>
+          <w:rFonts w:eastAsia="Droid Sans Fallback" w:cs="FreeSans"/>
+          <w:color w:val="0047FF"/>
+          <w:sz w:val="24"/>
+          <w:szCs w:val="24"/>
+          <w:lang w:val="en-AU" w:eastAsia="zh-CN" w:bidi="hi-IN"/>
+        </w:rPr>
+        <w:t>or else the ozone rich air has been advected into the path of the ozonesonde while the free troposphere was particularly clean.</w:t>
+      </w:r>
+      <w:r/>
+    </w:p>
+    <w:p>
+      <w:pPr>
+        <w:pStyle w:val="Normal"/>
+      </w:pPr>
+      <w:r>
+        <w:rPr>
+          <w:rFonts w:eastAsia="Droid Sans Fallback" w:cs="FreeSans"/>
+          <w:color w:val="0047FF"/>
+          <w:sz w:val="24"/>
+          <w:szCs w:val="24"/>
+          <w:lang w:val="en-AU" w:eastAsia="zh-CN" w:bidi="hi-IN"/>
+        </w:rPr>
+        <w:t>I</w:t>
+      </w:r>
+      <w:r>
+        <w:rPr>
+          <w:rFonts w:eastAsia="Droid Sans Fallback" w:cs="FreeSans"/>
+          <w:color w:val="0047FF"/>
+          <w:sz w:val="24"/>
+          <w:szCs w:val="24"/>
+          <w:lang w:val="en-AU" w:eastAsia="zh-CN" w:bidi="hi-IN"/>
+        </w:rPr>
+        <w:t>t's also worth noting that the x axis beg</w:t>
+      </w:r>
+      <w:r>
+        <w:rPr>
+          <w:rFonts w:eastAsia="Droid Sans Fallback" w:cs="FreeSans"/>
+          <w:color w:val="0047FF"/>
+          <w:sz w:val="24"/>
+          <w:szCs w:val="24"/>
+          <w:lang w:val="en-AU" w:eastAsia="zh-CN" w:bidi="hi-IN"/>
+        </w:rPr>
+        <w:t>an</w:t>
+      </w:r>
+      <w:r>
+        <w:rPr>
+          <w:rFonts w:eastAsia="Droid Sans Fallback" w:cs="FreeSans"/>
+          <w:color w:val="0047FF"/>
+          <w:sz w:val="24"/>
+          <w:szCs w:val="24"/>
+          <w:lang w:val="en-AU" w:eastAsia="zh-CN" w:bidi="hi-IN"/>
+        </w:rPr>
+        <w:t xml:space="preserve"> at 5 molecules per cubic centimetre, </w:t>
+      </w:r>
+      <w:r>
+        <w:rPr>
+          <w:rFonts w:eastAsia="Droid Sans Fallback" w:cs="FreeSans"/>
+          <w:color w:val="0047FF"/>
+          <w:sz w:val="24"/>
+          <w:szCs w:val="24"/>
+          <w:lang w:val="en-AU" w:eastAsia="zh-CN" w:bidi="hi-IN"/>
+        </w:rPr>
+        <w:t>and has since been updated to ppbv</w:t>
+      </w:r>
+      <w:r>
+        <w:rPr>
+          <w:rFonts w:eastAsia="Droid Sans Fallback" w:cs="FreeSans"/>
+          <w:color w:val="0047FF"/>
+          <w:sz w:val="24"/>
+          <w:szCs w:val="24"/>
+          <w:lang w:val="en-AU" w:eastAsia="zh-CN" w:bidi="hi-IN"/>
+        </w:rPr>
+        <w:t>.</w:t>
+      </w:r>
+      <w:r/>
+    </w:p>
+    <w:p>
+      <w:pPr>
+        <w:pStyle w:val="Normal"/>
+      </w:pPr>
+      <w:r>
+        <w:rPr/>
+        <w:t>- P9,L16: “all detected STT events found near smoke plumes are flagged.” → What does ‘near’ mean?</w:t>
+      </w:r>
+      <w:r/>
+    </w:p>
+    <w:p>
+      <w:pPr>
+        <w:pStyle w:val="Normal"/>
+      </w:pPr>
+      <w:r>
+        <w:rPr>
+          <w:rFonts w:eastAsia="Droid Sans Fallback" w:cs="FreeSans"/>
+          <w:color w:val="0047FF"/>
+          <w:sz w:val="24"/>
+          <w:szCs w:val="24"/>
+          <w:lang w:val="en-AU" w:eastAsia="zh-CN" w:bidi="hi-IN"/>
+        </w:rPr>
+        <w:t>This was also asked by Referee 1, i</w:t>
+      </w:r>
+      <w:r>
+        <w:rPr>
+          <w:rFonts w:eastAsia="Droid Sans Fallback" w:cs="FreeSans"/>
+          <w:color w:val="0047FF"/>
+          <w:sz w:val="24"/>
+          <w:szCs w:val="24"/>
+          <w:lang w:val="en-AU" w:eastAsia="zh-CN" w:bidi="hi-IN"/>
+        </w:rPr>
+        <w:t>n this case near is defined subjectively as within 150km.</w:t>
+      </w:r>
+      <w:r/>
+    </w:p>
+    <w:p>
+      <w:pPr>
+        <w:pStyle w:val="Normal"/>
+      </w:pPr>
+      <w:r>
+        <w:rPr/>
+        <w:t>- P 10,L15-16: “Data from the European Centre for Medium-range Weather Forecasts (ECMWF) Interim Reanalysis (ERA-I) (Dee et al., 2011) product are used for synoptic-scale examination of weather patterns over our three sites on dates matching detected STT events” → Please rephrase! For instance: “Synoptic-scale weather patterns are examined based on the ERA-Interim dataset (Dee et al., 2011). More specifically, the ERA-I products over the three sites are used on dates matching detected STT events.</w:t>
+      </w:r>
+      <w:r/>
+    </w:p>
+    <w:p>
+      <w:pPr>
+        <w:pStyle w:val="Normal"/>
+      </w:pPr>
+      <w:r>
+        <w:rPr>
+          <w:rFonts w:eastAsia="Droid Sans Fallback" w:cs="FreeSans"/>
+          <w:b w:val="false"/>
+          <w:bCs w:val="false"/>
+          <w:color w:val="0047FF"/>
+          <w:sz w:val="24"/>
+          <w:szCs w:val="24"/>
+          <w:lang w:val="en-AU" w:eastAsia="zh-CN" w:bidi="hi-IN"/>
+        </w:rPr>
+        <w:t>This sentence has been restructured as follows DOLAST:page/line : “Synoptic scale weather patterns are examined using data from the European Centre for Medium-range Weather Forecasts (ECMWF) Interim Reanalysis (ERA-I) (Dee et al., 2011). This is done using the ERA-I data products over the three sites on dates matching the detected STT events.”</w:t>
+      </w:r>
+      <w:r/>
+    </w:p>
+    <w:p>
+      <w:pPr>
+        <w:pStyle w:val="Normal"/>
+        <w:rPr>
+          <w:sz w:val="24"/>
+          <w:sz w:val="24"/>
+          <w:szCs w:val="24"/>
+          <w:rFonts w:ascii="Liberation Serif" w:hAnsi="Liberation Serif" w:eastAsia="Droid Sans Fallback" w:cs="FreeSans"/>
+          <w:color w:val="00000A"/>
+          <w:lang w:val="en-AU" w:eastAsia="zh-CN" w:bidi="hi-IN"/>
+        </w:rPr>
+      </w:pPr>
+      <w:r>
+        <w:rPr/>
+        <w:t>- P11,L17+26: Here, the STT event is subjectively linked to a meteorological feature, a cut-off low-</w:t>
+      </w:r>
+      <w:r/>
+    </w:p>
+    <w:p>
+      <w:pPr>
+        <w:pStyle w:val="Normal"/>
+        <w:rPr>
+          <w:sz w:val="24"/>
+          <w:sz w:val="24"/>
+          <w:szCs w:val="24"/>
+          <w:rFonts w:ascii="Liberation Serif" w:hAnsi="Liberation Serif" w:eastAsia="Droid Sans Fallback" w:cs="FreeSans"/>
+          <w:color w:val="00000A"/>
+          <w:lang w:val="en-AU" w:eastAsia="zh-CN" w:bidi="hi-IN"/>
+        </w:rPr>
+      </w:pPr>
+      <w:r>
+        <w:rPr/>
+        <w:t>pressure system. The argument is not very ‘strong’. I don’t think that a lowering of the tropopause</w:t>
+      </w:r>
+      <w:r/>
+    </w:p>
+    <w:p>
+      <w:pPr>
+        <w:pStyle w:val="Normal"/>
+        <w:rPr>
+          <w:sz w:val="24"/>
+          <w:sz w:val="24"/>
+          <w:szCs w:val="24"/>
+          <w:rFonts w:ascii="Liberation Serif" w:hAnsi="Liberation Serif" w:eastAsia="Droid Sans Fallback" w:cs="FreeSans"/>
+          <w:color w:val="00000A"/>
+          <w:lang w:val="en-AU" w:eastAsia="zh-CN" w:bidi="hi-IN"/>
+        </w:rPr>
+      </w:pPr>
+      <w:r>
+        <w:rPr/>
+        <w:t>itself can explain the flux of stratospheric ozone. It would be interesting to see a vertical cross</w:t>
+      </w:r>
+      <w:r/>
+    </w:p>
+    <w:p>
+      <w:pPr>
+        <w:pStyle w:val="Normal"/>
+        <w:rPr>
+          <w:sz w:val="24"/>
+          <w:sz w:val="24"/>
+          <w:szCs w:val="24"/>
+          <w:rFonts w:ascii="Liberation Serif" w:hAnsi="Liberation Serif" w:eastAsia="Droid Sans Fallback" w:cs="FreeSans"/>
+          <w:color w:val="00000A"/>
+          <w:lang w:val="en-AU" w:eastAsia="zh-CN" w:bidi="hi-IN"/>
+        </w:rPr>
+      </w:pPr>
+      <w:r>
+        <w:rPr/>
+        <w:t>section the cut-off low, with tropopause height included. Is the cut-off low eroded away from below,</w:t>
+      </w:r>
+      <w:r/>
+    </w:p>
+    <w:p>
+      <w:pPr>
+        <w:pStyle w:val="Normal"/>
+        <w:rPr>
+          <w:sz w:val="24"/>
+          <w:sz w:val="24"/>
+          <w:szCs w:val="24"/>
+          <w:rFonts w:ascii="Liberation Serif" w:hAnsi="Liberation Serif" w:eastAsia="Droid Sans Fallback" w:cs="FreeSans"/>
+          <w:color w:val="00000A"/>
+          <w:lang w:val="en-AU" w:eastAsia="zh-CN" w:bidi="hi-IN"/>
+        </w:rPr>
+      </w:pPr>
+      <w:r>
+        <w:rPr/>
+        <w:t>or how does the flux across the tropopause in the cut-off low really takes place? Some further</w:t>
+      </w:r>
+      <w:r/>
+    </w:p>
+    <w:p>
+      <w:pPr>
+        <w:pStyle w:val="Normal"/>
+      </w:pPr>
+      <w:r>
+        <w:rPr/>
+        <w:t>thoughts on this might be helpful. The following paper might be a starting point:</w:t>
+      </w:r>
+      <w:r/>
+    </w:p>
+    <w:p>
+      <w:pPr>
+        <w:pStyle w:val="Normal"/>
+      </w:pPr>
+      <w:r>
+        <w:rPr/>
+        <w:t>S</w:t>
+      </w:r>
+      <w:r>
+        <w:rPr>
+          <w:b/>
+          <w:bCs/>
+        </w:rPr>
+        <w:t>tohl, A., et al. "Stratosphere ‐ troposphere exchange: A review, and what we have learned from STACCATO." Journal of Geophysical Research: Atmospheres 108.D12 (2003).</w:t>
+      </w:r>
+      <w:r/>
+    </w:p>
+    <w:p>
+      <w:pPr>
+        <w:pStyle w:val="Normal"/>
+      </w:pPr>
+      <w:r>
+        <w:rPr>
+          <w:rFonts w:eastAsia="Droid Sans Fallback" w:cs="FreeSans"/>
+          <w:b/>
+          <w:bCs/>
+          <w:color w:val="00000A"/>
+          <w:sz w:val="24"/>
+          <w:szCs w:val="24"/>
+          <w:lang w:val="en-AU" w:eastAsia="zh-CN" w:bidi="hi-IN"/>
+        </w:rPr>
+        <w:t>Todo: read+notes</w:t>
       </w:r>
       <w:r/>
     </w:p>
@@ -5008,755 +5807,402 @@
         <w:rPr>
           <w:rFonts w:ascii="Liberation Serif" w:hAnsi="Liberation Serif"/>
         </w:rPr>
-        <w:t>Referee 2:</w:t>
-      </w:r>
-      <w:r/>
-    </w:p>
-    <w:p>
-      <w:pPr>
-        <w:pStyle w:val="Normal"/>
-        <w:rPr>
-          <w:sz w:val="24"/>
-          <w:sz w:val="24"/>
-          <w:szCs w:val="24"/>
-          <w:rFonts w:ascii="Liberation Serif" w:hAnsi="Liberation Serif" w:eastAsia="Droid Sans Fallback" w:cs="FreeSans"/>
-          <w:color w:val="00000A"/>
-          <w:lang w:val="en-AU" w:eastAsia="zh-CN" w:bidi="hi-IN"/>
-        </w:rPr>
-      </w:pPr>
-      <w:r>
-        <w:rPr/>
-        <w:t xml:space="preserve">P2,L13-15: “While models show decreasing tropospheric ozone due to stratospheric ozone depletion propagated to the upper troposphere through vertical mixing (Stevenson et al., 2013), recent work based on the Southern Hemisphere ADditional OZonesonde (SHADOZ) network suggests increasing upper tropospheric ozone near southern Africa, most likely due to stratospheric mixing (Liu et al., 2015; Thompson et al., 2014)” → Simplify sentence structure! Rephrase. </w:t>
-      </w:r>
-      <w:r/>
-    </w:p>
-    <w:p>
-      <w:pPr>
-        <w:pStyle w:val="Normal"/>
-        <w:rPr>
-          <w:sz w:val="24"/>
-          <w:sz w:val="24"/>
-          <w:szCs w:val="24"/>
-          <w:rFonts w:ascii="Liberation Serif" w:hAnsi="Liberation Serif" w:eastAsia="Droid Sans Fallback" w:cs="FreeSans"/>
-          <w:color w:val="00000A"/>
-          <w:lang w:val="en-AU" w:eastAsia="zh-CN" w:bidi="hi-IN"/>
-        </w:rPr>
-      </w:pPr>
-      <w:r>
-        <w:rPr/>
-        <w:t>- P2,L24: “ excedes” → “exceeds”</w:t>
-      </w:r>
-      <w:r/>
-    </w:p>
-    <w:p>
-      <w:pPr>
-        <w:pStyle w:val="Normal"/>
-        <w:rPr>
-          <w:sz w:val="24"/>
-          <w:sz w:val="24"/>
-          <w:szCs w:val="24"/>
-          <w:rFonts w:ascii="Liberation Serif" w:hAnsi="Liberation Serif" w:eastAsia="Droid Sans Fallback" w:cs="FreeSans"/>
-          <w:color w:val="00000A"/>
-          <w:lang w:val="en-AU" w:eastAsia="zh-CN" w:bidi="hi-IN"/>
-        </w:rPr>
-      </w:pPr>
-      <w:r>
-        <w:rPr/>
-        <w:t>- P2,L29: “STT is responsible” → “STT to be responsible”</w:t>
-      </w:r>
-      <w:r/>
-    </w:p>
-    <w:p>
-      <w:pPr>
-        <w:pStyle w:val="Normal"/>
-        <w:rPr>
-          <w:sz w:val="24"/>
-          <w:sz w:val="24"/>
-          <w:szCs w:val="24"/>
-          <w:rFonts w:ascii="Liberation Serif" w:hAnsi="Liberation Serif" w:eastAsia="Droid Sans Fallback" w:cs="FreeSans"/>
-          <w:color w:val="00000A"/>
-          <w:lang w:val="en-AU" w:eastAsia="zh-CN" w:bidi="hi-IN"/>
-        </w:rPr>
-      </w:pPr>
-      <w:r>
-        <w:rPr/>
-        <w:t>- P3, L4: “mixing across the tropopause mainly caused by the jet streams” → a little strange formulation. Mixing is not caused by the jet streams; maybe you can write that it is associated by the jet streams.</w:t>
-      </w:r>
-      <w:r/>
-    </w:p>
-    <w:p>
-      <w:pPr>
-        <w:pStyle w:val="Normal"/>
-        <w:rPr>
-          <w:sz w:val="24"/>
-          <w:sz w:val="24"/>
-          <w:szCs w:val="24"/>
-          <w:rFonts w:ascii="Liberation Serif" w:hAnsi="Liberation Serif" w:eastAsia="Droid Sans Fallback" w:cs="FreeSans"/>
-          <w:color w:val="00000A"/>
-          <w:lang w:val="en-AU" w:eastAsia="zh-CN" w:bidi="hi-IN"/>
-        </w:rPr>
-      </w:pPr>
-      <w:r>
-        <w:rPr/>
-        <w:t>- P3,L10-11: ”A big influence on the high surface ozone concentrations over the eastern Mediterranean is stratospheric mixing and anticyclonic subsidence (Zanis et al., 2014)” → ”A big influence on the high surface ozone concentrations over the eastern Mediterranean can be attributed stratospheric mixing and anticyclonic subsidence (Zanis et al., 2014)”</w:t>
-      </w:r>
-      <w:r/>
-    </w:p>
-    <w:p>
-      <w:pPr>
-        <w:pStyle w:val="Normal"/>
-        <w:rPr>
-          <w:sz w:val="24"/>
-          <w:sz w:val="24"/>
-          <w:szCs w:val="24"/>
-          <w:rFonts w:ascii="Liberation Serif" w:hAnsi="Liberation Serif" w:eastAsia="Droid Sans Fallback" w:cs="FreeSans"/>
-          <w:color w:val="00000A"/>
-          <w:lang w:val="en-AU" w:eastAsia="zh-CN" w:bidi="hi-IN"/>
-        </w:rPr>
-      </w:pPr>
-      <w:r>
-        <w:rPr/>
-        <w:t>- P3,L11-12: The authors might want to consider the following studies dealing with STT and ozone fluxes over the eastern Mediterranean:</w:t>
-      </w:r>
-      <w:r/>
-    </w:p>
-    <w:p>
-      <w:pPr>
-        <w:pStyle w:val="Normal"/>
-        <w:rPr>
-          <w:sz w:val="24"/>
-          <w:sz w:val="24"/>
-          <w:szCs w:val="24"/>
-          <w:rFonts w:ascii="Liberation Serif" w:hAnsi="Liberation Serif" w:eastAsia="Droid Sans Fallback" w:cs="FreeSans"/>
-          <w:color w:val="00000A"/>
-          <w:lang w:val="en-AU" w:eastAsia="zh-CN" w:bidi="hi-IN"/>
-        </w:rPr>
-      </w:pPr>
-      <w:r>
-        <w:rPr/>
-        <w:t>Tyrlis, E., B. Škerlak, M. Sprenger, H. Wernli, G. Zittis, and J. Lelieveld (2014), On the linkage</w:t>
-      </w:r>
-      <w:r/>
-    </w:p>
-    <w:p>
-      <w:pPr>
-        <w:pStyle w:val="Normal"/>
-        <w:rPr>
-          <w:sz w:val="24"/>
-          <w:sz w:val="24"/>
-          <w:szCs w:val="24"/>
-          <w:rFonts w:ascii="Liberation Serif" w:hAnsi="Liberation Serif" w:eastAsia="Droid Sans Fallback" w:cs="FreeSans"/>
-          <w:color w:val="00000A"/>
-          <w:lang w:val="en-AU" w:eastAsia="zh-CN" w:bidi="hi-IN"/>
-        </w:rPr>
-      </w:pPr>
-      <w:r>
-        <w:rPr/>
-        <w:t>between the Asian summer monsoon and tropopause fold activity over the eastern Mediterranean</w:t>
-      </w:r>
-      <w:r/>
-    </w:p>
-    <w:p>
-      <w:pPr>
-        <w:pStyle w:val="Normal"/>
-        <w:rPr>
-          <w:sz w:val="24"/>
-          <w:sz w:val="24"/>
-          <w:szCs w:val="24"/>
-          <w:rFonts w:ascii="Liberation Serif" w:hAnsi="Liberation Serif" w:eastAsia="Droid Sans Fallback" w:cs="FreeSans"/>
-          <w:color w:val="00000A"/>
-          <w:lang w:val="en-AU" w:eastAsia="zh-CN" w:bidi="hi-IN"/>
-        </w:rPr>
-      </w:pPr>
-      <w:r>
-        <w:rPr/>
-        <w:t>and the Middle East, J. Geophys. Res. Atmos., 119, 3202–3221, doi:10.1002/2013JD021113.</w:t>
-      </w:r>
-      <w:r/>
-    </w:p>
-    <w:p>
-      <w:pPr>
-        <w:pStyle w:val="Normal"/>
-        <w:rPr>
-          <w:sz w:val="24"/>
-          <w:sz w:val="24"/>
-          <w:szCs w:val="24"/>
-          <w:rFonts w:ascii="Liberation Serif" w:hAnsi="Liberation Serif" w:eastAsia="Droid Sans Fallback" w:cs="FreeSans"/>
-          <w:color w:val="00000A"/>
-          <w:lang w:val="en-AU" w:eastAsia="zh-CN" w:bidi="hi-IN"/>
-        </w:rPr>
-      </w:pPr>
-      <w:r>
-        <w:rPr/>
-        <w:t>Akritidis, D. et al. "On the role of tropopause folds in summertime tropospheric ozone over the</w:t>
-      </w:r>
-      <w:r/>
-    </w:p>
-    <w:p>
-      <w:pPr>
-        <w:pStyle w:val="Normal"/>
-        <w:rPr>
-          <w:sz w:val="24"/>
-          <w:sz w:val="24"/>
-          <w:szCs w:val="24"/>
-          <w:rFonts w:ascii="Liberation Serif" w:hAnsi="Liberation Serif" w:eastAsia="Droid Sans Fallback" w:cs="FreeSans"/>
-          <w:color w:val="00000A"/>
-          <w:lang w:val="en-AU" w:eastAsia="zh-CN" w:bidi="hi-IN"/>
-        </w:rPr>
-      </w:pPr>
-      <w:r>
-        <w:rPr/>
-        <w:t>eastern Mediterranean and the Middle East." Atmospheric Chemistry and Physics 16.21 (2016):</w:t>
-      </w:r>
-      <w:r/>
-    </w:p>
-    <w:p>
-      <w:pPr>
-        <w:pStyle w:val="Normal"/>
-        <w:rPr>
-          <w:sz w:val="24"/>
-          <w:sz w:val="24"/>
-          <w:szCs w:val="24"/>
-          <w:rFonts w:ascii="Liberation Serif" w:hAnsi="Liberation Serif" w:eastAsia="Droid Sans Fallback" w:cs="FreeSans"/>
-          <w:color w:val="00000A"/>
-          <w:lang w:val="en-AU" w:eastAsia="zh-CN" w:bidi="hi-IN"/>
-        </w:rPr>
-      </w:pPr>
-      <w:r>
-        <w:rPr/>
-        <w:t>14025-14039.</w:t>
-      </w:r>
-      <w:r/>
-    </w:p>
-    <w:p>
-      <w:pPr>
-        <w:pStyle w:val="Normal"/>
-        <w:rPr>
-          <w:sz w:val="24"/>
-          <w:sz w:val="24"/>
-          <w:szCs w:val="24"/>
-          <w:rFonts w:ascii="Liberation Serif" w:hAnsi="Liberation Serif" w:eastAsia="Droid Sans Fallback" w:cs="FreeSans"/>
-          <w:color w:val="00000A"/>
-          <w:lang w:val="en-AU" w:eastAsia="zh-CN" w:bidi="hi-IN"/>
-        </w:rPr>
-      </w:pPr>
-      <w:r>
-        <w:rPr/>
-        <w:t>- P3,L14-15: “The strength (ozone enhancement above background levels), horizontal scale, vertical depth, and longevity of these intruding ozone tongues vary with weather, topography, and season.” → This is a rather general statement. What do you mean with weather?</w:t>
-      </w:r>
-      <w:r/>
-    </w:p>
-    <w:p>
-      <w:pPr>
-        <w:pStyle w:val="Normal"/>
-        <w:rPr>
-          <w:sz w:val="24"/>
-          <w:sz w:val="24"/>
-          <w:szCs w:val="24"/>
-          <w:rFonts w:ascii="Liberation Serif" w:hAnsi="Liberation Serif" w:eastAsia="Droid Sans Fallback" w:cs="FreeSans"/>
-          <w:color w:val="00000A"/>
-          <w:lang w:val="en-AU" w:eastAsia="zh-CN" w:bidi="hi-IN"/>
-        </w:rPr>
-      </w:pPr>
-      <w:r>
-        <w:rPr/>
-        <w:t>- P3,L30-33: How relevant is it for the reader to know how the ozone mixing ratio is quantified? If not relevant, I would remove this sentence. It sounds rather technical!</w:t>
-      </w:r>
-      <w:r/>
-    </w:p>
-    <w:p>
-      <w:pPr>
-        <w:pStyle w:val="Normal"/>
-        <w:rPr>
-          <w:sz w:val="24"/>
-          <w:sz w:val="24"/>
-          <w:szCs w:val="24"/>
-          <w:rFonts w:ascii="Liberation Serif" w:hAnsi="Liberation Serif" w:eastAsia="Droid Sans Fallback" w:cs="FreeSans"/>
-          <w:color w:val="00000A"/>
-          <w:lang w:val="en-AU" w:eastAsia="zh-CN" w:bidi="hi-IN"/>
-        </w:rPr>
-      </w:pPr>
-      <w:r>
-        <w:rPr/>
-        <w:t>- P4,L8-9: “Characterisation of STT events requires a clear definition of the tropopause. The two most common tropopause height definitions are the standard lapse rate tropopause (WMO, 1957) and the ozone tropopause (Bethan et al., 1996).” → I would mention already at this place the dynamical tropopause which is defined by means of a potential vorticity iso-surface. I would guess it to be rather similar to the ozone tropopause, but to differ from the WMO one.</w:t>
-      </w:r>
-      <w:r/>
-    </w:p>
-    <w:p>
-      <w:pPr>
-        <w:pStyle w:val="Normal"/>
-        <w:rPr>
-          <w:sz w:val="24"/>
-          <w:sz w:val="24"/>
-          <w:szCs w:val="24"/>
-          <w:rFonts w:ascii="Liberation Serif" w:hAnsi="Liberation Serif" w:eastAsia="Droid Sans Fallback" w:cs="FreeSans"/>
-          <w:color w:val="00000A"/>
-          <w:lang w:val="en-AU" w:eastAsia="zh-CN" w:bidi="hi-IN"/>
-        </w:rPr>
-      </w:pPr>
-      <w:r>
-        <w:rPr/>
-        <w:t>- P4,L17: “The ozone tropopause can be less robust during stratosphere-troposphere exchange;” → What does ‘robust’ mean? What defines whether a tropopause is robust or not? The ozone tropopause certainly allows for much more details (and a much more complicated structure) than the WMO tropopause. But I would not say that it is less robust because of this!</w:t>
-      </w:r>
-      <w:r/>
-    </w:p>
-    <w:p>
-      <w:pPr>
-        <w:pStyle w:val="Normal"/>
-        <w:rPr>
-          <w:sz w:val="24"/>
-          <w:sz w:val="24"/>
-          <w:szCs w:val="24"/>
-          <w:rFonts w:ascii="Liberation Serif" w:hAnsi="Liberation Serif" w:eastAsia="Droid Sans Fallback" w:cs="FreeSans"/>
-          <w:color w:val="00000A"/>
-          <w:lang w:val="en-AU" w:eastAsia="zh-CN" w:bidi="hi-IN"/>
-        </w:rPr>
-      </w:pPr>
-      <w:r>
-        <w:rPr/>
-        <w:t>- P4,L19-21: “In this work, the lower of these two tropopause altitudes is used. This choice avoids occasional unrealistically high tropopause heights due to perturbed ozone or temperature measurements in the ozonesonde data.” → I feel a little uncomfortable by this definition! The two definitions of the tropopause are rather different, and by simply taking the lower one seems ‘dangerous’. The authors should motivate this approach more clearly. At least, I would like to know how often the ozone tropopause ‘wins’ and how often the WMO one. I would expect the ozone tropopause most often to be at lower heights than the WMO one! Correct?</w:t>
-      </w:r>
-      <w:r/>
-    </w:p>
-    <w:p>
-      <w:pPr>
-        <w:pStyle w:val="Normal"/>
-        <w:rPr>
-          <w:sz w:val="24"/>
-          <w:sz w:val="24"/>
-          <w:szCs w:val="24"/>
-          <w:rFonts w:ascii="Liberation Serif" w:hAnsi="Liberation Serif" w:eastAsia="Droid Sans Fallback" w:cs="FreeSans"/>
-          <w:color w:val="00000A"/>
-          <w:lang w:val="en-AU" w:eastAsia="zh-CN" w:bidi="hi-IN"/>
-        </w:rPr>
-      </w:pPr>
-      <w:r>
-        <w:rPr/>
-        <w:t>- P7,L22-23: “The interpolated profiles are then bandpass-filtered using a Fourier transform to retain perturbations with vertical scales between 0.5 km and 5 km (removing low and high frequency perturbations)” → I see the 0.5-km threshold. What exactly is the aim of the low-pass filtering threshold (5 km). A more clear description would be helpful.</w:t>
-      </w:r>
-      <w:r/>
-    </w:p>
-    <w:p>
-      <w:pPr>
-        <w:pStyle w:val="Normal"/>
-        <w:rPr>
-          <w:sz w:val="24"/>
-          <w:sz w:val="24"/>
-          <w:szCs w:val="24"/>
-          <w:rFonts w:ascii="Liberation Serif" w:hAnsi="Liberation Serif" w:eastAsia="Droid Sans Fallback" w:cs="FreeSans"/>
-          <w:color w:val="00000A"/>
-          <w:lang w:val="en-AU" w:eastAsia="zh-CN" w:bidi="hi-IN"/>
-        </w:rPr>
-      </w:pPr>
-      <w:r>
-        <w:rPr/>
-        <w:t>- P7,33-34: “The STT event is confirmed if the perturbation profile drops below zero between the ozone peak and the tropopause” → Why does have to drop below zero?</w:t>
-      </w:r>
-      <w:r/>
-    </w:p>
-    <w:p>
-      <w:pPr>
-        <w:pStyle w:val="Normal"/>
-        <w:rPr>
-          <w:sz w:val="24"/>
-          <w:sz w:val="24"/>
-          <w:szCs w:val="24"/>
-          <w:rFonts w:ascii="Liberation Serif" w:hAnsi="Liberation Serif" w:eastAsia="Droid Sans Fallback" w:cs="FreeSans"/>
-          <w:color w:val="00000A"/>
-          <w:lang w:val="en-AU" w:eastAsia="zh-CN" w:bidi="hi-IN"/>
-        </w:rPr>
-      </w:pPr>
-      <w:r>
-        <w:rPr/>
-        <w:t>- P8,Figure 3: Just for curiosity: In the ozone profile the Ozone mixing ratio (OMR) is rather low right above the identified STT event. The OMR is higher than immediately below the STT event. Is their a simple reason why the OMR is so low right above the STT peak?</w:t>
-      </w:r>
-      <w:r/>
-    </w:p>
-    <w:p>
-      <w:pPr>
-        <w:pStyle w:val="Normal"/>
-        <w:rPr>
-          <w:sz w:val="24"/>
-          <w:sz w:val="24"/>
-          <w:szCs w:val="24"/>
-          <w:rFonts w:ascii="Liberation Serif" w:hAnsi="Liberation Serif" w:eastAsia="Droid Sans Fallback" w:cs="FreeSans"/>
-          <w:color w:val="00000A"/>
-          <w:lang w:val="en-AU" w:eastAsia="zh-CN" w:bidi="hi-IN"/>
-        </w:rPr>
-      </w:pPr>
-      <w:r>
-        <w:rPr/>
-        <w:t>- P9,L16: “all detected STT events found near smoke plumes are flagged.” → What does ‘near’ mean?</w:t>
-      </w:r>
-      <w:r/>
-    </w:p>
-    <w:p>
-      <w:pPr>
-        <w:pStyle w:val="Normal"/>
-        <w:rPr>
-          <w:sz w:val="24"/>
-          <w:sz w:val="24"/>
-          <w:szCs w:val="24"/>
-          <w:rFonts w:ascii="Liberation Serif" w:hAnsi="Liberation Serif" w:eastAsia="Droid Sans Fallback" w:cs="FreeSans"/>
-          <w:color w:val="00000A"/>
-          <w:lang w:val="en-AU" w:eastAsia="zh-CN" w:bidi="hi-IN"/>
-        </w:rPr>
-      </w:pPr>
-      <w:r>
-        <w:rPr/>
-        <w:t>- P 10,L15-16: “Data from the European Centre for Medium-range Weather Forecasts (ECMWF) Interim Reanalysis (ERA-I) (Dee et al., 2011) product are used for synoptic-scale examination of weather patterns over our three sites on dates matching detected STT events” → Please rephrase! For instance: “Synoptic-scale weather patterns are examined based on the ERA-Interim dataset (Dee et al., 2011). More specifically, the ERA-I products over the three sites are used on dates matching detected STT events.</w:t>
-      </w:r>
-      <w:r/>
-    </w:p>
-    <w:p>
-      <w:pPr>
-        <w:pStyle w:val="Normal"/>
-        <w:rPr>
-          <w:sz w:val="24"/>
-          <w:sz w:val="24"/>
-          <w:szCs w:val="24"/>
-          <w:rFonts w:ascii="Liberation Serif" w:hAnsi="Liberation Serif" w:eastAsia="Droid Sans Fallback" w:cs="FreeSans"/>
-          <w:color w:val="00000A"/>
-          <w:lang w:val="en-AU" w:eastAsia="zh-CN" w:bidi="hi-IN"/>
-        </w:rPr>
-      </w:pPr>
-      <w:r>
-        <w:rPr/>
-        <w:t>- P11,L17+26: Here, the STT event is subjectively linked to a meteorological feature, a cut-off low-</w:t>
-      </w:r>
-      <w:r/>
-    </w:p>
-    <w:p>
-      <w:pPr>
-        <w:pStyle w:val="Normal"/>
-        <w:rPr>
-          <w:sz w:val="24"/>
-          <w:sz w:val="24"/>
-          <w:szCs w:val="24"/>
-          <w:rFonts w:ascii="Liberation Serif" w:hAnsi="Liberation Serif" w:eastAsia="Droid Sans Fallback" w:cs="FreeSans"/>
-          <w:color w:val="00000A"/>
-          <w:lang w:val="en-AU" w:eastAsia="zh-CN" w:bidi="hi-IN"/>
-        </w:rPr>
-      </w:pPr>
-      <w:r>
-        <w:rPr/>
-        <w:t>pressure system. The argument is not very ‘strong’. I don’t think that a lowering of the tropopause</w:t>
-      </w:r>
-      <w:r/>
-    </w:p>
-    <w:p>
-      <w:pPr>
-        <w:pStyle w:val="Normal"/>
-        <w:rPr>
-          <w:sz w:val="24"/>
-          <w:sz w:val="24"/>
-          <w:szCs w:val="24"/>
-          <w:rFonts w:ascii="Liberation Serif" w:hAnsi="Liberation Serif" w:eastAsia="Droid Sans Fallback" w:cs="FreeSans"/>
-          <w:color w:val="00000A"/>
-          <w:lang w:val="en-AU" w:eastAsia="zh-CN" w:bidi="hi-IN"/>
-        </w:rPr>
-      </w:pPr>
-      <w:r>
-        <w:rPr/>
-        <w:t>itself can explain the flux of stratospheric ozone. It would be interesting to see a vertical cross</w:t>
-      </w:r>
-      <w:r/>
-    </w:p>
-    <w:p>
-      <w:pPr>
-        <w:pStyle w:val="Normal"/>
-        <w:rPr>
-          <w:sz w:val="24"/>
-          <w:sz w:val="24"/>
-          <w:szCs w:val="24"/>
-          <w:rFonts w:ascii="Liberation Serif" w:hAnsi="Liberation Serif" w:eastAsia="Droid Sans Fallback" w:cs="FreeSans"/>
-          <w:color w:val="00000A"/>
-          <w:lang w:val="en-AU" w:eastAsia="zh-CN" w:bidi="hi-IN"/>
-        </w:rPr>
-      </w:pPr>
-      <w:r>
-        <w:rPr/>
-        <w:t>section the cut-off low, with tropopause height included. Is the cut-off low eroded away from below,</w:t>
-      </w:r>
-      <w:r/>
-    </w:p>
-    <w:p>
-      <w:pPr>
-        <w:pStyle w:val="Normal"/>
-        <w:rPr>
-          <w:sz w:val="24"/>
-          <w:sz w:val="24"/>
-          <w:szCs w:val="24"/>
-          <w:rFonts w:ascii="Liberation Serif" w:hAnsi="Liberation Serif" w:eastAsia="Droid Sans Fallback" w:cs="FreeSans"/>
-          <w:color w:val="00000A"/>
-          <w:lang w:val="en-AU" w:eastAsia="zh-CN" w:bidi="hi-IN"/>
-        </w:rPr>
-      </w:pPr>
-      <w:r>
-        <w:rPr/>
-        <w:t>or how does the flux across the tropopause in the cut-off low really takes place? Some further</w:t>
-      </w:r>
-      <w:r/>
-    </w:p>
-    <w:p>
-      <w:pPr>
-        <w:pStyle w:val="Normal"/>
-        <w:rPr>
-          <w:sz w:val="24"/>
-          <w:sz w:val="24"/>
-          <w:szCs w:val="24"/>
-          <w:rFonts w:ascii="Liberation Serif" w:hAnsi="Liberation Serif" w:eastAsia="Droid Sans Fallback" w:cs="FreeSans"/>
-          <w:color w:val="00000A"/>
-          <w:lang w:val="en-AU" w:eastAsia="zh-CN" w:bidi="hi-IN"/>
-        </w:rPr>
-      </w:pPr>
-      <w:r>
-        <w:rPr/>
-        <w:t>thoughts on this might be helpful. The following paper might be a starting point:</w:t>
-      </w:r>
-      <w:r/>
-    </w:p>
-    <w:p>
-      <w:pPr>
-        <w:pStyle w:val="Normal"/>
-        <w:rPr>
-          <w:sz w:val="24"/>
-          <w:sz w:val="24"/>
-          <w:szCs w:val="24"/>
-          <w:rFonts w:ascii="Liberation Serif" w:hAnsi="Liberation Serif" w:eastAsia="Droid Sans Fallback" w:cs="FreeSans"/>
-          <w:color w:val="00000A"/>
-          <w:lang w:val="en-AU" w:eastAsia="zh-CN" w:bidi="hi-IN"/>
-        </w:rPr>
-      </w:pPr>
-      <w:r>
-        <w:rPr/>
-        <w:t>Stohl, A., et al. "Stratosphere ‐ troposphere exchange: A review, and what we have learned from</w:t>
-      </w:r>
-      <w:r/>
-    </w:p>
-    <w:p>
-      <w:pPr>
-        <w:pStyle w:val="Normal"/>
-        <w:rPr>
-          <w:sz w:val="24"/>
-          <w:sz w:val="24"/>
-          <w:szCs w:val="24"/>
-          <w:rFonts w:ascii="Liberation Serif" w:hAnsi="Liberation Serif" w:eastAsia="Droid Sans Fallback" w:cs="FreeSans"/>
-          <w:color w:val="00000A"/>
-          <w:lang w:val="en-AU" w:eastAsia="zh-CN" w:bidi="hi-IN"/>
-        </w:rPr>
-      </w:pPr>
-      <w:r>
-        <w:rPr/>
-        <w:t>STACCATO." Journal of Geophysical Research: Atmospheres 108.D12 (2003).</w:t>
-      </w:r>
-      <w:r/>
-    </w:p>
-    <w:p>
-      <w:pPr>
-        <w:pStyle w:val="Normal"/>
-        <w:rPr>
-          <w:sz w:val="24"/>
-          <w:sz w:val="24"/>
-          <w:szCs w:val="24"/>
-          <w:rFonts w:ascii="Liberation Serif" w:hAnsi="Liberation Serif" w:eastAsia="Droid Sans Fallback" w:cs="FreeSans"/>
-          <w:color w:val="00000A"/>
-          <w:lang w:val="en-AU" w:eastAsia="zh-CN" w:bidi="hi-IN"/>
-        </w:rPr>
-      </w:pPr>
-      <w:r>
-        <w:rPr>
-          <w:rFonts w:eastAsia="Droid Sans Fallback" w:cs="FreeSans"/>
-          <w:color w:val="00000A"/>
-          <w:sz w:val="24"/>
-          <w:szCs w:val="24"/>
-          <w:lang w:val="en-AU" w:eastAsia="zh-CN" w:bidi="hi-IN"/>
-        </w:rPr>
-      </w:r>
-      <w:r/>
-    </w:p>
-    <w:p>
-      <w:pPr>
-        <w:pStyle w:val="Heading3"/>
-        <w:rPr>
-          <w:sz w:val="28"/>
+        <w:t>Referee 3:</w:t>
+      </w:r>
+      <w:r/>
+    </w:p>
+    <w:p>
+      <w:pPr>
+        <w:pStyle w:val="Normal"/>
+        <w:rPr>
+          <w:sz w:val="24"/>
+          <w:sz w:val="24"/>
+          <w:szCs w:val="24"/>
+          <w:rFonts w:ascii="Liberation Serif" w:hAnsi="Liberation Serif" w:eastAsia="Droid Sans Fallback" w:cs="FreeSans"/>
+          <w:color w:val="00000A"/>
+          <w:lang w:val="en-AU" w:eastAsia="zh-CN" w:bidi="hi-IN"/>
+        </w:rPr>
+      </w:pPr>
+      <w:r>
+        <w:rPr/>
+        <w:t>p.1,l.5: Please add the period of observations</w:t>
+      </w:r>
+      <w:r/>
+    </w:p>
+    <w:p>
+      <w:pPr>
+        <w:pStyle w:val="Normal"/>
+      </w:pPr>
+      <w:r>
+        <w:rPr/>
+        <w:t>p.4, l. 9: At least mention the dynamical tropopause, it is more common than ozone...</w:t>
+      </w:r>
+      <w:r/>
+    </w:p>
+    <w:p>
+      <w:pPr>
+        <w:pStyle w:val="Normal"/>
+      </w:pPr>
+      <w:r>
+        <w:rPr>
+          <w:rFonts w:eastAsia="Droid Sans Fallback" w:cs="FreeSans"/>
+          <w:color w:val="0047FF"/>
+          <w:sz w:val="24"/>
+          <w:szCs w:val="24"/>
+          <w:lang w:val="en-AU" w:eastAsia="zh-CN" w:bidi="hi-IN"/>
+        </w:rPr>
+        <w:t xml:space="preserve">This was noted by both the other reviewers, and added the following at DOLAST: page/line: “... </w:t>
+      </w:r>
+      <w:r>
+        <w:rPr>
+          <w:rFonts w:eastAsia="Droid Sans Fallback" w:cs="FreeSans"/>
+          <w:color w:val="0047FF"/>
+          <w:sz w:val="24"/>
+          <w:szCs w:val="24"/>
+          <w:lang w:val="en-AU" w:eastAsia="zh-CN" w:bidi="hi-IN"/>
+        </w:rPr>
+        <w:t>Another commonly used tropopause definition (the dynamical tropopause) is determined from the ±2 PVU isosurface, which allows a 3D view of folds and other tropopause features in a sufficiently resolved model (Skerlak et al., 2014).</w:t>
+      </w:r>
+      <w:r>
+        <w:rPr>
+          <w:rFonts w:eastAsia="Droid Sans Fallback" w:cs="FreeSans"/>
+          <w:color w:val="0047FF"/>
+          <w:sz w:val="24"/>
+          <w:szCs w:val="24"/>
+          <w:lang w:val="en-AU" w:eastAsia="zh-CN" w:bidi="hi-IN"/>
+        </w:rPr>
+        <w:t>.”</w:t>
+      </w:r>
+      <w:r/>
+    </w:p>
+    <w:p>
+      <w:pPr>
+        <w:pStyle w:val="Normal"/>
+      </w:pPr>
+      <w:r>
+        <w:rPr/>
+        <w:t>p.4, l.11: Correct definition of the thermal tropopause "... provided the lapse rate averaged between this altitude …"</w:t>
+      </w:r>
+      <w:r/>
+    </w:p>
+    <w:p>
+      <w:pPr>
+        <w:pStyle w:val="Normal"/>
+      </w:pPr>
+      <w:r>
+        <w:rPr/>
+        <w:t>C2p.4, l.20 (also Fig.1): The tropopause definitions are mixed here. Why do the authors not include the dynamical definition? The effect of the pure lapse rate criterion is misleading under specific synoptic conditions as correctly stated. This might explain the very low cases in Fig.1.</w:t>
+      </w:r>
+      <w:r/>
+    </w:p>
+    <w:p>
+      <w:pPr>
+        <w:pStyle w:val="Normal"/>
+      </w:pPr>
+      <w:r>
+        <w:rPr>
+          <w:rFonts w:eastAsia="Droid Sans Fallback" w:cs="FreeSans"/>
+          <w:color w:val="0047FF"/>
+          <w:sz w:val="24"/>
+          <w:szCs w:val="24"/>
+          <w:lang w:val="en-AU" w:eastAsia="zh-CN" w:bidi="hi-IN"/>
+        </w:rPr>
+        <w:t>Well spotted, this is indeed the cause of the low tropopause detections: the lapse-rate definition has been fixed in the latest version to exclude detections below 4km, which were all due temperature inversions near the boundary layer.</w:t>
+      </w:r>
+      <w:r/>
+    </w:p>
+    <w:p>
+      <w:pPr>
+        <w:pStyle w:val="Normal"/>
+      </w:pPr>
+      <w:r>
+        <w:rPr>
+          <w:rFonts w:eastAsia="Droid Sans Fallback" w:cs="FreeSans"/>
+          <w:color w:val="0047FF"/>
+          <w:sz w:val="24"/>
+          <w:szCs w:val="24"/>
+          <w:lang w:val="en-AU" w:eastAsia="zh-CN" w:bidi="hi-IN"/>
+        </w:rPr>
+        <w:t>As mentioned in response to another comment, the following text was added at DOLAST: page/line “... We slightly alter the lapse rate tropopause definition so as only to detect tropopauses above 4~km altitude, since at all three sites we saw several false positive lapse-rate detections due to temperature inversions near 2~km in altitude.”</w:t>
+      </w:r>
+      <w:r/>
+    </w:p>
+    <w:p>
+      <w:pPr>
+        <w:pStyle w:val="Normal"/>
+      </w:pPr>
+      <w:r>
+        <w:rPr>
+          <w:rFonts w:eastAsia="Droid Sans Fallback" w:cs="FreeSans"/>
+          <w:color w:val="0047FF"/>
+          <w:sz w:val="24"/>
+          <w:szCs w:val="24"/>
+          <w:lang w:val="en-AU" w:eastAsia="zh-CN" w:bidi="hi-IN"/>
+        </w:rPr>
+        <w:t>Regarding the dynamical tropopause, using solely the sonde data we lacked sufficient information to determine the PV, and we wanted to keep the analysis of sonde records unmodified by other datasets (such as modelled PV).</w:t>
+      </w:r>
+      <w:r/>
+    </w:p>
+    <w:p>
+      <w:pPr>
+        <w:pStyle w:val="Normal"/>
+      </w:pPr>
+      <w:r>
+        <w:rPr/>
+        <w:t>p.6, l.15: How many model levels are between the sea level and 14 km? How many model levels are between 8 and 14 km and how are sonde and profile data compared? Pointwise or vertically averaged to fit the model levels?</w:t>
+      </w:r>
+      <w:r/>
+    </w:p>
+    <w:p>
+      <w:pPr>
+        <w:pStyle w:val="Normal"/>
+      </w:pPr>
+      <w:r>
+        <w:rPr>
+          <w:rFonts w:eastAsia="Droid Sans Fallback" w:cs="FreeSans"/>
+          <w:color w:val="0047FF"/>
+          <w:sz w:val="24"/>
+          <w:szCs w:val="24"/>
+          <w:lang w:val="en-AU" w:eastAsia="zh-CN" w:bidi="hi-IN"/>
+        </w:rPr>
+        <w:t>Model and sonde datasets are only compared using the vertically summed tropospheric ozone columns [molecules / cm</w:t>
+      </w:r>
+      <w:r>
+        <w:rPr>
+          <w:rFonts w:eastAsia="Droid Sans Fallback" w:cs="FreeSans"/>
+          <w:color w:val="0047FF"/>
+          <w:sz w:val="24"/>
+          <w:szCs w:val="24"/>
+          <w:vertAlign w:val="superscript"/>
+          <w:lang w:val="en-AU" w:eastAsia="zh-CN" w:bidi="hi-IN"/>
+        </w:rPr>
+        <w:t>2</w:t>
+      </w:r>
+      <w:r>
+        <w:rPr>
+          <w:rFonts w:eastAsia="Droid Sans Fallback" w:cs="FreeSans"/>
+          <w:color w:val="0047FF"/>
+          <w:sz w:val="24"/>
+          <w:szCs w:val="24"/>
+          <w:lang w:val="en-AU" w:eastAsia="zh-CN" w:bidi="hi-IN"/>
+        </w:rPr>
+        <w:t>].</w:t>
+      </w:r>
+      <w:r/>
+    </w:p>
+    <w:p>
+      <w:pPr>
+        <w:pStyle w:val="Normal"/>
+      </w:pPr>
+      <w:r>
+        <w:rPr>
+          <w:rFonts w:eastAsia="Droid Sans Fallback" w:cs="FreeSans"/>
+          <w:color w:val="0047FF"/>
+          <w:sz w:val="24"/>
+          <w:szCs w:val="24"/>
+          <w:lang w:val="en-AU" w:eastAsia="zh-CN" w:bidi="hi-IN"/>
+        </w:rPr>
+        <w:t>Vertical model resolution is roughly 60 m near the surface, and around 500 m near 10 km altitude, which has been added to the text at DOLAST: page/line “The vertical resolution is finer near the surface at ~60 m between levels, spreading out to ~500 m near 10 km altitude, and reaching ~1500 m near the top of the atmosphere.”</w:t>
+      </w:r>
+      <w:r/>
+    </w:p>
+    <w:p>
+      <w:pPr>
+        <w:pStyle w:val="Normal"/>
+        <w:rPr>
+          <w:sz w:val="24"/>
+          <w:sz w:val="24"/>
+          <w:szCs w:val="24"/>
+          <w:rFonts w:ascii="Liberation Serif" w:hAnsi="Liberation Serif" w:eastAsia="Droid Sans Fallback" w:cs="FreeSans"/>
+          <w:color w:val="00000A"/>
+          <w:lang w:val="en-AU" w:eastAsia="zh-CN" w:bidi="hi-IN"/>
+        </w:rPr>
+      </w:pPr>
+      <w:r>
+        <w:rPr/>
+        <w:t xml:space="preserve">p.6, l.15+: The sonde profiles are compared against model data of 2 x 2.5 degrees grid sizes (and the vertical model resolution). How well does the model resolve the soundings? </w:t>
+      </w:r>
+      <w:r/>
+    </w:p>
+    <w:p>
+      <w:pPr>
+        <w:pStyle w:val="Normal"/>
+        <w:rPr>
+          <w:sz w:val="24"/>
+          <w:sz w:val="24"/>
+          <w:szCs w:val="24"/>
+          <w:rFonts w:ascii="Liberation Serif" w:hAnsi="Liberation Serif" w:eastAsia="Droid Sans Fallback" w:cs="FreeSans"/>
+          <w:color w:val="0047FF"/>
+          <w:lang w:val="en-AU" w:eastAsia="zh-CN" w:bidi="hi-IN"/>
+        </w:rPr>
+      </w:pPr>
+      <w:r>
+        <w:rPr>
+          <w:color w:val="0047FF"/>
+        </w:rPr>
+        <w:t>Generally not too well, but we do see an agreement between the datasets in terms of season and amplitude.</w:t>
+      </w:r>
+      <w:r/>
+    </w:p>
+    <w:p>
+      <w:pPr>
+        <w:pStyle w:val="Normal"/>
+        <w:rPr>
+          <w:sz w:val="24"/>
+          <w:sz w:val="24"/>
+          <w:szCs w:val="24"/>
+          <w:rFonts w:ascii="Liberation Serif" w:hAnsi="Liberation Serif" w:eastAsia="Droid Sans Fallback" w:cs="FreeSans"/>
+          <w:color w:val="00000A"/>
+          <w:lang w:val="en-AU" w:eastAsia="zh-CN" w:bidi="hi-IN"/>
+        </w:rPr>
+      </w:pPr>
+      <w:r>
+        <w:rPr/>
+        <w:t xml:space="preserve">How do the authors estimate the fraction of ozone transport which is missed due to unresolved structures? </w:t>
+      </w:r>
+      <w:r/>
+    </w:p>
+    <w:p>
+      <w:pPr>
+        <w:pStyle w:val="Normal"/>
+        <w:rPr>
+          <w:sz w:val="24"/>
+          <w:sz w:val="24"/>
+          <w:szCs w:val="24"/>
+          <w:rFonts w:ascii="Liberation Serif" w:hAnsi="Liberation Serif" w:eastAsia="Droid Sans Fallback" w:cs="FreeSans"/>
+          <w:color w:val="0047FF"/>
+          <w:lang w:val="en-AU" w:eastAsia="zh-CN" w:bidi="hi-IN"/>
+        </w:rPr>
+      </w:pPr>
+      <w:r>
+        <w:rPr>
+          <w:color w:val="0047FF"/>
+        </w:rPr>
+        <w:t>We assume that if the structure is unresolved, we cannot be certain that it is an STT event. At this time we have not examined the likelihood and frequency of false negatives, however it is an avenue for further research if the method becomes popular</w:t>
+      </w:r>
+      <w:r/>
+    </w:p>
+    <w:p>
+      <w:pPr>
+        <w:pStyle w:val="Normal"/>
+        <w:rPr>
+          <w:sz w:val="24"/>
+          <w:sz w:val="24"/>
+          <w:szCs w:val="24"/>
+          <w:rFonts w:ascii="Liberation Serif" w:hAnsi="Liberation Serif" w:eastAsia="Droid Sans Fallback" w:cs="FreeSans"/>
+          <w:color w:val="00000A"/>
+          <w:lang w:val="en-AU" w:eastAsia="zh-CN" w:bidi="hi-IN"/>
+        </w:rPr>
+      </w:pPr>
+      <w:r>
+        <w:rPr/>
+        <w:t>Why do the authors don’t interpolate to the time window of the sounding (or at least use the according model time step)?</w:t>
+      </w:r>
+      <w:r/>
+    </w:p>
+    <w:p>
+      <w:pPr>
+        <w:pStyle w:val="Normal"/>
+      </w:pPr>
+      <w:r>
+        <w:rPr>
+          <w:color w:val="0047FF"/>
+        </w:rPr>
+        <w:t>We actually did use the closest matching timesteps for comparison, although it is not obvious. The daily model time step over Davis is 0100, 0700, 1300, 1900, of which 0700 is generally closest to sonde release times. This is due to the model using a globally instantaneous (rather than local) snapshot.</w:t>
+      </w:r>
+      <w:r/>
+    </w:p>
+    <w:p>
+      <w:pPr>
+        <w:pStyle w:val="Normal"/>
+      </w:pPr>
+      <w:r>
+        <w:rPr/>
+        <w:t>p.11, l.17: Even if you did a subjective method, could you explain a bit more in detail in the manuscript, how you distinguished different potential situations? What are upper tropospheric "low pressure fronts"? Tropospheric intrusions (3D!) in the stratosphere or stratospheric cut-offs (fully detached)?</w:t>
+      </w:r>
+      <w:r/>
+    </w:p>
+    <w:p>
+      <w:pPr>
+        <w:pStyle w:val="Normal"/>
+      </w:pPr>
+      <w:r>
+        <w:rPr>
+          <w:rFonts w:eastAsia="Droid Sans Fallback" w:cs="FreeSans"/>
           <w:b/>
-          <w:sz w:val="28"/>
+          <w:bCs/>
+          <w:color w:val="00000A"/>
+          <w:sz w:val="24"/>
+          <w:szCs w:val="24"/>
+          <w:lang w:val="en-AU" w:eastAsia="zh-CN" w:bidi="hi-IN"/>
+        </w:rPr>
+        <w:t>TODO: UP TO HERE</w:t>
+      </w:r>
+      <w:r/>
+    </w:p>
+    <w:p>
+      <w:pPr>
+        <w:pStyle w:val="Normal"/>
+        <w:rPr>
+          <w:sz w:val="24"/>
+          <w:sz w:val="24"/>
+          <w:szCs w:val="24"/>
+          <w:rFonts w:ascii="Liberation Serif" w:hAnsi="Liberation Serif" w:eastAsia="Droid Sans Fallback" w:cs="FreeSans"/>
+          <w:color w:val="00000A"/>
+          <w:lang w:val="en-AU" w:eastAsia="zh-CN" w:bidi="hi-IN"/>
+        </w:rPr>
+      </w:pPr>
+      <w:r>
+        <w:rPr/>
+        <w:t>p.11,l.20: What are "ozone folds" without other sources of upper tropospheric turbulence and how are these related to the polar vortex?</w:t>
+      </w:r>
+      <w:r/>
+    </w:p>
+    <w:p>
+      <w:pPr>
+        <w:pStyle w:val="Normal"/>
+      </w:pPr>
+      <w:r>
+        <w:rPr/>
+        <w:t>p.11, l.25: Explain: "...ozone enhancements derived from dry stratospheric air..." didn’t you use the methods and criteria from sec.2?</w:t>
+      </w:r>
+      <w:r/>
+    </w:p>
+    <w:p>
+      <w:pPr>
+        <w:pStyle w:val="Normal"/>
+      </w:pPr>
+      <w:r>
+        <w:rPr>
+          <w:rFonts w:eastAsia="Droid Sans Fallback" w:cs="FreeSans"/>
+          <w:color w:val="0047FF"/>
+          <w:sz w:val="24"/>
+          <w:szCs w:val="24"/>
+          <w:lang w:val="en-AU" w:eastAsia="zh-CN" w:bidi="hi-IN"/>
+        </w:rPr>
+        <w:t xml:space="preserve">Derived was poor word choice, we meant simply that the ozone enhancement was likely due to stratospheric influx. The sentence has been updated to “... suggesting the ozone enhancements </w:t>
+      </w:r>
+      <w:r>
+        <w:rPr>
+          <w:rFonts w:eastAsia="Droid Sans Fallback" w:cs="FreeSans"/>
           <w:b/>
-          <w:szCs w:val="28"/>
           <w:bCs/>
-          <w:rFonts w:ascii="Liberation Sans" w:hAnsi="Liberation Sans" w:eastAsia="Droid Sans Fallback" w:cs="FreeSans"/>
-          <w:color w:val="808080"/>
-          <w:lang w:val="en-AU" w:eastAsia="zh-CN" w:bidi="hi-IN"/>
-        </w:rPr>
-      </w:pPr>
-      <w:r>
-        <w:rPr>
-          <w:rFonts w:ascii="Liberation Serif" w:hAnsi="Liberation Serif"/>
-        </w:rPr>
-        <w:t>Referee 3:</w:t>
-      </w:r>
-      <w:r/>
-    </w:p>
-    <w:p>
-      <w:pPr>
-        <w:pStyle w:val="Normal"/>
-        <w:rPr>
-          <w:sz w:val="24"/>
-          <w:sz w:val="24"/>
-          <w:szCs w:val="24"/>
-          <w:rFonts w:ascii="Liberation Serif" w:hAnsi="Liberation Serif" w:eastAsia="Droid Sans Fallback" w:cs="FreeSans"/>
-          <w:color w:val="00000A"/>
-          <w:lang w:val="en-AU" w:eastAsia="zh-CN" w:bidi="hi-IN"/>
-        </w:rPr>
-      </w:pPr>
-      <w:r>
-        <w:rPr/>
-        <w:t>p.1,l.5: Please add the period of observations</w:t>
-      </w:r>
-      <w:r/>
-    </w:p>
-    <w:p>
-      <w:pPr>
-        <w:pStyle w:val="Normal"/>
-        <w:rPr>
-          <w:sz w:val="24"/>
-          <w:sz w:val="24"/>
-          <w:szCs w:val="24"/>
-          <w:rFonts w:ascii="Liberation Serif" w:hAnsi="Liberation Serif" w:eastAsia="Droid Sans Fallback" w:cs="FreeSans"/>
-          <w:color w:val="00000A"/>
-          <w:lang w:val="en-AU" w:eastAsia="zh-CN" w:bidi="hi-IN"/>
-        </w:rPr>
-      </w:pPr>
-      <w:r>
-        <w:rPr/>
-        <w:t>p.4, l. 9: At least mention the dynamical tropopause, it is more common than ozone...</w:t>
-      </w:r>
-      <w:r/>
-    </w:p>
-    <w:p>
-      <w:pPr>
-        <w:pStyle w:val="Normal"/>
-        <w:rPr>
-          <w:sz w:val="24"/>
-          <w:sz w:val="24"/>
-          <w:szCs w:val="24"/>
-          <w:rFonts w:ascii="Liberation Serif" w:hAnsi="Liberation Serif" w:eastAsia="Droid Sans Fallback" w:cs="FreeSans"/>
-          <w:color w:val="00000A"/>
-          <w:lang w:val="en-AU" w:eastAsia="zh-CN" w:bidi="hi-IN"/>
-        </w:rPr>
-      </w:pPr>
-      <w:r>
-        <w:rPr/>
-        <w:t>p.4, l.11: Correct definition of the thermal tropopause "... provided the lapse rate averaged between this altitude ..."</w:t>
-      </w:r>
-      <w:r/>
-    </w:p>
-    <w:p>
-      <w:pPr>
-        <w:pStyle w:val="Normal"/>
-        <w:rPr>
-          <w:sz w:val="24"/>
-          <w:sz w:val="24"/>
-          <w:szCs w:val="24"/>
-          <w:rFonts w:ascii="Liberation Serif" w:hAnsi="Liberation Serif" w:eastAsia="Droid Sans Fallback" w:cs="FreeSans"/>
-          <w:color w:val="00000A"/>
-          <w:lang w:val="en-AU" w:eastAsia="zh-CN" w:bidi="hi-IN"/>
-        </w:rPr>
-      </w:pPr>
-      <w:r>
-        <w:rPr/>
-        <w:t>C2p.4, l.20 (also Fig.1): The tropopause definitions are mixed here. Why do the authors not include the dynamical definition? The effect of the pure lapse rate criterion is misleading under specific synoptic conditions as correctly stated. This might explain the very low cases in Fig.1.</w:t>
-      </w:r>
-      <w:r/>
-    </w:p>
-    <w:p>
-      <w:pPr>
-        <w:pStyle w:val="Normal"/>
-        <w:rPr>
-          <w:sz w:val="24"/>
-          <w:sz w:val="24"/>
-          <w:szCs w:val="24"/>
-          <w:rFonts w:ascii="Liberation Serif" w:hAnsi="Liberation Serif" w:eastAsia="Droid Sans Fallback" w:cs="FreeSans"/>
-          <w:color w:val="00000A"/>
-          <w:lang w:val="en-AU" w:eastAsia="zh-CN" w:bidi="hi-IN"/>
-        </w:rPr>
-      </w:pPr>
-      <w:r>
-        <w:rPr/>
-        <w:t>p.6, l.15: How many model levels are between the sea level and 14 km? How many model levels are between 8 and 14 km and how are sonde and profile data compared? Pointwise or vertically averaged to fit the model levels?</w:t>
-      </w:r>
-      <w:r/>
-    </w:p>
-    <w:p>
-      <w:pPr>
-        <w:pStyle w:val="Normal"/>
-        <w:rPr>
-          <w:sz w:val="24"/>
-          <w:sz w:val="24"/>
-          <w:szCs w:val="24"/>
-          <w:rFonts w:ascii="Liberation Serif" w:hAnsi="Liberation Serif" w:eastAsia="Droid Sans Fallback" w:cs="FreeSans"/>
-          <w:color w:val="00000A"/>
-          <w:lang w:val="en-AU" w:eastAsia="zh-CN" w:bidi="hi-IN"/>
-        </w:rPr>
-      </w:pPr>
-      <w:r>
-        <w:rPr/>
-        <w:t>p.6, l.15+: The sonde profiles are compared against model data of 2 x 2.5 degrees grid sizes (and the vertical model resolution). How well does the model resolve the soundings? How do the authors estimate the fraction of ozone transport which is missed due to unresolved structures? Why do the authors don’t interpolate to the time window of the sounding (or at least use the according model time step)?</w:t>
-      </w:r>
-      <w:r/>
-    </w:p>
-    <w:p>
-      <w:pPr>
-        <w:pStyle w:val="Normal"/>
-        <w:rPr>
-          <w:sz w:val="24"/>
-          <w:sz w:val="24"/>
-          <w:szCs w:val="24"/>
-          <w:rFonts w:ascii="Liberation Serif" w:hAnsi="Liberation Serif" w:eastAsia="Droid Sans Fallback" w:cs="FreeSans"/>
-          <w:color w:val="00000A"/>
-          <w:lang w:val="en-AU" w:eastAsia="zh-CN" w:bidi="hi-IN"/>
-        </w:rPr>
-      </w:pPr>
-      <w:r>
-        <w:rPr/>
-        <w:t>p.11, l.17: Even if you did a subjective method, could you explain a bit more in detail in the manuscript, how you distinguished different potential situations? What are upper tropospheric "low pressure fronts"? Tropospheric intrusions (3D!) in the stratosphere or stratospheric cut-offs (fully detached)?</w:t>
-      </w:r>
-      <w:r/>
-    </w:p>
-    <w:p>
-      <w:pPr>
-        <w:pStyle w:val="Normal"/>
-        <w:rPr>
-          <w:sz w:val="24"/>
-          <w:sz w:val="24"/>
-          <w:szCs w:val="24"/>
-          <w:rFonts w:ascii="Liberation Serif" w:hAnsi="Liberation Serif" w:eastAsia="Droid Sans Fallback" w:cs="FreeSans"/>
-          <w:color w:val="00000A"/>
-          <w:lang w:val="en-AU" w:eastAsia="zh-CN" w:bidi="hi-IN"/>
-        </w:rPr>
-      </w:pPr>
-      <w:r>
-        <w:rPr/>
-        <w:t>p.11,l.20: What are "ozone folds" without other sources of upper tropospheric turbulence and how are these related to the polar vortex?</w:t>
-      </w:r>
-      <w:r/>
-    </w:p>
-    <w:p>
-      <w:pPr>
-        <w:pStyle w:val="Normal"/>
-        <w:rPr>
-          <w:sz w:val="24"/>
-          <w:sz w:val="24"/>
-          <w:szCs w:val="24"/>
-          <w:rFonts w:ascii="Liberation Serif" w:hAnsi="Liberation Serif" w:eastAsia="Droid Sans Fallback" w:cs="FreeSans"/>
-          <w:color w:val="00000A"/>
-          <w:lang w:val="en-AU" w:eastAsia="zh-CN" w:bidi="hi-IN"/>
-        </w:rPr>
-      </w:pPr>
-      <w:r>
-        <w:rPr/>
-        <w:t>p.11, l.25: Explain: "...ozone enhancements derived from dry stratospheric air..." didn’t you use the methods and criteria from sec.2?</w:t>
+          <w:color w:val="0047FF"/>
+          <w:sz w:val="24"/>
+          <w:szCs w:val="24"/>
+          <w:lang w:val="en-AU" w:eastAsia="zh-CN" w:bidi="hi-IN"/>
+        </w:rPr>
+        <w:t>are due to</w:t>
+      </w:r>
+      <w:r>
+        <w:rPr>
+          <w:rFonts w:eastAsia="Droid Sans Fallback" w:cs="FreeSans"/>
+          <w:color w:val="0047FF"/>
+          <w:sz w:val="24"/>
+          <w:szCs w:val="24"/>
+          <w:lang w:val="en-AU" w:eastAsia="zh-CN" w:bidi="hi-IN"/>
+        </w:rPr>
+        <w:t xml:space="preserve"> dry stratospheric air.”</w:t>
       </w:r>
       <w:r/>
     </w:p>
@@ -5810,7 +6256,25 @@
       </w:pPr>
       <w:r>
         <w:rPr/>
-        <w:t>p.14, l.6-20: Why do you use N2 as indicator? The relation you found is interesting, but not necessarily valid since stability is not conserved. Why should it be ’retained’ when crossing the thermal tropopause? In general the thermal tropopause is ill defined under these conditions. Why not simply taking PV for this excercise or humidity as a measurement based quantity? Fig.11 and related discussion: Couldn’t you provide scatter plots (or Taylor diagram) of the column ozone between sondes and model?</w:t>
+        <w:t>p.14, l.6-20: Why do you use N2 as indicator? The relation you found is interesting, but not necessarily valid since stability is not conserved. Why should it be ’retained’ when crossing the thermal tropopause?</w:t>
+      </w:r>
+      <w:r/>
+    </w:p>
+    <w:p>
+      <w:pPr>
+        <w:pStyle w:val="Normal"/>
+        <w:rPr>
+          <w:sz w:val="24"/>
+          <w:sz w:val="24"/>
+          <w:szCs w:val="24"/>
+          <w:rFonts w:ascii="Liberation Serif" w:hAnsi="Liberation Serif" w:eastAsia="Droid Sans Fallback" w:cs="FreeSans"/>
+          <w:color w:val="00000A"/>
+          <w:lang w:val="en-AU" w:eastAsia="zh-CN" w:bidi="hi-IN"/>
+        </w:rPr>
+      </w:pPr>
+      <w:r>
+        <w:rPr/>
+        <w:t>In general the thermal tropopause is ill defined under these conditions. Why not simply taking PV for this excercise or humidity as a measurement based quantity? Fig.11 and related discussion: Couldn’t you provide scatter plots (or Taylor diagram) of the column ozone between sondes and model?</w:t>
       </w:r>
       <w:r/>
     </w:p>
@@ -5821,6 +6285,26 @@
       <w:r>
         <w:rPr/>
         <w:t>Fig.3 caption: Units: concentration or mixing ratio?</w:t>
+      </w:r>
+      <w:r/>
+    </w:p>
+    <w:p>
+      <w:pPr>
+        <w:pStyle w:val="Normal"/>
+        <w:rPr>
+          <w:sz w:val="24"/>
+          <w:sz w:val="24"/>
+          <w:szCs w:val="24"/>
+          <w:rFonts w:ascii="Liberation Serif" w:hAnsi="Liberation Serif" w:eastAsia="Droid Sans Fallback" w:cs="FreeSans"/>
+          <w:color w:val="0047FF"/>
+          <w:lang w:val="en-AU" w:eastAsia="zh-CN" w:bidi="hi-IN"/>
+        </w:rPr>
+      </w:pPr>
+      <w:r>
+        <w:rPr>
+          <w:color w:val="0047FF"/>
+        </w:rPr>
+        <w:t>This image has been updated to use ozone ppbv for both panels.</w:t>
       </w:r>
       <w:r/>
     </w:p>

</xml_diff>

<commit_message>
Tyrlis notes added, some updated text
</commit_message>
<xml_diff>
--- a/comments/AuthorResponse.docx
+++ b/comments/AuthorResponse.docx
@@ -31,36 +31,92 @@
     <w:p>
       <w:pPr>
         <w:pStyle w:val="TextBody"/>
-        <w:rPr>
-          <w:sz w:val="24"/>
-          <w:sz w:val="24"/>
-          <w:szCs w:val="24"/>
-          <w:rFonts w:ascii="Liberation Serif" w:hAnsi="Liberation Serif" w:eastAsia="Droid Sans Fallback" w:cs="FreeSans"/>
-          <w:color w:val="00000A"/>
-          <w:lang w:val="en-AU" w:eastAsia="zh-CN" w:bidi="hi-IN"/>
-        </w:rPr>
-      </w:pPr>
-      <w:r>
-        <w:rPr/>
-        <w:t>Here I've listed the referee's notes and major concerns/comments, followed by my own response in blue. Minor comments have been handled and I'm thankful to the referee's for going through my manuscript with such attention, as it improves my work greatly.</w:t>
+      </w:pPr>
+      <w:r>
+        <w:rPr/>
+        <w:t xml:space="preserve">Here I've listed the referee's notes and major concerns/comments, followed by </w:t>
+      </w:r>
+      <w:r>
+        <w:rPr/>
+        <w:t xml:space="preserve">our </w:t>
+      </w:r>
+      <w:r>
+        <w:rPr/>
+        <w:t>own response</w:t>
+      </w:r>
+      <w:r>
+        <w:rPr/>
+        <w:t>s</w:t>
+      </w:r>
+      <w:r>
+        <w:rPr/>
+        <w:t xml:space="preserve"> in blue, </w:t>
+      </w:r>
+      <w:r>
+        <w:rPr/>
+        <w:t>and</w:t>
+      </w:r>
+      <w:r>
+        <w:rPr/>
+        <w:t xml:space="preserve"> </w:t>
+      </w:r>
+      <w:r>
+        <w:rPr/>
+        <w:t xml:space="preserve">quoted text in magenta. </w:t>
+      </w:r>
+      <w:r>
+        <w:rPr/>
+        <w:t xml:space="preserve">Minor comments have been handled and I'm thankful to the referee's for going through </w:t>
+      </w:r>
+      <w:r>
+        <w:rPr/>
+        <w:t>this</w:t>
+      </w:r>
+      <w:r>
+        <w:rPr/>
+        <w:t xml:space="preserve"> manuscript with such attention, as it</w:t>
+      </w:r>
+      <w:r>
+        <w:rPr/>
+        <w:t xml:space="preserve"> </w:t>
+      </w:r>
+      <w:r>
+        <w:rPr/>
+        <w:t xml:space="preserve">improves </w:t>
+      </w:r>
+      <w:r>
+        <w:rPr/>
+        <w:t>the</w:t>
+      </w:r>
+      <w:r>
+        <w:rPr/>
+        <w:t xml:space="preserve"> </w:t>
+      </w:r>
+      <w:r>
+        <w:rPr/>
+        <w:t>text greatly</w:t>
+      </w:r>
+      <w:r>
+        <w:rPr/>
+        <w:t>.</w:t>
       </w:r>
       <w:r/>
     </w:p>
     <w:p>
       <w:pPr>
         <w:pStyle w:val="TextBody"/>
-        <w:rPr>
-          <w:sz w:val="24"/>
-          <w:sz w:val="24"/>
-          <w:szCs w:val="24"/>
-          <w:rFonts w:ascii="Liberation Serif" w:hAnsi="Liberation Serif" w:eastAsia="Droid Sans Fallback" w:cs="FreeSans"/>
-          <w:color w:val="00000A"/>
-          <w:lang w:val="en-AU" w:eastAsia="zh-CN" w:bidi="hi-IN"/>
-        </w:rPr>
-      </w:pPr>
-      <w:r>
-        <w:rPr/>
-        <w:t>First the referee responses are listed then the major comments and my responses for each referee are shown. Finally the minor corrections are listed with responses colocated.</w:t>
+      </w:pPr>
+      <w:r>
+        <w:rPr/>
+        <w:t xml:space="preserve">First the referee responses are listed then the major comments and </w:t>
+      </w:r>
+      <w:r>
+        <w:rPr/>
+        <w:t>our</w:t>
+      </w:r>
+      <w:r>
+        <w:rPr/>
+        <w:t xml:space="preserve"> responses for each referee are shown. Finally the minor corrections are listed with responses co-located.</w:t>
       </w:r>
       <w:r/>
     </w:p>
@@ -436,7 +492,25 @@
         <w:rPr>
           <w:color w:val="0047FF"/>
         </w:rPr>
-        <w:t>This should read as 2 km above the surface to 1 Km below the tropopause since, as you point out, the one kilometre range would miss deeper intrusions. The text has been updated as follows on DoLast:page/line “... (2~km above the earth's surface to 1~km below the tropopause).” and DoLast:page/line “ … profiles between 2~km above the earth's surface and 1~km below the tropopause.”.</w:t>
+        <w:t xml:space="preserve">This should read as 2 km above the surface to 1 Km below the tropopause since, as you point out, the one kilometre range would miss deeper intrusions. The text has been updated as follows on DoLast:page/line </w:t>
+      </w:r>
+      <w:r>
+        <w:rPr>
+          <w:color w:val="5E11A6"/>
+        </w:rPr>
+        <w:t>“... (2~km above the earth's surface to 1~km below the tropopause).”</w:t>
+      </w:r>
+      <w:r>
+        <w:rPr>
+          <w:color w:val="0047FF"/>
+        </w:rPr>
+        <w:t xml:space="preserve"> and DoLast:page/line </w:t>
+      </w:r>
+      <w:r>
+        <w:rPr>
+          <w:color w:val="5E11A6"/>
+        </w:rPr>
+        <w:t>“ … profiles between 2~km above the earth's surface and 1~km below the tropopause.”</w:t>
       </w:r>
       <w:r/>
     </w:p>
@@ -579,7 +653,13 @@
         <w:rPr>
           <w:color w:val="0047FF"/>
         </w:rPr>
-        <w:t xml:space="preserve"> – this has now been noted in the text DOLAST: page/line “...This seasonality is not seen in the recent ERA-Interim tropopause fold analysis performed by Škerlak et al. (2015), where a winter maximum of ozone fold frequency (∼ 0.5% more folds in winter) over Australia can be seen. However their winter maximum is in the subtropics only - from around 20 ◦ S to 40 ◦ S, which can be seen as the prevalent feature over Australia in Fig. 5 of their publication. Wauben et al. (1998) look at modelled (CTM driven by ECMWF output) and measured ozone distributions and find more SH ozone in the lower troposphere during Austral winter, however they note that the ECMWF fields are uncertain here again due to lack of measurements. Their work shows a generally cleaner lower troposphere in the SH summer but can not be construed to suggest more or less STT folds in either season. Sprenger et al. (2003) examine modelled STT folds using ECMWF output over March 2000 - April 2001, and show that for this year there is a clear Austral winter maximum, again over the 20 ◦ S to 40 ◦ S band. The winter maximum does not include Melbourne, or the southern ocean, which may help explain why we see a seasonality which disagrees with these prior studies.”.</w:t>
+        <w:t xml:space="preserve"> – this has now been noted in the text DOLAST: page/line </w:t>
+      </w:r>
+      <w:r>
+        <w:rPr>
+          <w:color w:val="5E11A6"/>
+        </w:rPr>
+        <w:t>“...This seasonality is not seen in the recent ERA-Interim tropopause fold analysis performed by Škerlak et al. (2015), where a winter maximum of ozone fold frequency (∼ 0.5% more folds in winter) over Australia can be seen. However their winter maximum is in the subtropics only - from around 20 ◦ S to 40 ◦ S, which can be seen as the prevalent feature over Australia in Fig. 5 of their publication. Wauben et al. (1998) look at modelled (CTM driven by ECMWF output) and measured ozone distributions and find more SH ozone in the lower troposphere during Austral winter, however they note that the ECMWF fields are uncertain here again due to lack of measurements. Their work shows a generally cleaner lower troposphere in the SH summer but can not be construed to suggest more or less STT folds in either season. Sprenger et al. (2003) examine modelled STT folds using ECMWF output over March 2000 - April 2001, and show that for this year there is a clear Austral winter maximum, again over the 20 ◦ S to 40 ◦ S band. The winter maximum does not include Melbourne, or the southern ocean, which may help explain why we see a seasonality which disagrees with these prior studies.”</w:t>
       </w:r>
       <w:r/>
     </w:p>
@@ -833,19 +913,13 @@
         <w:rPr>
           <w:color w:val="0047FF"/>
         </w:rPr>
-        <w:t>Instead an estimate of STT ozone flux near the three sites has been performed and compared to Skerlak et al. 2014 on DOLAST:page/line “Škerlak et al. (2014) shows an estimate of roughly 40 to 150 kg km −2 month −1 in these regions, over all seasons, of which 0 to 10 kg km −2 month −1 enters the boundary layer (see Fig. 16, 17 in their publication) while we estimate 2 to 41 kg km −2 month −1 STT impact, of which the largest part is in Summer (DJF). Our calculated seasonal contributions, along with total</w:t>
-      </w:r>
-      <w:r/>
-    </w:p>
-    <w:p>
-      <w:pPr>
-        <w:pStyle w:val="Normal"/>
-      </w:pPr>
-      <w:r>
-        <w:rPr>
-          <w:color w:val="0047FF"/>
-        </w:rPr>
-        <w:t>uncertainty are shown in Table 3.”</w:t>
+        <w:t xml:space="preserve">Instead an estimate of STT ozone flux near the three sites has been performed and compared to Skerlak et al. 2014 on DOLAST:page/line </w:t>
+      </w:r>
+      <w:r>
+        <w:rPr>
+          <w:color w:val="5E11A6"/>
+        </w:rPr>
+        <w:t>“Škerlak et al. (2014) shows an estimate of roughly 40 to 150 kg km −2 month −1 in these regions, over all seasons, of which 0 to 10 kg km −2 month −1 enters the boundary layer (see Fig. 16, 17 in their publication) while we estimate 2 to 41 kg km −2 month −1 STT impact, of which the largest part is in Summer (DJF). Our calculated seasonal contributions, along with total uncertainty are shown in Table 3.”</w:t>
       </w:r>
       <w:r/>
     </w:p>
@@ -3387,18 +3461,10 @@
     <w:p>
       <w:pPr>
         <w:pStyle w:val="Normal"/>
-        <w:rPr>
-          <w:sz w:val="24"/>
-          <w:sz w:val="24"/>
-          <w:szCs w:val="24"/>
-          <w:rFonts w:ascii="Liberation Serif" w:hAnsi="Liberation Serif" w:eastAsia="Droid Sans Fallback" w:cs="FreeSans"/>
-          <w:color w:val="00000A"/>
-          <w:lang w:val="en-AU" w:eastAsia="zh-CN" w:bidi="hi-IN"/>
-        </w:rPr>
-      </w:pPr>
-      <w:r>
-        <w:rPr/>
-        <w:t>middle or lower-tropospheric levels, i.e., when it is rather ‘detached’ from the tropopause above. As</w:t>
+      </w:pPr>
+      <w:r>
+        <w:rPr/>
+        <w:t>middle or lower tropospheric levels, i.e., when it is rather ‘detached’ from the tropopause above. As</w:t>
       </w:r>
       <w:r/>
     </w:p>
@@ -3567,15 +3633,17 @@
     <w:p>
       <w:pPr>
         <w:pStyle w:val="Normal"/>
-        <w:rPr>
-          <w:sz w:val="24"/>
-          <w:sz w:val="24"/>
-          <w:szCs w:val="24"/>
-          <w:rFonts w:ascii="Liberation Serif" w:hAnsi="Liberation Serif" w:eastAsia="Droid Sans Fallback" w:cs="FreeSans"/>
+      </w:pPr>
+      <w:r>
+        <w:rPr>
+          <w:rFonts w:eastAsia="Droid Sans Fallback" w:cs="FreeSans"/>
           <w:color w:val="2323DC"/>
-          <w:lang w:val="en-AU" w:eastAsia="zh-CN" w:bidi="hi-IN"/>
-        </w:rPr>
-      </w:pPr>
+          <w:sz w:val="24"/>
+          <w:szCs w:val="24"/>
+          <w:lang w:val="en-AU" w:eastAsia="zh-CN" w:bidi="hi-IN"/>
+        </w:rPr>
+        <w:t xml:space="preserve">This is an interesting question, </w:t>
+      </w:r>
       <w:r>
         <w:rPr>
           <w:rFonts w:eastAsia="Droid Sans Fallback" w:cs="FreeSans"/>
@@ -3584,7 +3652,153 @@
           <w:szCs w:val="24"/>
           <w:lang w:val="en-AU" w:eastAsia="zh-CN" w:bidi="hi-IN"/>
         </w:rPr>
-        <w:t>This is an interesting question, TODO: Jenny or Ian could point me towards some literature?</w:t>
+        <w:t>and hard to quantitatively analyse using sparse ozonesonde measurements. We have updated the flux calculation with an assumed STT event lifetime of ~ 2 days, which makes the transport question even more pertinent as we see in Trickl et al. that long range transport is possible in certain conditions within 48 hours.</w:t>
+      </w:r>
+      <w:r/>
+    </w:p>
+    <w:p>
+      <w:pPr>
+        <w:pStyle w:val="Normal"/>
+      </w:pPr>
+      <w:r>
+        <w:rPr>
+          <w:rFonts w:eastAsia="Droid Sans Fallback" w:cs="FreeSans"/>
+          <w:color w:val="2323DC"/>
+          <w:sz w:val="24"/>
+          <w:szCs w:val="24"/>
+          <w:lang w:val="en-AU" w:eastAsia="zh-CN" w:bidi="hi-IN"/>
+        </w:rPr>
+        <w:t>We have now included more literature in the introduction, dealing with transport at DOLAST: page/line:</w:t>
+      </w:r>
+      <w:r/>
+    </w:p>
+    <w:p>
+      <w:pPr>
+        <w:pStyle w:val="Normal"/>
+      </w:pPr>
+      <w:r>
+        <w:rPr>
+          <w:rFonts w:eastAsia="Droid Sans Fallback" w:cs="FreeSans"/>
+          <w:color w:val="5E11A6"/>
+          <w:sz w:val="24"/>
+          <w:szCs w:val="24"/>
+          <w:lang w:val="en-AU" w:eastAsia="zh-CN" w:bidi="hi-IN"/>
+        </w:rPr>
+        <w:t>“</w:t>
+      </w:r>
+      <w:r>
+        <w:rPr>
+          <w:rFonts w:eastAsia="Droid Sans Fallback" w:cs="FreeSans"/>
+          <w:color w:val="5E11A6"/>
+          <w:sz w:val="24"/>
+          <w:szCs w:val="24"/>
+          <w:lang w:val="en-AU" w:eastAsia="zh-CN" w:bidi="hi-IN"/>
+        </w:rPr>
+        <w:t>Stratospheric ozone intrusions undergo transport and mixing, with up to half of the ozone diffusing within 12 hours following descension from the upper troposphere (Trickl et al., 2014).</w:t>
+      </w:r>
+      <w:r/>
+    </w:p>
+    <w:p>
+      <w:pPr>
+        <w:pStyle w:val="Normal"/>
+      </w:pPr>
+      <w:r>
+        <w:rPr>
+          <w:rFonts w:eastAsia="Droid Sans Fallback" w:cs="FreeSans"/>
+          <w:color w:val="5E11A6"/>
+          <w:sz w:val="24"/>
+          <w:szCs w:val="24"/>
+          <w:lang w:val="en-AU" w:eastAsia="zh-CN" w:bidi="hi-IN"/>
+        </w:rPr>
+        <w:t xml:space="preserve">  </w:t>
+      </w:r>
+      <w:r>
+        <w:rPr>
+          <w:rFonts w:eastAsia="Droid Sans Fallback" w:cs="FreeSans"/>
+          <w:color w:val="5E11A6"/>
+          <w:sz w:val="24"/>
+          <w:szCs w:val="24"/>
+          <w:lang w:val="en-AU" w:eastAsia="zh-CN" w:bidi="hi-IN"/>
+        </w:rPr>
+        <w:t>The long range transport of enhanced ozone can be facilitated by shear upper tropospheric winds, with remarkably little convective mixing, as shown by Trickl et al., 2014, who measure STT airmasses two days and thousands of kilometres from their source.</w:t>
+      </w:r>
+      <w:r/>
+    </w:p>
+    <w:p>
+      <w:pPr>
+        <w:pStyle w:val="Normal"/>
+      </w:pPr>
+      <w:r>
+        <w:rPr>
+          <w:rFonts w:eastAsia="Droid Sans Fallback" w:cs="FreeSans"/>
+          <w:color w:val="5E11A6"/>
+          <w:sz w:val="24"/>
+          <w:szCs w:val="24"/>
+          <w:lang w:val="en-AU" w:eastAsia="zh-CN" w:bidi="hi-IN"/>
+        </w:rPr>
+        <w:t xml:space="preserve">  </w:t>
+      </w:r>
+      <w:r>
+        <w:rPr>
+          <w:rFonts w:eastAsia="Droid Sans Fallback" w:cs="FreeSans"/>
+          <w:color w:val="5E11A6"/>
+          <w:sz w:val="24"/>
+          <w:szCs w:val="24"/>
+          <w:lang w:val="en-AU" w:eastAsia="zh-CN" w:bidi="hi-IN"/>
+        </w:rPr>
+        <w:t>Cooper et al., 2004, also shows how STT advection can transport stratospheric air over long distances, with a modelled STT event spreading from the northern Pacific to the East coast of the USA over a few days.</w:t>
+      </w:r>
+      <w:r>
+        <w:rPr>
+          <w:rFonts w:eastAsia="Droid Sans Fallback" w:cs="FreeSans"/>
+          <w:color w:val="5E11A6"/>
+          <w:sz w:val="24"/>
+          <w:szCs w:val="24"/>
+          <w:lang w:val="en-AU" w:eastAsia="zh-CN" w:bidi="hi-IN"/>
+        </w:rPr>
+        <w:t>”</w:t>
+      </w:r>
+      <w:r/>
+    </w:p>
+    <w:p>
+      <w:pPr>
+        <w:pStyle w:val="Normal"/>
+      </w:pPr>
+      <w:r>
+        <w:rPr>
+          <w:rFonts w:eastAsia="Droid Sans Fallback" w:cs="FreeSans"/>
+          <w:color w:val="2323DC"/>
+          <w:sz w:val="24"/>
+          <w:szCs w:val="24"/>
+          <w:lang w:val="en-AU" w:eastAsia="zh-CN" w:bidi="hi-IN"/>
+        </w:rPr>
+        <w:t>Additionally we discuss the affects of uncertainty to do with advection upon our flux estimation:</w:t>
+      </w:r>
+      <w:r/>
+    </w:p>
+    <w:p>
+      <w:pPr>
+        <w:pStyle w:val="Normal"/>
+      </w:pPr>
+      <w:r>
+        <w:rPr>
+          <w:rFonts w:eastAsia="Droid Sans Fallback" w:cs="FreeSans"/>
+          <w:color w:val="5E11A6"/>
+          <w:sz w:val="24"/>
+          <w:szCs w:val="24"/>
+          <w:lang w:val="en-AU" w:eastAsia="zh-CN" w:bidi="hi-IN"/>
+        </w:rPr>
+        <w:t>“</w:t>
+      </w:r>
+      <w:r>
+        <w:rPr>
+          <w:rFonts w:eastAsia="Droid Sans Fallback" w:cs="FreeSans"/>
+          <w:color w:val="5E11A6"/>
+          <w:sz w:val="24"/>
+          <w:szCs w:val="24"/>
+          <w:lang w:val="en-AU" w:eastAsia="zh-CN" w:bidi="hi-IN"/>
+        </w:rPr>
+        <w:t>... Transport uncertainty is very difficult to estimate with the disparate point measurements; it's possible that detected events are (at least partially) advected out of the analysis regions, which would mean we overestimate the influx into the region, and it is also possible that we are influenced by STT events outside the regions of analysis.”</w:t>
       </w:r>
       <w:r/>
     </w:p>
@@ -4487,117 +4701,7 @@
           <w:szCs w:val="24"/>
           <w:lang w:val="en-AU" w:eastAsia="zh-CN" w:bidi="hi-IN"/>
         </w:rPr>
-        <w:t xml:space="preserve">We hope to present the ozonesonde dataset along with a new method of detecting STT ozone intrusions. </w:t>
-      </w:r>
-      <w:r>
-        <w:rPr>
-          <w:rFonts w:eastAsia="Droid Sans Fallback" w:cs="FreeSans"/>
-          <w:color w:val="0047FF"/>
-          <w:sz w:val="24"/>
-          <w:szCs w:val="24"/>
-          <w:lang w:val="en-AU" w:eastAsia="zh-CN" w:bidi="hi-IN"/>
-        </w:rPr>
-        <w:t xml:space="preserve">STT flux estimation was included as a novel use for the ozonesonde dataset, although the </w:t>
-      </w:r>
-      <w:r>
-        <w:rPr>
-          <w:rFonts w:eastAsia="Droid Sans Fallback" w:cs="FreeSans"/>
-          <w:color w:val="0047FF"/>
-          <w:sz w:val="24"/>
-          <w:szCs w:val="24"/>
-          <w:lang w:val="en-AU" w:eastAsia="zh-CN" w:bidi="hi-IN"/>
-        </w:rPr>
-        <w:t xml:space="preserve">extrapolation over the southern ocean was indeed far too simplified to be useful. </w:t>
-      </w:r>
-      <w:r>
-        <w:rPr>
-          <w:rFonts w:eastAsia="Droid Sans Fallback" w:cs="FreeSans"/>
-          <w:color w:val="0047FF"/>
-          <w:sz w:val="24"/>
-          <w:szCs w:val="24"/>
-          <w:lang w:val="en-AU" w:eastAsia="zh-CN" w:bidi="hi-IN"/>
-        </w:rPr>
-        <w:t>T</w:t>
-      </w:r>
-      <w:r>
-        <w:rPr>
-          <w:rFonts w:eastAsia="Droid Sans Fallback" w:cs="FreeSans"/>
-          <w:color w:val="0047FF"/>
-          <w:sz w:val="24"/>
-          <w:szCs w:val="24"/>
-          <w:lang w:val="en-AU" w:eastAsia="zh-CN" w:bidi="hi-IN"/>
-        </w:rPr>
-        <w:t xml:space="preserve">his </w:t>
-      </w:r>
-      <w:r>
-        <w:rPr>
-          <w:rFonts w:eastAsia="Droid Sans Fallback" w:cs="FreeSans"/>
-          <w:color w:val="0047FF"/>
-          <w:sz w:val="24"/>
-          <w:szCs w:val="24"/>
-          <w:lang w:val="en-AU" w:eastAsia="zh-CN" w:bidi="hi-IN"/>
-        </w:rPr>
-        <w:t>has been</w:t>
-      </w:r>
-      <w:r>
-        <w:rPr>
-          <w:rFonts w:eastAsia="Droid Sans Fallback" w:cs="FreeSans"/>
-          <w:color w:val="0047FF"/>
-          <w:sz w:val="24"/>
-          <w:szCs w:val="24"/>
-          <w:lang w:val="en-AU" w:eastAsia="zh-CN" w:bidi="hi-IN"/>
-        </w:rPr>
-        <w:t xml:space="preserve"> pointed out by all three reviewers in some form. We've </w:t>
-      </w:r>
-      <w:r>
-        <w:rPr>
-          <w:rFonts w:eastAsia="Droid Sans Fallback" w:cs="FreeSans"/>
-          <w:color w:val="0047FF"/>
-          <w:sz w:val="24"/>
-          <w:szCs w:val="24"/>
-          <w:lang w:val="en-AU" w:eastAsia="zh-CN" w:bidi="hi-IN"/>
-        </w:rPr>
-        <w:t xml:space="preserve">now </w:t>
-      </w:r>
-      <w:r>
-        <w:rPr>
-          <w:rFonts w:eastAsia="Droid Sans Fallback" w:cs="FreeSans"/>
-          <w:color w:val="0047FF"/>
-          <w:sz w:val="24"/>
-          <w:szCs w:val="24"/>
-          <w:lang w:val="en-AU" w:eastAsia="zh-CN" w:bidi="hi-IN"/>
-        </w:rPr>
-        <w:t xml:space="preserve">changed the calculations and are </w:t>
-      </w:r>
-      <w:r>
-        <w:rPr>
-          <w:rFonts w:eastAsia="Droid Sans Fallback" w:cs="FreeSans"/>
-          <w:color w:val="0047FF"/>
-          <w:sz w:val="24"/>
-          <w:szCs w:val="24"/>
-          <w:lang w:val="en-AU" w:eastAsia="zh-CN" w:bidi="hi-IN"/>
-        </w:rPr>
-        <w:t xml:space="preserve">only </w:t>
-      </w:r>
-      <w:r>
-        <w:rPr>
-          <w:rFonts w:eastAsia="Droid Sans Fallback" w:cs="FreeSans"/>
-          <w:color w:val="0047FF"/>
-          <w:sz w:val="24"/>
-          <w:szCs w:val="24"/>
-          <w:lang w:val="en-AU" w:eastAsia="zh-CN" w:bidi="hi-IN"/>
-        </w:rPr>
-        <w:t xml:space="preserve">extrapolating over regions near each site, </w:t>
-      </w:r>
-      <w:r>
-        <w:rPr>
-          <w:rFonts w:eastAsia="Droid Sans Fallback" w:cs="FreeSans"/>
-          <w:color w:val="0047FF"/>
-          <w:sz w:val="24"/>
-          <w:szCs w:val="24"/>
-          <w:lang w:val="en-AU" w:eastAsia="zh-CN" w:bidi="hi-IN"/>
-        </w:rPr>
-        <w:t>with more analysis of uncertainties and a better comparison between our outputs and the literature.</w:t>
+        <w:t>We hope to present the ozonesonde dataset along with a new method of detecting STT ozone intrusions. STT flux estimation was included as a novel use for the ozonesonde dataset, although the extrapolation over the southern ocean was indeed far too simplified to be useful. This has been pointed out by all three reviewers in some form. We've now changed the calculations and are only extrapolating over regions near each site, with more analysis of uncertainties and a better comparison between our outputs and the literature.</w:t>
       </w:r>
       <w:r/>
     </w:p>
@@ -5437,27 +5541,7 @@
           <w:szCs w:val="24"/>
           <w:lang w:val="en-AU" w:eastAsia="zh-CN" w:bidi="hi-IN"/>
         </w:rPr>
-        <w:t xml:space="preserve">The low pass threshold 'flattens' the vertical profile, so that the general increase in ozone concentration from the surface up to the stratosphere is removed. DOLAST: page/line has been updated to read “... </w:t>
-      </w:r>
-      <w:r>
-        <w:rPr>
-          <w:rFonts w:eastAsia="Droid Sans Fallback" w:cs="FreeSans"/>
-          <w:color w:val="0047FF"/>
-          <w:sz w:val="24"/>
-          <w:szCs w:val="24"/>
-          <w:lang w:val="en-AU" w:eastAsia="zh-CN" w:bidi="hi-IN"/>
-        </w:rPr>
-        <w:t>perturbations with vertical scales between 0.5~km and 5~km (removing low and high frequency perturbations). The high frequency perturbations are removed as they may represent noise in the measurements. The perturbations with scales longer than 5~km represent the vertical gradient of ozone concentration from the surface to the stratosphere.</w:t>
-      </w:r>
-      <w:r>
-        <w:rPr>
-          <w:rFonts w:eastAsia="Droid Sans Fallback" w:cs="FreeSans"/>
-          <w:color w:val="0047FF"/>
-          <w:sz w:val="24"/>
-          <w:szCs w:val="24"/>
-          <w:lang w:val="en-AU" w:eastAsia="zh-CN" w:bidi="hi-IN"/>
-        </w:rPr>
-        <w:t>”</w:t>
+        <w:t>The low pass threshold 'flattens' the vertical profile, so that the general increase in ozone concentration from the surface up to the stratosphere is removed. DOLAST: page/line has been updated to read “... perturbations with vertical scales between 0.5~km and 5~km (removing low and high frequency perturbations). The high frequency perturbations are removed as they may represent noise in the measurements. The perturbations with scales longer than 5~km represent the vertical gradient of ozone concentration from the surface to the stratosphere.”</w:t>
       </w:r>
       <w:r/>
     </w:p>
@@ -5509,83 +5593,23 @@
           <w:szCs w:val="24"/>
           <w:lang w:val="en-AU" w:eastAsia="zh-CN" w:bidi="hi-IN"/>
         </w:rPr>
-        <w:t xml:space="preserve">It could be due to relatively clean free tropospheric air being advected over the event, </w:t>
-      </w:r>
-      <w:r>
-        <w:rPr>
-          <w:rFonts w:eastAsia="Droid Sans Fallback" w:cs="FreeSans"/>
-          <w:color w:val="0047FF"/>
-          <w:sz w:val="24"/>
-          <w:szCs w:val="24"/>
-          <w:lang w:val="en-AU" w:eastAsia="zh-CN" w:bidi="hi-IN"/>
-        </w:rPr>
-        <w:t>or else the ozone rich air has been advected into the path of the ozonesonde while the free troposphere was particularly clean.</w:t>
-      </w:r>
-      <w:r/>
-    </w:p>
-    <w:p>
-      <w:pPr>
-        <w:pStyle w:val="Normal"/>
-      </w:pPr>
-      <w:r>
-        <w:rPr>
-          <w:rFonts w:eastAsia="Droid Sans Fallback" w:cs="FreeSans"/>
-          <w:color w:val="0047FF"/>
-          <w:sz w:val="24"/>
-          <w:szCs w:val="24"/>
-          <w:lang w:val="en-AU" w:eastAsia="zh-CN" w:bidi="hi-IN"/>
-        </w:rPr>
-        <w:t>I</w:t>
-      </w:r>
-      <w:r>
-        <w:rPr>
-          <w:rFonts w:eastAsia="Droid Sans Fallback" w:cs="FreeSans"/>
-          <w:color w:val="0047FF"/>
-          <w:sz w:val="24"/>
-          <w:szCs w:val="24"/>
-          <w:lang w:val="en-AU" w:eastAsia="zh-CN" w:bidi="hi-IN"/>
-        </w:rPr>
-        <w:t>t's also worth noting that the x axis beg</w:t>
-      </w:r>
-      <w:r>
-        <w:rPr>
-          <w:rFonts w:eastAsia="Droid Sans Fallback" w:cs="FreeSans"/>
-          <w:color w:val="0047FF"/>
-          <w:sz w:val="24"/>
-          <w:szCs w:val="24"/>
-          <w:lang w:val="en-AU" w:eastAsia="zh-CN" w:bidi="hi-IN"/>
-        </w:rPr>
-        <w:t>an</w:t>
-      </w:r>
-      <w:r>
-        <w:rPr>
-          <w:rFonts w:eastAsia="Droid Sans Fallback" w:cs="FreeSans"/>
-          <w:color w:val="0047FF"/>
-          <w:sz w:val="24"/>
-          <w:szCs w:val="24"/>
-          <w:lang w:val="en-AU" w:eastAsia="zh-CN" w:bidi="hi-IN"/>
-        </w:rPr>
-        <w:t xml:space="preserve"> at 5 molecules per cubic centimetre, </w:t>
-      </w:r>
-      <w:r>
-        <w:rPr>
-          <w:rFonts w:eastAsia="Droid Sans Fallback" w:cs="FreeSans"/>
-          <w:color w:val="0047FF"/>
-          <w:sz w:val="24"/>
-          <w:szCs w:val="24"/>
-          <w:lang w:val="en-AU" w:eastAsia="zh-CN" w:bidi="hi-IN"/>
-        </w:rPr>
-        <w:t>and has since been updated to ppbv</w:t>
-      </w:r>
-      <w:r>
-        <w:rPr>
-          <w:rFonts w:eastAsia="Droid Sans Fallback" w:cs="FreeSans"/>
-          <w:color w:val="0047FF"/>
-          <w:sz w:val="24"/>
-          <w:szCs w:val="24"/>
-          <w:lang w:val="en-AU" w:eastAsia="zh-CN" w:bidi="hi-IN"/>
-        </w:rPr>
-        <w:t>.</w:t>
+        <w:t>It could be due to relatively clean free tropospheric air being advected over the event, or else the ozone rich air has been advected into the path of the ozonesonde while the free troposphere was particularly clean.</w:t>
+      </w:r>
+      <w:r/>
+    </w:p>
+    <w:p>
+      <w:pPr>
+        <w:pStyle w:val="Normal"/>
+      </w:pPr>
+      <w:r>
+        <w:rPr>
+          <w:rFonts w:eastAsia="Droid Sans Fallback" w:cs="FreeSans"/>
+          <w:color w:val="0047FF"/>
+          <w:sz w:val="24"/>
+          <w:szCs w:val="24"/>
+          <w:lang w:val="en-AU" w:eastAsia="zh-CN" w:bidi="hi-IN"/>
+        </w:rPr>
+        <w:t>It's also worth noting that the x axis began at 5 molecules per cubic centimetre, and has since been updated to ppbv.</w:t>
       </w:r>
       <w:r/>
     </w:p>
@@ -5611,17 +5635,7 @@
           <w:szCs w:val="24"/>
           <w:lang w:val="en-AU" w:eastAsia="zh-CN" w:bidi="hi-IN"/>
         </w:rPr>
-        <w:t>This was also asked by Referee 1, i</w:t>
-      </w:r>
-      <w:r>
-        <w:rPr>
-          <w:rFonts w:eastAsia="Droid Sans Fallback" w:cs="FreeSans"/>
-          <w:color w:val="0047FF"/>
-          <w:sz w:val="24"/>
-          <w:szCs w:val="24"/>
-          <w:lang w:val="en-AU" w:eastAsia="zh-CN" w:bidi="hi-IN"/>
-        </w:rPr>
-        <w:t>n this case near is defined subjectively as within 150km.</w:t>
+        <w:t>This was also asked by Referee 1, in this case near is defined subjectively as within 150km.</w:t>
       </w:r>
       <w:r/>
     </w:p>
@@ -5851,27 +5865,7 @@
           <w:szCs w:val="24"/>
           <w:lang w:val="en-AU" w:eastAsia="zh-CN" w:bidi="hi-IN"/>
         </w:rPr>
-        <w:t xml:space="preserve">This was noted by both the other reviewers, and added the following at DOLAST: page/line: “... </w:t>
-      </w:r>
-      <w:r>
-        <w:rPr>
-          <w:rFonts w:eastAsia="Droid Sans Fallback" w:cs="FreeSans"/>
-          <w:color w:val="0047FF"/>
-          <w:sz w:val="24"/>
-          <w:szCs w:val="24"/>
-          <w:lang w:val="en-AU" w:eastAsia="zh-CN" w:bidi="hi-IN"/>
-        </w:rPr>
-        <w:t>Another commonly used tropopause definition (the dynamical tropopause) is determined from the ±2 PVU isosurface, which allows a 3D view of folds and other tropopause features in a sufficiently resolved model (Skerlak et al., 2014).</w:t>
-      </w:r>
-      <w:r>
-        <w:rPr>
-          <w:rFonts w:eastAsia="Droid Sans Fallback" w:cs="FreeSans"/>
-          <w:color w:val="0047FF"/>
-          <w:sz w:val="24"/>
-          <w:szCs w:val="24"/>
-          <w:lang w:val="en-AU" w:eastAsia="zh-CN" w:bidi="hi-IN"/>
-        </w:rPr>
-        <w:t>.”</w:t>
+        <w:t>This was noted by both the other reviewers, and added the following at DOLAST: page/line: “... Another commonly used tropopause definition (the dynamical tropopause) is determined from the ±2 PVU isosurface, which allows a 3D view of folds and other tropopause features in a sufficiently resolved model (Skerlak et al., 2014)..”</w:t>
       </w:r>
       <w:r/>
     </w:p>
@@ -6291,14 +6285,6 @@
     <w:p>
       <w:pPr>
         <w:pStyle w:val="Normal"/>
-        <w:rPr>
-          <w:sz w:val="24"/>
-          <w:sz w:val="24"/>
-          <w:szCs w:val="24"/>
-          <w:rFonts w:ascii="Liberation Serif" w:hAnsi="Liberation Serif" w:eastAsia="Droid Sans Fallback" w:cs="FreeSans"/>
-          <w:color w:val="0047FF"/>
-          <w:lang w:val="en-AU" w:eastAsia="zh-CN" w:bidi="hi-IN"/>
-        </w:rPr>
       </w:pPr>
       <w:r>
         <w:rPr>

</xml_diff>

<commit_message>
A couple more responses added
</commit_message>
<xml_diff>
--- a/comments/AuthorResponse.docx
+++ b/comments/AuthorResponse.docx
@@ -821,14 +821,52 @@
     </w:p>
     <w:p>
       <w:pPr>
-        <w:pStyle w:val="Normal"/>
-        <w:rPr>
-          <w:rFonts w:ascii="Liberation Serif" w:hAnsi="Liberation Serif" w:eastAsia="Droid Sans Fallback" w:cs="FreeSans"/>
-          <w:color w:val="00000A"/>
-          <w:sz w:val="24"/>
-          <w:szCs w:val="24"/>
-          <w:lang w:val="en-AU" w:eastAsia="zh-CN" w:bidi="hi-IN"/>
-        </w:rPr>
+        <w:pStyle w:val="Annotationtext"/>
+        <w:rPr/>
+      </w:pPr>
+      <w:r>
+        <w:rPr>
+          <w:color w:val="0047FF"/>
+          <w:sz w:val="24"/>
+          <w:szCs w:val="24"/>
+        </w:rPr>
+        <w:t xml:space="preserve">We have now referenced Akritidis, and included specific mention of  Roelofs and Lelieveld as follows: </w:t>
+      </w:r>
+      <w:r>
+        <w:rPr>
+          <w:color w:val="660066"/>
+          <w:sz w:val="24"/>
+          <w:szCs w:val="24"/>
+        </w:rPr>
+        <w:t>“… other studies which have found STT ozone fluxes in the SH extra-tropics are largest from autumn or winter to early spring. Roelofs and Lelieveld (1997) use a model with a stratospheric ozone tracer to estimate STT impacts, they see higher SH tropospheric ozone concentrations, as well as STT flux, in the SH winter..”</w:t>
+      </w:r>
+    </w:p>
+    <w:p>
+      <w:pPr>
+        <w:pStyle w:val="Annotationtext"/>
+        <w:rPr/>
+      </w:pPr>
+      <w:r>
+        <w:rPr>
+          <w:color w:val="0047FF"/>
+          <w:sz w:val="24"/>
+          <w:szCs w:val="24"/>
+        </w:rPr>
+        <w:t xml:space="preserve">Full comparison of our results against Škerlak et al. (2014, 2015) has been added where possible, including a conversion of our output to Kg per month within each season and the uncertainties as shown in Table 3, and in the added paragraph: DOLAST: page/line </w:t>
+      </w:r>
+      <w:r>
+        <w:rPr>
+          <w:color w:val="660066"/>
+          <w:sz w:val="24"/>
+          <w:szCs w:val="24"/>
+        </w:rPr>
+        <w:t>“…  Škerlak et al. (2014) show an estimate of roughly 40 to 150 kg km −2 month −1 in these regions, over all seasons (see Fig. 16, 17 in their publication) while we estimate from 0 to 180 kg km −2 month −1 STT impact, following a seasonal cycle with the maximum in austral summer. We estimate higher maximum flux over Melbourne, (178, and 150 kg km −2 month −1 in January and February) than in either Davis (89 kg km −2 month −1 in March) or Macquarie Island (68 kg km −2 month −1 in January). Our calculated seasonal contributions, along with total uncertainty are shown in Table 3.”</w:t>
+      </w:r>
+    </w:p>
+    <w:p>
+      <w:pPr>
+        <w:pStyle w:val="Normal"/>
+        <w:rPr/>
       </w:pPr>
       <w:r>
         <w:rPr>

</xml_diff>